<commit_message>
reorganization and big start on chapter 1 (science, subjectivity)
</commit_message>
<xml_diff>
--- a/book.docx
+++ b/book.docx
@@ -234,10 +234,10 @@
       <w:pPr>
         <w:pStyle w:val="Heading1"/>
       </w:pPr>
-      <w:bookmarkStart w:id="22" w:name="chapter-1-introduction"/>
+      <w:bookmarkStart w:id="22" w:name="chapter-0-introduction"/>
       <w:bookmarkEnd w:id="22"/>
       <w:r>
-        <w:t xml:space="preserve">Chapter 1: Introduction</w:t>
+        <w:t xml:space="preserve">Chapter 0: Introduction</w:t>
       </w:r>
     </w:p>
     <w:p>
@@ -741,7 +741,22 @@
         <w:pStyle w:val="BodyText"/>
       </w:pPr>
       <w:r>
-        <w:t xml:space="preserve">As with compression, perception provides some of the clearest windows into this phenomenon, for example Figure 1-1, showing the remarkable effects of contrast (and global scene understanding) on perception of color and brightness.</w:t>
+        <w:t xml:space="preserve">As with compression, perception provides some of the clearest windows into this phenomenon, for example Figure 1-1, showing the remarkable effects of contrast (and global scene understanding) on perception of color and brightness. Another remarkable example is the case of</w:t>
+      </w:r>
+      <w:r>
+        <w:t xml:space="preserve"> </w:t>
+      </w:r>
+      <w:r>
+        <w:rPr>
+          <w:i/>
+        </w:rPr>
+        <w:t xml:space="preserve">perfect pitch</w:t>
+      </w:r>
+      <w:r>
+        <w:t xml:space="preserve"> </w:t>
+      </w:r>
+      <w:r>
+        <w:t xml:space="preserve">-- why is it so unusual a skill for people to simply be able to recognize the absolute frequency of a sound? Mechanically, and mathematically, extracting such a frequency from a sound signal is trivial, and simple (a "Snark"-like guitar tuning device can be had for a few bucks). That this feat is so incredibly rare and difficult in humans just points to the pervasive power of the contrast relativity (most people can easily tell the relative pitch).</w:t>
       </w:r>
     </w:p>
     <w:p>
@@ -1401,6 +1416,29 @@
         <w:pStyle w:val="BodyText"/>
       </w:pPr>
       <w:r>
+        <w:t xml:space="preserve">Chapter 1 will provide a big-picture overview of the challenges and promise of achieving a scientific understanding of the brain and the mind (particularly the mind). The main challenge here is the</w:t>
+      </w:r>
+      <w:r>
+        <w:t xml:space="preserve"> </w:t>
+      </w:r>
+      <w:r>
+        <w:rPr>
+          <w:i/>
+        </w:rPr>
+        <w:t xml:space="preserve">subjective</w:t>
+      </w:r>
+      <w:r>
+        <w:t xml:space="preserve"> </w:t>
+      </w:r>
+      <w:r>
+        <w:t xml:space="preserve">nature of the subject matter -- however, we see that this subjectivity is actually primary and a fundamental challenge for all science, and a major challenge for people more generally!</w:t>
+      </w:r>
+    </w:p>
+    <w:p>
+      <w:pPr>
+        <w:pStyle w:val="BodyText"/>
+      </w:pPr>
+      <w:r>
         <w:t xml:space="preserve">Chapter 2 will cover the nuts and bolts of the brain, but always connected directly to the bigger picture via the three-C's principles and their applications. We'll see in detail how each neuron functions as such an amazing "information compactor", compressing those 1000's of signals into its single spiky output. We'll then take an amazing "connected" voyage through the pathways of the neocortex, seeing how the great chain of neurons locked in their long-lasting embraces create channels where information flows in different ways. We'll wrestle with the central question of whether brain areas are truly "specialized" for different functions or not, and whether there is any "there" there, as in, "where</w:t>
       </w:r>
       <w:r>
@@ -2115,7 +2153,7 @@
     </w:lvl>
   </w:abstractNum>
   <w:abstractNum w:abstractNumId="990">
-    <w:nsid w:val="d40635e0"/>
+    <w:nsid w:val="3cf38658"/>
     <w:multiLevelType w:val="multilevel"/>
     <w:lvl w:ilvl="0">
       <w:numFmt w:val="bullet"/>

</xml_diff>

<commit_message>
edited prior draft of 01 and making progress on scientific method
</commit_message>
<xml_diff>
--- a/book.docx
+++ b/book.docx
@@ -1485,9 +1485,944 @@
       <w:pPr>
         <w:pStyle w:val="Heading1"/>
       </w:pPr>
-      <w:bookmarkStart w:id="33" w:name="neuroscience"/>
+      <w:bookmarkStart w:id="33" w:name="chapter-1-science-and-subjectivity----the-fundamental-challenge-of-psychology"/>
       <w:bookmarkEnd w:id="33"/>
       <w:r>
+        <w:t xml:space="preserve">Chapter 1: Science and Subjectivity -- The Fundamental Challenge of Psychology</w:t>
+      </w:r>
+    </w:p>
+    <w:p>
+      <w:pPr>
+        <w:pStyle w:val="FirstParagraph"/>
+      </w:pPr>
+      <w:r>
+        <w:t xml:space="preserve">Psychology is the science that attempts to understand the human mind. The human mind is the most fascinating and amazing "thing" in the known universe, and the idea that you can actually attempt to study it using the basic reductionistic approach of science may seem a bit of a stretch. And indeed it has been -- but at this point in the development of the field, most practicing scientists are likely to feel rather confident that significant progress has been made, without fundamental, obvious limitations to how far we can go.</w:t>
+      </w:r>
+    </w:p>
+    <w:p>
+      <w:pPr>
+        <w:pStyle w:val="BodyText"/>
+      </w:pPr>
+      <w:r>
+        <w:t xml:space="preserve">Despite all this progress and optimism, we will see in this chapter that there actually are fundamental boundaries to what science can penetrate, and these boundaries have shaped the field from its inception. Thus, understanding these limitations helps put the field of Psychology and Neuroscience into perspective in multiple ways, and in fact many of the limitations we discuss apply to science, and all human knowledge, more broadly.</w:t>
+      </w:r>
+    </w:p>
+    <w:p>
+      <w:pPr>
+        <w:pStyle w:val="BodyText"/>
+      </w:pPr>
+      <w:r>
+        <w:t xml:space="preserve">The central issue we must confront head-on is the inescapable problem of</w:t>
+      </w:r>
+      <w:r>
+        <w:t xml:space="preserve"> </w:t>
+      </w:r>
+      <w:r>
+        <w:rPr>
+          <w:i/>
+        </w:rPr>
+        <w:t xml:space="preserve">subjectivity</w:t>
+      </w:r>
+      <w:r>
+        <w:t xml:space="preserve">. By subjectivity we mean not just the fact that different people have different opinions or perspectives on things, though that is a big part of it. Instead, we need to step back a bit to the</w:t>
+      </w:r>
+      <w:r>
+        <w:t xml:space="preserve"> </w:t>
+      </w:r>
+      <w:r>
+        <w:rPr>
+          <w:i/>
+        </w:rPr>
+        <w:t xml:space="preserve">really big picture</w:t>
+      </w:r>
+      <w:r>
+        <w:t xml:space="preserve"> </w:t>
+      </w:r>
+      <w:r>
+        <w:t xml:space="preserve">(i.e., Philosophy), starting with the fundamental problem of subjectivity as expressed by Rene Descartes (way back in 1637), in his famous statement:</w:t>
+      </w:r>
+      <w:r>
+        <w:t xml:space="preserve"> </w:t>
+      </w:r>
+      <w:r>
+        <w:rPr>
+          <w:i/>
+        </w:rPr>
+        <w:t xml:space="preserve">Cogito Ergo Sum</w:t>
+      </w:r>
+      <w:r>
+        <w:t xml:space="preserve"> </w:t>
+      </w:r>
+      <w:r>
+        <w:t xml:space="preserve">--</w:t>
+      </w:r>
+      <w:r>
+        <w:t xml:space="preserve"> </w:t>
+      </w:r>
+      <w:r>
+        <w:rPr>
+          <w:i/>
+        </w:rPr>
+        <w:t xml:space="preserve">I think therefore I am.</w:t>
+      </w:r>
+    </w:p>
+    <w:p>
+      <w:pPr>
+        <w:pStyle w:val="BodyText"/>
+      </w:pPr>
+      <w:r>
+        <w:t xml:space="preserve">There are two essential implications of this statement -- we'll explore the first one in depth before turning to the second. The first implication is that</w:t>
+      </w:r>
+      <w:r>
+        <w:t xml:space="preserve"> </w:t>
+      </w:r>
+      <w:r>
+        <w:rPr>
+          <w:i/>
+        </w:rPr>
+        <w:t xml:space="preserve">subjective experience is primary</w:t>
+      </w:r>
+      <w:r>
+        <w:t xml:space="preserve">. If you put yourself into the mindset of a very skeptical, doubting philosopher, you might just about be able to get yourself to question everything,</w:t>
+      </w:r>
+      <w:r>
+        <w:t xml:space="preserve"> </w:t>
+      </w:r>
+      <w:r>
+        <w:rPr>
+          <w:i/>
+        </w:rPr>
+        <w:t xml:space="preserve">except</w:t>
+      </w:r>
+      <w:r>
+        <w:t xml:space="preserve"> </w:t>
+      </w:r>
+      <w:r>
+        <w:t xml:space="preserve">this one, primary fact: you are sitting there (wherever you are),</w:t>
+      </w:r>
+      <w:r>
+        <w:t xml:space="preserve"> </w:t>
+      </w:r>
+      <w:r>
+        <w:rPr>
+          <w:i/>
+        </w:rPr>
+        <w:t xml:space="preserve">thinking</w:t>
+      </w:r>
+      <w:r>
+        <w:t xml:space="preserve">. If you really push it, you might appreciate that you can't really be sure that the world itself exists outside of your mind! This very challenging train of thought is well-captured in several modern movies, perhaps most notably in the</w:t>
+      </w:r>
+      <w:r>
+        <w:t xml:space="preserve"> </w:t>
+      </w:r>
+      <w:r>
+        <w:rPr>
+          <w:i/>
+        </w:rPr>
+        <w:t xml:space="preserve">Matrix</w:t>
+      </w:r>
+      <w:r>
+        <w:t xml:space="preserve"> </w:t>
+      </w:r>
+      <w:r>
+        <w:t xml:space="preserve">series, where, in fact (in the movie at least), there turns out to be every reason to have such doubts. In philosophical circles, this line of thinking is known as</w:t>
+      </w:r>
+      <w:r>
+        <w:t xml:space="preserve"> </w:t>
+      </w:r>
+      <w:r>
+        <w:rPr>
+          <w:i/>
+        </w:rPr>
+        <w:t xml:space="preserve">solipsism</w:t>
+      </w:r>
+      <w:r>
+        <w:t xml:space="preserve">.</w:t>
+      </w:r>
+    </w:p>
+    <w:p>
+      <w:pPr>
+        <w:pStyle w:val="BodyText"/>
+      </w:pPr>
+      <w:r>
+        <w:t xml:space="preserve">This is the kind of all-encompassing subjectivity that we want to more fully understand and appreciate. What does this line of thinking mean for the study of Psychology, or Science more generally?</w:t>
+      </w:r>
+    </w:p>
+    <w:p>
+      <w:pPr>
+        <w:pStyle w:val="BodyText"/>
+      </w:pPr>
+      <w:r>
+        <w:t xml:space="preserve">This is where we can usefully bring in Descartes' second major implication from</w:t>
+      </w:r>
+      <w:r>
+        <w:t xml:space="preserve"> </w:t>
+      </w:r>
+      <w:r>
+        <w:rPr>
+          <w:i/>
+        </w:rPr>
+        <w:t xml:space="preserve">Cogito Ergo Sum</w:t>
+      </w:r>
+      <w:r>
+        <w:t xml:space="preserve">:</w:t>
+      </w:r>
+      <w:r>
+        <w:t xml:space="preserve"> </w:t>
+      </w:r>
+      <w:r>
+        <w:rPr>
+          <w:i/>
+        </w:rPr>
+        <w:t xml:space="preserve">dualism</w:t>
+      </w:r>
+      <w:r>
+        <w:t xml:space="preserve">. Dualism is the idea that there are two fundamentally different "substances" in the universe: the regular physical stuff of the everyday world, and this entirely separate, magical transcendent thing called</w:t>
+      </w:r>
+      <w:r>
+        <w:t xml:space="preserve"> </w:t>
+      </w:r>
+      <w:r>
+        <w:rPr>
+          <w:i/>
+        </w:rPr>
+        <w:t xml:space="preserve">mind</w:t>
+      </w:r>
+      <w:r>
+        <w:t xml:space="preserve">, which lives apart from that other, regular stuff. The opposing view is called</w:t>
+      </w:r>
+      <w:r>
+        <w:t xml:space="preserve"> </w:t>
+      </w:r>
+      <w:r>
+        <w:rPr>
+          <w:i/>
+        </w:rPr>
+        <w:t xml:space="preserve">materialism</w:t>
+      </w:r>
+      <w:r>
+        <w:t xml:space="preserve">, where the mind is seen as just a product of the material world like everything else, and in particular a product of the physical processes taking place within the</w:t>
+      </w:r>
+      <w:r>
+        <w:t xml:space="preserve"> </w:t>
+      </w:r>
+      <w:r>
+        <w:rPr>
+          <w:i/>
+        </w:rPr>
+        <w:t xml:space="preserve">brain</w:t>
+      </w:r>
+      <w:r>
+        <w:t xml:space="preserve">, as widely embraced in modern neuroscientific approaches to Psychology.</w:t>
+      </w:r>
+    </w:p>
+    <w:p>
+      <w:pPr>
+        <w:pStyle w:val="BodyText"/>
+      </w:pPr>
+      <w:r>
+        <w:t xml:space="preserve">You might be somewhat surprised to hear that many modern-day philosophers still embrace this dualism, and one of the most outspoken advocates is David Chalmers, who argues that understanding the nature of subjective experience, or</w:t>
+      </w:r>
+      <w:r>
+        <w:t xml:space="preserve"> </w:t>
+      </w:r>
+      <w:r>
+        <w:rPr>
+          <w:i/>
+        </w:rPr>
+        <w:t xml:space="preserve">qualia</w:t>
+      </w:r>
+      <w:r>
+        <w:t xml:space="preserve">, is the</w:t>
+      </w:r>
+      <w:r>
+        <w:t xml:space="preserve"> </w:t>
+      </w:r>
+      <w:r>
+        <w:rPr>
+          <w:i/>
+        </w:rPr>
+        <w:t xml:space="preserve">hard problem</w:t>
+      </w:r>
+      <w:r>
+        <w:t xml:space="preserve"> </w:t>
+      </w:r>
+      <w:r>
+        <w:t xml:space="preserve">of consciousness and simply cannot be explained in objective, materialistic, scientific terms.</w:t>
+      </w:r>
+    </w:p>
+    <w:p>
+      <w:pPr>
+        <w:pStyle w:val="BodyText"/>
+      </w:pPr>
+      <w:r>
+        <w:t xml:space="preserve">You might be even more surprised to hear that, despite being one of those modern materialistic neuroscientists, I actually agree with Chalmers, and Descartes (in spirit at least, so to speak)! I think that there are two fundamentally different "somethings" in the universe, but, unlike Descartes and Chalmers, I don't think the dividing line is between</w:t>
+      </w:r>
+      <w:r>
+        <w:t xml:space="preserve"> </w:t>
+      </w:r>
+      <w:r>
+        <w:rPr>
+          <w:i/>
+        </w:rPr>
+        <w:t xml:space="preserve">mind</w:t>
+      </w:r>
+      <w:r>
+        <w:t xml:space="preserve"> </w:t>
+      </w:r>
+      <w:r>
+        <w:t xml:space="preserve">and</w:t>
+      </w:r>
+      <w:r>
+        <w:t xml:space="preserve"> </w:t>
+      </w:r>
+      <w:r>
+        <w:rPr>
+          <w:i/>
+        </w:rPr>
+        <w:t xml:space="preserve">matter</w:t>
+      </w:r>
+      <w:r>
+        <w:t xml:space="preserve">, but rather, between</w:t>
+      </w:r>
+      <w:r>
+        <w:t xml:space="preserve"> </w:t>
+      </w:r>
+      <w:r>
+        <w:rPr>
+          <w:i/>
+        </w:rPr>
+        <w:t xml:space="preserve">subjective</w:t>
+      </w:r>
+      <w:r>
+        <w:t xml:space="preserve"> </w:t>
+      </w:r>
+      <w:r>
+        <w:t xml:space="preserve">and</w:t>
+      </w:r>
+      <w:r>
+        <w:t xml:space="preserve"> </w:t>
+      </w:r>
+      <w:r>
+        <w:rPr>
+          <w:i/>
+        </w:rPr>
+        <w:t xml:space="preserve">objective</w:t>
+      </w:r>
+      <w:r>
+        <w:t xml:space="preserve">. Again, following Descartes, we can take subjective experience as primary -- it is the only thing I am fully certain of. But it is also primary in another, essential way: it is uniquely, completely, definitionaly,</w:t>
+      </w:r>
+      <w:r>
+        <w:t xml:space="preserve"> </w:t>
+      </w:r>
+      <w:r>
+        <w:rPr>
+          <w:i/>
+        </w:rPr>
+        <w:t xml:space="preserve">mine</w:t>
+      </w:r>
+      <w:r>
+        <w:t xml:space="preserve">. It is literally impossible for</w:t>
+      </w:r>
+      <w:r>
+        <w:t xml:space="preserve"> </w:t>
+      </w:r>
+      <w:r>
+        <w:rPr>
+          <w:i/>
+        </w:rPr>
+        <w:t xml:space="preserve">you</w:t>
+      </w:r>
+      <w:r>
+        <w:t xml:space="preserve"> </w:t>
+      </w:r>
+      <w:r>
+        <w:t xml:space="preserve">to experience</w:t>
+      </w:r>
+      <w:r>
+        <w:t xml:space="preserve"> </w:t>
+      </w:r>
+      <w:r>
+        <w:rPr>
+          <w:i/>
+        </w:rPr>
+        <w:t xml:space="preserve">my</w:t>
+      </w:r>
+      <w:r>
+        <w:t xml:space="preserve"> </w:t>
+      </w:r>
+      <w:r>
+        <w:t xml:space="preserve">subjective experience, because, by definition,</w:t>
+      </w:r>
+      <w:r>
+        <w:t xml:space="preserve"> </w:t>
+      </w:r>
+      <w:r>
+        <w:rPr>
+          <w:i/>
+        </w:rPr>
+        <w:t xml:space="preserve">my</w:t>
+      </w:r>
+      <w:r>
+        <w:t xml:space="preserve"> </w:t>
+      </w:r>
+      <w:r>
+        <w:t xml:space="preserve">subjective experience is exactly the sum-total of what it "feels like" to be me. If we somehow were to add</w:t>
+      </w:r>
+      <w:r>
+        <w:t xml:space="preserve"> </w:t>
+      </w:r>
+      <w:r>
+        <w:rPr>
+          <w:i/>
+        </w:rPr>
+        <w:t xml:space="preserve">you</w:t>
+      </w:r>
+      <w:r>
+        <w:t xml:space="preserve"> </w:t>
+      </w:r>
+      <w:r>
+        <w:t xml:space="preserve">into my brain, my subjective experience would be irreparably altered. If you are somehow sharing in my subjective experience as it is happening, you would have to have direct access to every level of my brain, and not just "objective" access as you might get from a super-hi-tech future brain scanner, but</w:t>
+      </w:r>
+      <w:r>
+        <w:t xml:space="preserve"> </w:t>
+      </w:r>
+      <w:r>
+        <w:rPr>
+          <w:i/>
+        </w:rPr>
+        <w:t xml:space="preserve">direct</w:t>
+      </w:r>
+      <w:r>
+        <w:t xml:space="preserve">,</w:t>
+      </w:r>
+      <w:r>
+        <w:t xml:space="preserve"> </w:t>
+      </w:r>
+      <w:r>
+        <w:rPr>
+          <w:i/>
+        </w:rPr>
+        <w:t xml:space="preserve">internal</w:t>
+      </w:r>
+      <w:r>
+        <w:t xml:space="preserve">,</w:t>
+      </w:r>
+      <w:r>
+        <w:t xml:space="preserve"> </w:t>
+      </w:r>
+      <w:r>
+        <w:rPr>
+          <w:i/>
+        </w:rPr>
+        <w:t xml:space="preserve">subjective</w:t>
+      </w:r>
+      <w:r>
+        <w:t xml:space="preserve"> </w:t>
+      </w:r>
+      <w:r>
+        <w:t xml:space="preserve">access, "from the inside out".</w:t>
+      </w:r>
+    </w:p>
+    <w:p>
+      <w:pPr>
+        <w:pStyle w:val="BodyText"/>
+      </w:pPr>
+      <w:r>
+        <w:t xml:space="preserve">In other words, you would have literally be inside my brain. And you can't be inside my brain because I'm already here. From the materialist perspective, we can identify my subjective experience as emerging from my brain -- it is what it feels like to be my brain. If you truly appreciate this equivalence, then it should be readily apparent than there can be only one "mind" for every brain (we'll look into the fascinating phenomenon of multiple personality disorder later).</w:t>
+      </w:r>
+    </w:p>
+    <w:p>
+      <w:pPr>
+        <w:pStyle w:val="BodyText"/>
+      </w:pPr>
+      <w:r>
+        <w:t xml:space="preserve">Another way of thinking about this is in terms of identical twins. Let's imagine we have the most identical of identical twins ever to exist. Their brains are</w:t>
+      </w:r>
+      <w:r>
+        <w:t xml:space="preserve"> </w:t>
+      </w:r>
+      <w:r>
+        <w:rPr>
+          <w:i/>
+        </w:rPr>
+        <w:t xml:space="preserve">completely identical</w:t>
+      </w:r>
+      <w:r>
+        <w:t xml:space="preserve"> </w:t>
+      </w:r>
+      <w:r>
+        <w:t xml:space="preserve">in every way possible. Would those twins have the same subjective experience? No. They might have a great deal in common, but, fundamentally, they would not, and could not, directly experience exactly what the other is experiencing. Why not?</w:t>
+      </w:r>
+    </w:p>
+    <w:p>
+      <w:pPr>
+        <w:pStyle w:val="BodyText"/>
+      </w:pPr>
+      <w:r>
+        <w:t xml:space="preserve">It all boils down to</w:t>
+      </w:r>
+      <w:r>
+        <w:t xml:space="preserve"> </w:t>
+      </w:r>
+      <w:r>
+        <w:rPr>
+          <w:i/>
+        </w:rPr>
+        <w:t xml:space="preserve">perspective</w:t>
+      </w:r>
+      <w:r>
+        <w:t xml:space="preserve">. Each physical thing in the universe has its own unique perspective, if we take this term to mean a particular spatial location, and a particular trajectory through space and time in the past (and going onward into the future), that is fundamentally</w:t>
+      </w:r>
+      <w:r>
+        <w:t xml:space="preserve"> </w:t>
+      </w:r>
+      <w:r>
+        <w:rPr>
+          <w:i/>
+        </w:rPr>
+        <w:t xml:space="preserve">unique</w:t>
+      </w:r>
+      <w:r>
+        <w:t xml:space="preserve"> </w:t>
+      </w:r>
+      <w:r>
+        <w:t xml:space="preserve">to that thing. This is why the twins cannot share their subjective experiences: they are two separate, distinct things, and, inevitably, they "see the world" from two different vantage points. The only way they could share experiences is if they could somehow superimpose themselves into exactly the same point in space, and do so over a sufficiently long time period to synchronize their history of experience, which plays such a critical role in our subjective life, in addition to the immediate sensations coming in from the outside world.</w:t>
+      </w:r>
+    </w:p>
+    <w:p>
+      <w:pPr>
+        <w:pStyle w:val="BodyText"/>
+      </w:pPr>
+      <w:r>
+        <w:t xml:space="preserve">Anyway, the key point of all this is that</w:t>
+      </w:r>
+      <w:r>
+        <w:t xml:space="preserve"> </w:t>
+      </w:r>
+      <w:r>
+        <w:rPr>
+          <w:i/>
+        </w:rPr>
+        <w:t xml:space="preserve">IF</w:t>
+      </w:r>
+      <w:r>
+        <w:t xml:space="preserve"> </w:t>
+      </w:r>
+      <w:r>
+        <w:t xml:space="preserve">you allow that subjective experience can never be shared among different brains,</w:t>
+      </w:r>
+      <w:r>
+        <w:t xml:space="preserve"> </w:t>
+      </w:r>
+      <w:r>
+        <w:rPr>
+          <w:i/>
+        </w:rPr>
+        <w:t xml:space="preserve">THEN</w:t>
+      </w:r>
+      <w:r>
+        <w:t xml:space="preserve"> </w:t>
+      </w:r>
+      <w:r>
+        <w:t xml:space="preserve">it follows that there is a fundamental divide between this inner subjective world, and the "regular" outside</w:t>
+      </w:r>
+      <w:r>
+        <w:t xml:space="preserve"> </w:t>
+      </w:r>
+      <w:r>
+        <w:rPr>
+          <w:i/>
+        </w:rPr>
+        <w:t xml:space="preserve">objective</w:t>
+      </w:r>
+      <w:r>
+        <w:t xml:space="preserve"> </w:t>
+      </w:r>
+      <w:r>
+        <w:t xml:space="preserve">world. I believe this divide captures the essence of what Chalmers is talking about in terms of the irreducible nature of the qualia of consciousness -- the impossibility of trying to explain in objective terms "what it feels like" to experience things in our subjective, inner world. Furthermore, it does so without introducing anything particularly magical or fundamentally at odds with materialism: subjective experience is not separate from the physical world in terms of some kind of magical "substance" that it is constituted from -- it is just separate in terms of this notion of</w:t>
+      </w:r>
+      <w:r>
+        <w:t xml:space="preserve"> </w:t>
+      </w:r>
+      <w:r>
+        <w:rPr>
+          <w:i/>
+        </w:rPr>
+        <w:t xml:space="preserve">perspective</w:t>
+      </w:r>
+      <w:r>
+        <w:t xml:space="preserve"> </w:t>
+      </w:r>
+      <w:r>
+        <w:t xml:space="preserve">-- the unique point of view (literally, where they are standing / sitting / looking) that each subjective being has all to themselves.</w:t>
+      </w:r>
+    </w:p>
+    <w:p>
+      <w:pPr>
+        <w:pStyle w:val="Heading2"/>
+      </w:pPr>
+      <w:bookmarkStart w:id="34" w:name="subjectivity-in-psychology-a-brief-history"/>
+      <w:bookmarkEnd w:id="34"/>
+      <w:r>
+        <w:t xml:space="preserve">Subjectivity in Psychology: A Brief History</w:t>
+      </w:r>
+    </w:p>
+    <w:p>
+      <w:pPr>
+        <w:pStyle w:val="FirstParagraph"/>
+      </w:pPr>
+      <w:r>
+        <w:t xml:space="preserve">Stepping back from this big philosophical abyss, what does it all mean for the attempt to study Psychology as a Science? The primary, obvious problem is that Psychology is the study of</w:t>
+      </w:r>
+      <w:r>
+        <w:t xml:space="preserve"> </w:t>
+      </w:r>
+      <w:r>
+        <w:rPr>
+          <w:i/>
+        </w:rPr>
+        <w:t xml:space="preserve">what it is like to be a human being</w:t>
+      </w:r>
+      <w:r>
+        <w:t xml:space="preserve">, and if this is fundamentally a subjective thing that can never be directly shared with any other human being, how can we possibly hope to arrive at some kind of objective, scientific understanding? Well, the first step is to follow Chalmers and attempt to</w:t>
+      </w:r>
+      <w:r>
+        <w:t xml:space="preserve"> </w:t>
+      </w:r>
+      <w:r>
+        <w:rPr>
+          <w:i/>
+        </w:rPr>
+        <w:t xml:space="preserve">partition the problems</w:t>
+      </w:r>
+      <w:r>
+        <w:t xml:space="preserve"> </w:t>
+      </w:r>
+      <w:r>
+        <w:t xml:space="preserve">-- we can carefully attempt to set aside the</w:t>
+      </w:r>
+      <w:r>
+        <w:t xml:space="preserve"> </w:t>
+      </w:r>
+      <w:r>
+        <w:rPr>
+          <w:i/>
+        </w:rPr>
+        <w:t xml:space="preserve">hard problems</w:t>
+      </w:r>
+      <w:r>
+        <w:t xml:space="preserve"> </w:t>
+      </w:r>
+      <w:r>
+        <w:t xml:space="preserve">associated with the nature of subjective experience, and focus instead on the so-called</w:t>
+      </w:r>
+      <w:r>
+        <w:t xml:space="preserve"> </w:t>
+      </w:r>
+      <w:r>
+        <w:rPr>
+          <w:i/>
+        </w:rPr>
+        <w:t xml:space="preserve">easy problems</w:t>
+      </w:r>
+      <w:r>
+        <w:t xml:space="preserve"> </w:t>
+      </w:r>
+      <w:r>
+        <w:t xml:space="preserve">that are left over.</w:t>
+      </w:r>
+      <w:r>
+        <w:t xml:space="preserve"> </w:t>
+      </w:r>
+      <w:r>
+        <w:rPr>
+          <w:i/>
+        </w:rPr>
+        <w:t xml:space="preserve">If</w:t>
+      </w:r>
+      <w:r>
+        <w:t xml:space="preserve"> </w:t>
+      </w:r>
+      <w:r>
+        <w:t xml:space="preserve">there is enough interesting stuff left over in this space of easy problems, then it probably makes pragmatic sense to just see how far we can get in trying to understand that stuff, and then, once we seem to have exhausted that space, perhaps we could circle back and start reconsidering some of those hard problems.</w:t>
+      </w:r>
+    </w:p>
+    <w:p>
+      <w:pPr>
+        <w:pStyle w:val="BodyText"/>
+      </w:pPr>
+      <w:r>
+        <w:t xml:space="preserve">This overall approach provides a reasonable narrative for the history of Psychology as a scientific discipline. The person most widely credited with founding the Science of Psychology, Willhelm Wundt, had the innovative idea in the late 1800's that, after millenia of armchair speculation, you could actually apply the techniques of empirical science to understanding the human mind / brain. Wundt made many groundbreaking contributions, but his legacy, at least at the level of introductory Psychology texts, is as a founder of the</w:t>
+      </w:r>
+      <w:r>
+        <w:t xml:space="preserve"> </w:t>
+      </w:r>
+      <w:r>
+        <w:rPr>
+          <w:i/>
+        </w:rPr>
+        <w:t xml:space="preserve">introspectionist</w:t>
+      </w:r>
+      <w:r>
+        <w:t xml:space="preserve"> </w:t>
+      </w:r>
+      <w:r>
+        <w:t xml:space="preserve">school of Psychology. When the next major paradigm shift took place in the early 1900's, it emerged as as strong reaction and rejection of this introspectionist approach, which was characterized as being overly concerned with all those hard problems of subjective experience. Introspectionists would try to systematize and characterize the contents of subjective experience, and the hard-nosed</w:t>
+      </w:r>
+      <w:r>
+        <w:t xml:space="preserve"> </w:t>
+      </w:r>
+      <w:r>
+        <w:rPr>
+          <w:i/>
+        </w:rPr>
+        <w:t xml:space="preserve">behaviorists</w:t>
+      </w:r>
+      <w:r>
+        <w:t xml:space="preserve"> </w:t>
+      </w:r>
+      <w:r>
+        <w:t xml:space="preserve">who came next regarded these investigations as insufficiently objective, rigorous, and replicable. Instead, they emphasized purely objective, externally-observable</w:t>
+      </w:r>
+      <w:r>
+        <w:t xml:space="preserve"> </w:t>
+      </w:r>
+      <w:r>
+        <w:rPr>
+          <w:i/>
+        </w:rPr>
+        <w:t xml:space="preserve">behavior</w:t>
+      </w:r>
+      <w:r>
+        <w:t xml:space="preserve"> </w:t>
+      </w:r>
+      <w:r>
+        <w:t xml:space="preserve">as the only valid data in Psychology (hence the term behaviorism). The main figures in this era (e.g., John B. Watson, B. F. Skinner, and Ivan Pavlov) focused on how external, objective factors such as reward and punishment affected subsequent behavior through</w:t>
+      </w:r>
+      <w:r>
+        <w:t xml:space="preserve"> </w:t>
+      </w:r>
+      <w:r>
+        <w:rPr>
+          <w:i/>
+        </w:rPr>
+        <w:t xml:space="preserve">conditioning</w:t>
+      </w:r>
+      <w:r>
+        <w:t xml:space="preserve">.</w:t>
+      </w:r>
+    </w:p>
+    <w:p>
+      <w:pPr>
+        <w:pStyle w:val="BodyText"/>
+      </w:pPr>
+      <w:r>
+        <w:t xml:space="preserve">Thus, these first two epochs of scientific Psychology embody exactly this tension between the subjective and objective worlds. The next paradigm shift took place in the 1950's and 60's with the</w:t>
+      </w:r>
+      <w:r>
+        <w:t xml:space="preserve"> </w:t>
+      </w:r>
+      <w:r>
+        <w:rPr>
+          <w:i/>
+        </w:rPr>
+        <w:t xml:space="preserve">Cognitive Revolution</w:t>
+      </w:r>
+      <w:r>
+        <w:t xml:space="preserve">, riding the wave of digital computers, which made it fashionable to start talking about internal mental operations in terms of the</w:t>
+      </w:r>
+      <w:r>
+        <w:t xml:space="preserve"> </w:t>
+      </w:r>
+      <w:r>
+        <w:rPr>
+          <w:i/>
+        </w:rPr>
+        <w:t xml:space="preserve">information processing model</w:t>
+      </w:r>
+      <w:r>
+        <w:t xml:space="preserve"> </w:t>
+      </w:r>
+      <w:r>
+        <w:t xml:space="preserve">of the mind -- i.e., the mind as a computational device. Scientists leading this new field, such as Herbert Simon and Alan Newell, started thinking about how the mind could perform complex mental operations such as scientific proofs, chess, and other challenging tasks. People created running computer models of how these internal thought processes might work, which provided a compelling way to render that formerly "loosey-goosey" internal world in a much more rigorous, objectively-characterizable way.</w:t>
+      </w:r>
+    </w:p>
+    <w:p>
+      <w:pPr>
+        <w:pStyle w:val="BodyText"/>
+      </w:pPr>
+      <w:r>
+        <w:t xml:space="preserve">However, as parallel work in the field of Neuroscience continued to advance, it gradually became clear that the brain really doesn't work anything like a standard digital computer. Instead, it is really a</w:t>
+      </w:r>
+      <w:r>
+        <w:t xml:space="preserve"> </w:t>
+      </w:r>
+      <w:r>
+        <w:rPr>
+          <w:i/>
+        </w:rPr>
+        <w:t xml:space="preserve">massively parallel</w:t>
+      </w:r>
+      <w:r>
+        <w:t xml:space="preserve"> </w:t>
+      </w:r>
+      <w:r>
+        <w:t xml:space="preserve">computer with billions of computing elements (neurons) that combine the functions of computation and memory, which are otherwise separated in a standard digital computer. Psychologists David Rumelhart and James McClelland published a ground-breaking pair of books in the mid 1980's that popularized this new understanding of how information processing might work in the brain, and subsequent advances in the ability to take high-resolution pictures of the activity inside the human brain (</w:t>
+      </w:r>
+      <w:r>
+        <w:rPr>
+          <w:i/>
+        </w:rPr>
+        <w:t xml:space="preserve">neuroimaging</w:t>
+      </w:r>
+      <w:r>
+        <w:t xml:space="preserve">) have led to the currently-dominant paradigm that integrates Neuroscience and Cognitive Psychology (i.e., Cognitive Neuroscience) to come up with coherent understanding of how exactly the brain gives rise to the phenomena of the mind.</w:t>
+      </w:r>
+    </w:p>
+    <w:p>
+      <w:pPr>
+        <w:pStyle w:val="Heading2"/>
+      </w:pPr>
+      <w:bookmarkStart w:id="35" w:name="fundamentals-of-cognitive-neuroscience"/>
+      <w:bookmarkEnd w:id="35"/>
+      <w:r>
+        <w:t xml:space="preserve">Fundamentals of Cognitive Neuroscience</w:t>
+      </w:r>
+    </w:p>
+    <w:p>
+      <w:pPr>
+        <w:pStyle w:val="FirstParagraph"/>
+      </w:pPr>
+      <w:r>
+        <w:t xml:space="preserve">This book is grounded squarely in this new paradigm of cognitive neuroscience, and attempts to provide a coherent set of core principles that connect directly from the basic processing carried out by individual neurons, all the way up to the highest levels of mental life. We are still largely avoiding significant consideration of the vast inner world of subjective life, but there is a robust field studying the</w:t>
+      </w:r>
+      <w:r>
+        <w:t xml:space="preserve"> </w:t>
+      </w:r>
+      <w:r>
+        <w:rPr>
+          <w:i/>
+        </w:rPr>
+        <w:t xml:space="preserve">neural correlates of consciousness</w:t>
+      </w:r>
+      <w:r>
+        <w:t xml:space="preserve"> </w:t>
+      </w:r>
+      <w:r>
+        <w:t xml:space="preserve">(NCC) that we will discuss in depth in Chapter X. Slowly but surely, we are building bridges between the objectively-identifiable properties of the human brain, and the subjective experiences that tend to co-occur with particular such brain states. Thus, we are developing a richer objective understanding about the kinds of neural mechanisms that give rise to our subjective mental life. But even with all of these advances, I don't think we could ever explain to a non-human-brain lifeform what it feels like subjectively to be a human brain. Thus, the subjective world remains our own private dominion, and probably literature, art, and movies provide the richest vehicles for sharing those experiences across the inevitable subjective gap between us all.</w:t>
+      </w:r>
+    </w:p>
+    <w:p>
+      <w:pPr>
+        <w:pStyle w:val="Heading2"/>
+      </w:pPr>
+      <w:bookmarkStart w:id="36" w:name="subjectivity-and-science-working-with-the-method"/>
+      <w:bookmarkEnd w:id="36"/>
+      <w:r>
+        <w:t xml:space="preserve">Subjectivity and Science: Working with the Method</w:t>
+      </w:r>
+    </w:p>
+    <w:p>
+      <w:pPr>
+        <w:pStyle w:val="FirstParagraph"/>
+      </w:pPr>
+      <w:r>
+        <w:t xml:space="preserve">The challenges imposed by the primary nature of subjectivity have far-reaching implications beyond the field of Psychology. For example, given that some people can't even agree that there</w:t>
+      </w:r>
+      <w:r>
+        <w:t xml:space="preserve"> </w:t>
+      </w:r>
+      <w:r>
+        <w:rPr>
+          <w:i/>
+        </w:rPr>
+        <w:t xml:space="preserve">is</w:t>
+      </w:r>
+      <w:r>
+        <w:t xml:space="preserve"> </w:t>
+      </w:r>
+      <w:r>
+        <w:t xml:space="preserve">an objective, external world outside the mind,</w:t>
+      </w:r>
+      <w:r>
+        <w:t xml:space="preserve"> </w:t>
+      </w:r>
+      <w:r>
+        <w:rPr>
+          <w:i/>
+        </w:rPr>
+        <w:t xml:space="preserve">how</w:t>
+      </w:r>
+      <w:r>
+        <w:t xml:space="preserve"> </w:t>
+      </w:r>
+      <w:r>
+        <w:t xml:space="preserve">can we possibly even begin to start talking about</w:t>
+      </w:r>
+      <w:r>
+        <w:t xml:space="preserve"> </w:t>
+      </w:r>
+      <w:r>
+        <w:rPr>
+          <w:i/>
+        </w:rPr>
+        <w:t xml:space="preserve">objective knowledge</w:t>
+      </w:r>
+      <w:r>
+        <w:t xml:space="preserve"> </w:t>
+      </w:r>
+      <w:r>
+        <w:t xml:space="preserve">and</w:t>
+      </w:r>
+      <w:r>
+        <w:t xml:space="preserve"> </w:t>
+      </w:r>
+      <w:r>
+        <w:rPr>
+          <w:i/>
+        </w:rPr>
+        <w:t xml:space="preserve">facts</w:t>
+      </w:r>
+      <w:r>
+        <w:t xml:space="preserve">? This appreciation for the primary nature of subjective experience forces us to recognize that objective knowledge itself is entirely dependent on the subjective motivation of individuals to entertain a strong enough belief in this notion of objective reality, to put up with all the effort it takes to make any progress in understanding and advancing objective knowledge.</w:t>
+      </w:r>
+    </w:p>
+    <w:p>
+      <w:pPr>
+        <w:pStyle w:val="BodyText"/>
+      </w:pPr>
+      <w:r>
+        <w:t xml:space="preserve">Objective science is founded on the principles of the</w:t>
+      </w:r>
+      <w:r>
+        <w:t xml:space="preserve"> </w:t>
+      </w:r>
+      <w:r>
+        <w:rPr>
+          <w:i/>
+        </w:rPr>
+        <w:t xml:space="preserve">scientific method</w:t>
+      </w:r>
+      <w:r>
+        <w:t xml:space="preserve">, which prescribe a way of avoiding the inherent subjectivity of everyone involved in the process.</w:t>
+      </w:r>
+    </w:p>
+    <w:p>
+      <w:pPr>
+        <w:pStyle w:val="NewPage"/>
+      </w:pPr>
+      <w:r>
+        <w:t xml:space="preserve"/>
+      </w:r>
+    </w:p>
+    <w:p>
+      <w:pPr>
+        <w:pStyle w:val="Heading1"/>
+      </w:pPr>
+      <w:bookmarkStart w:id="37" w:name="neuroscience"/>
+      <w:bookmarkEnd w:id="37"/>
+      <w:r>
         <w:t xml:space="preserve">Neuroscience</w:t>
       </w:r>
     </w:p>
@@ -1628,8 +2563,8 @@
       <w:pPr>
         <w:pStyle w:val="Heading1"/>
       </w:pPr>
-      <w:bookmarkStart w:id="34" w:name="acknowledgments"/>
-      <w:bookmarkEnd w:id="34"/>
+      <w:bookmarkStart w:id="38" w:name="acknowledgments"/>
+      <w:bookmarkEnd w:id="38"/>
       <w:r>
         <w:t xml:space="preserve">Acknowledgments</w:t>
       </w:r>
@@ -1654,8 +2589,8 @@
       <w:pPr>
         <w:pStyle w:val="Heading1"/>
       </w:pPr>
-      <w:bookmarkStart w:id="35" w:name="glossary"/>
-      <w:bookmarkEnd w:id="35"/>
+      <w:bookmarkStart w:id="39" w:name="glossary"/>
+      <w:bookmarkEnd w:id="39"/>
       <w:r>
         <w:t xml:space="preserve">Glossary</w:t>
       </w:r>
@@ -1672,8 +2607,8 @@
       <w:pPr>
         <w:pStyle w:val="Heading1"/>
       </w:pPr>
-      <w:bookmarkStart w:id="36" w:name="about-the-authors"/>
-      <w:bookmarkEnd w:id="36"/>
+      <w:bookmarkStart w:id="40" w:name="about-the-authors"/>
+      <w:bookmarkEnd w:id="40"/>
       <w:r>
         <w:t xml:space="preserve">About the Authors</w:t>
       </w:r>
@@ -1698,8 +2633,8 @@
       <w:pPr>
         <w:pStyle w:val="Heading1"/>
       </w:pPr>
-      <w:bookmarkStart w:id="37" w:name="references"/>
-      <w:bookmarkEnd w:id="37"/>
+      <w:bookmarkStart w:id="41" w:name="references"/>
+      <w:bookmarkEnd w:id="41"/>
       <w:r>
         <w:t xml:space="preserve">References</w:t>
       </w:r>
@@ -2153,7 +3088,7 @@
     </w:lvl>
   </w:abstractNum>
   <w:abstractNum w:abstractNumId="990">
-    <w:nsid w:val="3cf38658"/>
+    <w:nsid w:val="edd5319d"/>
     <w:multiLevelType w:val="multilevel"/>
     <w:lvl w:ilvl="0">
       <w:numFmt w:val="bullet"/>

</xml_diff>

<commit_message>
chapter 1 draft finished.
</commit_message>
<xml_diff>
--- a/book.docx
+++ b/book.docx
@@ -1504,7 +1504,7 @@
         <w:pStyle w:val="BodyText"/>
       </w:pPr>
       <w:r>
-        <w:t xml:space="preserve">Despite all this progress and optimism, we will see in this chapter that there actually are fundamental boundaries to what science can penetrate, and these boundaries have shaped the field from its inception. Thus, understanding these limitations helps put the field of Psychology and Neuroscience into perspective in multiple ways, and in fact many of the limitations we discuss apply to science, and all human knowledge, more broadly.</w:t>
+        <w:t xml:space="preserve">Despite all this progress and optimism, we will see in this chapter that there actually are fundamental boundaries to what science can penetrate, and these boundaries have shaped the field from its inception. Thus, understanding these limitations helps put the field of psychology and neuroscience into perspective in multiple ways, and in fact many of the limitations we discuss apply to science, and all human knowledge, more broadly.</w:t>
       </w:r>
     </w:p>
     <w:p>
@@ -1524,7 +1524,7 @@
         <w:t xml:space="preserve">subjectivity</w:t>
       </w:r>
       <w:r>
-        <w:t xml:space="preserve">. By subjectivity we mean not just the fact that different people have different opinions or perspectives on things, though that is a big part of it. Instead, we need to step back a bit to the</w:t>
+        <w:t xml:space="preserve">. By subjectivity we mean not just the fact that different people have different opinions or perspectives on things, though that is a big part of it. Instead, we need to step back a bit to look at the</w:t>
       </w:r>
       <w:r>
         <w:t xml:space="preserve"> </w:t>
@@ -1539,7 +1539,22 @@
         <w:t xml:space="preserve"> </w:t>
       </w:r>
       <w:r>
-        <w:t xml:space="preserve">(i.e., Philosophy), starting with the fundamental problem of subjectivity as expressed by Rene Descartes (way back in 1637), in his famous statement:</w:t>
+        <w:t xml:space="preserve">(i.e., Philosophy), starting with the fundamental problem of subjectivity as expressed by</w:t>
+      </w:r>
+      <w:r>
+        <w:t xml:space="preserve"> </w:t>
+      </w:r>
+      <w:r>
+        <w:rPr>
+          <w:b/>
+        </w:rPr>
+        <w:t xml:space="preserve">Rene Descartes</w:t>
+      </w:r>
+      <w:r>
+        <w:t xml:space="preserve"> </w:t>
+      </w:r>
+      <w:r>
+        <w:t xml:space="preserve">(way back in 1637), in his famous statement:</w:t>
       </w:r>
       <w:r>
         <w:t xml:space="preserve"> </w:t>
@@ -1625,7 +1640,7 @@
         <w:t xml:space="preserve"> </w:t>
       </w:r>
       <w:r>
-        <w:t xml:space="preserve">series, where, in fact (in the movie at least), there turns out to be every reason to have such doubts. In philosophical circles, this line of thinking is known as</w:t>
+        <w:t xml:space="preserve">series, where, in fact (in the movies at least), there turns out to be every reason to have such doubts. In philosophical circles, this line of thinking is known as</w:t>
       </w:r>
       <w:r>
         <w:t xml:space="preserve"> </w:t>
@@ -1637,7 +1652,7 @@
         <w:t xml:space="preserve">solipsism</w:t>
       </w:r>
       <w:r>
-        <w:t xml:space="preserve">.</w:t>
+        <w:t xml:space="preserve">, and lest you think that this is just an irrelevant and obscure way of thinking, one of the great innovators of our time, Elon Musk, is apparently convinced that we're all living in a giant simulation.</w:t>
       </w:r>
     </w:p>
     <w:p>
@@ -1645,7 +1660,7 @@
         <w:pStyle w:val="BodyText"/>
       </w:pPr>
       <w:r>
-        <w:t xml:space="preserve">This is the kind of all-encompassing subjectivity that we want to more fully understand and appreciate. What does this line of thinking mean for the study of Psychology, or Science more generally?</w:t>
+        <w:t xml:space="preserve">This is the kind of all-encompassing subjectivity that we want to more fully understand and appreciate. What does this line of thinking mean for the study of psychology, or science more generally?</w:t>
       </w:r>
     </w:p>
     <w:p>
@@ -1713,7 +1728,7 @@
         <w:t xml:space="preserve">brain</w:t>
       </w:r>
       <w:r>
-        <w:t xml:space="preserve">, as widely embraced in modern neuroscientific approaches to Psychology.</w:t>
+        <w:t xml:space="preserve">, as widely embraced in modern neuroscientific approaches to psychology.</w:t>
       </w:r>
     </w:p>
     <w:p>
@@ -1721,7 +1736,7 @@
         <w:pStyle w:val="BodyText"/>
       </w:pPr>
       <w:r>
-        <w:t xml:space="preserve">You might be somewhat surprised to hear that many modern-day philosophers still embrace this dualism, and one of the most outspoken advocates is David Chalmers, who argues that understanding the nature of subjective experience, or</w:t>
+        <w:t xml:space="preserve">You might be somewhat surprised to hear that many modern-day philosophers still embrace dualism, and one of the most outspoken advocates is David Chalmers, who argues that understanding the nature of subjective experience, or</w:t>
       </w:r>
       <w:r>
         <w:t xml:space="preserve"> </w:t>
@@ -1756,7 +1771,7 @@
         <w:pStyle w:val="BodyText"/>
       </w:pPr>
       <w:r>
-        <w:t xml:space="preserve">You might be even more surprised to hear that, despite being one of those modern materialistic neuroscientists, I actually agree with Chalmers, and Descartes (in spirit at least, so to speak)! I think that there are two fundamentally different "somethings" in the universe, but, unlike Descartes and Chalmers, I don't think the dividing line is between</w:t>
+        <w:t xml:space="preserve">You might also be surprised to hear that, despite being one of those modern materialistic neuroscientists, I actually agree with Chalmers, and Descartes (in spirit at least, so to speak)! I think that there are two fundamentally different "somethings" in the universe, but, unlike Descartes and Chalmers, I don't think the dividing line is between</w:t>
       </w:r>
       <w:r>
         <w:t xml:space="preserve"> </w:t>
@@ -1810,7 +1825,18 @@
         <w:t xml:space="preserve">objective</w:t>
       </w:r>
       <w:r>
-        <w:t xml:space="preserve">. Again, following Descartes, we can take subjective experience as primary -- it is the only thing I am fully certain of. But it is also primary in another, essential way: it is uniquely, completely, definitionaly,</w:t>
+        <w:t xml:space="preserve"> </w:t>
+      </w:r>
+      <w:r>
+        <w:t xml:space="preserve">perspectives.</w:t>
+      </w:r>
+    </w:p>
+    <w:p>
+      <w:pPr>
+        <w:pStyle w:val="BodyText"/>
+      </w:pPr>
+      <w:r>
+        <w:t xml:space="preserve">Following Descartes (again), we can take subjective experience as primary -- it is the only thing I am fully certain of. But it is also primary in another, essential way: it is uniquely, completely, definitionaly,</w:t>
       </w:r>
       <w:r>
         <w:t xml:space="preserve"> </w:t>
@@ -1929,7 +1955,7 @@
         <w:pStyle w:val="BodyText"/>
       </w:pPr>
       <w:r>
-        <w:t xml:space="preserve">In other words, you would have literally be inside my brain. And you can't be inside my brain because I'm already here. From the materialist perspective, we can identify my subjective experience as emerging from my brain -- it is what it feels like to be my brain. If you truly appreciate this equivalence, then it should be readily apparent than there can be only one "mind" for every brain (we'll look into the fascinating phenomenon of multiple personality disorder later).</w:t>
+        <w:t xml:space="preserve">In other words, you would have to literally be inside my brain. And you can't be inside my brain because I'm already here. From the materialist perspective, we can identify my subjective experience as emerging directly from my brain -- it is what it feels like to be my brain. If you truly appreciate this equivalence, then it should be readily apparent than there can be only one "mind" for every brain (we'll look into the fascinating phenomenon of multiple personality disorder later, but it doesn't change this fundamental conclusion -- all those personalities are just as irrevocably trapped inside the one brain as you and I are, and in fact we all have something like multiple personalities too).</w:t>
       </w:r>
     </w:p>
     <w:p>
@@ -2004,7 +2030,7 @@
         <w:rPr>
           <w:i/>
         </w:rPr>
-        <w:t xml:space="preserve">IF</w:t>
+        <w:t xml:space="preserve">if</w:t>
       </w:r>
       <w:r>
         <w:t xml:space="preserve"> </w:t>
@@ -2019,7 +2045,7 @@
         <w:rPr>
           <w:i/>
         </w:rPr>
-        <w:t xml:space="preserve">THEN</w:t>
+        <w:t xml:space="preserve">then</w:t>
       </w:r>
       <w:r>
         <w:t xml:space="preserve"> </w:t>
@@ -2073,7 +2099,7 @@
         <w:pStyle w:val="FirstParagraph"/>
       </w:pPr>
       <w:r>
-        <w:t xml:space="preserve">Stepping back from this big philosophical abyss, what does it all mean for the attempt to study Psychology as a Science? The primary, obvious problem is that Psychology is the study of</w:t>
+        <w:t xml:space="preserve">Stepping back from this big philosophical abyss, what does it all mean for the attempt to study psychology as a science? The primary, obvious problem is that psychology is the study of</w:t>
       </w:r>
       <w:r>
         <w:t xml:space="preserve"> </w:t>
@@ -2153,7 +2179,19 @@
         <w:pStyle w:val="BodyText"/>
       </w:pPr>
       <w:r>
-        <w:t xml:space="preserve">This overall approach provides a reasonable narrative for the history of Psychology as a scientific discipline. The person most widely credited with founding the Science of Psychology, Willhelm Wundt, had the innovative idea in the late 1800's that, after millenia of armchair speculation, you could actually apply the techniques of empirical science to understanding the human mind / brain. Wundt made many groundbreaking contributions, but his legacy, at least at the level of introductory Psychology texts, is as a founder of the</w:t>
+        <w:t xml:space="preserve">This overall approach provides a reasonable narrative for the history of psychology as a scientific discipline. The person most widely credited with founding the science of psychology,</w:t>
+      </w:r>
+      <w:r>
+        <w:t xml:space="preserve"> </w:t>
+      </w:r>
+      <w:r>
+        <w:rPr>
+          <w:b/>
+        </w:rPr>
+        <w:t xml:space="preserve">Willhelm Wundt</w:t>
+      </w:r>
+      <w:r>
+        <w:t xml:space="preserve">, had the innovative idea in the late 1800's that, after millenia of armchair speculation, you could actually apply the techniques of empirical science to understanding the human mind / brain. Wundt made many groundbreaking contributions, but his legacy, at least at the level of introductory psychology texts, is as a founder of the</w:t>
       </w:r>
       <w:r>
         <w:t xml:space="preserve"> </w:t>
@@ -2168,7 +2206,19 @@
         <w:t xml:space="preserve"> </w:t>
       </w:r>
       <w:r>
-        <w:t xml:space="preserve">school of Psychology. When the next major paradigm shift took place in the early 1900's, it emerged as as strong reaction and rejection of this introspectionist approach, which was characterized as being overly concerned with all those hard problems of subjective experience. Introspectionists would try to systematize and characterize the contents of subjective experience, and the hard-nosed</w:t>
+        <w:t xml:space="preserve">school of psychology, which also includes</w:t>
+      </w:r>
+      <w:r>
+        <w:t xml:space="preserve"> </w:t>
+      </w:r>
+      <w:r>
+        <w:rPr>
+          <w:b/>
+        </w:rPr>
+        <w:t xml:space="preserve">William James</w:t>
+      </w:r>
+      <w:r>
+        <w:t xml:space="preserve">, who also made major lasting contributions to the field. When the next major paradigm shift took place in the early 1900's, it emerged as as strong reaction and rejection of this introspectionist approach, which was characterized as being overly concerned with all those hard problems of subjective experience. Introspectionists would try to systematize and characterize the contents of subjective experience, and the hard-nosed</w:t>
       </w:r>
       <w:r>
         <w:t xml:space="preserve"> </w:t>
@@ -2198,7 +2248,19 @@
         <w:t xml:space="preserve"> </w:t>
       </w:r>
       <w:r>
-        <w:t xml:space="preserve">as the only valid data in Psychology (hence the term behaviorism). The main figures in this era (e.g., John B. Watson, B. F. Skinner, and Ivan Pavlov) focused on how external, objective factors such as reward and punishment affected subsequent behavior through</w:t>
+        <w:t xml:space="preserve">as the only valid data in psychology (hence the term behaviorism). The main figures in this era (e.g.,</w:t>
+      </w:r>
+      <w:r>
+        <w:t xml:space="preserve"> </w:t>
+      </w:r>
+      <w:r>
+        <w:rPr>
+          <w:b/>
+        </w:rPr>
+        <w:t xml:space="preserve">John B. Watson, B. F. Skinner, and Ivan Pavlov</w:t>
+      </w:r>
+      <w:r>
+        <w:t xml:space="preserve">) focused on how external, objective factors such as reward and punishment affected subsequent behavior through</w:t>
       </w:r>
       <w:r>
         <w:t xml:space="preserve"> </w:t>
@@ -2218,7 +2280,7 @@
         <w:pStyle w:val="BodyText"/>
       </w:pPr>
       <w:r>
-        <w:t xml:space="preserve">Thus, these first two epochs of scientific Psychology embody exactly this tension between the subjective and objective worlds. The next paradigm shift took place in the 1950's and 60's with the</w:t>
+        <w:t xml:space="preserve">Thus, these first two epochs of scientific psychology embody exactly this tension between the subjective and objective worlds. The next paradigm shift took place in the 1950's and 60's with the</w:t>
       </w:r>
       <w:r>
         <w:t xml:space="preserve"> </w:t>
@@ -2245,7 +2307,34 @@
         <w:t xml:space="preserve"> </w:t>
       </w:r>
       <w:r>
-        <w:t xml:space="preserve">of the mind -- i.e., the mind as a computational device. Scientists leading this new field, such as Herbert Simon and Alan Newell, started thinking about how the mind could perform complex mental operations such as scientific proofs, chess, and other challenging tasks. People created running computer models of how these internal thought processes might work, which provided a compelling way to render that formerly "loosey-goosey" internal world in a much more rigorous, objectively-characterizable way.</w:t>
+        <w:t xml:space="preserve">of the mind -- i.e., the mind as a computational device. Scientists leading this new field, such as</w:t>
+      </w:r>
+      <w:r>
+        <w:t xml:space="preserve"> </w:t>
+      </w:r>
+      <w:r>
+        <w:rPr>
+          <w:b/>
+        </w:rPr>
+        <w:t xml:space="preserve">Herbert Simon</w:t>
+      </w:r>
+      <w:r>
+        <w:t xml:space="preserve"> </w:t>
+      </w:r>
+      <w:r>
+        <w:t xml:space="preserve">and</w:t>
+      </w:r>
+      <w:r>
+        <w:t xml:space="preserve"> </w:t>
+      </w:r>
+      <w:r>
+        <w:rPr>
+          <w:b/>
+        </w:rPr>
+        <w:t xml:space="preserve">Alan Newell</w:t>
+      </w:r>
+      <w:r>
+        <w:t xml:space="preserve">, started thinking about how the mind could perform complex mental operations such as scientific proofs, chess, and other challenging tasks. People created running computer models of how these internal thought processes might work, which provided a compelling way to render that formerly "loosey-goosey" internal world in a much more rigorous, objectively-characterizable way.</w:t>
       </w:r>
     </w:p>
     <w:p>
@@ -2268,7 +2357,37 @@
         <w:t xml:space="preserve"> </w:t>
       </w:r>
       <w:r>
-        <w:t xml:space="preserve">computer with billions of computing elements (neurons) that combine the functions of computation and memory, which are otherwise separated in a standard digital computer. Psychologists David Rumelhart and James McClelland published a ground-breaking pair of books in the mid 1980's that popularized this new understanding of how information processing might work in the brain, and subsequent advances in the ability to take high-resolution pictures of the activity inside the human brain (</w:t>
+        <w:t xml:space="preserve">computer with billions of computing elements (neurons) that combine the functions of computation and memory, which are otherwise separated in a standard digital computer. Psychologists</w:t>
+      </w:r>
+      <w:r>
+        <w:t xml:space="preserve"> </w:t>
+      </w:r>
+      <w:r>
+        <w:rPr>
+          <w:b/>
+        </w:rPr>
+        <w:t xml:space="preserve">David Rumelhart</w:t>
+      </w:r>
+      <w:r>
+        <w:t xml:space="preserve"> </w:t>
+      </w:r>
+      <w:r>
+        <w:t xml:space="preserve">and</w:t>
+      </w:r>
+      <w:r>
+        <w:t xml:space="preserve"> </w:t>
+      </w:r>
+      <w:r>
+        <w:rPr>
+          <w:b/>
+        </w:rPr>
+        <w:t xml:space="preserve">James McClelland</w:t>
+      </w:r>
+      <w:r>
+        <w:t xml:space="preserve"> </w:t>
+      </w:r>
+      <w:r>
+        <w:t xml:space="preserve">published a ground-breaking pair of books in the mid 1980's that popularized this new understanding of how information processing might work in the brain, and subsequent advances in the ability to take high-resolution pictures of the activity inside the human brain (</w:t>
       </w:r>
       <w:r>
         <w:rPr>
@@ -2277,7 +2396,19 @@
         <w:t xml:space="preserve">neuroimaging</w:t>
       </w:r>
       <w:r>
-        <w:t xml:space="preserve">) have led to the currently-dominant paradigm that integrates Neuroscience and Cognitive Psychology (i.e., Cognitive Neuroscience) to come up with coherent understanding of how exactly the brain gives rise to the phenomena of the mind.</w:t>
+        <w:t xml:space="preserve">) have led to the currently-dominant paradigm that integrates neuroscience and cognitive psychology (i.e.,</w:t>
+      </w:r>
+      <w:r>
+        <w:t xml:space="preserve"> </w:t>
+      </w:r>
+      <w:r>
+        <w:rPr>
+          <w:i/>
+        </w:rPr>
+        <w:t xml:space="preserve">cognitive neuroscience</w:t>
+      </w:r>
+      <w:r>
+        <w:t xml:space="preserve">) to come up with coherent understanding of how exactly the brain gives rise to the phenomena of the mind.</w:t>
       </w:r>
     </w:p>
     <w:p>
@@ -2328,7 +2459,7 @@
         <w:pStyle w:val="FirstParagraph"/>
       </w:pPr>
       <w:r>
-        <w:t xml:space="preserve">The challenges imposed by the primary nature of subjectivity have far-reaching implications beyond the field of Psychology. For example, given that some people can't even agree that there</w:t>
+        <w:t xml:space="preserve">The challenges imposed by the primacy of subjectivity have far-reaching implications beyond the field of psychology. First, given that some people can't even agree that there</w:t>
       </w:r>
       <w:r>
         <w:t xml:space="preserve"> </w:t>
@@ -2343,22 +2474,7 @@
         <w:t xml:space="preserve"> </w:t>
       </w:r>
       <w:r>
-        <w:t xml:space="preserve">an objective, external world outside the mind,</w:t>
-      </w:r>
-      <w:r>
-        <w:t xml:space="preserve"> </w:t>
-      </w:r>
-      <w:r>
-        <w:rPr>
-          <w:i/>
-        </w:rPr>
-        <w:t xml:space="preserve">how</w:t>
-      </w:r>
-      <w:r>
-        <w:t xml:space="preserve"> </w:t>
-      </w:r>
-      <w:r>
-        <w:t xml:space="preserve">can we possibly even begin to start talking about</w:t>
+        <w:t xml:space="preserve">an objective, external world outside the mind, how can we possibly even begin to start talking about</w:t>
       </w:r>
       <w:r>
         <w:t xml:space="preserve"> </w:t>
@@ -2393,19 +2509,1434 @@
         <w:pStyle w:val="BodyText"/>
       </w:pPr>
       <w:r>
-        <w:t xml:space="preserve">Objective science is founded on the principles of the</w:t>
-      </w:r>
-      <w:r>
-        <w:t xml:space="preserve"> </w:t>
-      </w:r>
-      <w:r>
-        <w:rPr>
-          <w:i/>
+        <w:t xml:space="preserve">Those individuals are called "scientists", and they follow a particular method, the</w:t>
+      </w:r>
+      <w:r>
+        <w:t xml:space="preserve"> </w:t>
+      </w:r>
+      <w:r>
+        <w:rPr>
+          <w:b/>
         </w:rPr>
         <w:t xml:space="preserve">scientific method</w:t>
       </w:r>
       <w:r>
-        <w:t xml:space="preserve">, which prescribe a way of avoiding the inherent subjectivity of everyone involved in the process.</w:t>
+        <w:t xml:space="preserve">, which has the following basic steps:</w:t>
+      </w:r>
+    </w:p>
+    <w:p>
+      <w:pPr>
+        <w:numPr>
+          <w:numId w:val="1001"/>
+          <w:ilvl w:val="0"/>
+        </w:numPr>
+      </w:pPr>
+      <w:r>
+        <w:t xml:space="preserve">Come up with a general question or problem, e.g., based on an informal</w:t>
+      </w:r>
+      <w:r>
+        <w:t xml:space="preserve"> </w:t>
+      </w:r>
+      <w:r>
+        <w:rPr>
+          <w:b/>
+        </w:rPr>
+        <w:t xml:space="preserve">observation</w:t>
+      </w:r>
+      <w:r>
+        <w:t xml:space="preserve"> </w:t>
+      </w:r>
+      <w:r>
+        <w:t xml:space="preserve">about something of interest (e.g., Newton observes the apple falling on his head, which gets him thinking..)</w:t>
+      </w:r>
+    </w:p>
+    <w:p>
+      <w:pPr>
+        <w:numPr>
+          <w:numId w:val="1001"/>
+          <w:ilvl w:val="0"/>
+        </w:numPr>
+      </w:pPr>
+      <w:r>
+        <w:t xml:space="preserve">Form a specific</w:t>
+      </w:r>
+      <w:r>
+        <w:t xml:space="preserve"> </w:t>
+      </w:r>
+      <w:r>
+        <w:rPr>
+          <w:b/>
+        </w:rPr>
+        <w:t xml:space="preserve">hypothesis</w:t>
+      </w:r>
+      <w:r>
+        <w:t xml:space="preserve"> </w:t>
+      </w:r>
+      <w:r>
+        <w:t xml:space="preserve">about how that something might work, which makes testable</w:t>
+      </w:r>
+      <w:r>
+        <w:t xml:space="preserve"> </w:t>
+      </w:r>
+      <w:r>
+        <w:rPr>
+          <w:b/>
+        </w:rPr>
+        <w:t xml:space="preserve">predictions</w:t>
+      </w:r>
+      <w:r>
+        <w:t xml:space="preserve"> </w:t>
+      </w:r>
+      <w:r>
+        <w:t xml:space="preserve">(e.g., there is an invisible force called</w:t>
+      </w:r>
+      <w:r>
+        <w:t xml:space="preserve"> </w:t>
+      </w:r>
+      <w:r>
+        <w:rPr>
+          <w:i/>
+        </w:rPr>
+        <w:t xml:space="preserve">gravity</w:t>
+      </w:r>
+      <w:r>
+        <w:t xml:space="preserve"> </w:t>
+      </w:r>
+      <w:r>
+        <w:t xml:space="preserve">that causes all objects to experience the same accelleration, making the testable prediction that a feather and a hammer should fall at the same rate</w:t>
+      </w:r>
+      <w:r>
+        <w:t xml:space="preserve"> </w:t>
+      </w:r>
+      <w:r>
+        <w:rPr>
+          <w:i/>
+        </w:rPr>
+        <w:t xml:space="preserve">in a perfect vaccuum</w:t>
+      </w:r>
+      <w:r>
+        <w:t xml:space="preserve"> </w:t>
+      </w:r>
+      <w:r>
+        <w:t xml:space="preserve">so as to eliminate the "confound" of friction).</w:t>
+      </w:r>
+    </w:p>
+    <w:p>
+      <w:pPr>
+        <w:numPr>
+          <w:numId w:val="1001"/>
+          <w:ilvl w:val="0"/>
+        </w:numPr>
+      </w:pPr>
+      <w:r>
+        <w:rPr>
+          <w:b/>
+        </w:rPr>
+        <w:t xml:space="preserve">Collect data</w:t>
+      </w:r>
+      <w:r>
+        <w:t xml:space="preserve"> </w:t>
+      </w:r>
+      <w:r>
+        <w:t xml:space="preserve">that could actually test the predictions of the hypothesis, in comparison to other possible hypotheses (e.g., measure how fast things fall, ideally in a vaccuum if you happen to have one of those lying around). It is essential that the data be collected using a well-specified procedure that could be</w:t>
+      </w:r>
+      <w:r>
+        <w:t xml:space="preserve"> </w:t>
+      </w:r>
+      <w:r>
+        <w:rPr>
+          <w:b/>
+        </w:rPr>
+        <w:t xml:space="preserve">replicated</w:t>
+      </w:r>
+      <w:r>
+        <w:t xml:space="preserve"> </w:t>
+      </w:r>
+      <w:r>
+        <w:t xml:space="preserve">by other scientists.</w:t>
+      </w:r>
+    </w:p>
+    <w:p>
+      <w:pPr>
+        <w:numPr>
+          <w:numId w:val="1001"/>
+          <w:ilvl w:val="0"/>
+        </w:numPr>
+      </w:pPr>
+      <w:r>
+        <w:rPr>
+          <w:b/>
+        </w:rPr>
+        <w:t xml:space="preserve">Analyze the data</w:t>
+      </w:r>
+      <w:r>
+        <w:t xml:space="preserve"> </w:t>
+      </w:r>
+      <w:r>
+        <w:t xml:space="preserve">to determine whether any effects observed are strong enough to be clearly distinguishable from random chance and noise.</w:t>
+      </w:r>
+    </w:p>
+    <w:p>
+      <w:pPr>
+        <w:numPr>
+          <w:numId w:val="1001"/>
+          <w:ilvl w:val="0"/>
+        </w:numPr>
+      </w:pPr>
+      <w:r>
+        <w:rPr>
+          <w:b/>
+        </w:rPr>
+        <w:t xml:space="preserve">Draw conclusions</w:t>
+      </w:r>
+      <w:r>
+        <w:t xml:space="preserve"> </w:t>
+      </w:r>
+      <w:r>
+        <w:t xml:space="preserve">-- how compelling are the data, what holes are there in the data that would allow other hypotheses to explain the observed effects, etc?</w:t>
+      </w:r>
+    </w:p>
+    <w:p>
+      <w:pPr>
+        <w:numPr>
+          <w:numId w:val="1001"/>
+          <w:ilvl w:val="0"/>
+        </w:numPr>
+      </w:pPr>
+      <w:r>
+        <w:t xml:space="preserve">Iterate! Plug the holes, think of other alternative explanations, test those, etc.</w:t>
+      </w:r>
+    </w:p>
+    <w:p>
+      <w:pPr>
+        <w:pStyle w:val="FirstParagraph"/>
+      </w:pPr>
+      <w:r>
+        <w:t xml:space="preserve">These steps can incrementally pull us out of our individual subjective fortresses through the critical lever of</w:t>
+      </w:r>
+      <w:r>
+        <w:t xml:space="preserve"> </w:t>
+      </w:r>
+      <w:r>
+        <w:rPr>
+          <w:b/>
+        </w:rPr>
+        <w:t xml:space="preserve">consistency</w:t>
+      </w:r>
+      <w:r>
+        <w:t xml:space="preserve">. If you articulate a clear sequence of steps to perform an experiment, and tell me exactly what you observe as results, and I do the same thing to the best of my ability, and get</w:t>
+      </w:r>
+      <w:r>
+        <w:t xml:space="preserve"> </w:t>
+      </w:r>
+      <w:r>
+        <w:rPr>
+          <w:i/>
+        </w:rPr>
+        <w:t xml:space="preserve">consistent</w:t>
+      </w:r>
+      <w:r>
+        <w:t xml:space="preserve"> </w:t>
+      </w:r>
+      <w:r>
+        <w:t xml:space="preserve">results, then it seems like there might be something</w:t>
+      </w:r>
+      <w:r>
+        <w:t xml:space="preserve"> </w:t>
+      </w:r>
+      <w:r>
+        <w:rPr>
+          <w:i/>
+        </w:rPr>
+        <w:t xml:space="preserve">real</w:t>
+      </w:r>
+      <w:r>
+        <w:t xml:space="preserve"> </w:t>
+      </w:r>
+      <w:r>
+        <w:t xml:space="preserve">and</w:t>
+      </w:r>
+      <w:r>
+        <w:t xml:space="preserve"> </w:t>
+      </w:r>
+      <w:r>
+        <w:rPr>
+          <w:i/>
+        </w:rPr>
+        <w:t xml:space="preserve">objective</w:t>
+      </w:r>
+      <w:r>
+        <w:t xml:space="preserve"> </w:t>
+      </w:r>
+      <w:r>
+        <w:t xml:space="preserve">going on, or at least the world isn't completely random. As more and more people do the same thing, and continue to get consistent results, the odds that each one of us is just being individually tricked by some kind of subjective illusion would seem to go down.</w:t>
+      </w:r>
+    </w:p>
+    <w:p>
+      <w:pPr>
+        <w:pStyle w:val="BodyText"/>
+      </w:pPr>
+      <w:r>
+        <w:t xml:space="preserve">As this scientific process continues, ever broader networks of interconnected hypotheses and associated empirical data accumulate, and if all of these remain somehow consistent with each other, it really starts to seem like there might be some kind of</w:t>
+      </w:r>
+      <w:r>
+        <w:t xml:space="preserve"> </w:t>
+      </w:r>
+      <w:r>
+        <w:rPr>
+          <w:i/>
+        </w:rPr>
+        <w:t xml:space="preserve">laws</w:t>
+      </w:r>
+      <w:r>
+        <w:t xml:space="preserve"> </w:t>
+      </w:r>
+      <w:r>
+        <w:t xml:space="preserve">governing the behavior of the outside world. Furthermore, all this scientific knowledge makes its way into technology, which depends on those same laws, further bolstering the network of consistency. Fast forward to the modern world, and we now have the</w:t>
+      </w:r>
+      <w:r>
+        <w:t xml:space="preserve"> </w:t>
+      </w:r>
+      <w:r>
+        <w:rPr>
+          <w:i/>
+        </w:rPr>
+        <w:t xml:space="preserve">standard model</w:t>
+      </w:r>
+      <w:r>
+        <w:t xml:space="preserve"> </w:t>
+      </w:r>
+      <w:r>
+        <w:t xml:space="preserve">of physics that provides a single consistent framework for understanding virtually all physical phenomena that have been subject to experiment, and drives incredible technology that would have been considered pure magic in times past.</w:t>
+      </w:r>
+    </w:p>
+    <w:p>
+      <w:pPr>
+        <w:pStyle w:val="BodyText"/>
+      </w:pPr>
+      <w:r>
+        <w:t xml:space="preserve">Despite all this amazing progress made through the iterative application of the scientific method, you still have people like Elon Musk, one of the great</w:t>
+      </w:r>
+      <w:r>
+        <w:t xml:space="preserve"> </w:t>
+      </w:r>
+      <w:r>
+        <w:rPr>
+          <w:i/>
+        </w:rPr>
+        <w:t xml:space="preserve">users</w:t>
+      </w:r>
+      <w:r>
+        <w:t xml:space="preserve"> </w:t>
+      </w:r>
+      <w:r>
+        <w:t xml:space="preserve">of physical laws, nevertheless concluding that it is all a giant simulation. And still plenty of people who believe that the Earth is flat, etc. And there is</w:t>
+      </w:r>
+      <w:r>
+        <w:t xml:space="preserve"> </w:t>
+      </w:r>
+      <w:r>
+        <w:rPr>
+          <w:i/>
+        </w:rPr>
+        <w:t xml:space="preserve">nothing</w:t>
+      </w:r>
+      <w:r>
+        <w:t xml:space="preserve"> </w:t>
+      </w:r>
+      <w:r>
+        <w:t xml:space="preserve">you can do to convince these people otherwise. Such is the ultimate primacy of our subjective perspective on the world: the</w:t>
+      </w:r>
+      <w:r>
+        <w:t xml:space="preserve"> </w:t>
+      </w:r>
+      <w:r>
+        <w:rPr>
+          <w:i/>
+        </w:rPr>
+        <w:t xml:space="preserve">only</w:t>
+      </w:r>
+      <w:r>
+        <w:t xml:space="preserve"> </w:t>
+      </w:r>
+      <w:r>
+        <w:t xml:space="preserve">porthole we have onto that supposed objective reality out there is through our very own, individual, subjective lenses. Because our subjective worlds are fundamentally uniquely our own, this also means that nobody can force anyone to believe anything that they aren't otherwise prepared to believe. Objective reality really is a second-class citizen, and is entirely dependent on the patronage of the ruling, sovereign subjectivty, just as scientists are still to this day dependent on the hard work and wealth of others to have the luxury of time and resources to create this huge network of consistent hypotheses and data.</w:t>
+      </w:r>
+    </w:p>
+    <w:p>
+      <w:pPr>
+        <w:pStyle w:val="BodyText"/>
+      </w:pPr>
+      <w:r>
+        <w:t xml:space="preserve">Even within the scope of the scientific method, subjectivity abounds. Where, exactly are these hypotheses, or conclusions, supposed to come from? How many scientists looking at the exact same empirical data draw the same conclusions? You'd be surprised how subjective and inconsistent cutting-edge science really is. History is full of examples where a visionary pioneer was ridiculed by their colleagues, until enough evidence accumulated, and enough old people in power died, to allow the new ideas to flourish. The widely-accepted description of how science actually works, developed by Thomas Khun in 1962, emphasizes this sociological, psychological reality of science, with one major consequence being the strong suppression of ideas that are inconsistent with the current paradigm.</w:t>
+      </w:r>
+    </w:p>
+    <w:p>
+      <w:pPr>
+        <w:pStyle w:val="BodyText"/>
+      </w:pPr>
+      <w:r>
+        <w:t xml:space="preserve">We can understand this phenomeon in terms of the three C's principles. Compression says that people crave simplicity, and the current paradigm embodies that: it is something that a large number of people know and agree about. Having that overturned requires confronting a high level of uncertainty and complexity. Control is paramount here: that challenge to a widely-believed paradigm is experienced as a direct, personal challenge to your entire mental fortress -- psychologically, it is really the same as challenging someone's belief in a particular religion. Furthermore, the uncertainty directly undermines the feeling of control as well. And control interacts with contrast -- the "paradigm believers" constitute a social in-group, and anyone challenging the paradigm is immediately a strongly-contrasting out-group member, and all the deep tribal motivations are aroused in this case, causing the challenger to be treated like a real outcast and pariah.</w:t>
+      </w:r>
+    </w:p>
+    <w:p>
+      <w:pPr>
+        <w:pStyle w:val="BodyText"/>
+      </w:pPr>
+      <w:r>
+        <w:t xml:space="preserve">In other words, science is just people being people. However, despite all our limitations and inevitable subjectivity, there is some indication that following some approximation of the scientific method really does seem to work, at least over the longer arc of history.</w:t>
+      </w:r>
+    </w:p>
+    <w:p>
+      <w:pPr>
+        <w:pStyle w:val="BodyText"/>
+      </w:pPr>
+      <w:r>
+        <w:t xml:space="preserve">Before we get more into the nuts and bolts of actual experiments and statistical analysis techniques in psychology and neuroscience, there is one further perspective on the problem of subjectivity in science that bears mentioning. This comes from Robert Pirsig, who wrote the famous book,</w:t>
+      </w:r>
+      <w:r>
+        <w:t xml:space="preserve"> </w:t>
+      </w:r>
+      <w:r>
+        <w:rPr>
+          <w:i/>
+        </w:rPr>
+        <w:t xml:space="preserve">Zen and the Art of Motorcycle Maintenance</w:t>
+      </w:r>
+      <w:r>
+        <w:t xml:space="preserve">, which is actually more about philosophy of science and personal autobiography, rather than Zen per se. Pirsig literally went insane (as in, institutionalized, electroconvulsive shock therapy, etc) in the course of struggling with the quesiton of where hypotheses come from -- he realized that there was no rational explanation for how to come up with a good hypothesis, and it seems like there could easily be an infinite number of plausible hypotheses, so this throws a massive monkey wrench into the entire rational foundation of science.</w:t>
+      </w:r>
+    </w:p>
+    <w:p>
+      <w:pPr>
+        <w:pStyle w:val="BodyText"/>
+      </w:pPr>
+      <w:r>
+        <w:t xml:space="preserve">Thus, subjectivity, creativity, and individual genius truly lie at the heart of science -- most scientists are reasonably capable of evaluating hypotheses in terms of their consistency with data and with the larger network of other validated hypotheses, but relatively few scientists are responsible for coming up with the major hypotheses in the first place. Oh, and by the way, Pirsig suffered from Schizophrenia so that probably had more to do with his mental breakdown than the problem with hypotheses, but anyway it makes for a good story.</w:t>
+      </w:r>
+    </w:p>
+    <w:p>
+      <w:pPr>
+        <w:pStyle w:val="Heading2"/>
+      </w:pPr>
+      <w:bookmarkStart w:id="37" w:name="research-methods-in-psychology-and-neuroscience"/>
+      <w:bookmarkEnd w:id="37"/>
+      <w:r>
+        <w:t xml:space="preserve">Research Methods in Psychology and Neuroscience</w:t>
+      </w:r>
+    </w:p>
+    <w:p>
+      <w:pPr>
+        <w:pStyle w:val="FirstParagraph"/>
+      </w:pPr>
+      <w:r>
+        <w:t xml:space="preserve">After all that philosophy, you might find a bit of concrete research methods a refreshing change! In this section, we'll discuss the specific types of data that psychologists and neuroscientists tend to collect, and what kinds of analyses are typically done with that data. This is the kind of thing that almost everyone agrees about, and we will cover it very succinctly because it all sounds perfectly logical, but actually applying it requires a good deal of practice and experience, which is beyond the scope of this book, and likely the course you're currently taking.</w:t>
+      </w:r>
+    </w:p>
+    <w:p>
+      <w:pPr>
+        <w:pStyle w:val="BodyText"/>
+      </w:pPr>
+      <w:r>
+        <w:t xml:space="preserve">In psychology, there are three major ways in which data is collected, each with complementary trade-offs:</w:t>
+      </w:r>
+    </w:p>
+    <w:p>
+      <w:pPr>
+        <w:pStyle w:val="FigureWithCaption"/>
+      </w:pPr>
+      <w:r>
+        <w:drawing>
+          <wp:inline>
+            <wp:extent cx="5943600" cy="4165047"/>
+            <wp:effectExtent b="0" l="0" r="0" t="0"/>
+            <wp:docPr descr="Fig 2-1: Logic of an experimental study, using random assignment to eliminate third variables from the study participants. It is also essential to minimze all other differences between the experimental and control conditions (i.e., confounds, or additional &quot;third variables&quot;), to more precisely identify the single independent variable (i.e., the causal variable) as truly being responsible for the differences measured in the dependent variable" title="" id="1" name="Picture"/>
+            <a:graphic>
+              <a:graphicData uri="http://schemas.openxmlformats.org/drawingml/2006/picture">
+                <pic:pic>
+                  <pic:nvPicPr>
+                    <pic:cNvPr descr="figures/fig_expt_design.png" id="0" name="Picture"/>
+                    <pic:cNvPicPr>
+                      <a:picLocks noChangeArrowheads="1" noChangeAspect="1"/>
+                    </pic:cNvPicPr>
+                  </pic:nvPicPr>
+                  <pic:blipFill>
+                    <a:blip r:embed="rId38"/>
+                    <a:stretch>
+                      <a:fillRect/>
+                    </a:stretch>
+                  </pic:blipFill>
+                  <pic:spPr bwMode="auto">
+                    <a:xfrm>
+                      <a:off x="0" y="0"/>
+                      <a:ext cx="5943600" cy="4165047"/>
+                    </a:xfrm>
+                    <a:prstGeom prst="rect">
+                      <a:avLst/>
+                    </a:prstGeom>
+                    <a:noFill/>
+                    <a:ln w="9525">
+                      <a:noFill/>
+                      <a:headEnd/>
+                      <a:tailEnd/>
+                    </a:ln>
+                  </pic:spPr>
+                </pic:pic>
+              </a:graphicData>
+            </a:graphic>
+          </wp:inline>
+        </w:drawing>
+      </w:r>
+    </w:p>
+    <w:p>
+      <w:pPr>
+        <w:pStyle w:val="ImageCaption"/>
+      </w:pPr>
+      <w:r>
+        <w:t xml:space="preserve">Fig 2-1: Logic of an experimental study, using random assignment to eliminate third variables from the study participants. It is also essential to minimze all other differences between the experimental and control conditions (i.e.,</w:t>
+      </w:r>
+      <w:r>
+        <w:t xml:space="preserve"> </w:t>
+      </w:r>
+      <w:r>
+        <w:rPr>
+          <w:i/>
+        </w:rPr>
+        <w:t xml:space="preserve">confounds</w:t>
+      </w:r>
+      <w:r>
+        <w:t xml:space="preserve">, or additional "third variables"), to more precisely identify the single</w:t>
+      </w:r>
+      <w:r>
+        <w:t xml:space="preserve"> </w:t>
+      </w:r>
+      <w:r>
+        <w:rPr>
+          <w:i/>
+        </w:rPr>
+        <w:t xml:space="preserve">independent variable</w:t>
+      </w:r>
+      <w:r>
+        <w:t xml:space="preserve"> </w:t>
+      </w:r>
+      <w:r>
+        <w:t xml:space="preserve">(i.e., the</w:t>
+      </w:r>
+      <w:r>
+        <w:t xml:space="preserve"> </w:t>
+      </w:r>
+      <w:r>
+        <w:rPr>
+          <w:i/>
+        </w:rPr>
+        <w:t xml:space="preserve">causal</w:t>
+      </w:r>
+      <w:r>
+        <w:t xml:space="preserve"> </w:t>
+      </w:r>
+      <w:r>
+        <w:t xml:space="preserve">variable) as truly being responsible for the differences measured in the</w:t>
+      </w:r>
+      <w:r>
+        <w:t xml:space="preserve"> </w:t>
+      </w:r>
+      <w:r>
+        <w:rPr>
+          <w:i/>
+        </w:rPr>
+        <w:t xml:space="preserve">dependent variable</w:t>
+      </w:r>
+    </w:p>
+    <w:p>
+      <w:pPr>
+        <w:numPr>
+          <w:numId w:val="1002"/>
+          <w:ilvl w:val="0"/>
+        </w:numPr>
+      </w:pPr>
+      <w:r>
+        <w:rPr>
+          <w:b/>
+        </w:rPr>
+        <w:t xml:space="preserve">Descriptive Methods</w:t>
+      </w:r>
+      <w:r>
+        <w:t xml:space="preserve"> </w:t>
+      </w:r>
+      <w:r>
+        <w:t xml:space="preserve">-- these tend to be the least</w:t>
+      </w:r>
+      <w:r>
+        <w:t xml:space="preserve"> </w:t>
+      </w:r>
+      <w:r>
+        <w:rPr>
+          <w:i/>
+        </w:rPr>
+        <w:t xml:space="preserve">invasive</w:t>
+      </w:r>
+      <w:r>
+        <w:t xml:space="preserve"> </w:t>
+      </w:r>
+      <w:r>
+        <w:t xml:space="preserve">techniques, involving various ways of capturing what is actually happening in human behavior, such as observation, case studies, and surveys. A modern version employs cell phones with apps that ping people at random times during the day and ask them what they're doing, or thinking about, etc. The disadvantage of these techniques is in their relative inability to inform you about</w:t>
+      </w:r>
+      <w:r>
+        <w:t xml:space="preserve"> </w:t>
+      </w:r>
+      <w:r>
+        <w:rPr>
+          <w:i/>
+        </w:rPr>
+        <w:t xml:space="preserve">why</w:t>
+      </w:r>
+      <w:r>
+        <w:t xml:space="preserve"> </w:t>
+      </w:r>
+      <w:r>
+        <w:t xml:space="preserve">people might be behaving the way they are -- the other two techniques improve on that aspect of things, but, particularly with the experimental method, tend to require more artificial, less naturalistic kinds of experiments.</w:t>
+      </w:r>
+    </w:p>
+    <w:p>
+      <w:pPr>
+        <w:numPr>
+          <w:numId w:val="1002"/>
+          <w:ilvl w:val="0"/>
+        </w:numPr>
+      </w:pPr>
+      <w:r>
+        <w:rPr>
+          <w:b/>
+        </w:rPr>
+        <w:t xml:space="preserve">Correlational Studies</w:t>
+      </w:r>
+      <w:r>
+        <w:t xml:space="preserve"> </w:t>
+      </w:r>
+      <w:r>
+        <w:t xml:space="preserve">involve measuring multiple different</w:t>
+      </w:r>
+      <w:r>
+        <w:t xml:space="preserve"> </w:t>
+      </w:r>
+      <w:r>
+        <w:rPr>
+          <w:b/>
+        </w:rPr>
+        <w:t xml:space="preserve">variables</w:t>
+      </w:r>
+      <w:r>
+        <w:t xml:space="preserve"> </w:t>
+      </w:r>
+      <w:r>
+        <w:t xml:space="preserve">(something that can be measured which varies across people, such as weight, IQ, vocabulary, diet, etc) and determining the extent to which these variables</w:t>
+      </w:r>
+      <w:r>
+        <w:t xml:space="preserve"> </w:t>
+      </w:r>
+      <w:r>
+        <w:rPr>
+          <w:b/>
+        </w:rPr>
+        <w:t xml:space="preserve">correlate</w:t>
+      </w:r>
+      <w:r>
+        <w:t xml:space="preserve"> </w:t>
+      </w:r>
+      <w:r>
+        <w:t xml:space="preserve">or vary systematically in relationship to each other. For example, people's weight and height tend to be positively correlated, because as one goes up, the other does too. Critically, as with most real-world data, this is not a</w:t>
+      </w:r>
+      <w:r>
+        <w:t xml:space="preserve"> </w:t>
+      </w:r>
+      <w:r>
+        <w:rPr>
+          <w:b/>
+        </w:rPr>
+        <w:t xml:space="preserve">perfect</w:t>
+      </w:r>
+      <w:r>
+        <w:t xml:space="preserve"> </w:t>
+      </w:r>
+      <w:r>
+        <w:t xml:space="preserve">correlation -- there are many exceptions in either direction -- but overall, on average, there is a relationship. The single most important limitation of correlational studies, is that the presence of a</w:t>
+      </w:r>
+      <w:r>
+        <w:t xml:space="preserve"> </w:t>
+      </w:r>
+      <w:r>
+        <w:rPr>
+          <w:b/>
+        </w:rPr>
+        <w:t xml:space="preserve">correlation does not imply causation</w:t>
+      </w:r>
+      <w:r>
+        <w:t xml:space="preserve">. Typically, causation does imply correlation of some sort, but this relationship is not symmetric! Unfortunately, the human brain relies on correlation as a kind of "quick and dirty" shortcut for finding causal relationships in the world, and we find it remarkably difficult to recognize that the two are not equivalent. For example, most studies on the effects of diet on health are correlational, and yet the media and even scientific papers regularly interpret these as showing a causal link. "Drink more coffee because you'll live longer!" Well, what if in fact the observed correlation between coffee and longevity is due to the fact that more wealthy people drink more coffee, and it is really the wealth and all its associated benefits that is driving the longevity. Coffee is just "along for the ride". This is the</w:t>
+      </w:r>
+      <w:r>
+        <w:t xml:space="preserve"> </w:t>
+      </w:r>
+      <w:r>
+        <w:rPr>
+          <w:b/>
+        </w:rPr>
+        <w:t xml:space="preserve">third variable problem</w:t>
+      </w:r>
+      <w:r>
+        <w:t xml:space="preserve"> </w:t>
+      </w:r>
+      <w:r>
+        <w:t xml:space="preserve">(in this case, the third variable is wealth), and it is the bane of correlational studies, because</w:t>
+      </w:r>
+      <w:r>
+        <w:t xml:space="preserve"> </w:t>
+      </w:r>
+      <w:r>
+        <w:rPr>
+          <w:i/>
+        </w:rPr>
+        <w:t xml:space="preserve">there is always a third variable</w:t>
+      </w:r>
+      <w:r>
+        <w:t xml:space="preserve"> </w:t>
+      </w:r>
+      <w:r>
+        <w:t xml:space="preserve">(and a fourth, and a fith, etc). And it is typically very difficult to rule out the possiblity that everything is being caused by one of these unmeasured "third variables".</w:t>
+      </w:r>
+    </w:p>
+    <w:p>
+      <w:pPr>
+        <w:numPr>
+          <w:numId w:val="1002"/>
+          <w:ilvl w:val="0"/>
+        </w:numPr>
+      </w:pPr>
+      <w:r>
+        <w:rPr>
+          <w:b/>
+        </w:rPr>
+        <w:t xml:space="preserve">Experimental Studies</w:t>
+      </w:r>
+      <w:r>
+        <w:t xml:space="preserve"> </w:t>
+      </w:r>
+      <w:r>
+        <w:t xml:space="preserve">are the only way to truly establish a causal relationship, and even then it is still a major challenge to really accomplish this feat. The key trick is to use randomness and careful designs to attempt to systematically eliminate all possible "third variables". A huge source of third variables is each individual person participating in the study. Like all the bacteria on your skin, you are crawling with third variables. Your genes, your upbringing, your neighborhood, your schools, your friends, your... everything, is a teaming cesspool of third variables! The key trick in an experimental study is to use the cleansing power of randomness to wash away all those third variables, by</w:t>
+      </w:r>
+      <w:r>
+        <w:t xml:space="preserve"> </w:t>
+      </w:r>
+      <w:r>
+        <w:rPr>
+          <w:b/>
+        </w:rPr>
+        <w:t xml:space="preserve">randomly assigning people to different conditions</w:t>
+      </w:r>
+      <w:r>
+        <w:t xml:space="preserve">. No third variable can withstand the incredible power of such random assignment -- if we find a systematic difference between two completely random samples of the population, it cannot be due to their pre-existing conditions! However, random assignment is also the achilles heel of experimental studies, because it is often impossible to use random assignment for many questions of interest. Can you really look at the effects of parenting style on subsequent emotional development, by randomly assigning kids to parents!? Same goes with any long-term study on things like diet and lifestyle -- you can sometimes sorta force people to eat some particular diet over a period of a few months or so, but that just isn't going to work for the decades it likely takes for most diet effects to really impact overall health outcomes. There are also other important ways of eliminating further possible third variables (typically called</w:t>
+      </w:r>
+      <w:r>
+        <w:t xml:space="preserve"> </w:t>
+      </w:r>
+      <w:r>
+        <w:rPr>
+          <w:b/>
+        </w:rPr>
+        <w:t xml:space="preserve">confounds</w:t>
+      </w:r>
+      <w:r>
+        <w:t xml:space="preserve"> </w:t>
+      </w:r>
+      <w:r>
+        <w:t xml:space="preserve">in this context) from experiments, but random assignment is the most important (see Figure 2-1 for a diagram of the overall logic).</w:t>
+      </w:r>
+    </w:p>
+    <w:p>
+      <w:pPr>
+        <w:pStyle w:val="FirstParagraph"/>
+      </w:pPr>
+      <w:r>
+        <w:t xml:space="preserve">Thus, each of these different techniques is most appropriate for different kinds of questions, given the different tradeoffs. The key thing as a student and a citizen is to understand the limitations of any given study, so you can make an informed decision about what it really means. And don't expect the media to do this for you. Seriously, look at</w:t>
+      </w:r>
+      <w:r>
+        <w:t xml:space="preserve"> </w:t>
+      </w:r>
+      <w:r>
+        <w:rPr>
+          <w:i/>
+        </w:rPr>
+        <w:t xml:space="preserve">any</w:t>
+      </w:r>
+      <w:r>
+        <w:t xml:space="preserve"> </w:t>
+      </w:r>
+      <w:r>
+        <w:t xml:space="preserve">correlational study on health / diet / etc and see how clearly the story, or the original article, discusses the limitations on any kind of causal implications from the study.</w:t>
+      </w:r>
+    </w:p>
+    <w:p>
+      <w:pPr>
+        <w:pStyle w:val="Heading3"/>
+      </w:pPr>
+      <w:bookmarkStart w:id="39" w:name="neuroscience-methods"/>
+      <w:bookmarkEnd w:id="39"/>
+      <w:r>
+        <w:t xml:space="preserve">Neuroscience methods</w:t>
+      </w:r>
+    </w:p>
+    <w:p>
+      <w:pPr>
+        <w:pStyle w:val="FirstParagraph"/>
+      </w:pPr>
+      <w:r>
+        <w:t xml:space="preserve">Methods in neuroscience (and cognitive neuroscience) tend to be either correlational or experimental. The vast majority of</w:t>
+      </w:r>
+      <w:r>
+        <w:t xml:space="preserve"> </w:t>
+      </w:r>
+      <w:r>
+        <w:rPr>
+          <w:b/>
+        </w:rPr>
+        <w:t xml:space="preserve">neuroimaging</w:t>
+      </w:r>
+      <w:r>
+        <w:t xml:space="preserve"> </w:t>
+      </w:r>
+      <w:r>
+        <w:t xml:space="preserve">studies are purely correlational, measuring the neural correlates of various different tasks or other manipulations performed while participants are in the brain scanner. By now, the neural correlates of just about every possible human activity (yes, including sex) have been measured in a scanner. But because of the correlational nature of these results, it is difficult to know whether the recorded brain activity is just</w:t>
+      </w:r>
+      <w:r>
+        <w:t xml:space="preserve"> </w:t>
+      </w:r>
+      <w:r>
+        <w:rPr>
+          <w:i/>
+        </w:rPr>
+        <w:t xml:space="preserve">epiphenomenal</w:t>
+      </w:r>
+      <w:r>
+        <w:t xml:space="preserve"> </w:t>
+      </w:r>
+      <w:r>
+        <w:t xml:space="preserve">(i.e., just along for the ride), or whether it is really causal and somehow</w:t>
+      </w:r>
+      <w:r>
+        <w:t xml:space="preserve"> </w:t>
+      </w:r>
+      <w:r>
+        <w:rPr>
+          <w:i/>
+        </w:rPr>
+        <w:t xml:space="preserve">responsible</w:t>
+      </w:r>
+      <w:r>
+        <w:t xml:space="preserve"> </w:t>
+      </w:r>
+      <w:r>
+        <w:t xml:space="preserve">for the behavior in question.</w:t>
+      </w:r>
+    </w:p>
+    <w:p>
+      <w:pPr>
+        <w:pStyle w:val="BodyText"/>
+      </w:pPr>
+      <w:r>
+        <w:t xml:space="preserve">To attempt to address this causality question, scientists have used various forms of electrical and magnetic stimulation, which can disrupt or enhance neural firing in a relatively localized region of the brain. For example,</w:t>
+      </w:r>
+      <w:r>
+        <w:t xml:space="preserve"> </w:t>
+      </w:r>
+      <w:r>
+        <w:rPr>
+          <w:b/>
+        </w:rPr>
+        <w:t xml:space="preserve">transcranial magnetic stimulation (TMS)</w:t>
+      </w:r>
+      <w:r>
+        <w:t xml:space="preserve"> </w:t>
+      </w:r>
+      <w:r>
+        <w:t xml:space="preserve">applied over the primary motor cortex can cause your muscles to flinch. However, just as with other experimental studies, the resulting brain states after TMS are not very "naturalistic", and it becomes difficult to interpret whether any changes in observed behavior are due to the disruption of the "normal" functioning of that brain area, or whether they just reflect the weird stuff that happens when you tweak that brain area in a completely unnatural way.</w:t>
+      </w:r>
+    </w:p>
+    <w:p>
+      <w:pPr>
+        <w:pStyle w:val="BodyText"/>
+      </w:pPr>
+      <w:r>
+        <w:t xml:space="preserve">In animal neuroscience, much more precise causal inferences can be made by employing much more "invasive" techniques, such as directly cutting out different parts of the brain, or using modern</w:t>
+      </w:r>
+      <w:r>
+        <w:t xml:space="preserve"> </w:t>
+      </w:r>
+      <w:r>
+        <w:rPr>
+          <w:b/>
+        </w:rPr>
+        <w:t xml:space="preserve">optogenetic</w:t>
+      </w:r>
+      <w:r>
+        <w:t xml:space="preserve"> </w:t>
+      </w:r>
+      <w:r>
+        <w:t xml:space="preserve">techniques to instantly and reversibly activate or deactivate a given population of neurons. These optogenetic techniques allow very specific populations of neurons to be targeted, and have produced a powerful new wave of causal empirical data, showing that very precise manipulations to very specific neural populations can sometimes have impressive overall effects. However, often even these results are over-interpreted and one must look very carefully for confounds in the resulting activity of other neural populations. Virtually every neuron in the brain is within a few synapses of every other neuron (i.e., the "6 degrees of separation" (from Kevin Bacon) phenomenon), so it remains very difficult to isolate what each specific subset of neurons is uniquely contributing. Indeed, as we'll see in the next chapter, the very premise of isolating specific functions may be entirely misguided.</w:t>
+      </w:r>
+    </w:p>
+    <w:p>
+      <w:pPr>
+        <w:pStyle w:val="BodyText"/>
+      </w:pPr>
+      <w:r>
+        <w:t xml:space="preserve">Finally, animal neuroscience also affords much higher-resolution neuroimaging techniques which can resolve the activity of individual neurons, while also recording many such neurons at the same time. Such techniques provide the most powerful descriptive methods for characterizing what neurons actually do, and historically have been some of the most important data for fueling our theorizing and understanding of how the brain works.</w:t>
+      </w:r>
+    </w:p>
+    <w:p>
+      <w:pPr>
+        <w:pStyle w:val="BodyText"/>
+      </w:pPr>
+      <w:r>
+        <w:t xml:space="preserve">Thus, truly each different type of technique plays a critical role in the overall arsenal of science.</w:t>
+      </w:r>
+    </w:p>
+    <w:p>
+      <w:pPr>
+        <w:pStyle w:val="Heading2"/>
+      </w:pPr>
+      <w:bookmarkStart w:id="40" w:name="statistics"/>
+      <w:bookmarkEnd w:id="40"/>
+      <w:r>
+        <w:t xml:space="preserve">Statistics</w:t>
+      </w:r>
+    </w:p>
+    <w:p>
+      <w:pPr>
+        <w:pStyle w:val="FirstParagraph"/>
+      </w:pPr>
+      <w:r>
+        <w:t xml:space="preserve">Finally, it is useful to be aware of the most widely used statistical techniques in psychology and neuroscience. Here is a brief overview:</w:t>
+      </w:r>
+    </w:p>
+    <w:p>
+      <w:pPr>
+        <w:pStyle w:val="Compact"/>
+        <w:numPr>
+          <w:numId w:val="1003"/>
+          <w:ilvl w:val="0"/>
+        </w:numPr>
+      </w:pPr>
+      <w:r>
+        <w:rPr>
+          <w:b/>
+        </w:rPr>
+        <w:t xml:space="preserve">Descriptive Statistics</w:t>
+      </w:r>
+      <w:r>
+        <w:t xml:space="preserve"> </w:t>
+      </w:r>
+      <w:r>
+        <w:t xml:space="preserve">-- like descriptive methods, descriptive statistics are used to describe data, and differ from</w:t>
+      </w:r>
+      <w:r>
+        <w:t xml:space="preserve"> </w:t>
+      </w:r>
+      <w:r>
+        <w:rPr>
+          <w:b/>
+        </w:rPr>
+        <w:t xml:space="preserve">inferential</w:t>
+      </w:r>
+      <w:r>
+        <w:t xml:space="preserve"> </w:t>
+      </w:r>
+      <w:r>
+        <w:t xml:space="preserve">statistics which are used to</w:t>
+      </w:r>
+      <w:r>
+        <w:t xml:space="preserve"> </w:t>
+      </w:r>
+      <w:r>
+        <w:rPr>
+          <w:i/>
+        </w:rPr>
+        <w:t xml:space="preserve">infer</w:t>
+      </w:r>
+      <w:r>
+        <w:t xml:space="preserve"> </w:t>
+      </w:r>
+      <w:r>
+        <w:t xml:space="preserve">causality or correlation, as described below. The primary descriptive statistics are probably familiar to you:</w:t>
+      </w:r>
+      <w:r>
+        <w:t xml:space="preserve"> </w:t>
+      </w:r>
+      <w:r>
+        <w:rPr>
+          <w:i/>
+        </w:rPr>
+        <w:t xml:space="preserve">mean</w:t>
+      </w:r>
+      <w:r>
+        <w:t xml:space="preserve">,</w:t>
+      </w:r>
+      <w:r>
+        <w:t xml:space="preserve"> </w:t>
+      </w:r>
+      <w:r>
+        <w:rPr>
+          <w:i/>
+        </w:rPr>
+        <w:t xml:space="preserve">median</w:t>
+      </w:r>
+      <w:r>
+        <w:t xml:space="preserve">,</w:t>
+      </w:r>
+      <w:r>
+        <w:t xml:space="preserve"> </w:t>
+      </w:r>
+      <w:r>
+        <w:rPr>
+          <w:i/>
+        </w:rPr>
+        <w:t xml:space="preserve">mode</w:t>
+      </w:r>
+      <w:r>
+        <w:t xml:space="preserve">,</w:t>
+      </w:r>
+      <w:r>
+        <w:t xml:space="preserve"> </w:t>
+      </w:r>
+      <w:r>
+        <w:rPr>
+          <w:i/>
+        </w:rPr>
+        <w:t xml:space="preserve">range</w:t>
+      </w:r>
+      <w:r>
+        <w:t xml:space="preserve"> </w:t>
+      </w:r>
+      <w:r>
+        <w:t xml:space="preserve">and</w:t>
+      </w:r>
+      <w:r>
+        <w:t xml:space="preserve"> </w:t>
+      </w:r>
+      <w:r>
+        <w:rPr>
+          <w:i/>
+        </w:rPr>
+        <w:t xml:space="preserve">standard deviation</w:t>
+      </w:r>
+      <w:r>
+        <w:t xml:space="preserve">. For a</w:t>
+      </w:r>
+      <w:r>
+        <w:t xml:space="preserve"> </w:t>
+      </w:r>
+      <w:r>
+        <w:rPr>
+          <w:i/>
+        </w:rPr>
+        <w:t xml:space="preserve">normal</w:t>
+      </w:r>
+      <w:r>
+        <w:t xml:space="preserve"> </w:t>
+      </w:r>
+      <w:r>
+        <w:t xml:space="preserve">(bell-shaped,</w:t>
+      </w:r>
+      <w:r>
+        <w:t xml:space="preserve"> </w:t>
+      </w:r>
+      <w:r>
+        <w:rPr>
+          <w:i/>
+        </w:rPr>
+        <w:t xml:space="preserve">gaussian</w:t>
+      </w:r>
+      <w:r>
+        <w:t xml:space="preserve">) distribution, the mean, median, and mode are all the same, and they tell you where the</w:t>
+      </w:r>
+      <w:r>
+        <w:t xml:space="preserve"> </w:t>
+      </w:r>
+      <w:r>
+        <w:rPr>
+          <w:i/>
+        </w:rPr>
+        <w:t xml:space="preserve">middle</w:t>
+      </w:r>
+      <w:r>
+        <w:t xml:space="preserve"> </w:t>
+      </w:r>
+      <w:r>
+        <w:t xml:space="preserve">of the distribution is (i.e., the "average" person, etc). It is only when the distribution is</w:t>
+      </w:r>
+      <w:r>
+        <w:t xml:space="preserve"> </w:t>
+      </w:r>
+      <w:r>
+        <w:rPr>
+          <w:i/>
+        </w:rPr>
+        <w:t xml:space="preserve">skewed</w:t>
+      </w:r>
+      <w:r>
+        <w:t xml:space="preserve"> </w:t>
+      </w:r>
+      <w:r>
+        <w:t xml:space="preserve">that they differ, with the mode and median being less "pulled" by the long-tailed side of the distribution. You may have heard of income being reported in terms of medians -- this is because income is a skewed distribution, with progressively fewer people making a</w:t>
+      </w:r>
+      <w:r>
+        <w:t xml:space="preserve"> </w:t>
+      </w:r>
+      <w:r>
+        <w:rPr>
+          <w:i/>
+        </w:rPr>
+        <w:t xml:space="preserve">lot</w:t>
+      </w:r>
+      <w:r>
+        <w:t xml:space="preserve"> </w:t>
+      </w:r>
+      <w:r>
+        <w:t xml:space="preserve">more money than the mass of the "middle class" and below. The median and the mode more accurately capture this "middle class" salary because they don't get pulled upwards as much by all the rich people.</w:t>
+      </w:r>
+    </w:p>
+    <w:p>
+      <w:pPr>
+        <w:pStyle w:val="FigureWithCaption"/>
+      </w:pPr>
+      <w:r>
+        <w:drawing>
+          <wp:inline>
+            <wp:extent cx="5943600" cy="3682230"/>
+            <wp:effectExtent b="0" l="0" r="0" t="0"/>
+            <wp:docPr descr="Fig 2-2: Mean, Median, and Mode tell different stories when the distribution is skewed (in this case, it is right-skewed -- the skewer is the long tail to the right). The mean is pulled up by the tail much more than the median or mode, which do a better job of capturing the &quot;middle class&quot; income." title="" id="1" name="Picture"/>
+            <a:graphic>
+              <a:graphicData uri="http://schemas.openxmlformats.org/drawingml/2006/picture">
+                <pic:pic>
+                  <pic:nvPicPr>
+                    <pic:cNvPr descr="figures/fig_income_skew.png" id="0" name="Picture"/>
+                    <pic:cNvPicPr>
+                      <a:picLocks noChangeArrowheads="1" noChangeAspect="1"/>
+                    </pic:cNvPicPr>
+                  </pic:nvPicPr>
+                  <pic:blipFill>
+                    <a:blip r:embed="rId41"/>
+                    <a:stretch>
+                      <a:fillRect/>
+                    </a:stretch>
+                  </pic:blipFill>
+                  <pic:spPr bwMode="auto">
+                    <a:xfrm>
+                      <a:off x="0" y="0"/>
+                      <a:ext cx="5943600" cy="3682230"/>
+                    </a:xfrm>
+                    <a:prstGeom prst="rect">
+                      <a:avLst/>
+                    </a:prstGeom>
+                    <a:noFill/>
+                    <a:ln w="9525">
+                      <a:noFill/>
+                      <a:headEnd/>
+                      <a:tailEnd/>
+                    </a:ln>
+                  </pic:spPr>
+                </pic:pic>
+              </a:graphicData>
+            </a:graphic>
+          </wp:inline>
+        </w:drawing>
+      </w:r>
+    </w:p>
+    <w:p>
+      <w:pPr>
+        <w:pStyle w:val="ImageCaption"/>
+      </w:pPr>
+      <w:r>
+        <w:t xml:space="preserve">Fig 2-2: Mean, Median, and Mode tell different stories when the distribution is skewed (in this case, it is</w:t>
+      </w:r>
+      <w:r>
+        <w:t xml:space="preserve"> </w:t>
+      </w:r>
+      <w:r>
+        <w:rPr>
+          <w:i/>
+        </w:rPr>
+        <w:t xml:space="preserve">right</w:t>
+      </w:r>
+      <w:r>
+        <w:t xml:space="preserve">-skewed -- the skewer is the long tail to the right). The mean is pulled up by the tail much more than the median or mode, which do a better job of capturing the "middle class" income.</w:t>
+      </w:r>
+    </w:p>
+    <w:p>
+      <w:pPr>
+        <w:pStyle w:val="Compact"/>
+        <w:numPr>
+          <w:numId w:val="1004"/>
+          <w:ilvl w:val="0"/>
+        </w:numPr>
+      </w:pPr>
+      <w:r>
+        <w:rPr>
+          <w:b/>
+        </w:rPr>
+        <w:t xml:space="preserve">Correlation Coefficient and Scatterplots</w:t>
+      </w:r>
+      <w:r>
+        <w:t xml:space="preserve"> </w:t>
+      </w:r>
+      <w:r>
+        <w:t xml:space="preserve">-- these are the primary tools for correlational studies. The correlation coefficient is a number, typically labeled</w:t>
+      </w:r>
+      <w:r>
+        <w:t xml:space="preserve"> </w:t>
+      </w:r>
+      <m:oMath>
+        <m:r>
+          <m:t>r</m:t>
+        </m:r>
+      </m:oMath>
+      <w:r>
+        <w:t xml:space="preserve">, which goes between -1 and 1, where -1 represents a perfect negative correlation, 0 is the complete absence of a correlation, and 1 is a perfect positive correlation. Imporantly, both a strong negative and a strong positive correlation are equally important statistically, and indeed you can almost always just flip one of your variables around and turn one into the other (e.g., height vs. weight is positive, but "shortness" vs. weight is negative). A scatterplot simply plots the value along each variable (one on the X or horizontal axis, and the other on the Y or vertical axis), with each dot representing a different person (or whatever else is being measured). Thus, you can usually directly see the strength of the correlation in the shape of the "cloud" of such points (todo: include standard figs). One critical "pro tip" for looking at such scatter plots is finding "outlier" points that might be carrying a huge amount of weight. Just as a person sitting further out on a see-saw has more impact than one sitting further in, data points that are far away from the center of the cloud carry much stronger weight, and if they happen to lie along one of the positive or negative diagonals, they can produce a strong apparent correlation, even when all the rest of the points in the middle are clearly just milling about and going nowhere in relation to each other.</w:t>
+      </w:r>
+    </w:p>
+    <w:p>
+      <w:pPr>
+        <w:pStyle w:val="FigureWithCaption"/>
+      </w:pPr>
+      <w:r>
+        <w:drawing>
+          <wp:inline>
+            <wp:extent cx="5943600" cy="4370703"/>
+            <wp:effectExtent b="0" l="0" r="0" t="0"/>
+            <wp:docPr descr="Fig 2-3: Scatterplot showing the positive correlation between length of gestation in the womb and overall lifespan, for different species of animals. The Elephant in the figure is the outlier, carrying undue amount of weight on the overall correlation coefficient. In this case, it is actually consistent with the rest of the data, but sometimes it is not, and yet the correlation still looks positive according to the r value. Thus, it is essential to always plot your raw data and ensure that the summary statistics are reflective of real aggregate effects!" title="" id="1" name="Picture"/>
+            <a:graphic>
+              <a:graphicData uri="http://schemas.openxmlformats.org/drawingml/2006/picture">
+                <pic:pic>
+                  <pic:nvPicPr>
+                    <pic:cNvPr descr="figures/fig_scatterplot_outlier.png" id="0" name="Picture"/>
+                    <pic:cNvPicPr>
+                      <a:picLocks noChangeArrowheads="1" noChangeAspect="1"/>
+                    </pic:cNvPicPr>
+                  </pic:nvPicPr>
+                  <pic:blipFill>
+                    <a:blip r:embed="rId42"/>
+                    <a:stretch>
+                      <a:fillRect/>
+                    </a:stretch>
+                  </pic:blipFill>
+                  <pic:spPr bwMode="auto">
+                    <a:xfrm>
+                      <a:off x="0" y="0"/>
+                      <a:ext cx="5943600" cy="4370703"/>
+                    </a:xfrm>
+                    <a:prstGeom prst="rect">
+                      <a:avLst/>
+                    </a:prstGeom>
+                    <a:noFill/>
+                    <a:ln w="9525">
+                      <a:noFill/>
+                      <a:headEnd/>
+                      <a:tailEnd/>
+                    </a:ln>
+                  </pic:spPr>
+                </pic:pic>
+              </a:graphicData>
+            </a:graphic>
+          </wp:inline>
+        </w:drawing>
+      </w:r>
+    </w:p>
+    <w:p>
+      <w:pPr>
+        <w:pStyle w:val="ImageCaption"/>
+      </w:pPr>
+      <w:r>
+        <w:t xml:space="preserve">Fig 2-3: Scatterplot showing the positive correlation between length of gestation in the womb and overall lifespan, for different species of animals. The Elephant in the figure is the outlier, carrying undue amount of weight on the overall correlation coefficient. In this case, it is actually consistent with the rest of the data, but sometimes it is not, and yet the correlation still looks positive according to the</w:t>
+      </w:r>
+      <w:r>
+        <w:t xml:space="preserve"> </w:t>
+      </w:r>
+      <m:oMath>
+        <m:r>
+          <m:t>r</m:t>
+        </m:r>
+      </m:oMath>
+      <w:r>
+        <w:t xml:space="preserve"> </w:t>
+      </w:r>
+      <w:r>
+        <w:t xml:space="preserve">value. Thus, it is</w:t>
+      </w:r>
+      <w:r>
+        <w:t xml:space="preserve"> </w:t>
+      </w:r>
+      <w:r>
+        <w:rPr>
+          <w:i/>
+        </w:rPr>
+        <w:t xml:space="preserve">essential</w:t>
+      </w:r>
+      <w:r>
+        <w:t xml:space="preserve"> </w:t>
+      </w:r>
+      <w:r>
+        <w:t xml:space="preserve">to</w:t>
+      </w:r>
+      <w:r>
+        <w:t xml:space="preserve"> </w:t>
+      </w:r>
+      <w:r>
+        <w:rPr>
+          <w:i/>
+        </w:rPr>
+        <w:t xml:space="preserve">always</w:t>
+      </w:r>
+      <w:r>
+        <w:t xml:space="preserve"> </w:t>
+      </w:r>
+      <w:r>
+        <w:t xml:space="preserve">plot your raw data and ensure that the summary statistics are reflective of real aggregate effects!</w:t>
+      </w:r>
+    </w:p>
+    <w:p>
+      <w:pPr>
+        <w:pStyle w:val="Compact"/>
+        <w:numPr>
+          <w:numId w:val="1005"/>
+          <w:ilvl w:val="0"/>
+        </w:numPr>
+      </w:pPr>
+      <w:r>
+        <w:rPr>
+          <w:b/>
+        </w:rPr>
+        <w:t xml:space="preserve">t-test, F-test (ANOVA) and the GLM</w:t>
+      </w:r>
+      <w:r>
+        <w:t xml:space="preserve"> </w:t>
+      </w:r>
+      <w:r>
+        <w:t xml:space="preserve">The "Student's" t-test is the most basic of the</w:t>
+      </w:r>
+      <w:r>
+        <w:t xml:space="preserve"> </w:t>
+      </w:r>
+      <w:r>
+        <w:rPr>
+          <w:i/>
+        </w:rPr>
+        <w:t xml:space="preserve">inferential</w:t>
+      </w:r>
+      <w:r>
+        <w:t xml:space="preserve"> </w:t>
+      </w:r>
+      <w:r>
+        <w:t xml:space="preserve">statistics used in experimental studies. It is</w:t>
+      </w:r>
+      <w:r>
+        <w:t xml:space="preserve"> </w:t>
+      </w:r>
+      <w:r>
+        <w:rPr>
+          <w:i/>
+        </w:rPr>
+        <w:t xml:space="preserve">not</w:t>
+      </w:r>
+      <w:r>
+        <w:t xml:space="preserve"> </w:t>
+      </w:r>
+      <w:r>
+        <w:t xml:space="preserve">so-named because it is only for use by students, but rather it was the pen-name of the guy who invented it (William Gosset), to improve the quality of beer brewed by Guiness brewery in Ireland, no less! Too bad it isn't called the "Stout" t-test. Anyway, it basically tells you if the difference between your experimental group and your control group is big enough to</w:t>
+      </w:r>
+      <w:r>
+        <w:t xml:space="preserve"> </w:t>
+      </w:r>
+      <w:r>
+        <w:rPr>
+          <w:i/>
+        </w:rPr>
+        <w:t xml:space="preserve">not</w:t>
+      </w:r>
+      <w:r>
+        <w:t xml:space="preserve"> </w:t>
+      </w:r>
+      <w:r>
+        <w:t xml:space="preserve">be due to random chance. Thus, in applying this test, we "reject the null hypothesis" that our data is just random noise, but, critically, we're not actually</w:t>
+      </w:r>
+      <w:r>
+        <w:t xml:space="preserve"> </w:t>
+      </w:r>
+      <w:r>
+        <w:rPr>
+          <w:i/>
+        </w:rPr>
+        <w:t xml:space="preserve">proving</w:t>
+      </w:r>
+      <w:r>
+        <w:t xml:space="preserve"> </w:t>
+      </w:r>
+      <w:r>
+        <w:t xml:space="preserve">that our favored hypothesis is correct. We're just saying it is relatively unlikely to be pure noise. There are more "advanced" versions of this test, specifically the F-test used in the ANOVA (analysis of variance) procedure, and the full</w:t>
+      </w:r>
+      <w:r>
+        <w:t xml:space="preserve"> </w:t>
+      </w:r>
+      <w:r>
+        <w:rPr>
+          <w:i/>
+        </w:rPr>
+        <w:t xml:space="preserve">generalized linear model (GLM)</w:t>
+      </w:r>
+      <w:r>
+        <w:t xml:space="preserve">, which can tell you about the importance of multiple different factors and their potential interactions. You may have heard about the</w:t>
+      </w:r>
+      <w:r>
+        <w:t xml:space="preserve"> </w:t>
+      </w:r>
+      <w:r>
+        <w:rPr>
+          <w:i/>
+        </w:rPr>
+        <w:t xml:space="preserve">replicability crisis</w:t>
+      </w:r>
+      <w:r>
+        <w:t xml:space="preserve"> </w:t>
+      </w:r>
+      <w:r>
+        <w:t xml:space="preserve">in various fields of science, including psychology, where many results that were thought to be "true" have "failed to replicate" -- meaning that the original paper(s) reported a</w:t>
+      </w:r>
+      <w:r>
+        <w:t xml:space="preserve"> </w:t>
+      </w:r>
+      <w:r>
+        <w:rPr>
+          <w:i/>
+        </w:rPr>
+        <w:t xml:space="preserve">significant</w:t>
+      </w:r>
+      <w:r>
+        <w:t xml:space="preserve"> </w:t>
+      </w:r>
+      <w:r>
+        <w:t xml:space="preserve">t-test result, and the subsequent ones did not (they instead found results consistent with pure noise). This is actually to be expected about 5% of the time, given the standard for publication is set at this 5% level. However, when you take into account how science is</w:t>
+      </w:r>
+      <w:r>
+        <w:t xml:space="preserve"> </w:t>
+      </w:r>
+      <w:r>
+        <w:rPr>
+          <w:i/>
+        </w:rPr>
+        <w:t xml:space="preserve">actually</w:t>
+      </w:r>
+      <w:r>
+        <w:t xml:space="preserve"> </w:t>
+      </w:r>
+      <w:r>
+        <w:t xml:space="preserve">done, there are major systematic biases that enter into the process, which are not taken into account by these statistical tests, such that the actual effective probability of publishing garbage is closer to 50%! There are now important changes afoot to combat the worst of these biases, and help ensure that this garbage probability goes back down to closer to 5%. But 5% itself is still a rather large number -- in physics the standard is one in 3.5 million! And, amazingly, results that end up going into the "garbage" pile appear significant at levels below this standard, so randomness can sometimes be a challenging foe.</w:t>
       </w:r>
     </w:p>
     <w:p>
@@ -2420,8 +3951,8 @@
       <w:pPr>
         <w:pStyle w:val="Heading1"/>
       </w:pPr>
-      <w:bookmarkStart w:id="37" w:name="neuroscience"/>
-      <w:bookmarkEnd w:id="37"/>
+      <w:bookmarkStart w:id="43" w:name="neuroscience"/>
+      <w:bookmarkEnd w:id="43"/>
       <w:r>
         <w:t xml:space="preserve">Neuroscience</w:t>
       </w:r>
@@ -2563,8 +4094,8 @@
       <w:pPr>
         <w:pStyle w:val="Heading1"/>
       </w:pPr>
-      <w:bookmarkStart w:id="38" w:name="acknowledgments"/>
-      <w:bookmarkEnd w:id="38"/>
+      <w:bookmarkStart w:id="44" w:name="acknowledgments"/>
+      <w:bookmarkEnd w:id="44"/>
       <w:r>
         <w:t xml:space="preserve">Acknowledgments</w:t>
       </w:r>
@@ -2589,8 +4120,8 @@
       <w:pPr>
         <w:pStyle w:val="Heading1"/>
       </w:pPr>
-      <w:bookmarkStart w:id="39" w:name="glossary"/>
-      <w:bookmarkEnd w:id="39"/>
+      <w:bookmarkStart w:id="45" w:name="glossary"/>
+      <w:bookmarkEnd w:id="45"/>
       <w:r>
         <w:t xml:space="preserve">Glossary</w:t>
       </w:r>
@@ -2607,8 +4138,8 @@
       <w:pPr>
         <w:pStyle w:val="Heading1"/>
       </w:pPr>
-      <w:bookmarkStart w:id="40" w:name="about-the-authors"/>
-      <w:bookmarkEnd w:id="40"/>
+      <w:bookmarkStart w:id="46" w:name="about-the-authors"/>
+      <w:bookmarkEnd w:id="46"/>
       <w:r>
         <w:t xml:space="preserve">About the Authors</w:t>
       </w:r>
@@ -2633,8 +4164,8 @@
       <w:pPr>
         <w:pStyle w:val="Heading1"/>
       </w:pPr>
-      <w:bookmarkStart w:id="41" w:name="references"/>
-      <w:bookmarkEnd w:id="41"/>
+      <w:bookmarkStart w:id="47" w:name="references"/>
+      <w:bookmarkEnd w:id="47"/>
       <w:r>
         <w:t xml:space="preserve">References</w:t>
       </w:r>
@@ -3088,7 +4619,7 @@
     </w:lvl>
   </w:abstractNum>
   <w:abstractNum w:abstractNumId="990">
-    <w:nsid w:val="edd5319d"/>
+    <w:nsid w:val="b7c3b39e"/>
     <w:multiLevelType w:val="multilevel"/>
     <w:lvl w:ilvl="0">
       <w:numFmt w:val="bullet"/>
@@ -3159,6 +4690,175 @@
     <w:lvl w:ilvl="6">
       <w:numFmt w:val="bullet"/>
       <w:lvlText w:val=" "/>
+      <w:lvlJc w:val="left"/>
+      <w:pPr>
+        <w:tabs>
+          <w:tab w:val="num" w:pos="4320"/>
+        </w:tabs>
+        <w:ind w:left="4800" w:hanging="480"/>
+      </w:pPr>
+    </w:lvl>
+  </w:abstractNum>
+  <w:abstractNum w:abstractNumId="99411">
+    <w:nsid w:val="a11d4486"/>
+    <w:multiLevelType w:val="multilevel"/>
+    <w:lvl w:ilvl="0">
+      <w:start w:val="1"/>
+      <w:numFmt w:val="decimal"/>
+      <w:lvlText w:val="%1."/>
+      <w:lvlJc w:val="left"/>
+      <w:pPr>
+        <w:tabs>
+          <w:tab w:val="num" w:pos="0"/>
+        </w:tabs>
+        <w:ind w:left="480" w:hanging="480"/>
+      </w:pPr>
+    </w:lvl>
+    <w:lvl w:ilvl="1">
+      <w:start w:val="1"/>
+      <w:numFmt w:val="decimal"/>
+      <w:lvlText w:val="%2."/>
+      <w:lvlJc w:val="left"/>
+      <w:pPr>
+        <w:tabs>
+          <w:tab w:val="num" w:pos="720"/>
+        </w:tabs>
+        <w:ind w:left="1200" w:hanging="480"/>
+      </w:pPr>
+    </w:lvl>
+    <w:lvl w:ilvl="2">
+      <w:start w:val="1"/>
+      <w:numFmt w:val="decimal"/>
+      <w:lvlText w:val="%3."/>
+      <w:lvlJc w:val="left"/>
+      <w:pPr>
+        <w:tabs>
+          <w:tab w:val="num" w:pos="1440"/>
+        </w:tabs>
+        <w:ind w:left="1920" w:hanging="480"/>
+      </w:pPr>
+    </w:lvl>
+    <w:lvl w:ilvl="3">
+      <w:start w:val="1"/>
+      <w:numFmt w:val="decimal"/>
+      <w:lvlText w:val="%4."/>
+      <w:lvlJc w:val="left"/>
+      <w:pPr>
+        <w:tabs>
+          <w:tab w:val="num" w:pos="2160"/>
+        </w:tabs>
+        <w:ind w:left="2640" w:hanging="480"/>
+      </w:pPr>
+    </w:lvl>
+    <w:lvl w:ilvl="4">
+      <w:start w:val="1"/>
+      <w:numFmt w:val="decimal"/>
+      <w:lvlText w:val="%5."/>
+      <w:lvlJc w:val="left"/>
+      <w:pPr>
+        <w:tabs>
+          <w:tab w:val="num" w:pos="2880"/>
+        </w:tabs>
+        <w:ind w:left="3360" w:hanging="480"/>
+      </w:pPr>
+    </w:lvl>
+    <w:lvl w:ilvl="5">
+      <w:start w:val="1"/>
+      <w:numFmt w:val="decimal"/>
+      <w:lvlText w:val="%6."/>
+      <w:lvlJc w:val="left"/>
+      <w:pPr>
+        <w:tabs>
+          <w:tab w:val="num" w:pos="3600"/>
+        </w:tabs>
+        <w:ind w:left="4080" w:hanging="480"/>
+      </w:pPr>
+    </w:lvl>
+    <w:lvl w:ilvl="6">
+      <w:start w:val="1"/>
+      <w:numFmt w:val="decimal"/>
+      <w:lvlText w:val="%7."/>
+      <w:lvlJc w:val="left"/>
+      <w:pPr>
+        <w:tabs>
+          <w:tab w:val="num" w:pos="4320"/>
+        </w:tabs>
+        <w:ind w:left="4800" w:hanging="480"/>
+      </w:pPr>
+    </w:lvl>
+  </w:abstractNum>
+  <w:abstractNum w:abstractNumId="991">
+    <w:nsid w:val="86dd2453"/>
+    <w:multiLevelType w:val="multilevel"/>
+    <w:lvl w:ilvl="0">
+      <w:numFmt w:val="bullet"/>
+      <w:lvlText w:val="•"/>
+      <w:lvlJc w:val="left"/>
+      <w:pPr>
+        <w:tabs>
+          <w:tab w:val="num" w:pos="0"/>
+        </w:tabs>
+        <w:ind w:left="480" w:hanging="480"/>
+      </w:pPr>
+    </w:lvl>
+    <w:lvl w:ilvl="1">
+      <w:numFmt w:val="bullet"/>
+      <w:lvlText w:val="–"/>
+      <w:lvlJc w:val="left"/>
+      <w:pPr>
+        <w:tabs>
+          <w:tab w:val="num" w:pos="720"/>
+        </w:tabs>
+        <w:ind w:left="1200" w:hanging="480"/>
+      </w:pPr>
+    </w:lvl>
+    <w:lvl w:ilvl="2">
+      <w:numFmt w:val="bullet"/>
+      <w:lvlText w:val="•"/>
+      <w:lvlJc w:val="left"/>
+      <w:pPr>
+        <w:tabs>
+          <w:tab w:val="num" w:pos="1440"/>
+        </w:tabs>
+        <w:ind w:left="1920" w:hanging="480"/>
+      </w:pPr>
+    </w:lvl>
+    <w:lvl w:ilvl="3">
+      <w:numFmt w:val="bullet"/>
+      <w:lvlText w:val="–"/>
+      <w:lvlJc w:val="left"/>
+      <w:pPr>
+        <w:tabs>
+          <w:tab w:val="num" w:pos="2160"/>
+        </w:tabs>
+        <w:ind w:left="2640" w:hanging="480"/>
+      </w:pPr>
+    </w:lvl>
+    <w:lvl w:ilvl="4">
+      <w:numFmt w:val="bullet"/>
+      <w:lvlText w:val="•"/>
+      <w:lvlJc w:val="left"/>
+      <w:pPr>
+        <w:tabs>
+          <w:tab w:val="num" w:pos="2880"/>
+        </w:tabs>
+        <w:ind w:left="3360" w:hanging="480"/>
+      </w:pPr>
+    </w:lvl>
+    <w:lvl w:ilvl="5">
+      <w:numFmt w:val="bullet"/>
+      <w:lvlText w:val="–"/>
+      <w:lvlJc w:val="left"/>
+      <w:pPr>
+        <w:tabs>
+          <w:tab w:val="num" w:pos="3600"/>
+        </w:tabs>
+        <w:ind w:left="4080" w:hanging="480"/>
+      </w:pPr>
+    </w:lvl>
+    <w:lvl w:ilvl="6">
+      <w:numFmt w:val="bullet"/>
+      <w:lvlText w:val="•"/>
       <w:lvlJc w:val="left"/>
       <w:pPr>
         <w:tabs>
@@ -3206,6 +4906,42 @@
   </w:num>
   <w:num w:numId="1000">
     <w:abstractNumId w:val="990"/>
+  </w:num>
+  <w:num w:numId="1001">
+    <w:abstractNumId w:val="99411"/>
+    <w:lvlOverride w:ilvl="0">
+      <w:startOverride w:val="1"/>
+    </w:lvlOverride>
+    <w:lvlOverride w:ilvl="1">
+      <w:startOverride w:val="1"/>
+    </w:lvlOverride>
+    <w:lvlOverride w:ilvl="2">
+      <w:startOverride w:val="1"/>
+    </w:lvlOverride>
+    <w:lvlOverride w:ilvl="3">
+      <w:startOverride w:val="1"/>
+    </w:lvlOverride>
+    <w:lvlOverride w:ilvl="4">
+      <w:startOverride w:val="1"/>
+    </w:lvlOverride>
+    <w:lvlOverride w:ilvl="5">
+      <w:startOverride w:val="1"/>
+    </w:lvlOverride>
+    <w:lvlOverride w:ilvl="6">
+      <w:startOverride w:val="1"/>
+    </w:lvlOverride>
+  </w:num>
+  <w:num w:numId="1002">
+    <w:abstractNumId w:val="991"/>
+  </w:num>
+  <w:num w:numId="1003">
+    <w:abstractNumId w:val="991"/>
+  </w:num>
+  <w:num w:numId="1004">
+    <w:abstractNumId w:val="991"/>
+  </w:num>
+  <w:num w:numId="1005">
+    <w:abstractNumId w:val="991"/>
   </w:num>
 </w:numbering>
 </file>

</xml_diff>

<commit_message>
chapter 2, neuroscience, first draft through individual neurons
</commit_message>
<xml_diff>
--- a/book.docx
+++ b/book.docx
@@ -3107,7 +3107,7 @@
           <wp:inline>
             <wp:extent cx="5943600" cy="4165047"/>
             <wp:effectExtent b="0" l="0" r="0" t="0"/>
-            <wp:docPr descr="Fig 2-1: Logic of an experimental study, using random assignment to eliminate third variables from the study participants. It is also essential to minimze all other differences between the experimental and control conditions (i.e., confounds, or additional &quot;third variables&quot;), to more precisely identify the single independent variable (i.e., the causal variable) as truly being responsible for the differences measured in the dependent variable" title="" id="1" name="Picture"/>
+            <wp:docPr descr="Fig 1-1: Logic of an experimental study, using random assignment to eliminate third variables from the study participants. It is also essential to minimze all other differences between the experimental and control conditions (i.e., confounds, or additional &quot;third variables&quot;), to more precisely identify the single independent variable (i.e., the causal variable) as truly being responsible for the differences measured in the dependent variable" title="" id="1" name="Picture"/>
             <a:graphic>
               <a:graphicData uri="http://schemas.openxmlformats.org/drawingml/2006/picture">
                 <pic:pic>
@@ -3150,7 +3150,7 @@
         <w:pStyle w:val="ImageCaption"/>
       </w:pPr>
       <w:r>
-        <w:t xml:space="preserve">Fig 2-1: Logic of an experimental study, using random assignment to eliminate third variables from the study participants. It is also essential to minimze all other differences between the experimental and control conditions (i.e.,</w:t>
+        <w:t xml:space="preserve">Fig 1-1: Logic of an experimental study, using random assignment to eliminate third variables from the study participants. It is also essential to minimze all other differences between the experimental and control conditions (i.e.,</w:t>
       </w:r>
       <w:r>
         <w:t xml:space="preserve"> </w:t>
@@ -3613,7 +3613,7 @@
           <wp:inline>
             <wp:extent cx="5943600" cy="3682230"/>
             <wp:effectExtent b="0" l="0" r="0" t="0"/>
-            <wp:docPr descr="Fig 2-2: Mean, Median, and Mode tell different stories when the distribution is skewed (in this case, it is right-skewed -- the skewer is the long tail to the right). The mean is pulled up by the tail much more than the median or mode, which do a better job of capturing the &quot;middle class&quot; income." title="" id="1" name="Picture"/>
+            <wp:docPr descr="Fig 1-2: Mean, Median, and Mode tell different stories when the distribution is skewed (in this case, it is right-skewed -- the skewer is the long tail to the right). The mean is pulled up by the tail much more than the median or mode, which do a better job of capturing the &quot;middle class&quot; income." title="" id="1" name="Picture"/>
             <a:graphic>
               <a:graphicData uri="http://schemas.openxmlformats.org/drawingml/2006/picture">
                 <pic:pic>
@@ -3656,7 +3656,7 @@
         <w:pStyle w:val="ImageCaption"/>
       </w:pPr>
       <w:r>
-        <w:t xml:space="preserve">Fig 2-2: Mean, Median, and Mode tell different stories when the distribution is skewed (in this case, it is</w:t>
+        <w:t xml:space="preserve">Fig 1-2: Mean, Median, and Mode tell different stories when the distribution is skewed (in this case, it is</w:t>
       </w:r>
       <w:r>
         <w:t xml:space="preserve"> </w:t>
@@ -3712,7 +3712,7 @@
           <wp:inline>
             <wp:extent cx="5943600" cy="4370703"/>
             <wp:effectExtent b="0" l="0" r="0" t="0"/>
-            <wp:docPr descr="Fig 2-3: Scatterplot showing the positive correlation between length of gestation in the womb and overall lifespan, for different species of animals. The Elephant in the figure is the outlier, carrying undue amount of weight on the overall correlation coefficient. In this case, it is actually consistent with the rest of the data, but sometimes it is not, and yet the correlation still looks positive according to the r value. Thus, it is essential to always plot your raw data and ensure that the summary statistics are reflective of real aggregate effects!" title="" id="1" name="Picture"/>
+            <wp:docPr descr="Fig 1-3: Scatterplot showing the positive correlation between length of gestation in the womb and overall lifespan, for different species of animals. The Elephant in the figure is the outlier, carrying undue amount of weight on the overall correlation coefficient. In this case, it is actually consistent with the rest of the data, but sometimes it is not, and yet the correlation still looks positive according to the r value. Thus, it is essential to always plot your raw data and ensure that the summary statistics are reflective of real aggregate effects!" title="" id="1" name="Picture"/>
             <a:graphic>
               <a:graphicData uri="http://schemas.openxmlformats.org/drawingml/2006/picture">
                 <pic:pic>
@@ -3755,7 +3755,7 @@
         <w:pStyle w:val="ImageCaption"/>
       </w:pPr>
       <w:r>
-        <w:t xml:space="preserve">Fig 2-3: Scatterplot showing the positive correlation between length of gestation in the womb and overall lifespan, for different species of animals. The Elephant in the figure is the outlier, carrying undue amount of weight on the overall correlation coefficient. In this case, it is actually consistent with the rest of the data, but sometimes it is not, and yet the correlation still looks positive according to the</w:t>
+        <w:t xml:space="preserve">Fig 1-3: Scatterplot showing the positive correlation between length of gestation in the womb and overall lifespan, for different species of animals. The Elephant in the figure is the outlier, carrying undue amount of weight on the overall correlation coefficient. In this case, it is actually consistent with the rest of the data, but sometimes it is not, and yet the correlation still looks positive according to the</w:t>
       </w:r>
       <w:r>
         <w:t xml:space="preserve"> </w:t>
@@ -3952,10 +3952,10 @@
       <w:pPr>
         <w:pStyle w:val="Heading1"/>
       </w:pPr>
-      <w:bookmarkStart w:id="43" w:name="neuroscience"/>
+      <w:bookmarkStart w:id="43" w:name="chapter-2-neuroscience"/>
       <w:bookmarkEnd w:id="43"/>
       <w:r>
-        <w:t xml:space="preserve">Neuroscience</w:t>
+        <w:t xml:space="preserve">Chapter 2: Neuroscience</w:t>
       </w:r>
     </w:p>
     <w:p>
@@ -3963,7 +3963,52 @@
         <w:pStyle w:val="FirstParagraph"/>
       </w:pPr>
       <w:r>
-        <w:t xml:space="preserve">NOTE: not updated -- just a placeholder</w:t>
+        <w:t xml:space="preserve">From a materialist, neuroscientific perspective,</w:t>
+      </w:r>
+      <w:r>
+        <w:t xml:space="preserve"> </w:t>
+      </w:r>
+      <w:r>
+        <w:rPr>
+          <w:i/>
+        </w:rPr>
+        <w:t xml:space="preserve">everything</w:t>
+      </w:r>
+      <w:r>
+        <w:t xml:space="preserve"> </w:t>
+      </w:r>
+      <w:r>
+        <w:t xml:space="preserve">that happens in your mind is due to underlying physical processes taking place in your brain. As we discussed in the last chapter, this does</w:t>
+      </w:r>
+      <w:r>
+        <w:t xml:space="preserve"> </w:t>
+      </w:r>
+      <w:r>
+        <w:rPr>
+          <w:i/>
+        </w:rPr>
+        <w:t xml:space="preserve">not</w:t>
+      </w:r>
+      <w:r>
+        <w:t xml:space="preserve"> </w:t>
+      </w:r>
+      <w:r>
+        <w:t xml:space="preserve">mean that we can</w:t>
+      </w:r>
+      <w:r>
+        <w:t xml:space="preserve"> </w:t>
+      </w:r>
+      <w:r>
+        <w:rPr>
+          <w:i/>
+        </w:rPr>
+        <w:t xml:space="preserve">reduce</w:t>
+      </w:r>
+      <w:r>
+        <w:t xml:space="preserve"> </w:t>
+      </w:r>
+      <w:r>
+        <w:t xml:space="preserve">your mind to the brain, but it does mean that there is a really huge mystery here: how is it even remotely possible for a physical system to produce the amazing subjective delights (and terrors, and everything in between) that we all experience?</w:t>
       </w:r>
     </w:p>
     <w:p>
@@ -3971,19 +4016,146 @@
         <w:pStyle w:val="BodyText"/>
       </w:pPr>
       <w:r>
-        <w:t xml:space="preserve">One major reason the brain can be so plastic and learn to do so many different things, is that it is made up of a highly-sculptable form of</w:t>
-      </w:r>
-      <w:r>
-        <w:t xml:space="preserve"> </w:t>
-      </w:r>
-      <w:r>
-        <w:rPr>
-          <w:i/>
-        </w:rPr>
-        <w:t xml:space="preserve">silly putty</w:t>
-      </w:r>
-      <w:r>
-        <w:t xml:space="preserve">: billions of individual neurons that are densely interconnected with each other, and capable of shaping what they do by changing these patterns of interconnections. The brain is like a massive LEGO set, where each of the individual pieces is quite simple (like a single LEGO piece), and all the power comes from the nearly infinite ways that these simple pieces can be recombined to do different things.</w:t>
+        <w:t xml:space="preserve">We start by tackling this first question, using a deceptively simple case that illustrates the fundamental principle of</w:t>
+      </w:r>
+      <w:r>
+        <w:t xml:space="preserve"> </w:t>
+      </w:r>
+      <w:r>
+        <w:rPr>
+          <w:b/>
+        </w:rPr>
+        <w:t xml:space="preserve">emergence</w:t>
+      </w:r>
+      <w:r>
+        <w:t xml:space="preserve"> </w:t>
+      </w:r>
+      <w:r>
+        <w:t xml:space="preserve">(Figure 2.1). As elaborated in the caption, there is something just slightly magical that emerges out of the interaction between two gears, which cannot be reduced directly to either gear separately. It depends critically and essentially on the relationship and interaction between the two different parts. Furthermore, the actual material that the gears are made of is largely irrelevant, as long as it is reasonably solid. Thus, there truly is some kind of seemingly mysterious new "substance" being created out of this interaction, which can "transcend" its material basis. And yet, it nevertheless depends entirely and directly on having an actual material basis. The</w:t>
+      </w:r>
+      <w:r>
+        <w:t xml:space="preserve"> </w:t>
+      </w:r>
+      <w:r>
+        <w:rPr>
+          <w:i/>
+        </w:rPr>
+        <w:t xml:space="preserve">drawing</w:t>
+      </w:r>
+      <w:r>
+        <w:t xml:space="preserve"> </w:t>
+      </w:r>
+      <w:r>
+        <w:t xml:space="preserve">of those gears doesn't work at all like two actual gears -- even if they were made of very stiff paper or cardboard.</w:t>
+      </w:r>
+    </w:p>
+    <w:p>
+      <w:pPr>
+        <w:pStyle w:val="FigureWithCaption"/>
+      </w:pPr>
+      <w:r>
+        <w:drawing>
+          <wp:inline>
+            <wp:extent cx="4523232" cy="1566672"/>
+            <wp:effectExtent b="0" l="0" r="0" t="0"/>
+            <wp:docPr descr="Fig 2-1: The principle of emergence, simply illustrated. The gears on the left do not interact, and nothing interesting happens. However, on the right, the interaction between the gears produces interesting, useful phenomena that cannot be reduced to the individual gears separately. For example, the little gear will spin faster, but the larger one will have higher torque at its axel -- these properties would be entirely different if either gear interacted with different sized gear. Furthermore, the material that the gear is made from really doesn't matter very much -- the same basic behavior would be produced by plastic, metal, wood, etc. Thus, even in this simple case, there is something just slightly magical and irreducible going on -- when two gears get together, something emerges that is more than the sum of the parts, and exists in a way independent of the parts, even while being entirely dependent on actually having those parts to make it happen. This seems like a good analogy for the relationship between the mind and the brain." title="" id="1" name="Picture"/>
+            <a:graphic>
+              <a:graphicData uri="http://schemas.openxmlformats.org/drawingml/2006/picture">
+                <pic:pic>
+                  <pic:nvPicPr>
+                    <pic:cNvPr descr="figures/fig_gears.png" id="0" name="Picture"/>
+                    <pic:cNvPicPr>
+                      <a:picLocks noChangeArrowheads="1" noChangeAspect="1"/>
+                    </pic:cNvPicPr>
+                  </pic:nvPicPr>
+                  <pic:blipFill>
+                    <a:blip r:embed="rId44"/>
+                    <a:stretch>
+                      <a:fillRect/>
+                    </a:stretch>
+                  </pic:blipFill>
+                  <pic:spPr bwMode="auto">
+                    <a:xfrm>
+                      <a:off x="0" y="0"/>
+                      <a:ext cx="4523232" cy="1566672"/>
+                    </a:xfrm>
+                    <a:prstGeom prst="rect">
+                      <a:avLst/>
+                    </a:prstGeom>
+                    <a:noFill/>
+                    <a:ln w="9525">
+                      <a:noFill/>
+                      <a:headEnd/>
+                      <a:tailEnd/>
+                    </a:ln>
+                  </pic:spPr>
+                </pic:pic>
+              </a:graphicData>
+            </a:graphic>
+          </wp:inline>
+        </w:drawing>
+      </w:r>
+    </w:p>
+    <w:p>
+      <w:pPr>
+        <w:pStyle w:val="ImageCaption"/>
+      </w:pPr>
+      <w:r>
+        <w:t xml:space="preserve">Fig 2-1: The principle of</w:t>
+      </w:r>
+      <w:r>
+        <w:t xml:space="preserve"> </w:t>
+      </w:r>
+      <w:r>
+        <w:rPr>
+          <w:i/>
+        </w:rPr>
+        <w:t xml:space="preserve">emergence</w:t>
+      </w:r>
+      <w:r>
+        <w:t xml:space="preserve">, simply illustrated. The gears on the left do not interact, and nothing interesting happens. However, on the right, the interaction between the gears produces interesting, useful phenomena that</w:t>
+      </w:r>
+      <w:r>
+        <w:t xml:space="preserve"> </w:t>
+      </w:r>
+      <w:r>
+        <w:rPr>
+          <w:i/>
+        </w:rPr>
+        <w:t xml:space="preserve">cannot</w:t>
+      </w:r>
+      <w:r>
+        <w:t xml:space="preserve"> </w:t>
+      </w:r>
+      <w:r>
+        <w:t xml:space="preserve">be reduced to the individual gears</w:t>
+      </w:r>
+      <w:r>
+        <w:t xml:space="preserve"> </w:t>
+      </w:r>
+      <w:r>
+        <w:rPr>
+          <w:i/>
+        </w:rPr>
+        <w:t xml:space="preserve">separately</w:t>
+      </w:r>
+      <w:r>
+        <w:t xml:space="preserve">. For example, the little gear will spin faster, but the larger one will have higher torque at its axel -- these properties would be entirely different if either gear interacted with different sized gear. Furthermore, the material that the gear is made from really doesn't matter very much -- the same basic behavior would be produced by plastic, metal, wood, etc. Thus, even in this simple case, there is something just slightly magical and irreducible going on -- when two gears get together, something emerges that is more than the sum of the parts, and exists in a way independent of the parts, even while being entirely dependent on actually</w:t>
+      </w:r>
+      <w:r>
+        <w:t xml:space="preserve"> </w:t>
+      </w:r>
+      <w:r>
+        <w:rPr>
+          <w:i/>
+        </w:rPr>
+        <w:t xml:space="preserve">having</w:t>
+      </w:r>
+      <w:r>
+        <w:t xml:space="preserve"> </w:t>
+      </w:r>
+      <w:r>
+        <w:t xml:space="preserve">those parts to make it happen. This seems like a good analogy for the relationship between the mind and the brain.</w:t>
       </w:r>
     </w:p>
     <w:p>
@@ -3991,31 +4163,31 @@
         <w:pStyle w:val="BodyText"/>
       </w:pPr>
       <w:r>
-        <w:t xml:space="preserve">So the good news for you the student is, the neuron is fundamentally</w:t>
-      </w:r>
-      <w:r>
-        <w:t xml:space="preserve"> </w:t>
-      </w:r>
-      <w:r>
-        <w:rPr>
-          <w:i/>
-        </w:rPr>
-        <w:t xml:space="preserve">simple</w:t>
-      </w:r>
-      <w:r>
-        <w:t xml:space="preserve">. Lots of people will try to tell you otherwise, but as you'll see as you go through this book,</w:t>
-      </w:r>
-      <w:r>
-        <w:t xml:space="preserve"> </w:t>
-      </w:r>
-      <w:r>
-        <w:rPr>
-          <w:i/>
-        </w:rPr>
-        <w:t xml:space="preserve">simple neurons can account for much of what we know about how the brain functions</w:t>
-      </w:r>
-      <w:r>
-        <w:t xml:space="preserve">. So, even though they have a lot of moving parts and you can spend an entire career learning about even just one tiny part of a neuron, we strongly believe that all this complexity is in the service of a very simple overall function.</w:t>
+        <w:t xml:space="preserve">This captures the strange relationship between mind and brain, in a system so simple that truly there can be no hidden magic taking place. Mind depends entirely on brain, and yet it fully transcends it. As we'll see in a moment, the brain has billions of tiny, interacting parts (</w:t>
+      </w:r>
+      <w:r>
+        <w:rPr>
+          <w:i/>
+        </w:rPr>
+        <w:t xml:space="preserve">neurons</w:t>
+      </w:r>
+      <w:r>
+        <w:t xml:space="preserve">), which, like the gears, interact in ways that produce emergent properties transcending their material substance. Moreover, there are so many neurons in the brain, and each one interacts with so many</w:t>
+      </w:r>
+      <w:r>
+        <w:t xml:space="preserve"> </w:t>
+      </w:r>
+      <w:r>
+        <w:rPr>
+          <w:i/>
+        </w:rPr>
+        <w:t xml:space="preserve">other</w:t>
+      </w:r>
+      <w:r>
+        <w:t xml:space="preserve"> </w:t>
+      </w:r>
+      <w:r>
+        <w:t xml:space="preserve">neurons (receiving roughly 10,000 inputs and sending a similar number of outputs), that there is a vastly greater degree of emergent interactions taking place in the brain compared to our simple gear example. Thus, although it is essentially impossible for us to wrap our own minds around it, it should be possible to at least imagine in a vague way how something as fantastic and complex as the mind could indeed emerge out of all those billions and billions of interactions taking place every nanosecond, right inside your very own brain.</w:t>
       </w:r>
     </w:p>
     <w:p>
@@ -4023,7 +4195,277 @@
         <w:pStyle w:val="BodyText"/>
       </w:pPr>
       <w:r>
-        <w:t xml:space="preserve">What is that function? Fundamentally, it is about</w:t>
+        <w:t xml:space="preserve">To try out another metaphor, you can also think about the brain as a massive LEGO set, with parts that</w:t>
+      </w:r>
+      <w:r>
+        <w:t xml:space="preserve"> </w:t>
+      </w:r>
+      <w:r>
+        <w:rPr>
+          <w:i/>
+        </w:rPr>
+        <w:t xml:space="preserve">learn</w:t>
+      </w:r>
+      <w:r>
+        <w:t xml:space="preserve"> </w:t>
+      </w:r>
+      <w:r>
+        <w:t xml:space="preserve">to interconnect with each other in myriad ways. As you might have experienced in your youth, the number of different ways even a small pile of LEGO's can be combined to make different things quickly exhausts the imagination. This</w:t>
+      </w:r>
+      <w:r>
+        <w:t xml:space="preserve"> </w:t>
+      </w:r>
+      <w:r>
+        <w:rPr>
+          <w:i/>
+        </w:rPr>
+        <w:t xml:space="preserve">combinatorial explosion</w:t>
+      </w:r>
+      <w:r>
+        <w:t xml:space="preserve"> </w:t>
+      </w:r>
+      <w:r>
+        <w:t xml:space="preserve">of possibilities is an essential feature of the brain -- our neurons can be interconnected in so unimaginably many different ways, that the possibilities are truly effectively infinite. Due to this explosive nature of combinations, even small numbers of elements can be combined in more different ways than there are atoms in the universe! For fun, type in</w:t>
+      </w:r>
+      <w:r>
+        <w:t xml:space="preserve"> </w:t>
+      </w:r>
+      <w:r>
+        <w:rPr>
+          <w:rStyle w:val="VerbatimChar"/>
+        </w:rPr>
+        <w:t xml:space="preserve">69!</w:t>
+      </w:r>
+      <w:r>
+        <w:t xml:space="preserve"> </w:t>
+      </w:r>
+      <w:r>
+        <w:t xml:space="preserve">(factorial) on your calculator, and you'll get a number that is 1.7... with 98 zeros! This factorial function lies at the heart of combinatorial explosion, and gives a rough sense of the number of different combinations of 69 parts. You can't even begin to conceive of (or even calculate) the value of 100,000,000,000! (i.e., the factorial of the 100 billion neurons in your brain).</w:t>
+      </w:r>
+    </w:p>
+    <w:p>
+      <w:pPr>
+        <w:pStyle w:val="Heading2"/>
+      </w:pPr>
+      <w:bookmarkStart w:id="45" w:name="simple-neurons-make-complex-work"/>
+      <w:bookmarkEnd w:id="45"/>
+      <w:r>
+        <w:t xml:space="preserve">Simple Neurons Make Complex Work</w:t>
+      </w:r>
+    </w:p>
+    <w:p>
+      <w:pPr>
+        <w:pStyle w:val="FirstParagraph"/>
+      </w:pPr>
+      <w:r>
+        <w:t xml:space="preserve">One of the secrets of LEGO is that all the different parts interconnect using a single, simple principle, so that you really can make all those different combinations work. The same is true of the brain: each neuron operates according to surprisingly simple, easily-understood principles, and the power emerges through all the interactions / combinations of these simple parts. For full disclosure, not everyone agrees with this perspective, and many scientists have spent a long time exploring more complex kinds of languages that neurons might speak, but that is a topic for a more advanced textbook. Through the use of computer models of neurons, we can at least say with confidence that the simple ideas presented here can account for a surprisingly large amount of what we know about brain function.</w:t>
+      </w:r>
+    </w:p>
+    <w:p>
+      <w:pPr>
+        <w:pStyle w:val="FigureWithCaption"/>
+      </w:pPr>
+      <w:r>
+        <w:drawing>
+          <wp:inline>
+            <wp:extent cx="3387575" cy="1969948"/>
+            <wp:effectExtent b="0" l="0" r="0" t="0"/>
+            <wp:docPr descr="Fig 2-2: The neuron as a detector. Inputs come in via synapses connecting the axons of other neurons to the dendrites of a given neuron. This neuron integrates these inputs , resulting in an overall electrical potential (called the membrane potential, because it is the electrical difference between the inside and outside of the neuron's cell membrane), in the cell body. At the start of the axon (the axon hillock), a critical go / nogo &quot;decision&quot; is made -- if the membrane potential is sufficiently elevated, then the neuron triggers an action potential (aka a &quot;spike&quot;), which races up the axon and delivers its signal to the many thousands of other neurons that are &quot;listening&quot; to this signal, via their own synaptic connections. Thus, the essence of neural function is communciation -- neurons are highly social little things, and our brain is really a huge social network of chattering naybobs." title="" id="1" name="Picture"/>
+            <a:graphic>
+              <a:graphicData uri="http://schemas.openxmlformats.org/drawingml/2006/picture">
+                <pic:pic>
+                  <pic:nvPicPr>
+                    <pic:cNvPr descr="figures/fig_neuron_as_detect.png" id="0" name="Picture"/>
+                    <pic:cNvPicPr>
+                      <a:picLocks noChangeArrowheads="1" noChangeAspect="1"/>
+                    </pic:cNvPicPr>
+                  </pic:nvPicPr>
+                  <pic:blipFill>
+                    <a:blip r:embed="rId46"/>
+                    <a:stretch>
+                      <a:fillRect/>
+                    </a:stretch>
+                  </pic:blipFill>
+                  <pic:spPr bwMode="auto">
+                    <a:xfrm>
+                      <a:off x="0" y="0"/>
+                      <a:ext cx="3387575" cy="1969948"/>
+                    </a:xfrm>
+                    <a:prstGeom prst="rect">
+                      <a:avLst/>
+                    </a:prstGeom>
+                    <a:noFill/>
+                    <a:ln w="9525">
+                      <a:noFill/>
+                      <a:headEnd/>
+                      <a:tailEnd/>
+                    </a:ln>
+                  </pic:spPr>
+                </pic:pic>
+              </a:graphicData>
+            </a:graphic>
+          </wp:inline>
+        </w:drawing>
+      </w:r>
+    </w:p>
+    <w:p>
+      <w:pPr>
+        <w:pStyle w:val="ImageCaption"/>
+      </w:pPr>
+      <w:r>
+        <w:t xml:space="preserve">Fig 2-2: The neuron as a detector. Inputs come in via</w:t>
+      </w:r>
+      <w:r>
+        <w:t xml:space="preserve"> </w:t>
+      </w:r>
+      <w:r>
+        <w:rPr>
+          <w:i/>
+        </w:rPr>
+        <w:t xml:space="preserve">synapses</w:t>
+      </w:r>
+      <w:r>
+        <w:t xml:space="preserve"> </w:t>
+      </w:r>
+      <w:r>
+        <w:t xml:space="preserve">connecting the</w:t>
+      </w:r>
+      <w:r>
+        <w:t xml:space="preserve"> </w:t>
+      </w:r>
+      <w:r>
+        <w:rPr>
+          <w:i/>
+        </w:rPr>
+        <w:t xml:space="preserve">axons</w:t>
+      </w:r>
+      <w:r>
+        <w:t xml:space="preserve"> </w:t>
+      </w:r>
+      <w:r>
+        <w:t xml:space="preserve">of other neurons to the</w:t>
+      </w:r>
+      <w:r>
+        <w:t xml:space="preserve"> </w:t>
+      </w:r>
+      <w:r>
+        <w:rPr>
+          <w:i/>
+        </w:rPr>
+        <w:t xml:space="preserve">dendrites</w:t>
+      </w:r>
+      <w:r>
+        <w:t xml:space="preserve"> </w:t>
+      </w:r>
+      <w:r>
+        <w:t xml:space="preserve">of a given neuron. This neuron</w:t>
+      </w:r>
+      <w:r>
+        <w:t xml:space="preserve"> </w:t>
+      </w:r>
+      <w:r>
+        <w:rPr>
+          <w:i/>
+        </w:rPr>
+        <w:t xml:space="preserve">integrates</w:t>
+      </w:r>
+      <w:r>
+        <w:t xml:space="preserve"> </w:t>
+      </w:r>
+      <w:r>
+        <w:t xml:space="preserve">these inputs , resulting in an overall</w:t>
+      </w:r>
+      <w:r>
+        <w:t xml:space="preserve"> </w:t>
+      </w:r>
+      <w:r>
+        <w:rPr>
+          <w:i/>
+        </w:rPr>
+        <w:t xml:space="preserve">electrical potential</w:t>
+      </w:r>
+      <w:r>
+        <w:t xml:space="preserve"> </w:t>
+      </w:r>
+      <w:r>
+        <w:t xml:space="preserve">(called the</w:t>
+      </w:r>
+      <w:r>
+        <w:t xml:space="preserve"> </w:t>
+      </w:r>
+      <w:r>
+        <w:rPr>
+          <w:i/>
+        </w:rPr>
+        <w:t xml:space="preserve">membrane potential</w:t>
+      </w:r>
+      <w:r>
+        <w:t xml:space="preserve">, because it is the electrical difference between the inside and outside of the neuron's cell membrane), in the cell body. At the start of the axon (the axon</w:t>
+      </w:r>
+      <w:r>
+        <w:t xml:space="preserve"> </w:t>
+      </w:r>
+      <w:r>
+        <w:rPr>
+          <w:i/>
+        </w:rPr>
+        <w:t xml:space="preserve">hillock</w:t>
+      </w:r>
+      <w:r>
+        <w:t xml:space="preserve">), a critical</w:t>
+      </w:r>
+      <w:r>
+        <w:t xml:space="preserve"> </w:t>
+      </w:r>
+      <w:r>
+        <w:rPr>
+          <w:i/>
+        </w:rPr>
+        <w:t xml:space="preserve">go / nogo</w:t>
+      </w:r>
+      <w:r>
+        <w:t xml:space="preserve"> </w:t>
+      </w:r>
+      <w:r>
+        <w:t xml:space="preserve">"decision" is made -- if the membrane potential is sufficiently elevated, then the neuron triggers an</w:t>
+      </w:r>
+      <w:r>
+        <w:t xml:space="preserve"> </w:t>
+      </w:r>
+      <w:r>
+        <w:rPr>
+          <w:i/>
+        </w:rPr>
+        <w:t xml:space="preserve">action potential</w:t>
+      </w:r>
+      <w:r>
+        <w:t xml:space="preserve"> </w:t>
+      </w:r>
+      <w:r>
+        <w:t xml:space="preserve">(aka a "spike"), which races up the axon and delivers its signal to the many thousands of other neurons that are "listening" to this signal, via their own synaptic connections. Thus, the essence of neural function is</w:t>
+      </w:r>
+      <w:r>
+        <w:t xml:space="preserve"> </w:t>
+      </w:r>
+      <w:r>
+        <w:rPr>
+          <w:i/>
+        </w:rPr>
+        <w:t xml:space="preserve">communciation</w:t>
+      </w:r>
+      <w:r>
+        <w:t xml:space="preserve"> </w:t>
+      </w:r>
+      <w:r>
+        <w:t xml:space="preserve">-- neurons are highly social little things, and our brain is really a huge social network of chattering naybobs.</w:t>
+      </w:r>
+    </w:p>
+    <w:p>
+      <w:pPr>
+        <w:pStyle w:val="BodyText"/>
+      </w:pPr>
+      <w:r>
+        <w:t xml:space="preserve">The easiest way to understand what neurons are doing is in terms of</w:t>
       </w:r>
       <w:r>
         <w:t xml:space="preserve"> </w:t>
@@ -4035,22 +4477,903 @@
         <w:t xml:space="preserve">detection</w:t>
       </w:r>
       <w:r>
-        <w:t xml:space="preserve">. Neurons receive thousands of different input signals from other neurons, looking for specific patterns that are "meaningful" to them. A very simple analogy is with a smoke detector, which samples the air and looks for telltale traces of smoke. When these exceed a specified threshold limit, the alarm goes off. Similarly, the neuron has a</w:t>
-      </w:r>
-      <w:r>
-        <w:t xml:space="preserve"> </w:t>
-      </w:r>
+        <w:t xml:space="preserve"> </w:t>
+      </w:r>
+      <w:r>
+        <w:t xml:space="preserve">(Figure 2-2). A neuron acts much like a smoke detector, constantly sampling its local environment (i.e., its inputs from other neurons), and looking for some set of important signals that indicate that something</w:t>
+      </w:r>
+      <w:r>
+        <w:t xml:space="preserve"> </w:t>
+      </w:r>
+      <w:r>
+        <w:rPr>
+          <w:i/>
+        </w:rPr>
+        <w:t xml:space="preserve">important</w:t>
+      </w:r>
+      <w:r>
+        <w:t xml:space="preserve"> </w:t>
+      </w:r>
+      <w:r>
+        <w:t xml:space="preserve">might be going on (e.g., a fire in the case of the smoke detector). Each of the important biological parts of the neuron take on a clear functional role within this overall detector model:</w:t>
+      </w:r>
+    </w:p>
+    <w:p>
+      <w:pPr>
+        <w:pStyle w:val="Compact"/>
+        <w:numPr>
+          <w:numId w:val="1007"/>
+          <w:ilvl w:val="0"/>
+        </w:numPr>
+      </w:pPr>
       <w:r>
         <w:rPr>
           <w:b/>
         </w:rPr>
+        <w:t xml:space="preserve">Synapses</w:t>
+      </w:r>
+      <w:r>
+        <w:t xml:space="preserve">: are the tiny gaps between neurons, where the "output" signals from one neuron cross over and become the "input" signals to the next. Most synapses are</w:t>
+      </w:r>
+      <w:r>
+        <w:t xml:space="preserve"> </w:t>
+      </w:r>
+      <w:r>
+        <w:rPr>
+          <w:i/>
+        </w:rPr>
+        <w:t xml:space="preserve">chemical</w:t>
+      </w:r>
+      <w:r>
+        <w:t xml:space="preserve">, involving the release of a</w:t>
+      </w:r>
+      <w:r>
+        <w:t xml:space="preserve"> </w:t>
+      </w:r>
+      <w:r>
+        <w:rPr>
+          <w:i/>
+        </w:rPr>
+        <w:t xml:space="preserve">neurotransmitter</w:t>
+      </w:r>
+      <w:r>
+        <w:t xml:space="preserve"> </w:t>
+      </w:r>
+      <w:r>
+        <w:t xml:space="preserve">from the</w:t>
+      </w:r>
+      <w:r>
+        <w:t xml:space="preserve"> </w:t>
+      </w:r>
+      <w:r>
+        <w:rPr>
+          <w:i/>
+        </w:rPr>
+        <w:t xml:space="preserve">presynaptic</w:t>
+      </w:r>
+      <w:r>
+        <w:t xml:space="preserve"> </w:t>
+      </w:r>
+      <w:r>
+        <w:t xml:space="preserve">axons, which then bind to</w:t>
+      </w:r>
+      <w:r>
+        <w:t xml:space="preserve"> </w:t>
+      </w:r>
+      <w:r>
+        <w:rPr>
+          <w:i/>
+        </w:rPr>
+        <w:t xml:space="preserve">receptors</w:t>
+      </w:r>
+      <w:r>
+        <w:t xml:space="preserve"> </w:t>
+      </w:r>
+      <w:r>
+        <w:t xml:space="preserve">on the</w:t>
+      </w:r>
+      <w:r>
+        <w:t xml:space="preserve"> </w:t>
+      </w:r>
+      <w:r>
+        <w:rPr>
+          <w:i/>
+        </w:rPr>
+        <w:t xml:space="preserve">postsynaptic</w:t>
+      </w:r>
+      <w:r>
+        <w:t xml:space="preserve"> </w:t>
+      </w:r>
+      <w:r>
+        <w:t xml:space="preserve">dendrites. These receptors twist open as a result of neurotransmitter binding, and allow</w:t>
+      </w:r>
+      <w:r>
+        <w:t xml:space="preserve"> </w:t>
+      </w:r>
+      <w:r>
+        <w:rPr>
+          <w:i/>
+        </w:rPr>
+        <w:t xml:space="preserve">ions</w:t>
+      </w:r>
+      <w:r>
+        <w:t xml:space="preserve"> </w:t>
+      </w:r>
+      <w:r>
+        <w:t xml:space="preserve">(i.e., electrical charge) to flow into the dendrites. The most common neurotransmitter in the neocortex is</w:t>
+      </w:r>
+      <w:r>
+        <w:t xml:space="preserve"> </w:t>
+      </w:r>
+      <w:r>
+        <w:rPr>
+          <w:i/>
+        </w:rPr>
+        <w:t xml:space="preserve">glutamate</w:t>
+      </w:r>
+      <w:r>
+        <w:t xml:space="preserve">, and it opens up channels called</w:t>
+      </w:r>
+      <w:r>
+        <w:t xml:space="preserve"> </w:t>
+      </w:r>
+      <w:r>
+        <w:rPr>
+          <w:i/>
+        </w:rPr>
+        <w:t xml:space="preserve">AMPA</w:t>
+      </w:r>
+      <w:r>
+        <w:t xml:space="preserve"> </w:t>
+      </w:r>
+      <w:r>
+        <w:t xml:space="preserve">channels, that allow sodium (Na+) ions to flow into the dendrites, thus creating a</w:t>
+      </w:r>
+      <w:r>
+        <w:t xml:space="preserve"> </w:t>
+      </w:r>
+      <w:r>
+        <w:rPr>
+          <w:i/>
+        </w:rPr>
+        <w:t xml:space="preserve">positive</w:t>
+      </w:r>
+      <w:r>
+        <w:t xml:space="preserve"> </w:t>
+      </w:r>
+      <w:r>
+        <w:t xml:space="preserve">electrical potential in the receiving neuron. All this complex-sounding machinery and terminology is actually very simple: Neurons like to excite other neurons by sending them exciting signals! The basic machinery is chemical and electrical, but the bottom line is just: how strongly do the input signals to a given neuron excite it? This is determined by the detailed function of each of the roughly 10,000 synapses coming into a given neuron.</w:t>
+      </w:r>
+    </w:p>
+    <w:p>
+      <w:pPr>
+        <w:pStyle w:val="FigureWithCaption"/>
+      </w:pPr>
+      <w:r>
+        <w:drawing>
+          <wp:inline>
+            <wp:extent cx="1405353" cy="1969948"/>
+            <wp:effectExtent b="0" l="0" r="0" t="0"/>
+            <wp:docPr descr="Fig 2-3: The neuron as a funnel, compressing its 10,000-odd inputs down into a single output signal, conveyed through its axonal output. This is the genesis of the Compression principle of brain function." title="" id="1" name="Picture"/>
+            <a:graphic>
+              <a:graphicData uri="http://schemas.openxmlformats.org/drawingml/2006/picture">
+                <pic:pic>
+                  <pic:nvPicPr>
+                    <pic:cNvPr descr="figures/fig_neuron_as_funnel.png" id="0" name="Picture"/>
+                    <pic:cNvPicPr>
+                      <a:picLocks noChangeArrowheads="1" noChangeAspect="1"/>
+                    </pic:cNvPicPr>
+                  </pic:nvPicPr>
+                  <pic:blipFill>
+                    <a:blip r:embed="rId47"/>
+                    <a:stretch>
+                      <a:fillRect/>
+                    </a:stretch>
+                  </pic:blipFill>
+                  <pic:spPr bwMode="auto">
+                    <a:xfrm>
+                      <a:off x="0" y="0"/>
+                      <a:ext cx="1405353" cy="1969948"/>
+                    </a:xfrm>
+                    <a:prstGeom prst="rect">
+                      <a:avLst/>
+                    </a:prstGeom>
+                    <a:noFill/>
+                    <a:ln w="9525">
+                      <a:noFill/>
+                      <a:headEnd/>
+                      <a:tailEnd/>
+                    </a:ln>
+                  </pic:spPr>
+                </pic:pic>
+              </a:graphicData>
+            </a:graphic>
+          </wp:inline>
+        </w:drawing>
+      </w:r>
+    </w:p>
+    <w:p>
+      <w:pPr>
+        <w:pStyle w:val="ImageCaption"/>
+      </w:pPr>
+      <w:r>
+        <w:t xml:space="preserve">Fig 2-3: The neuron as a</w:t>
+      </w:r>
+      <w:r>
+        <w:t xml:space="preserve"> </w:t>
+      </w:r>
+      <w:r>
+        <w:rPr>
+          <w:i/>
+        </w:rPr>
+        <w:t xml:space="preserve">funnel</w:t>
+      </w:r>
+      <w:r>
+        <w:t xml:space="preserve">,</w:t>
+      </w:r>
+      <w:r>
+        <w:t xml:space="preserve"> </w:t>
+      </w:r>
+      <w:r>
+        <w:rPr>
+          <w:i/>
+        </w:rPr>
+        <w:t xml:space="preserve">compressing</w:t>
+      </w:r>
+      <w:r>
+        <w:t xml:space="preserve"> </w:t>
+      </w:r>
+      <w:r>
+        <w:t xml:space="preserve">its 10,000-odd inputs down into a</w:t>
+      </w:r>
+      <w:r>
+        <w:t xml:space="preserve"> </w:t>
+      </w:r>
+      <w:r>
+        <w:rPr>
+          <w:i/>
+        </w:rPr>
+        <w:t xml:space="preserve">single</w:t>
+      </w:r>
+      <w:r>
+        <w:t xml:space="preserve"> </w:t>
+      </w:r>
+      <w:r>
+        <w:t xml:space="preserve">output signal, conveyed through its axonal output. This is the genesis of the</w:t>
+      </w:r>
+      <w:r>
+        <w:t xml:space="preserve"> </w:t>
+      </w:r>
+      <w:r>
+        <w:rPr>
+          <w:i/>
+        </w:rPr>
+        <w:t xml:space="preserve">Compression</w:t>
+      </w:r>
+      <w:r>
+        <w:t xml:space="preserve"> </w:t>
+      </w:r>
+      <w:r>
+        <w:t xml:space="preserve">principle of brain function.</w:t>
+      </w:r>
+    </w:p>
+    <w:p>
+      <w:pPr>
+        <w:numPr>
+          <w:numId w:val="1008"/>
+          <w:ilvl w:val="0"/>
+        </w:numPr>
+      </w:pPr>
+      <w:r>
+        <w:rPr>
+          <w:b/>
+        </w:rPr>
+        <w:t xml:space="preserve">Dendrites</w:t>
+      </w:r>
+      <w:r>
+        <w:t xml:space="preserve">: provide a broad tree-like (dendrite literally means tree-like) "arbor" for all the synaptic inputs into a neuron, and they funnel the resulting electrical charges up into the cell body. This funnel-like property, illustrated in Figure 2-3, is the origin of the</w:t>
+      </w:r>
+      <w:r>
+        <w:t xml:space="preserve"> </w:t>
+      </w:r>
+      <w:r>
+        <w:rPr>
+          <w:b/>
+        </w:rPr>
+        <w:t xml:space="preserve">compression</w:t>
+      </w:r>
+      <w:r>
+        <w:t xml:space="preserve"> </w:t>
+      </w:r>
+      <w:r>
+        <w:t xml:space="preserve">principle of brain function, one of our three C's. As we noted in the introduction, each neuron is compressing its 10,000 different inputs into a single output signal, which it then</w:t>
+      </w:r>
+      <w:r>
+        <w:t xml:space="preserve"> </w:t>
+      </w:r>
+      <w:r>
+        <w:rPr>
+          <w:i/>
+        </w:rPr>
+        <w:t xml:space="preserve">broadcasts</w:t>
+      </w:r>
+      <w:r>
+        <w:t xml:space="preserve"> </w:t>
+      </w:r>
+      <w:r>
+        <w:t xml:space="preserve">to roughly 10,000 other neurons. Critically, this really is a broadcast-like operation -- there is no way for it to customize its message for different subsets of listening neurons. Thus, there really is a 10,000-to-1 compression factor taking place at each neuron. As an aside, one of the big debates in neuroscience is the extent to which these dendrites perform various kinds of more complex "processing" of their synaptic inputs, or simply convey the overall signal. There is evidence on both sides, and, as usual, the truth is likely somewhere in between.</w:t>
+      </w:r>
+    </w:p>
+    <w:p>
+      <w:pPr>
+        <w:numPr>
+          <w:numId w:val="1008"/>
+          <w:ilvl w:val="0"/>
+        </w:numPr>
+      </w:pPr>
+      <w:r>
+        <w:rPr>
+          <w:b/>
+        </w:rPr>
+        <w:t xml:space="preserve">Cell Body</w:t>
+      </w:r>
+      <w:r>
+        <w:t xml:space="preserve">: The neuron is a cell, and, despite its long tendrils, has a cell body like other more compact kinds of cells, where the nucleus and other cellular machinery hangs out. It is here that all the dendritic signals converge, to produce the final compressed electrical potential that somehow summarizes everything coming into the cell at that moment. This electrical potential is called the</w:t>
+      </w:r>
+      <w:r>
+        <w:t xml:space="preserve"> </w:t>
+      </w:r>
+      <w:r>
+        <w:rPr>
+          <w:i/>
+        </w:rPr>
+        <w:t xml:space="preserve">membrane potential</w:t>
+      </w:r>
+      <w:r>
+        <w:t xml:space="preserve"> </w:t>
+      </w:r>
+      <w:r>
+        <w:t xml:space="preserve">because the electrical signal is measured as a difference in electrical potential across the cell's membrane (that fatty lipid bilayer that you might recall reading about in high school science). If this membrane potential is sufficiently excited, then special channels at the start of the axon (the axon</w:t>
+      </w:r>
+      <w:r>
+        <w:t xml:space="preserve"> </w:t>
+      </w:r>
+      <w:r>
+        <w:rPr>
+          <w:i/>
+        </w:rPr>
+        <w:t xml:space="preserve">hillock</w:t>
+      </w:r>
+      <w:r>
+        <w:t xml:space="preserve">) will get</w:t>
+      </w:r>
+      <w:r>
+        <w:t xml:space="preserve"> </w:t>
+      </w:r>
+      <w:r>
+        <w:rPr>
+          <w:i/>
+        </w:rPr>
+        <w:t xml:space="preserve">extra</w:t>
+      </w:r>
+      <w:r>
+        <w:t xml:space="preserve"> </w:t>
+      </w:r>
+      <w:r>
+        <w:t xml:space="preserve">excited and essentially flip a switch, causing the initiation of the</w:t>
+      </w:r>
+      <w:r>
+        <w:t xml:space="preserve"> </w:t>
+      </w:r>
+      <w:r>
+        <w:rPr>
+          <w:i/>
+        </w:rPr>
+        <w:t xml:space="preserve">action potential</w:t>
+      </w:r>
+      <w:r>
+        <w:t xml:space="preserve"> </w:t>
+      </w:r>
+      <w:r>
+        <w:t xml:space="preserve">or</w:t>
+      </w:r>
+      <w:r>
+        <w:t xml:space="preserve"> </w:t>
+      </w:r>
+      <w:r>
+        <w:rPr>
+          <w:i/>
+        </w:rPr>
+        <w:t xml:space="preserve">spike</w:t>
+      </w:r>
+      <w:r>
+        <w:t xml:space="preserve">.</w:t>
+      </w:r>
+    </w:p>
+    <w:p>
+      <w:pPr>
+        <w:numPr>
+          <w:numId w:val="1008"/>
+          <w:ilvl w:val="0"/>
+        </w:numPr>
+      </w:pPr>
+      <w:r>
+        <w:rPr>
+          <w:b/>
+        </w:rPr>
+        <w:t xml:space="preserve">Axon</w:t>
+      </w:r>
+      <w:r>
+        <w:t xml:space="preserve">: The spike propagates down the axon, continuing the great chain of communciation among neurons. Axons can have varying amounts of</w:t>
+      </w:r>
+      <w:r>
+        <w:t xml:space="preserve"> </w:t>
+      </w:r>
+      <w:r>
+        <w:rPr>
+          <w:i/>
+        </w:rPr>
+        <w:t xml:space="preserve">myelin</w:t>
+      </w:r>
+      <w:r>
+        <w:t xml:space="preserve">, provided by helpful</w:t>
+      </w:r>
+      <w:r>
+        <w:t xml:space="preserve"> </w:t>
+      </w:r>
+      <w:r>
+        <w:rPr>
+          <w:i/>
+        </w:rPr>
+        <w:t xml:space="preserve">glia</w:t>
+      </w:r>
+      <w:r>
+        <w:t xml:space="preserve"> </w:t>
+      </w:r>
+      <w:r>
+        <w:t xml:space="preserve">cells called</w:t>
+      </w:r>
+      <w:r>
+        <w:t xml:space="preserve"> </w:t>
+      </w:r>
+      <w:r>
+        <w:rPr>
+          <w:i/>
+        </w:rPr>
+        <w:t xml:space="preserve">oligodendrocytes</w:t>
+      </w:r>
+      <w:r>
+        <w:t xml:space="preserve"> </w:t>
+      </w:r>
+      <w:r>
+        <w:t xml:space="preserve">(no you won't be tested on those!), which serve to insulate the electrical "wire" that is the axon. Myelinated axons convey information more quickly, and</w:t>
+      </w:r>
+      <w:r>
+        <w:t xml:space="preserve"> </w:t>
+      </w:r>
+      <w:r>
+        <w:rPr>
+          <w:i/>
+        </w:rPr>
+        <w:t xml:space="preserve">multiple sclerosis</w:t>
+      </w:r>
+      <w:r>
+        <w:t xml:space="preserve"> </w:t>
+      </w:r>
+      <w:r>
+        <w:t xml:space="preserve">is one of various disorders that involves the degeneration of this myelin, resulting in slowed signal conduction.</w:t>
+      </w:r>
+    </w:p>
+    <w:p>
+      <w:pPr>
+        <w:pStyle w:val="FirstParagraph"/>
+      </w:pPr>
+      <w:r>
+        <w:t xml:space="preserve">To summarize, each neuron is receiving a huge amount of input through its roughly 10,000 synapses, and it then compresses this all down into a single discrete spiking signal that it then broadcasts back out to the roughly 10,000 other neurons listening to its little story. Only when a neuron detects something "interesting" does it get excited enough to send this spiky signal out. This is</w:t>
+      </w:r>
+      <w:r>
+        <w:t xml:space="preserve"> </w:t>
+      </w:r>
+      <w:r>
+        <w:rPr>
+          <w:i/>
+        </w:rPr>
+        <w:t xml:space="preserve">thresholding</w:t>
+      </w:r>
+      <w:r>
+        <w:t xml:space="preserve"> </w:t>
+      </w:r>
+      <w:r>
+        <w:t xml:space="preserve">is just as important in neurons as it is in people: it can rapidly get tiresome to listen to someone with a</w:t>
+      </w:r>
+      <w:r>
+        <w:t xml:space="preserve"> </w:t>
+      </w:r>
+      <w:r>
+        <w:rPr>
+          <w:i/>
+        </w:rPr>
+        <w:t xml:space="preserve">low threshold</w:t>
+      </w:r>
+      <w:r>
+        <w:t xml:space="preserve"> </w:t>
+      </w:r>
+      <w:r>
+        <w:t xml:space="preserve">who is always blabbering on about the most uninteresting things. The advent of Facebook and other forms of social media has only exacerbated this problem (which indeed did exist prior to such modern tech, as I can personally attest).</w:t>
+      </w:r>
+    </w:p>
+    <w:p>
+      <w:pPr>
+        <w:pStyle w:val="FigureWithCaption"/>
+      </w:pPr>
+      <w:r>
+        <w:drawing>
+          <wp:inline>
+            <wp:extent cx="3099140" cy="3369165"/>
+            <wp:effectExtent b="0" l="0" r="0" t="0"/>
+            <wp:docPr descr="Fig 2-4: Details of the communication process across the synapse between a sending axon and a receiving dendrite. Neurotransmitter is released from the terminal button (pronounced in French-style by those in the know), and opens corresponding receptors on the dendrites, allowing electrically-charged ions to flow into the receiving neuron." title="" id="1" name="Picture"/>
+            <a:graphic>
+              <a:graphicData uri="http://schemas.openxmlformats.org/drawingml/2006/picture">
+                <pic:pic>
+                  <pic:nvPicPr>
+                    <pic:cNvPr descr="figures/fig_synapse.png" id="0" name="Picture"/>
+                    <pic:cNvPicPr>
+                      <a:picLocks noChangeArrowheads="1" noChangeAspect="1"/>
+                    </pic:cNvPicPr>
+                  </pic:nvPicPr>
+                  <pic:blipFill>
+                    <a:blip r:embed="rId48"/>
+                    <a:stretch>
+                      <a:fillRect/>
+                    </a:stretch>
+                  </pic:blipFill>
+                  <pic:spPr bwMode="auto">
+                    <a:xfrm>
+                      <a:off x="0" y="0"/>
+                      <a:ext cx="3099140" cy="3369165"/>
+                    </a:xfrm>
+                    <a:prstGeom prst="rect">
+                      <a:avLst/>
+                    </a:prstGeom>
+                    <a:noFill/>
+                    <a:ln w="9525">
+                      <a:noFill/>
+                      <a:headEnd/>
+                      <a:tailEnd/>
+                    </a:ln>
+                  </pic:spPr>
+                </pic:pic>
+              </a:graphicData>
+            </a:graphic>
+          </wp:inline>
+        </w:drawing>
+      </w:r>
+    </w:p>
+    <w:p>
+      <w:pPr>
+        <w:pStyle w:val="ImageCaption"/>
+      </w:pPr>
+      <w:r>
+        <w:t xml:space="preserve">Fig 2-4: Details of the communication process across the synapse between a sending axon and a receiving dendrite. Neurotransmitter is released from the</w:t>
+      </w:r>
+      <w:r>
+        <w:t xml:space="preserve"> </w:t>
+      </w:r>
+      <w:r>
+        <w:rPr>
+          <w:i/>
+        </w:rPr>
+        <w:t xml:space="preserve">terminal button</w:t>
+      </w:r>
+      <w:r>
+        <w:t xml:space="preserve"> </w:t>
+      </w:r>
+      <w:r>
+        <w:t xml:space="preserve">(pronounced in French-style by those in the know), and opens corresponding</w:t>
+      </w:r>
+      <w:r>
+        <w:t xml:space="preserve"> </w:t>
+      </w:r>
+      <w:r>
+        <w:rPr>
+          <w:i/>
+        </w:rPr>
+        <w:t xml:space="preserve">receptors</w:t>
+      </w:r>
+      <w:r>
+        <w:t xml:space="preserve"> </w:t>
+      </w:r>
+      <w:r>
+        <w:t xml:space="preserve">on the dendrites, allowing electrically-charged</w:t>
+      </w:r>
+      <w:r>
+        <w:t xml:space="preserve"> </w:t>
+      </w:r>
+      <w:r>
+        <w:rPr>
+          <w:i/>
+        </w:rPr>
+        <w:t xml:space="preserve">ions</w:t>
+      </w:r>
+      <w:r>
+        <w:t xml:space="preserve"> </w:t>
+      </w:r>
+      <w:r>
+        <w:t xml:space="preserve">to flow into the receiving neuron.</w:t>
+      </w:r>
+    </w:p>
+    <w:p>
+      <w:pPr>
+        <w:pStyle w:val="BodyText"/>
+      </w:pPr>
+      <w:r>
+        <w:t xml:space="preserve">We'll explore more about what kinds of interesting conversations neurons might be having, but first let's try to understand in just a bit more depth about how this electrical magic operates within the neuron. The details of this are typically not presented at this introductory level, but a really simple analogy helps make it accessible, and this machinery ends up producing the</w:t>
+      </w:r>
+      <w:r>
+        <w:t xml:space="preserve"> </w:t>
+      </w:r>
+      <w:r>
+        <w:rPr>
+          <w:b/>
+        </w:rPr>
+        <w:t xml:space="preserve">contrast</w:t>
+      </w:r>
+      <w:r>
+        <w:t xml:space="preserve"> </w:t>
+      </w:r>
+      <w:r>
+        <w:t xml:space="preserve">effects that are so central to our overall framework, so we're motivated to take this brief detour.</w:t>
+      </w:r>
+    </w:p>
+    <w:p>
+      <w:pPr>
+        <w:pStyle w:val="Heading2"/>
+      </w:pPr>
+      <w:bookmarkStart w:id="49" w:name="the-tug-of-war-in-your-brain"/>
+      <w:bookmarkEnd w:id="49"/>
+      <w:r>
+        <w:t xml:space="preserve">The Tug-of-War in Your Brain</w:t>
+      </w:r>
+    </w:p>
+    <w:p>
+      <w:pPr>
+        <w:pStyle w:val="FirstParagraph"/>
+      </w:pPr>
+      <w:r>
+        <w:t xml:space="preserve">There are actually two major classes of synaptic inputs converging on each neuron: the excitatory ones described above (via the neurotransmitter glutamate opening AMPA receptors), and separate</w:t>
+      </w:r>
+      <w:r>
+        <w:t xml:space="preserve"> </w:t>
+      </w:r>
+      <w:r>
+        <w:rPr>
+          <w:i/>
+        </w:rPr>
+        <w:t xml:space="preserve">inhibitory</w:t>
+      </w:r>
+      <w:r>
+        <w:t xml:space="preserve"> </w:t>
+      </w:r>
+      <w:r>
+        <w:t xml:space="preserve">synaptic inputs that are driven by a neurotransmitter called</w:t>
+      </w:r>
+      <w:r>
+        <w:t xml:space="preserve"> </w:t>
+      </w:r>
+      <w:r>
+        <w:rPr>
+          <w:i/>
+        </w:rPr>
+        <w:t xml:space="preserve">GABA</w:t>
+      </w:r>
+      <w:r>
+        <w:t xml:space="preserve"> </w:t>
+      </w:r>
+      <w:r>
+        <w:t xml:space="preserve">which activates...</w:t>
+      </w:r>
+      <w:r>
+        <w:t xml:space="preserve"> </w:t>
+      </w:r>
+      <w:r>
+        <w:rPr>
+          <w:i/>
+        </w:rPr>
+        <w:t xml:space="preserve">GABA</w:t>
+      </w:r>
+      <w:r>
+        <w:t xml:space="preserve"> </w:t>
+      </w:r>
+      <w:r>
+        <w:t xml:space="preserve">receptors! These inhibitory inputs come from an entirely separate set of specialized neurons known as</w:t>
+      </w:r>
+      <w:r>
+        <w:t xml:space="preserve"> </w:t>
+      </w:r>
+      <w:r>
+        <w:rPr>
+          <w:i/>
+        </w:rPr>
+        <w:t xml:space="preserve">inhibitory interneurons</w:t>
+      </w:r>
+      <w:r>
+        <w:t xml:space="preserve">, which are somewhat more like</w:t>
+      </w:r>
+      <w:r>
+        <w:t xml:space="preserve"> </w:t>
+      </w:r>
+      <w:r>
+        <w:rPr>
+          <w:i/>
+        </w:rPr>
+        <w:t xml:space="preserve">glia</w:t>
+      </w:r>
+      <w:r>
+        <w:t xml:space="preserve"> </w:t>
+      </w:r>
+      <w:r>
+        <w:t xml:space="preserve">in overall status within the pecking-order of the brain. These interneurons only act relatively locally, like glia, and they also play a largely</w:t>
+      </w:r>
+      <w:r>
+        <w:t xml:space="preserve"> </w:t>
+      </w:r>
+      <w:r>
+        <w:rPr>
+          <w:i/>
+        </w:rPr>
+        <w:t xml:space="preserve">regulatory</w:t>
+      </w:r>
+      <w:r>
+        <w:t xml:space="preserve"> </w:t>
+      </w:r>
+      <w:r>
+        <w:t xml:space="preserve">role, regulating the overall level of electrical excitation surging through the brain. In contrast, the main excitatory neurons (which constitute roughly 85% of neurons in the neocortex) can broadcast their exciting messages over long distances to far-flung regions of the brain, and are regarded as the primary</w:t>
+      </w:r>
+      <w:r>
+        <w:t xml:space="preserve"> </w:t>
+      </w:r>
+      <w:r>
+        <w:rPr>
+          <w:i/>
+        </w:rPr>
+        <w:t xml:space="preserve">information processing</w:t>
+      </w:r>
+      <w:r>
+        <w:t xml:space="preserve"> </w:t>
+      </w:r>
+      <w:r>
+        <w:t xml:space="preserve">neurons (i.e., they are primarily responsible for all the chatter and compression going on).</w:t>
+      </w:r>
+    </w:p>
+    <w:p>
+      <w:pPr>
+        <w:pStyle w:val="FigureWithCaption"/>
+      </w:pPr>
+      <w:r>
+        <w:drawing>
+          <wp:inline>
+            <wp:extent cx="2270657" cy="1215108"/>
+            <wp:effectExtent b="0" l="0" r="0" t="0"/>
+            <wp:docPr descr="Fig 2-5: The Tug-of-War between excitation and inhibition, producing a beneficial balancing act, and the source of contrast coding in the brain. Inhibition pulls the membrane potential (written as Vm, where V=voltage and m=membrane), down toward the resting potential of roughly -75 mV, while excitation pulls up toward roughly 0 to +55 mV (depending on type of neuron, etc). Theta represents the threshold electrical potential, above which the neuron will fire a spike. The ability to do so depends only on the relative balance between excitation and inhibition, not the absolute levels." title="" id="1" name="Picture"/>
+            <a:graphic>
+              <a:graphicData uri="http://schemas.openxmlformats.org/drawingml/2006/picture">
+                <pic:pic>
+                  <pic:nvPicPr>
+                    <pic:cNvPr descr="figures/fig_vm_as_tug_of_war.png" id="0" name="Picture"/>
+                    <pic:cNvPicPr>
+                      <a:picLocks noChangeArrowheads="1" noChangeAspect="1"/>
+                    </pic:cNvPicPr>
+                  </pic:nvPicPr>
+                  <pic:blipFill>
+                    <a:blip r:embed="rId50"/>
+                    <a:stretch>
+                      <a:fillRect/>
+                    </a:stretch>
+                  </pic:blipFill>
+                  <pic:spPr bwMode="auto">
+                    <a:xfrm>
+                      <a:off x="0" y="0"/>
+                      <a:ext cx="2270657" cy="1215108"/>
+                    </a:xfrm>
+                    <a:prstGeom prst="rect">
+                      <a:avLst/>
+                    </a:prstGeom>
+                    <a:noFill/>
+                    <a:ln w="9525">
+                      <a:noFill/>
+                      <a:headEnd/>
+                      <a:tailEnd/>
+                    </a:ln>
+                  </pic:spPr>
+                </pic:pic>
+              </a:graphicData>
+            </a:graphic>
+          </wp:inline>
+        </w:drawing>
+      </w:r>
+    </w:p>
+    <w:p>
+      <w:pPr>
+        <w:pStyle w:val="ImageCaption"/>
+      </w:pPr>
+      <w:r>
+        <w:t xml:space="preserve">Fig 2-5: The Tug-of-War between excitation and inhibition, producing a beneficial balancing act, and the source of</w:t>
+      </w:r>
+      <w:r>
+        <w:t xml:space="preserve"> </w:t>
+      </w:r>
+      <w:r>
+        <w:rPr>
+          <w:b/>
+        </w:rPr>
+        <w:t xml:space="preserve">contrast</w:t>
+      </w:r>
+      <w:r>
+        <w:t xml:space="preserve"> </w:t>
+      </w:r>
+      <w:r>
+        <w:t xml:space="preserve">coding in the brain. Inhibition pulls the membrane potential (written as Vm, where V=voltage and m=membrane), down toward the</w:t>
+      </w:r>
+      <w:r>
+        <w:t xml:space="preserve"> </w:t>
+      </w:r>
+      <w:r>
+        <w:rPr>
+          <w:i/>
+        </w:rPr>
+        <w:t xml:space="preserve">resting potential</w:t>
+      </w:r>
+      <w:r>
+        <w:t xml:space="preserve"> </w:t>
+      </w:r>
+      <w:r>
+        <w:t xml:space="preserve">of roughly -75 mV, while excitation pulls up toward roughly 0 to +55 mV (depending on type of neuron, etc). Theta represents the</w:t>
+      </w:r>
+      <w:r>
+        <w:t xml:space="preserve"> </w:t>
+      </w:r>
+      <w:r>
+        <w:rPr>
+          <w:i/>
+        </w:rPr>
         <w:t xml:space="preserve">threshold</w:t>
       </w:r>
       <w:r>
         <w:t xml:space="preserve"> </w:t>
       </w:r>
       <w:r>
-        <w:t xml:space="preserve">and only sends an "alarm" signal to other neurons when it detects something significant enough to cross this threshold. The alarm is called an</w:t>
+        <w:t xml:space="preserve">electrical potential, above which the neuron will fire a spike. The ability to do so depends only on the</w:t>
+      </w:r>
+      <w:r>
+        <w:t xml:space="preserve"> </w:t>
+      </w:r>
+      <w:r>
+        <w:rPr>
+          <w:i/>
+        </w:rPr>
+        <w:t xml:space="preserve">relative</w:t>
+      </w:r>
+      <w:r>
+        <w:t xml:space="preserve"> </w:t>
+      </w:r>
+      <w:r>
+        <w:t xml:space="preserve">balance between excitation and inhibition, not the absolute levels.</w:t>
+      </w:r>
+    </w:p>
+    <w:p>
+      <w:pPr>
+        <w:pStyle w:val="BodyText"/>
+      </w:pPr>
+      <w:r>
+        <w:t xml:space="preserve">Inside each neuron, excitation and inhibition are forever locked in a pitched battle, which can be pictured as a tug-of-war, with each side pulling with varying strength, but always in the same direction (Figure 2-5). The "pitch" on which this battle is taking place is the amount of electrical charge in the cell, i.e., the membrane potential. The excitatory end is always pulling this potential upwards, while the inhibitory side is pulling it back down, and the actual potential represents the balance between these two forces.</w:t>
+      </w:r>
+    </w:p>
+    <w:p>
+      <w:pPr>
+        <w:pStyle w:val="BodyText"/>
+      </w:pPr>
+      <w:r>
+        <w:t xml:space="preserve">The essential, critical point here is that</w:t>
       </w:r>
       <w:r>
         <w:t xml:space="preserve"> </w:t>
@@ -4059,13 +5382,10 @@
         <w:rPr>
           <w:b/>
         </w:rPr>
-        <w:t xml:space="preserve">action potential</w:t>
-      </w:r>
-      <w:r>
-        <w:t xml:space="preserve"> </w:t>
-      </w:r>
-      <w:r>
-        <w:t xml:space="preserve">or</w:t>
+        <w:t xml:space="preserve">contrast</w:t>
+      </w:r>
+      <w:r>
+        <w:t xml:space="preserve">, or</w:t>
       </w:r>
       <w:r>
         <w:t xml:space="preserve"> </w:t>
@@ -4074,13 +5394,189 @@
         <w:rPr>
           <w:b/>
         </w:rPr>
-        <w:t xml:space="preserve">spike</w:t>
-      </w:r>
-      <w:r>
-        <w:t xml:space="preserve"> </w:t>
-      </w:r>
-      <w:r>
-        <w:t xml:space="preserve">and it is the fundamental unit of communication between neurons.</w:t>
+        <w:t xml:space="preserve">relativity</w:t>
+      </w:r>
+      <w:r>
+        <w:t xml:space="preserve"> </w:t>
+      </w:r>
+      <w:r>
+        <w:t xml:space="preserve">emerges as the result of this tug-of-war battle. Specifically, it doesn't matter how strong the two different sides on the tug-of-war are in absolute terms -- all that matters is the</w:t>
+      </w:r>
+      <w:r>
+        <w:t xml:space="preserve"> </w:t>
+      </w:r>
+      <w:r>
+        <w:rPr>
+          <w:i/>
+        </w:rPr>
+        <w:t xml:space="preserve">relative</w:t>
+      </w:r>
+      <w:r>
+        <w:t xml:space="preserve"> </w:t>
+      </w:r>
+      <w:r>
+        <w:t xml:space="preserve">strength of the two sides. Excitation could be relatively weak, but if inhibition is also week, then the net balance between the two will be the same as if each was proportionally stronger.</w:t>
+      </w:r>
+    </w:p>
+    <w:p>
+      <w:pPr>
+        <w:pStyle w:val="BodyText"/>
+      </w:pPr>
+      <w:r>
+        <w:t xml:space="preserve">Typically, the amount of inhibition is roughly proportional to the "average" amount of activity in the brain in any given area, so in effect, each neuron is effectively comparing how excited it is agains this overall "average" level. Only those neurons that are getting</w:t>
+      </w:r>
+      <w:r>
+        <w:t xml:space="preserve"> </w:t>
+      </w:r>
+      <w:r>
+        <w:rPr>
+          <w:i/>
+        </w:rPr>
+        <w:t xml:space="preserve">above average</w:t>
+      </w:r>
+      <w:r>
+        <w:t xml:space="preserve"> </w:t>
+      </w:r>
+      <w:r>
+        <w:t xml:space="preserve">level of excitation will actually get excited enough to fire spikes.</w:t>
+      </w:r>
+    </w:p>
+    <w:p>
+      <w:pPr>
+        <w:pStyle w:val="BodyText"/>
+      </w:pPr>
+      <w:r>
+        <w:t xml:space="preserve">In real-world terms, this "average" inhibition is very much like the amount of money that your peers are making (or the amount of fun they appear to be having on their various social media accounts) -- it forms the baseline or standard against which you measure yourself. Likewise, neurons are constantly comparing themselves against</w:t>
+      </w:r>
+      <w:r>
+        <w:t xml:space="preserve"> </w:t>
+      </w:r>
+      <w:r>
+        <w:rPr>
+          <w:i/>
+        </w:rPr>
+        <w:t xml:space="preserve">their</w:t>
+      </w:r>
+      <w:r>
+        <w:t xml:space="preserve"> </w:t>
+      </w:r>
+      <w:r>
+        <w:t xml:space="preserve">peers, and all of the spiking going on in your brain is therefore always and inexorably</w:t>
+      </w:r>
+      <w:r>
+        <w:t xml:space="preserve"> </w:t>
+      </w:r>
+      <w:r>
+        <w:rPr>
+          <w:i/>
+        </w:rPr>
+        <w:t xml:space="preserve">relative</w:t>
+      </w:r>
+      <w:r>
+        <w:t xml:space="preserve"> </w:t>
+      </w:r>
+      <w:r>
+        <w:t xml:space="preserve">to these peer-standards. For example, when you step outside into the bright sunlight, all the visual neurons suddenly get a huge wave of excitation relative to the dim indoor light from before. But you avoid suffering an epileptic seizure from all that excitement because those inhibitory interneurons are also getting this wave of excitation, causing them to send a proportional amount of damping inhibition on the party, keeping everyone in balance and on a more level keel. Yes, inhibition is the wet rag of the brain, but without it, you really would be suffering from seizures all the time.</w:t>
+      </w:r>
+    </w:p>
+    <w:p>
+      <w:pPr>
+        <w:pStyle w:val="BodyText"/>
+      </w:pPr>
+      <w:r>
+        <w:t xml:space="preserve">In fact, this balancing act between excitation and inhibition is so important for overall brain function, that our brains are perched on a kind of "knife edge", and the relatively high incidence of epilepsy in the population is likely a result of the fact that it is really hard to get this balance exactly right. And too much inhibition has very bad consequences as well (indeed, it literally "depresses" your brain and makes it difficult for you to do anything). Furthermore, the main treatments for epilepsy involve activating the GABA inhibitory system more strongly, thus altering this fundamental tug-of-war balance.</w:t>
+      </w:r>
+    </w:p>
+    <w:p>
+      <w:pPr>
+        <w:pStyle w:val="BodyText"/>
+      </w:pPr>
+      <w:r>
+        <w:t xml:space="preserve">In summary, two out of the three of the core principles of this textbook,</w:t>
+      </w:r>
+      <w:r>
+        <w:t xml:space="preserve"> </w:t>
+      </w:r>
+      <w:r>
+        <w:rPr>
+          <w:b/>
+        </w:rPr>
+        <w:t xml:space="preserve">compression</w:t>
+      </w:r>
+      <w:r>
+        <w:t xml:space="preserve"> </w:t>
+      </w:r>
+      <w:r>
+        <w:t xml:space="preserve">and</w:t>
+      </w:r>
+      <w:r>
+        <w:t xml:space="preserve"> </w:t>
+      </w:r>
+      <w:r>
+        <w:rPr>
+          <w:b/>
+        </w:rPr>
+        <w:t xml:space="preserve">contrast</w:t>
+      </w:r>
+      <w:r>
+        <w:t xml:space="preserve">, emerge directly out of the basic function of neurons. As we discussed in the Introduction, we can trace the implications of these core neural properties all the way through the full scope of Psychology and behavior. The next chapter will provide particularly compelling demonstrations of how compression and contrast play out in our perceptual lives -- the story of perception really is fundamentally the story of compression and contrast.</w:t>
+      </w:r>
+    </w:p>
+    <w:p>
+      <w:pPr>
+        <w:pStyle w:val="BodyText"/>
+      </w:pPr>
+      <w:r>
+        <w:t xml:space="preserve">By thinking in these terms, we have managed to dramatically simplfy our understanding of the brain, creating an almost transparent, level-spanning way of going from single neurons on up. However, none of this contradicts the emergence and complexity discussed at the outset. Instead, these principles just capture the overall general tendencies and propensities of the brain, but within that broader scope, there is a wild, complex, bubbling jungle of intertwined conversations and chatter constantly unfolding within your brain, thinking all manner of complex and ineffable thoughts. Next, we'll move up from the level of individual neurons and start to think about how all these principles might play out in terms of how different brain areas are organized to facilitate effective overall behavior and cognition.</w:t>
+      </w:r>
+    </w:p>
+    <w:p>
+      <w:pPr>
+        <w:pStyle w:val="Heading2"/>
+      </w:pPr>
+      <w:bookmarkStart w:id="51" w:name="large-scale-brain-organization-gross-anatomy"/>
+      <w:bookmarkEnd w:id="51"/>
+      <w:r>
+        <w:t xml:space="preserve">Large-Scale Brain Organization ("Gross" Anatomy)</w:t>
+      </w:r>
+    </w:p>
+    <w:p>
+      <w:pPr>
+        <w:pStyle w:val="FirstParagraph"/>
+      </w:pPr>
+      <w:r>
+        <w:t xml:space="preserve">"All politics is local" is as true for the brain as it is for people, perhaps more so: neurons can't pack-up and leave. They are like the 85% of Pittsburghers, living their entire lives in the same little neighborhoods. This creates the possibility of</w:t>
+      </w:r>
+      <w:r>
+        <w:t xml:space="preserve"> </w:t>
+      </w:r>
+      <w:r>
+        <w:rPr>
+          <w:i/>
+        </w:rPr>
+        <w:t xml:space="preserve">specialization of neural function</w:t>
+      </w:r>
+      <w:r>
+        <w:t xml:space="preserve"> </w:t>
+      </w:r>
+      <w:r>
+        <w:t xml:space="preserve">-- different neighborhoods can develop their own special "personalities" and focus on detecting particular kinds of signals. On the other hand, the excitatory neurons in the brain also send out long-range connections. Network theorists characterize these as "small world" patterns of connectivity, such that, in the end, every neuron is only a few synapses away from every other neuron. This then limits how much "neighborhood funkiness" can develop.</w:t>
+      </w:r>
+    </w:p>
+    <w:p>
+      <w:pPr>
+        <w:pStyle w:val="BodyText"/>
+      </w:pPr>
+      <w:r>
+        <w:t xml:space="preserve">Historically, there was a classic debate between Karl Lashley and ?? about this question of specialization of function, with Lashley showing that he could lesion large amounts of just about anywhere in the rat brain, and produce similar-looking behavioral effects. However, it turns out that he was using very simple behavioral tests, and when you push those poor brain damaged rats harder, they actually do fail in different ways with different types of brain damage. But not perfectly, systematically so. Again, the truth is always somewhere in the middle of such debates.</w:t>
+      </w:r>
+    </w:p>
+    <w:p>
+      <w:pPr>
+        <w:pStyle w:val="BodyText"/>
+      </w:pPr>
+      <w:r>
+        <w:t xml:space="preserve">todo: detailed brain areas, follow the connections, etc.</w:t>
       </w:r>
     </w:p>
     <w:p>
@@ -4095,8 +5591,8 @@
       <w:pPr>
         <w:pStyle w:val="Heading1"/>
       </w:pPr>
-      <w:bookmarkStart w:id="44" w:name="acknowledgments"/>
-      <w:bookmarkEnd w:id="44"/>
+      <w:bookmarkStart w:id="52" w:name="acknowledgments"/>
+      <w:bookmarkEnd w:id="52"/>
       <w:r>
         <w:t xml:space="preserve">Acknowledgments</w:t>
       </w:r>
@@ -4121,8 +5617,8 @@
       <w:pPr>
         <w:pStyle w:val="Heading1"/>
       </w:pPr>
-      <w:bookmarkStart w:id="45" w:name="glossary"/>
-      <w:bookmarkEnd w:id="45"/>
+      <w:bookmarkStart w:id="53" w:name="glossary"/>
+      <w:bookmarkEnd w:id="53"/>
       <w:r>
         <w:t xml:space="preserve">Glossary</w:t>
       </w:r>
@@ -4139,8 +5635,8 @@
       <w:pPr>
         <w:pStyle w:val="Heading1"/>
       </w:pPr>
-      <w:bookmarkStart w:id="46" w:name="about-the-authors"/>
-      <w:bookmarkEnd w:id="46"/>
+      <w:bookmarkStart w:id="54" w:name="about-the-authors"/>
+      <w:bookmarkEnd w:id="54"/>
       <w:r>
         <w:t xml:space="preserve">About the Authors</w:t>
       </w:r>
@@ -4165,8 +5661,8 @@
       <w:pPr>
         <w:pStyle w:val="Heading1"/>
       </w:pPr>
-      <w:bookmarkStart w:id="47" w:name="references"/>
-      <w:bookmarkEnd w:id="47"/>
+      <w:bookmarkStart w:id="55" w:name="references"/>
+      <w:bookmarkEnd w:id="55"/>
       <w:r>
         <w:t xml:space="preserve">References</w:t>
       </w:r>
@@ -4620,7 +6116,7 @@
     </w:lvl>
   </w:abstractNum>
   <w:abstractNum w:abstractNumId="990">
-    <w:nsid w:val="c59382bb"/>
+    <w:nsid w:val="491c9aaa"/>
     <w:multiLevelType w:val="multilevel"/>
     <w:lvl w:ilvl="0">
       <w:numFmt w:val="bullet"/>
@@ -4701,7 +6197,7 @@
     </w:lvl>
   </w:abstractNum>
   <w:abstractNum w:abstractNumId="99411">
-    <w:nsid w:val="f6cfd07c"/>
+    <w:nsid w:val="fe05c163"/>
     <w:multiLevelType w:val="multilevel"/>
     <w:lvl w:ilvl="0">
       <w:start w:val="1"/>
@@ -4789,7 +6285,7 @@
     </w:lvl>
   </w:abstractNum>
   <w:abstractNum w:abstractNumId="991">
-    <w:nsid w:val="a7f95a58"/>
+    <w:nsid w:val="a6650a11"/>
     <w:multiLevelType w:val="multilevel"/>
     <w:lvl w:ilvl="0">
       <w:numFmt w:val="bullet"/>
@@ -4945,6 +6441,12 @@
     <w:abstractNumId w:val="991"/>
   </w:num>
   <w:num w:numId="1006">
+    <w:abstractNumId w:val="991"/>
+  </w:num>
+  <w:num w:numId="1007">
+    <w:abstractNumId w:val="991"/>
+  </w:num>
+  <w:num w:numId="1008">
     <w:abstractNumId w:val="991"/>
   </w:num>
 </w:numbering>

</xml_diff>

<commit_message>
editing pass for neuron sections
</commit_message>
<xml_diff>
--- a/book.docx
+++ b/book.docx
@@ -4016,7 +4016,7 @@
         <w:pStyle w:val="BodyText"/>
       </w:pPr>
       <w:r>
-        <w:t xml:space="preserve">We start by tackling this first question, using a deceptively simple case that illustrates the fundamental principle of</w:t>
+        <w:t xml:space="preserve">We start with a time-honored scientific approach: reduce the problem to the simplest possible system that exhibits the relevant behavior, and see if that makes it easier to understand. Consider the two gears as shown in Figure 2.1. As elaborated in the figure caption, there is something kind of "magical" that emerges out of the interaction between the two gears, which cannot be reduced directly to either gear separately. These</w:t>
       </w:r>
       <w:r>
         <w:t xml:space="preserve"> </w:t>
@@ -4025,28 +4025,28 @@
         <w:rPr>
           <w:b/>
         </w:rPr>
-        <w:t xml:space="preserve">emergence</w:t>
-      </w:r>
-      <w:r>
-        <w:t xml:space="preserve"> </w:t>
-      </w:r>
-      <w:r>
-        <w:t xml:space="preserve">(Figure 2.1). As elaborated in the caption, there is something just slightly magical that emerges out of the interaction between two gears, which cannot be reduced directly to either gear separately. It depends critically and essentially on the relationship and interaction between the two different parts. Furthermore, the actual material that the gears are made of is largely irrelevant, as long as it is reasonably solid. Thus, there truly is some kind of seemingly mysterious new "substance" being created out of this interaction, which can "transcend" its material basis. And yet, it nevertheless depends entirely and directly on having an actual material basis. The</w:t>
-      </w:r>
-      <w:r>
-        <w:t xml:space="preserve"> </w:t>
-      </w:r>
-      <w:r>
-        <w:rPr>
-          <w:i/>
-        </w:rPr>
-        <w:t xml:space="preserve">drawing</w:t>
-      </w:r>
-      <w:r>
-        <w:t xml:space="preserve"> </w:t>
-      </w:r>
-      <w:r>
-        <w:t xml:space="preserve">of those gears doesn't work at all like two actual gears -- even if they were made of very stiff paper or cardboard.</w:t>
+        <w:t xml:space="preserve">emergent</w:t>
+      </w:r>
+      <w:r>
+        <w:t xml:space="preserve"> </w:t>
+      </w:r>
+      <w:r>
+        <w:t xml:space="preserve">properties depend critically on the relationship and interaction between the two different parts -- their relative sizes, rotational speeds, etc. If the larger gear interacted with a different, even larger gear, the overall system of interacting gears would exhibit very different emergent properties. Thus, you really can't isolate these emergent properties to either gear in isolation. Furthermore, the actual material that the gears are made of is largely irrelevant, as long as it is reasonably solid. Thus, there truly is some kind of seemingly mysterious new "substance" being created out of this interaction, which can "transcend" its material basis. And yet, it nevertheless depends entirely and directly on having an actual material basis -- the</w:t>
+      </w:r>
+      <w:r>
+        <w:t xml:space="preserve"> </w:t>
+      </w:r>
+      <w:r>
+        <w:rPr>
+          <w:i/>
+        </w:rPr>
+        <w:t xml:space="preserve">picture</w:t>
+      </w:r>
+      <w:r>
+        <w:t xml:space="preserve"> </w:t>
+      </w:r>
+      <w:r>
+        <w:t xml:space="preserve">of those gears doesn't work at all like two actual gears!</w:t>
       </w:r>
     </w:p>
     <w:p>
@@ -4163,7 +4163,7 @@
         <w:pStyle w:val="BodyText"/>
       </w:pPr>
       <w:r>
-        <w:t xml:space="preserve">This captures the strange relationship between mind and brain, in a system so simple that truly there can be no hidden magic taking place. Mind depends entirely on brain, and yet it fully transcends it. As we'll see in a moment, the brain has billions of tiny, interacting parts (</w:t>
+        <w:t xml:space="preserve">This simple two-interacting-gears scenario captures the strange relationship between mind and brain, where the mind depends entirely on the brain, and yet it fully transcends it. As we'll see in a moment, the brain has billions of tiny, interacting parts (</w:t>
       </w:r>
       <w:r>
         <w:rPr>
@@ -4225,7 +4225,7 @@
         <w:t xml:space="preserve"> </w:t>
       </w:r>
       <w:r>
-        <w:t xml:space="preserve">of possibilities is an essential feature of the brain -- our neurons can be interconnected in so unimaginably many different ways, that the possibilities are truly effectively infinite. Due to this explosive nature of combinations, even small numbers of elements can be combined in more different ways than there are atoms in the universe! For fun, type in</w:t>
+        <w:t xml:space="preserve">of possibilities is an essential feature of the brain -- our neurons can be interconnected in so unimaginably many different ways, that the possibilities are effectively infinite. Due to the explosive nature of combinations, even small numbers of elements can be combined in more different ways than there are atoms in the universe. To see this for yourself, type in</w:t>
       </w:r>
       <w:r>
         <w:t xml:space="preserve"> </w:t>
@@ -4240,7 +4240,7 @@
         <w:t xml:space="preserve"> </w:t>
       </w:r>
       <w:r>
-        <w:t xml:space="preserve">(factorial) on your calculator, and you'll get a number that is 1.7... with 98 zeros! This factorial function lies at the heart of combinatorial explosion, and gives a rough sense of the number of different combinations of 69 parts. You can't even begin to conceive of (or even calculate) the value of 100,000,000,000! (i.e., the factorial of the 100 billion neurons in your brain).</w:t>
+        <w:t xml:space="preserve">(factorial) on your calculator (or just google it), and you'll get a number that is 1.7... with 98 zeros! This factorial function lies at the heart of combinatorial explosion, and gives a rough sense of the number of different combinations of 69 parts. You can't even begin to conceive of (or even calculate) the value of 100,000,000,000! (i.e., the factorial of the 100 billion neurons in your brain).</w:t>
       </w:r>
     </w:p>
     <w:p>
@@ -4480,7 +4480,7 @@
         <w:t xml:space="preserve"> </w:t>
       </w:r>
       <w:r>
-        <w:t xml:space="preserve">(Figure 2-2). A neuron acts much like a smoke detector, constantly sampling its local environment (i.e., its inputs from other neurons), and looking for some set of important signals that indicate that something</w:t>
+        <w:t xml:space="preserve">(Figure 2-2). A neuron acts much like a smoke detector, constantly sampling its local environment (i.e., its inputs from other neurons), and looking for some set of incoming signals that indicate that something</w:t>
       </w:r>
       <w:r>
         <w:t xml:space="preserve"> </w:t>
@@ -4495,7 +4495,7 @@
         <w:t xml:space="preserve"> </w:t>
       </w:r>
       <w:r>
-        <w:t xml:space="preserve">might be going on (e.g., a fire in the case of the smoke detector). Each of the important biological parts of the neuron take on a clear functional role within this overall detector model:</w:t>
+        <w:t xml:space="preserve">might be going on (e.g., a fire in the case of the smoke detector). When it detects whatever it is looking for, it sends a signal out to other neurons, alerting them to the news, so they can incorporate this as one of many other pieces of information that they are sampling in their own detection process. And so on, and so on... Each of the important biological parts of the neuron take on a clear functional role within this overall detector model:</w:t>
       </w:r>
     </w:p>
     <w:p>
@@ -4513,7 +4513,7 @@
         <w:t xml:space="preserve">Synapses</w:t>
       </w:r>
       <w:r>
-        <w:t xml:space="preserve">: are the tiny gaps between neurons, where the "output" signals from one neuron cross over and become the "input" signals to the next. Most synapses are</w:t>
+        <w:t xml:space="preserve">: are the tiny gaps between neurons, where the output signals from one neuron cross over and become the input signals to the next. Most synapses are</w:t>
       </w:r>
       <w:r>
         <w:t xml:space="preserve"> </w:t>
@@ -4600,7 +4600,7 @@
         <w:t xml:space="preserve"> </w:t>
       </w:r>
       <w:r>
-        <w:t xml:space="preserve">(i.e., electrical charge) to flow into the dendrites. The most common neurotransmitter in the neocortex is</w:t>
+        <w:t xml:space="preserve">(i.e., electrical charge) to flow into the dendrites, through the resulting open channels. The most common neurotransmitter in the neocortex is</w:t>
       </w:r>
       <w:r>
         <w:t xml:space="preserve"> </w:t>
@@ -4612,7 +4612,7 @@
         <w:t xml:space="preserve">glutamate</w:t>
       </w:r>
       <w:r>
-        <w:t xml:space="preserve">, and it opens up channels called</w:t>
+        <w:t xml:space="preserve">, and it opens up</w:t>
       </w:r>
       <w:r>
         <w:t xml:space="preserve"> </w:t>
@@ -4627,7 +4627,7 @@
         <w:t xml:space="preserve"> </w:t>
       </w:r>
       <w:r>
-        <w:t xml:space="preserve">channels, that allow sodium (Na+) ions to flow into the dendrites, thus creating a</w:t>
+        <w:t xml:space="preserve">receptors, that allow sodium (Na+) ions to flow into the dendrites, thus creating a</w:t>
       </w:r>
       <w:r>
         <w:t xml:space="preserve"> </w:t>
@@ -4786,22 +4786,7 @@
         <w:t xml:space="preserve"> </w:t>
       </w:r>
       <w:r>
-        <w:t xml:space="preserve">principle of brain function, one of our three C's. As we noted in the introduction, each neuron is compressing its 10,000 different inputs into a single output signal, which it then</w:t>
-      </w:r>
-      <w:r>
-        <w:t xml:space="preserve"> </w:t>
-      </w:r>
-      <w:r>
-        <w:rPr>
-          <w:i/>
-        </w:rPr>
-        <w:t xml:space="preserve">broadcasts</w:t>
-      </w:r>
-      <w:r>
-        <w:t xml:space="preserve"> </w:t>
-      </w:r>
-      <w:r>
-        <w:t xml:space="preserve">to roughly 10,000 other neurons. Critically, this really is a broadcast-like operation -- there is no way for it to customize its message for different subsets of listening neurons. Thus, there really is a 10,000-to-1 compression factor taking place at each neuron. As an aside, one of the big debates in neuroscience is the extent to which these dendrites perform various kinds of more complex "processing" of their synaptic inputs, or simply convey the overall signal. There is evidence on both sides, and, as usual, the truth is likely somewhere in between.</w:t>
+        <w:t xml:space="preserve">principle of brain function, one of our three C's. As we noted in the introduction, each neuron is compressing its 10,000 different inputs into a single output signal, producing a roughly 10,000-to-1 compression factor. As an aside, one of the big debates in neuroscience is the extent to which these dendrites perform various kinds of more complex "processing" of their synaptic inputs, or simply convey the overall signal. There is evidence on both sides, and, as usual, the truth is likely somewhere in between.</w:t>
       </w:r>
     </w:p>
     <w:p>
@@ -4818,7 +4803,7 @@
         <w:t xml:space="preserve">Cell Body</w:t>
       </w:r>
       <w:r>
-        <w:t xml:space="preserve">: The neuron is a cell, and, despite its long tendrils, has a cell body like other more compact kinds of cells, where the nucleus and other cellular machinery hangs out. It is here that all the dendritic signals converge, to produce the final compressed electrical potential that somehow summarizes everything coming into the cell at that moment. This electrical potential is called the</w:t>
+        <w:t xml:space="preserve">: The neuron is a cell, and, despite its long tendrils, it has a cell body like other more compact kinds of cells, where the nucleus and other cellular machinery hangs out. It is here that all the dendritic signals converge, to produce the final compressed electrical potential that somehow summarizes everything coming into the cell at that moment. This electrical potential is called the</w:t>
       </w:r>
       <w:r>
         <w:t xml:space="preserve"> </w:t>
@@ -4887,7 +4872,7 @@
         <w:t xml:space="preserve">spike</w:t>
       </w:r>
       <w:r>
-        <w:t xml:space="preserve">.</w:t>
+        <w:t xml:space="preserve">. The details of this process were worked out by Hodgkin and Huxley in the 1950's, and have stood the test of time, forming the basis of modern detailed mathematical models of neuron firing.</w:t>
       </w:r>
     </w:p>
     <w:p>
@@ -4904,7 +4889,7 @@
         <w:t xml:space="preserve">Axon</w:t>
       </w:r>
       <w:r>
-        <w:t xml:space="preserve">: The spike propagates down the axon, continuing the great chain of communciation among neurons. Axons can have varying amounts of</w:t>
+        <w:t xml:space="preserve">: The spike propagates down the axon, effectively broadcasting this one signal out to the roughly 10,000 other neurons that it sends input to, continuing the great chain of communciation among neurons. Axons can have varying amounts of</w:t>
       </w:r>
       <w:r>
         <w:t xml:space="preserve"> </w:t>
@@ -4961,7 +4946,7 @@
         <w:t xml:space="preserve"> </w:t>
       </w:r>
       <w:r>
-        <w:t xml:space="preserve">is one of various disorders that involves the degeneration of this myelin, resulting in slowed signal conduction.</w:t>
+        <w:t xml:space="preserve">is one of various disorders that involves the degeneration of this myelin, resulting in slowed signal conduction. There are many other forms of glia cells, but all of them are generally thought to play various supporting roles in the overall function of the brain, whereas the neurons are the "stars" of the show. These supporting roles are essential for keeping the brain functioning, and may affect various processes such as learning, but we'll nevertheless generally ignore them in this introductory treatment.</w:t>
       </w:r>
     </w:p>
     <w:p>
@@ -4969,7 +4954,7 @@
         <w:pStyle w:val="FirstParagraph"/>
       </w:pPr>
       <w:r>
-        <w:t xml:space="preserve">To summarize, each neuron is receiving a huge amount of input through its roughly 10,000 synapses, and it then compresses this all down into a single discrete spiking signal that it then broadcasts back out to the roughly 10,000 other neurons listening to its little story. Only when a neuron detects something "interesting" does it get excited enough to send this spiky signal out. This is</w:t>
+        <w:t xml:space="preserve">To summarize, each neuron is receiving a huge amount of input through its roughly 10,000 synapses, and it then compresses this all down into a single discrete spiking signal that it then broadcasts back out to the roughly 10,000 other neurons listening to its little story. Only when a neuron detects something "interesting" does it get excited enough to send this spiky signal out. This</w:t>
       </w:r>
       <w:r>
         <w:t xml:space="preserve"> </w:t>
@@ -5107,7 +5092,7 @@
         <w:pStyle w:val="BodyText"/>
       </w:pPr>
       <w:r>
-        <w:t xml:space="preserve">We'll explore more about what kinds of interesting conversations neurons might be having, but first let's try to understand in just a bit more depth about how this electrical magic operates within the neuron. The details of this are typically not presented at this introductory level, but a really simple analogy helps make it accessible, and this machinery ends up producing the</w:t>
+        <w:t xml:space="preserve">We'll explore more about what kinds of interesting conversations neurons might be having in a bit, but first we'll examine how this electrical magic operates within the neuron in more detail. These details are typically not presented at this introductory level, but a really simple analogy helps make it accessible, and this machinery ends up producing the</w:t>
       </w:r>
       <w:r>
         <w:t xml:space="preserve"> </w:t>
@@ -5197,22 +5182,7 @@
         <w:t xml:space="preserve">inhibitory interneurons</w:t>
       </w:r>
       <w:r>
-        <w:t xml:space="preserve">, which are somewhat more like</w:t>
-      </w:r>
-      <w:r>
-        <w:t xml:space="preserve"> </w:t>
-      </w:r>
-      <w:r>
-        <w:rPr>
-          <w:i/>
-        </w:rPr>
-        <w:t xml:space="preserve">glia</w:t>
-      </w:r>
-      <w:r>
-        <w:t xml:space="preserve"> </w:t>
-      </w:r>
-      <w:r>
-        <w:t xml:space="preserve">in overall status within the pecking-order of the brain. These interneurons only act relatively locally, like glia, and they also play a largely</w:t>
+        <w:t xml:space="preserve">, which are somewhere between the principal, excitatory neurons and the glia in overall status within the pecking-order of the brain. These interneurons only act relatively locally, like glia, and they also play a largely</w:t>
       </w:r>
       <w:r>
         <w:t xml:space="preserve"> </w:t>
@@ -5373,7 +5343,7 @@
         <w:pStyle w:val="BodyText"/>
       </w:pPr>
       <w:r>
-        <w:t xml:space="preserve">The essential, critical point here is that</w:t>
+        <w:t xml:space="preserve">The essential point here is that</w:t>
       </w:r>
       <w:r>
         <w:t xml:space="preserve"> </w:t>
@@ -5519,7 +5489,7 @@
         <w:t xml:space="preserve">contrast</w:t>
       </w:r>
       <w:r>
-        <w:t xml:space="preserve">, emerge directly out of the basic function of neurons. As we discussed in the Introduction, we can trace the implications of these core neural properties all the way through the full scope of Psychology and behavior. The next chapter will provide particularly compelling demonstrations of how compression and contrast play out in our perceptual lives -- the story of perception really is fundamentally the story of compression and contrast.</w:t>
+        <w:t xml:space="preserve">, emerge directly out of the basic function of neurons. As we discussed in the Introduction, we can trace the implications of these core neural properties all the way through the full scope of Psychology and behavior. The next chapter will provide particularly compelling demonstrations of how compression and contrast play out in our perceptual lives -- the story of perception is fundamentally the story of compression and contrast.</w:t>
       </w:r>
     </w:p>
     <w:p>
@@ -5545,7 +5515,7 @@
         <w:pStyle w:val="FirstParagraph"/>
       </w:pPr>
       <w:r>
-        <w:t xml:space="preserve">"All politics is local" is as true for the brain as it is for people, perhaps more so: neurons can't pack-up and leave. They are like the 85% of Pittsburghers, living their entire lives in the same little neighborhoods. This creates the possibility of</w:t>
+        <w:t xml:space="preserve">"All politics is local" is as true for the brain as it is for people, perhaps more so: neurons can't pack-up and leave. They are like the 85% of Pittsburghers who live their entire lives in the same little neighborhoods. This creates the possibility of</w:t>
       </w:r>
       <w:r>
         <w:t xml:space="preserve"> </w:t>
@@ -6116,7 +6086,7 @@
     </w:lvl>
   </w:abstractNum>
   <w:abstractNum w:abstractNumId="990">
-    <w:nsid w:val="491c9aaa"/>
+    <w:nsid w:val="54477fbe"/>
     <w:multiLevelType w:val="multilevel"/>
     <w:lvl w:ilvl="0">
       <w:numFmt w:val="bullet"/>
@@ -6197,7 +6167,7 @@
     </w:lvl>
   </w:abstractNum>
   <w:abstractNum w:abstractNumId="99411">
-    <w:nsid w:val="fe05c163"/>
+    <w:nsid w:val="56510987"/>
     <w:multiLevelType w:val="multilevel"/>
     <w:lvl w:ilvl="0">
       <w:start w:val="1"/>
@@ -6285,7 +6255,7 @@
     </w:lvl>
   </w:abstractNum>
   <w:abstractNum w:abstractNumId="991">
-    <w:nsid w:val="a6650a11"/>
+    <w:nsid w:val="6a945f67"/>
     <w:multiLevelType w:val="multilevel"/>
     <w:lvl w:ilvl="0">
       <w:numFmt w:val="bullet"/>

</xml_diff>

<commit_message>
almost done with full ch2..
</commit_message>
<xml_diff>
--- a/book.docx
+++ b/book.docx
@@ -4495,7 +4495,15 @@
         <w:t xml:space="preserve"> </w:t>
       </w:r>
       <w:r>
-        <w:t xml:space="preserve">might be going on (e.g., a fire in the case of the smoke detector). When it detects whatever it is looking for, it sends a signal out to other neurons, alerting them to the news, so they can incorporate this as one of many other pieces of information that they are sampling in their own detection process. And so on, and so on... Each of the important biological parts of the neuron take on a clear functional role within this overall detector model:</w:t>
+        <w:t xml:space="preserve">might be going on (e.g., a fire in the case of the smoke detector). When it detects whatever it is looking for, it sends a signal out to other neurons, alerting them to the news, so they can incorporate this as one of many other pieces of information that they are sampling in their own detection process. And so on, and so on... Examples of the kinds of things different neurons have been shown to detect include: faces, specific people's faces (e.g., a famous case of a neuron tuned to Halley Barry, and another for Bill Clinton), eyes, letters, numbers, houses, different levels of visual depth, specific sounds, etc. Basically, anything that you can be aware of when looking out at the world is the result of neurons detecting those things from among all the possible configurations of visual features, including the words you're reading now, or your laptop, or your phone, or that pizza slice... everything!</w:t>
+      </w:r>
+    </w:p>
+    <w:p>
+      <w:pPr>
+        <w:pStyle w:val="BodyText"/>
+      </w:pPr>
+      <w:r>
+        <w:t xml:space="preserve">Each of the major biological parts of the neuron take on a clear functional role within this overall detector model:</w:t>
       </w:r>
     </w:p>
     <w:p>
@@ -4954,7 +4962,7 @@
         <w:pStyle w:val="FirstParagraph"/>
       </w:pPr>
       <w:r>
-        <w:t xml:space="preserve">To summarize, each neuron is receiving a huge amount of input through its roughly 10,000 synapses, and it then compresses this all down into a single discrete spiking signal that it then broadcasts back out to the roughly 10,000 other neurons listening to its little story. Only when a neuron detects something "interesting" does it get excited enough to send this spiky signal out. This</w:t>
+        <w:t xml:space="preserve">To summarize, each neuron is receiving a huge amount of input through its roughly 10,000 synapses, and it then compresses this all down into a single discrete spiking signal that it then broadcasts back out to the roughly 10,000 other neurons listening to its little story. Only when a neuron detects something "interesting" does it get excited enough to send this spiky signal out, and this</w:t>
       </w:r>
       <w:r>
         <w:t xml:space="preserve"> </w:t>
@@ -4969,7 +4977,19 @@
         <w:t xml:space="preserve"> </w:t>
       </w:r>
       <w:r>
-        <w:t xml:space="preserve">is just as important in neurons as it is in people: it can rapidly get tiresome to listen to someone with a</w:t>
+        <w:t xml:space="preserve">is really the defining characteristic of a detector, making it respond</w:t>
+      </w:r>
+      <w:r>
+        <w:t xml:space="preserve"> </w:t>
+      </w:r>
+      <w:r>
+        <w:rPr>
+          <w:i/>
+        </w:rPr>
+        <w:t xml:space="preserve">selectively</w:t>
+      </w:r>
+      <w:r>
+        <w:t xml:space="preserve">. Thresholding is just as important in neurons as it is in people: it can quickly get tiresome listening to someone with a</w:t>
       </w:r>
       <w:r>
         <w:t xml:space="preserve"> </w:t>
@@ -4984,7 +5004,7 @@
         <w:t xml:space="preserve"> </w:t>
       </w:r>
       <w:r>
-        <w:t xml:space="preserve">who is always blabbering on about the most uninteresting things. The advent of Facebook and other forms of social media has only exacerbated this problem (which indeed did exist prior to such modern tech, as I can personally attest).</w:t>
+        <w:t xml:space="preserve">who is always blabbering on about the most uninteresting things. The advent of Facebook and other forms of social media has only exacerbated this problem (which you may be surprised to hear did indeed did exist prior to such modern tech, as I can personally attest).</w:t>
       </w:r>
     </w:p>
     <w:p>
@@ -5662,21 +5682,6 @@
         <w:rPr>
           <w:i/>
         </w:rPr>
-        <w:t xml:space="preserve">modern-day phrenology</w:t>
-      </w:r>
-      <w:r>
-        <w:t xml:space="preserve"> </w:t>
-      </w:r>
-      <w:r>
-        <w:t xml:space="preserve">or</w:t>
-      </w:r>
-      <w:r>
-        <w:t xml:space="preserve"> </w:t>
-      </w:r>
-      <w:r>
-        <w:rPr>
-          <w:i/>
-        </w:rPr>
         <w:t xml:space="preserve">neo-phrenology</w:t>
       </w:r>
       <w:r>
@@ -5721,7 +5726,7 @@
         <w:t xml:space="preserve"> </w:t>
       </w:r>
       <w:r>
-        <w:t xml:space="preserve">than completely distinct. One way of thinking about this is in terms of the saying that "All politics is local", which is as true for the brain as it is for people, perhaps more so: neurons can't pack-up and move to a different part of the brain. Instead, they are like the 85% of Pittsburghers who live their entire lives in the same little neighborhoods. This means that different neighborhoods can develop their own special "personalities" and focus on detecting particular kinds of signals. On the other hand, the excitatory neurons in the brain also send out long-range connections. Network theorists characterize these as "small world" patterns of connectivity, such that, in the end, every neuron is only a few synapses away from every other neuron. This then limits how much "neighborhood funkiness" can develop. So, again, the brain is all shades of grey, not black-and-white.</w:t>
+        <w:t xml:space="preserve">than completely distinct. One way of thinking about this is in terms of the saying that "All politics is local", which is as true for the brain as it is for people, perhaps more so: neurons can't pack-up and move to a different part of the brain. Instead, they are like the 85% of Pittsburghers who live their entire lives in the same little neighborhoods. This means that different neighborhoods can develop their own special "personalities" and focus on detecting particular kinds of signals. On the other hand, the excitatory neurons in the brain also send out long-range connections. Network theorists characterize these as "small world" patterns of connectivity, such that, in the end, every neuron is only a few synapses away from every other neuron. This then limits how much "neighborhood funkiness" can develop. So, again, the brain is all shades of grey, not black-and-white: different areas are somewhat specialized, but also very interdependent.</w:t>
       </w:r>
     </w:p>
     <w:p>
@@ -5808,7 +5813,7 @@
         <w:t xml:space="preserve">Cerebral cortex (Neocortex)</w:t>
       </w:r>
       <w:r>
-        <w:t xml:space="preserve">: This is the most important part of the human brain, supporting all of our special human ability to think, read, talk, reason, plan, etc. We are exclusively conscious of activity in this part of the brain -- this is where "you" live! Most of what we discuss throughout the textbook is focused on this part of the brain, and all of what we said above about neurons is focused specifically on this part of the brain (other parts may differ in various details, but the general properties are common across the brain). Often, we'll just refer to this as "the cortex", although technically "cortex" means "sheet-like" and other brain areas also have a "cortical" kind of organization. Anatomically, this sheet-like nature of the neocortex is more evident in smaller-brained animals -- in humans, the neocortex is so greatly expanded that it is all folded over on itself. It is the wrinkled sheet upon which all of our hopes and dreams rest. We'll go into more detail about the different lobes and their relative functions in the next section.</w:t>
+        <w:t xml:space="preserve">: This is the most important part of the human brain, supporting all of our special human abilities to think, read, talk, reason, plan, etc. We are exclusively conscious of activity in this part of the brain -- this is where "you" live! Most of what we discuss throughout the textbook is focused on this part of the brain, and all of what we said above about neurons is focused specifically on this part of the brain (other parts may differ in various details, but the general properties are common across the brain). Often, we'll just refer to this as "the cortex", although technically "cortex" means "sheet-like" and other brain areas also have a "cortical" kind of organization. Anatomically, this sheet-like nature of the neocortex is more evident in smaller-brained animals -- in humans, the neocortex is so greatly expanded that it is all folded over on itself. It is the wrinkled sheet upon which all of our hopes and dreams rest. We'll go into more detail about the different lobes and their relative functions in the next section.</w:t>
       </w:r>
     </w:p>
     <w:p>
@@ -5879,7 +5884,15 @@
         <w:t xml:space="preserve">pulvinar</w:t>
       </w:r>
       <w:r>
-        <w:t xml:space="preserve">, which again has massive bidirectional interconnections with corresponding cortical areas. The pulvinar has been implicated in attention, and also serves to coordinate different cortical areas by synchronizing brain activity in the</w:t>
+        <w:t xml:space="preserve">, which again has massive bidirectional interconnections with corresponding cortical areas.</w:t>
+      </w:r>
+    </w:p>
+    <w:p>
+      <w:pPr>
+        <w:pStyle w:val="BodyText"/>
+      </w:pPr>
+      <w:r>
+        <w:t xml:space="preserve">The pulvinar has been implicated in attention, and also serves to coordinate different cortical areas by synchronizing brain activity in the</w:t>
       </w:r>
       <w:r>
         <w:t xml:space="preserve"> </w:t>
@@ -5894,7 +5907,7 @@
         <w:t xml:space="preserve"> </w:t>
       </w:r>
       <w:r>
-        <w:t xml:space="preserve">frequency (10 Hz or 10 cycles per second) -- we'll discuss these frequencies more later when we talk about sleep stages. Other areas of the thalamus are directly interconnected with both the frontal lobes and the basal ganglia, and are really inseparable from the overall function of those brain areas. Thus, overall, despite its anatomical separation, functionally it does not really make sense to think of the thalamus as a separate brain area from the neocortex -- instead we should think of the</w:t>
+        <w:t xml:space="preserve">frequency (10 Hz or 10 cycles per second) -- we'll discuss these frequencies more later when we talk about sleep stages (the thalamus also plays an important role in sleep). Other areas of the thalamus are directly interconnected with both the frontal lobes and the basal ganglia, and are really inseparable from the overall function of those brain areas. Thus, overall, despite its anatomical separation, functionally it does not really make sense to think of the thalamus as a separate brain area from the neocortex -- instead we should think of the</w:t>
       </w:r>
       <w:r>
         <w:t xml:space="preserve"> </w:t>
@@ -5938,7 +5951,7 @@
         <w:t xml:space="preserve"> </w:t>
       </w:r>
       <w:r>
-        <w:t xml:space="preserve">(chunks of neurons) that form a complete sequential pathway or loop from the neocortex and back into different parts of the frontal lobes. Thus, like the thalamus (which is a key part of this loop), it is hard to really separate the function of the basal ganglia from that of the frontal lobes of the neocortex, and damage to either of these areas produces very similar overall problems. Indeed, this</w:t>
+        <w:t xml:space="preserve">(chunks of neurons) that form a complete sequential pathway or loop from the neocortex and back up into different parts of the frontal lobes. Thus, like the thalamus (which is a key part of this loop), it is hard to really separate the function of the basal ganglia from that of the frontal lobes of the neocortex, and damage to either of these areas produces very similar overall problems. Indeed, this</w:t>
       </w:r>
       <w:r>
         <w:t xml:space="preserve"> </w:t>
@@ -5968,7 +5981,15 @@
         <w:t xml:space="preserve"> </w:t>
       </w:r>
       <w:r>
-        <w:t xml:space="preserve">component of our three-C's, and these disorders are all fundamentally disorders of control. Anatomically, the input portion of the basal ganglia circuit is composed of the</w:t>
+        <w:t xml:space="preserve">component of our three C's, and these disorders are all fundamentally disorders of control.</w:t>
+      </w:r>
+    </w:p>
+    <w:p>
+      <w:pPr>
+        <w:pStyle w:val="BodyText"/>
+      </w:pPr>
+      <w:r>
+        <w:t xml:space="preserve">Anatomically, the input portion of the basal ganglia circuit is composed of the</w:t>
       </w:r>
       <w:r>
         <w:t xml:space="preserve"> </w:t>
@@ -6046,7 +6067,7 @@
         <w:t xml:space="preserve"> </w:t>
       </w:r>
       <w:r>
-        <w:t xml:space="preserve">of your brain, not just the parts you're subjectively aware of, and again, all of these areas are massively interconnected and interdependent, so don't get too freaked out by this!</w:t>
+        <w:t xml:space="preserve">of your brain, not just the parts you're subjectively aware of, and again, all of these areas are massively interconnected and interdependent, so don't get too freaked out by this! Embrace your inner decision maker, which is responsible for those "gut feelings" that all so often end up being correct, even as they are often overridden by your over-analyzing concsious cortex.</w:t>
       </w:r>
     </w:p>
     <w:p>
@@ -6140,7 +6161,22 @@
         <w:t xml:space="preserve">Amygdala</w:t>
       </w:r>
       <w:r>
-        <w:t xml:space="preserve">: The amygdala is a relatively small nucleus, which is named after the Greek word for almond (most antomical labels describe either the shape, color, or texture of the brain structure), that plays an essential role in driving our emotional life. It is extensively interconnected with both the basal ganglia and the dopamine system, and drives both of these systems to respond appropriately for positive and negative emotional events. For example, when a previously-neutral stimulus is associated with either a rewarding or punishing outcome in classical conditioning, the amygdala learns the association between the stimulus and this outcome, and drives dopamine firing and other behviors to anticipate this outcome.</w:t>
+        <w:t xml:space="preserve">: The amygdala is a relatively small nucleus, which is named after the Greek word for almond (most antomical labels describe either the shape, color, or texture of the brain structure), that plays an essential role in driving our emotional life. It is extensively interconnected with both the basal ganglia and the dopamine system, and drives these systems to respond appropriately for positive and negative emotional events. For example, when a previously-neutral stimulus is associated with either a rewarding or punishing outcome in classical conditioning, the amygdala learns the association between the stimulus and this outcome, and drives dopamine firing and other behviors to anticipate and prepare for the outcome. The Amygdala is also extensively bidrectionally interconnected with the neocortex, receiving sensory inputs and sending its emotional signals up to the medial and ventral regions of the frontal lobes, which are the emotion centers of your conscious world in the cortex. Thus, overall, the amygdala is a</w:t>
+      </w:r>
+      <w:r>
+        <w:t xml:space="preserve"> </w:t>
+      </w:r>
+      <w:r>
+        <w:rPr>
+          <w:i/>
+        </w:rPr>
+        <w:t xml:space="preserve">hub</w:t>
+      </w:r>
+      <w:r>
+        <w:t xml:space="preserve"> </w:t>
+      </w:r>
+      <w:r>
+        <w:t xml:space="preserve">for emotional signals, interconnecting between lower-level brain stem systems such as the hypothalamus, and driving your high-level conscious emotional experiences. People with damage to this area don't necessarily have an absence of emotion, but they can't connect all the pieces together in an effective way, and often behave carelessly because the fail to anticipate the potential risks of their actions.</w:t>
       </w:r>
     </w:p>
     <w:p>
@@ -6154,7 +6190,331 @@
         <w:t xml:space="preserve">Hippocampus</w:t>
       </w:r>
       <w:r>
-        <w:t xml:space="preserve">:</w:t>
+        <w:t xml:space="preserve">: The hippocampus lives next door to the amygdala, and is essential for rapidly forming new memories of the daily events of your life (i.e.,</w:t>
+      </w:r>
+      <w:r>
+        <w:t xml:space="preserve"> </w:t>
+      </w:r>
+      <w:r>
+        <w:rPr>
+          <w:i/>
+        </w:rPr>
+        <w:t xml:space="preserve">episodic</w:t>
+      </w:r>
+      <w:r>
+        <w:t xml:space="preserve"> </w:t>
+      </w:r>
+      <w:r>
+        <w:t xml:space="preserve">memories). When you think of memory, mostly you're thinking of what the hippocampus does. Of all the brain areas we've considered so far, the hippocampus is the most strikingly specialized: highly selective damage to this brain structure can result in profound</w:t>
+      </w:r>
+      <w:r>
+        <w:t xml:space="preserve"> </w:t>
+      </w:r>
+      <w:r>
+        <w:rPr>
+          <w:i/>
+        </w:rPr>
+        <w:t xml:space="preserve">amnesia</w:t>
+      </w:r>
+      <w:r>
+        <w:t xml:space="preserve"> </w:t>
+      </w:r>
+      <w:r>
+        <w:t xml:space="preserve">-- particularly the inability to learn new episodic memories, but also the loss of at least a certain window of more recently-acquired memories. The famous patient H.M. (Henry Moliason) had his hippocampus lesioned surgically to alleviate epileptic seizures, and was unable to acquire new memories for the rest of his life. Along with our emotions, our memories are the most cherished aspect of our subjective world, and it is truly horrifying to imagine losing this ability. Therefore, you should treat your hippocampus well: it is a bit of a "canary in the coal mine", and is often the first thing to go when you lose oxygen to the brain. Likewise, heavy drinking causes this area to lose function before others, resulting in memory blackouts.</w:t>
+      </w:r>
+    </w:p>
+    <w:p>
+      <w:pPr>
+        <w:pStyle w:val="BodyText"/>
+      </w:pPr>
+      <w:r>
+        <w:t xml:space="preserve">As we'll explore in greater depth in the memory chapter, the hippocampus has several biological specializations that enable its super memorizer abilities, but these also result in it being more sensitive. Although the hippocampus is highly specialized, it nevertheless depends entirely on extensive input from the surrounding areas of the neocortex, which convey a highly</w:t>
+      </w:r>
+      <w:r>
+        <w:t xml:space="preserve"> </w:t>
+      </w:r>
+      <w:r>
+        <w:rPr>
+          <w:i/>
+        </w:rPr>
+        <w:t xml:space="preserve">compressed</w:t>
+      </w:r>
+      <w:r>
+        <w:t xml:space="preserve"> </w:t>
+      </w:r>
+      <w:r>
+        <w:t xml:space="preserve">summary of everything going on in the rest of your brain. The hippocampus then essentially takes a "snapshot" of the current state of the brain, and later, when you want to recall some prior event, it can retrieve that snapshot and cause the rest of your brain to relive that moment. During recall, the hippocampus drives those same surrounding neocortical areas in the reverse direction from when the memory was initially encoded, again demonstrating the essential interdependence of all these different brain areas. Also, the hippocampus has somewhat separable "cognitive" and "emotional" components, with the emotional one extensively interconnected with the amygdala and those frontal emotional areas that strongly interconnect with the amygdala, and it plays a critical role in making your emotional responses appropriately responsive to different situations and contexts.</w:t>
+      </w:r>
+    </w:p>
+    <w:p>
+      <w:pPr>
+        <w:pStyle w:val="BodyText"/>
+      </w:pPr>
+      <w:r>
+        <w:rPr>
+          <w:b/>
+        </w:rPr>
+        <w:t xml:space="preserve">Cerebellum</w:t>
+      </w:r>
+      <w:r>
+        <w:t xml:space="preserve">: The cerebellum plays a critical role in learning to perform motor (muscle) movements in a smooth, efficient, and coordinated way. Anatomically, it is a kind of "mini brain" tucked under the back of your brain, and it is also a "cortical" structure with a very distinctive sheet-like organization. In some ways, you can think of it as a kind of "hippocampus for motor learning", as suggested by the pioneering scientist David Marr in a pair of prescient papers in 1969/71 that attempted to discern the functions of these brain areas based on their unique anatomical properties. Amazingly, his ideas have largely stood the test of time, and form the core of our modern conception of these areas. These brain areas are among the most functionally specialized, and both rely on a kind of "brute force" memorization strategy to achieve their special learning abilities. This brute force strategy requires a lot of neurons: half of the total neurons in your brain live in the cerebellum! An important consequence of this strategy is that it takes lots and lots of practice to really perfect any given motor skill (e.g., gymnastics, skiing, etc), because the cerebellum has to memorize each of the many different ways to perform a motor action.</w:t>
+      </w:r>
+    </w:p>
+    <w:p>
+      <w:pPr>
+        <w:pStyle w:val="BodyText"/>
+      </w:pPr>
+      <w:r>
+        <w:t xml:space="preserve">The cerebellum learns to anticipate errors, awkwardness, and inefficiency in a given motor action plan, and sends well-timed corrective signals to prevent those from actually occurring. It receives error signals from a nucleus called the</w:t>
+      </w:r>
+      <w:r>
+        <w:t xml:space="preserve"> </w:t>
+      </w:r>
+      <w:r>
+        <w:rPr>
+          <w:i/>
+        </w:rPr>
+        <w:t xml:space="preserve">inferior olivary nucleus</w:t>
+      </w:r>
+      <w:r>
+        <w:t xml:space="preserve"> </w:t>
+      </w:r>
+      <w:r>
+        <w:t xml:space="preserve">(you can guess what it looks like), which drive a powerful error-correcting learning signal in the</w:t>
+      </w:r>
+      <w:r>
+        <w:t xml:space="preserve"> </w:t>
+      </w:r>
+      <w:r>
+        <w:rPr>
+          <w:i/>
+        </w:rPr>
+        <w:t xml:space="preserve">purkinje</w:t>
+      </w:r>
+      <w:r>
+        <w:t xml:space="preserve"> </w:t>
+      </w:r>
+      <w:r>
+        <w:t xml:space="preserve">neurons that are one of the central actors in the cerebellar circuit. These purkinje neurons are truly amazing things, receiving over 100,000 different synaptic inputs (10 times as many as the typical neocortical neuron) -- so many synapses are needed to be able to have distinct memories for each of those different motor action sequences. This form of error-driven learning is quite different from the "snapshot" memorization operating in the hippocampus, so these brain structures are also functionally distinct from each other, even though they both share the same overall brute-force memorization strategy.</w:t>
+      </w:r>
+    </w:p>
+    <w:p>
+      <w:pPr>
+        <w:pStyle w:val="BodyText"/>
+      </w:pPr>
+      <w:r>
+        <w:t xml:space="preserve">Interestingly, the cerebellum and basal ganglia, which are both considered motor control systems, have almost no direct interconnections (a rarity in the brain, as we've seen) -- but this actually makes good sense, because they each perform very different functions, at different time scales. The cerebellum deals with very fast "online" motor control at the scale of 10's of milliseconds, whereas the basal ganglia is more involved in the "outer loop" of deciding which of various possible motor plans to actually execute. Thus, the basal ganglia typically acts first to select the motor plan, and then the cerebellum takes over and ensures that the selected plan is executed to the best of your ability. By analogy with the different roles in making a movie, the basal ganglia (together with the frontal cortex) is the producer, deciding what movie to make; the cerebellum is the director, who is there day-in-day-out on the set, dishing out detailed instructions to the actors to make it all look good; and motor circuits in the</w:t>
+      </w:r>
+      <w:r>
+        <w:t xml:space="preserve"> </w:t>
+      </w:r>
+      <w:r>
+        <w:rPr>
+          <w:i/>
+        </w:rPr>
+        <w:t xml:space="preserve">pons</w:t>
+      </w:r>
+      <w:r>
+        <w:t xml:space="preserve"> </w:t>
+      </w:r>
+      <w:r>
+        <w:t xml:space="preserve">and other brainstem areas, on down into the spinal chord and the muscles, are the actors, actually carrying out the actions.</w:t>
+      </w:r>
+    </w:p>
+    <w:p>
+      <w:pPr>
+        <w:pStyle w:val="BodyText"/>
+      </w:pPr>
+      <w:r>
+        <w:rPr>
+          <w:b/>
+        </w:rPr>
+        <w:t xml:space="preserve">Hypothalamus</w:t>
+      </w:r>
+      <w:r>
+        <w:t xml:space="preserve">: This tiny structure plays a huge role in controlling your basic bodily functions, including eating, drinking, sleeping, arousal, sex, stress, immune response, etc. It is the kingpin in the</w:t>
+      </w:r>
+      <w:r>
+        <w:t xml:space="preserve"> </w:t>
+      </w:r>
+      <w:r>
+        <w:rPr>
+          <w:i/>
+        </w:rPr>
+        <w:t xml:space="preserve">HPA axis</w:t>
+      </w:r>
+      <w:r>
+        <w:t xml:space="preserve"> </w:t>
+      </w:r>
+      <w:r>
+        <w:t xml:space="preserve">(hypothalamic-pituitary-adrenal), which is a system of interconnected structures that release hormones including corticosteroids in response to stress. The hypothalamus has many different nuclei, each specialized for different domains, and some of these project up to the amygdala to drive emotional responses. For example, the positive reward feelings associated with eating and drinking come from the lateral hypothalamus, and these signals go into the amygdala and directly into the dopamine system, driving bursts of dopamine for (unexpected) positive events, like when a co-worker brings in leftover birthday cake to the office. The hypothalamus also receives top-down control signals from areas of ventral and medial frontal cortex, which can regulate the response to potentially stressful events, for example.</w:t>
+      </w:r>
+    </w:p>
+    <w:p>
+      <w:pPr>
+        <w:pStyle w:val="BodyText"/>
+      </w:pPr>
+      <w:r>
+        <w:t xml:space="preserve">One fascinating line of research shows that rats that receive mild electric shocks, which they can turn off by moving to another part of their cage, are able to control their stress responses much better than a poor "yoked" rat that receives the exact same electric shocks, but has no control over them. Thus, the perception of control, which has been localized to those frontal cortical areas (consistent with the overall role of these areas in control more generally), is an essential factor in how the body responds to stressful situations. A clear real-world example of this is the difference between driving a car and riding along as a passenger -- the driver typically experiences things as "under control" whereas the passenger is more likely to feel stress because the driver is going too fast otherwise being unsafe. More generally, chronic exposure to negative, stressful sitations over which a person has little perceived control can produce significant long-term mental heatlh problems, leading to a kind of</w:t>
+      </w:r>
+      <w:r>
+        <w:t xml:space="preserve"> </w:t>
+      </w:r>
+      <w:r>
+        <w:rPr>
+          <w:i/>
+        </w:rPr>
+        <w:t xml:space="preserve">learned helplessness</w:t>
+      </w:r>
+      <w:r>
+        <w:t xml:space="preserve"> </w:t>
+      </w:r>
+      <w:r>
+        <w:t xml:space="preserve">that is associated with depression.</w:t>
+      </w:r>
+    </w:p>
+    <w:p>
+      <w:pPr>
+        <w:pStyle w:val="BodyText"/>
+      </w:pPr>
+      <w:r>
+        <w:rPr>
+          <w:b/>
+        </w:rPr>
+        <w:t xml:space="preserve">Brainstem Nuclei and Medulla Oblongata</w:t>
+      </w:r>
+      <w:r>
+        <w:t xml:space="preserve">: Finally, there are a number of different clumps of neurons in the brainstem that play critical roles in overall brain and body function. These are evolutionarily more ancient brain areas, like the hypothalamus, which have highly specialized functions. In computer terms, these are the core BIOS brain areas -- the low-level hardware control areas. One group of such nuclei are collectively referred to as the</w:t>
+      </w:r>
+      <w:r>
+        <w:t xml:space="preserve"> </w:t>
+      </w:r>
+      <w:r>
+        <w:rPr>
+          <w:i/>
+        </w:rPr>
+        <w:t xml:space="preserve">reticular activating system</w:t>
+      </w:r>
+      <w:r>
+        <w:t xml:space="preserve">, and include the sources of the major</w:t>
+      </w:r>
+      <w:r>
+        <w:t xml:space="preserve"> </w:t>
+      </w:r>
+      <w:r>
+        <w:rPr>
+          <w:i/>
+        </w:rPr>
+        <w:t xml:space="preserve">neuromodulators</w:t>
+      </w:r>
+      <w:r>
+        <w:t xml:space="preserve"> </w:t>
+      </w:r>
+      <w:r>
+        <w:t xml:space="preserve">that "modulate" (alter) the functioning of neurons throughout the brain in various (often similar) ways:</w:t>
+      </w:r>
+    </w:p>
+    <w:p>
+      <w:pPr>
+        <w:pStyle w:val="Compact"/>
+        <w:numPr>
+          <w:numId w:val="1009"/>
+          <w:ilvl w:val="0"/>
+        </w:numPr>
+      </w:pPr>
+      <w:r>
+        <w:rPr>
+          <w:i/>
+        </w:rPr>
+        <w:t xml:space="preserve">ventral tegmental area</w:t>
+      </w:r>
+      <w:r>
+        <w:t xml:space="preserve"> </w:t>
+      </w:r>
+      <w:r>
+        <w:t xml:space="preserve">and</w:t>
+      </w:r>
+      <w:r>
+        <w:t xml:space="preserve"> </w:t>
+      </w:r>
+      <w:r>
+        <w:rPr>
+          <w:i/>
+        </w:rPr>
+        <w:t xml:space="preserve">substantia nigra pars compacta</w:t>
+      </w:r>
+      <w:r>
+        <w:t xml:space="preserve">: dopamine -- modulates learning in basal ganglia, other areas.</w:t>
+      </w:r>
+    </w:p>
+    <w:p>
+      <w:pPr>
+        <w:pStyle w:val="Compact"/>
+        <w:numPr>
+          <w:numId w:val="1009"/>
+          <w:ilvl w:val="0"/>
+        </w:numPr>
+      </w:pPr>
+      <w:r>
+        <w:rPr>
+          <w:i/>
+        </w:rPr>
+        <w:t xml:space="preserve">raphe nucleus (dorsal, median)</w:t>
+      </w:r>
+      <w:r>
+        <w:t xml:space="preserve">: serotonin -- modulates arousal, sleep, mood.</w:t>
+      </w:r>
+    </w:p>
+    <w:p>
+      <w:pPr>
+        <w:pStyle w:val="Compact"/>
+        <w:numPr>
+          <w:numId w:val="1009"/>
+          <w:ilvl w:val="0"/>
+        </w:numPr>
+      </w:pPr>
+      <w:r>
+        <w:rPr>
+          <w:i/>
+        </w:rPr>
+        <w:t xml:space="preserve">locus coeruleus</w:t>
+      </w:r>
+      <w:r>
+        <w:t xml:space="preserve">: norepinepherine (noradrenaline) -- modulates effort, engagement.</w:t>
+      </w:r>
+    </w:p>
+    <w:p>
+      <w:pPr>
+        <w:pStyle w:val="Compact"/>
+        <w:numPr>
+          <w:numId w:val="1009"/>
+          <w:ilvl w:val="0"/>
+        </w:numPr>
+      </w:pPr>
+      <w:r>
+        <w:rPr>
+          <w:i/>
+        </w:rPr>
+        <w:t xml:space="preserve">basal forebrain cholinergic nuclei</w:t>
+      </w:r>
+      <w:r>
+        <w:t xml:space="preserve">: acetylcholine -- modulates attention, arousal, learning (nicotine affects this system).</w:t>
+      </w:r>
+    </w:p>
+    <w:p>
+      <w:pPr>
+        <w:pStyle w:val="FirstParagraph"/>
+      </w:pPr>
+      <w:r>
+        <w:t xml:space="preserve">These core areas serve as master control knobs for the overall state of the brain, and are thus incredibly important and powerful. All of them receive extensive top-down projections from the frontal lobe, which thereby asserts its overall master control of these knobs, while also being subject to their effects. The mutual interdependence of all of these brain systems is evident even here at the lowest levels, and has many important implications for sleep, arousal, and other overall brain states.</w:t>
+      </w:r>
+    </w:p>
+    <w:p>
+      <w:pPr>
+        <w:pStyle w:val="BodyText"/>
+      </w:pPr>
+      <w:r>
+        <w:t xml:space="preserve">Last but not least, the medulla obolongata wins the prize for the funniest name in the brain, but it is no laughing matter, providing essential low-level body control signals. Damage to this area often results in death. Enough said.</w:t>
       </w:r>
     </w:p>
     <w:p>
@@ -6169,36 +6529,504 @@
     </w:p>
     <w:p>
       <w:pPr>
+        <w:pStyle w:val="FigureWithCaption"/>
+      </w:pPr>
+      <w:r>
+        <w:drawing>
+          <wp:inline>
+            <wp:extent cx="2879999" cy="2278762"/>
+            <wp:effectExtent b="0" l="0" r="0" t="0"/>
+            <wp:docPr descr="Fig 2-8: Functional specializations of the different lobes of the neocortex, stemming largely from their unique primary sensory / motor areas (V1 = primary visual cortex, A1 = primary auditory cortex, S1 = primary somatosensory cortex, M1 = primary motor cortex)." title="" id="1" name="Picture"/>
+            <a:graphic>
+              <a:graphicData uri="http://schemas.openxmlformats.org/drawingml/2006/picture">
+                <pic:pic>
+                  <pic:nvPicPr>
+                    <pic:cNvPr descr="figures/fig_cortex_lobes.png" id="0" name="Picture"/>
+                    <pic:cNvPicPr>
+                      <a:picLocks noChangeArrowheads="1" noChangeAspect="1"/>
+                    </pic:cNvPicPr>
+                  </pic:nvPicPr>
+                  <pic:blipFill>
+                    <a:blip r:embed="rId56"/>
+                    <a:stretch>
+                      <a:fillRect/>
+                    </a:stretch>
+                  </pic:blipFill>
+                  <pic:spPr bwMode="auto">
+                    <a:xfrm>
+                      <a:off x="0" y="0"/>
+                      <a:ext cx="2879999" cy="2278762"/>
+                    </a:xfrm>
+                    <a:prstGeom prst="rect">
+                      <a:avLst/>
+                    </a:prstGeom>
+                    <a:noFill/>
+                    <a:ln w="9525">
+                      <a:noFill/>
+                      <a:headEnd/>
+                      <a:tailEnd/>
+                    </a:ln>
+                  </pic:spPr>
+                </pic:pic>
+              </a:graphicData>
+            </a:graphic>
+          </wp:inline>
+        </w:drawing>
+      </w:r>
+    </w:p>
+    <w:p>
+      <w:pPr>
+        <w:pStyle w:val="ImageCaption"/>
+      </w:pPr>
+      <w:r>
+        <w:t xml:space="preserve">Fig 2-8: Functional specializations of the different lobes of the neocortex, stemming largely from their unique primary sensory / motor areas (V1 = primary visual cortex, A1 = primary auditory cortex, S1 = primary somatosensory cortex, M1 = primary motor cortex).</w:t>
+      </w:r>
+    </w:p>
+    <w:p>
+      <w:pPr>
+        <w:pStyle w:val="BodyText"/>
+      </w:pPr>
+      <w:r>
+        <w:t xml:space="preserve">The neocortex is divided anatomically into four separate lobes (Figure 2-8), which can be given broad overall functional specializations that stem principally from the unique sensory inputs / motor output coming into / out of each lobe (each lobe gets one of the three major sensory input modalities, or drives motor output):</w:t>
+      </w:r>
+    </w:p>
+    <w:p>
+      <w:pPr>
+        <w:numPr>
+          <w:numId w:val="1010"/>
+          <w:ilvl w:val="0"/>
+        </w:numPr>
+      </w:pPr>
+      <w:r>
+        <w:rPr>
+          <w:b/>
+        </w:rPr>
+        <w:t xml:space="preserve">Occipital</w:t>
+      </w:r>
+      <w:r>
+        <w:t xml:space="preserve">: Receives the primary visual input from the LGN of the thalamus (in area V1 at the very back of the brain), and begins the processing of these inputs.</w:t>
+      </w:r>
+    </w:p>
+    <w:p>
+      <w:pPr>
+        <w:numPr>
+          <w:numId w:val="1010"/>
+          <w:ilvl w:val="0"/>
+        </w:numPr>
+      </w:pPr>
+      <w:r>
+        <w:rPr>
+          <w:b/>
+        </w:rPr>
+        <w:t xml:space="preserve">Temporal</w:t>
+      </w:r>
+      <w:r>
+        <w:t xml:space="preserve">: Extracts object identity information (e.g., face, pizza, laptop, etc) from visual signals coming in from the occipital lobe, and connects those with auditory signals arising from primary auditory cortex (A1), which is in the upper (superior) portion of the temporal lobe. These connections form the initial basis for</w:t>
+      </w:r>
+      <w:r>
+        <w:t xml:space="preserve"> </w:t>
+      </w:r>
+      <w:r>
+        <w:rPr>
+          <w:i/>
+        </w:rPr>
+        <w:t xml:space="preserve">language</w:t>
+      </w:r>
+      <w:r>
+        <w:t xml:space="preserve">, in terms of the ability to name objects recognized visually, and semantically understand the meaning of spoken words. The inner (medial) part of the temporal lobe connects up with the hippocampus, and is critical for assembling the</w:t>
+      </w:r>
+      <w:r>
+        <w:t xml:space="preserve"> </w:t>
+      </w:r>
+      <w:r>
+        <w:rPr>
+          <w:i/>
+        </w:rPr>
+        <w:t xml:space="preserve">who-what-where</w:t>
+      </w:r>
+      <w:r>
+        <w:t xml:space="preserve"> </w:t>
+      </w:r>
+      <w:r>
+        <w:t xml:space="preserve">elements that define the episodes (events) of our lives, that the hippocampus takes snapshots of. The very tip of the temporal lobe (towards the front) is important for encoding our most abstract, high-level semantic knowledge (truth, justice, etc).</w:t>
+      </w:r>
+    </w:p>
+    <w:p>
+      <w:pPr>
+        <w:numPr>
+          <w:numId w:val="1010"/>
+          <w:ilvl w:val="0"/>
+        </w:numPr>
+      </w:pPr>
+      <w:r>
+        <w:rPr>
+          <w:b/>
+        </w:rPr>
+        <w:t xml:space="preserve">Parietal</w:t>
+      </w:r>
+      <w:r>
+        <w:t xml:space="preserve">: Also feeds off of the occipital visual information, but in the service of guiding motor actions, by virtue of its position betwixt the occipital and frontal lobes, and the primary somatosensory inputs in area</w:t>
+      </w:r>
+      <w:r>
+        <w:t xml:space="preserve"> </w:t>
+      </w:r>
+      <w:r>
+        <w:rPr>
+          <w:i/>
+        </w:rPr>
+        <w:t xml:space="preserve">S1</w:t>
+      </w:r>
+      <w:r>
+        <w:t xml:space="preserve">. S1 is located just across the</w:t>
+      </w:r>
+      <w:r>
+        <w:t xml:space="preserve"> </w:t>
+      </w:r>
+      <w:r>
+        <w:rPr>
+          <w:i/>
+        </w:rPr>
+        <w:t xml:space="preserve">central sulcus</w:t>
+      </w:r>
+      <w:r>
+        <w:t xml:space="preserve"> </w:t>
+      </w:r>
+      <w:r>
+        <w:t xml:space="preserve">(sulcus = groove) from the primary motor cortex,</w:t>
+      </w:r>
+      <w:r>
+        <w:t xml:space="preserve"> </w:t>
+      </w:r>
+      <w:r>
+        <w:rPr>
+          <w:i/>
+        </w:rPr>
+        <w:t xml:space="preserve">M1</w:t>
+      </w:r>
+      <w:r>
+        <w:t xml:space="preserve"> </w:t>
+      </w:r>
+      <w:r>
+        <w:t xml:space="preserve">in the frontal lobe, and each has a matched</w:t>
+      </w:r>
+      <w:r>
+        <w:t xml:space="preserve"> </w:t>
+      </w:r>
+      <w:r>
+        <w:rPr>
+          <w:i/>
+        </w:rPr>
+        <w:t xml:space="preserve">homunculus</w:t>
+      </w:r>
+      <w:r>
+        <w:t xml:space="preserve"> </w:t>
+      </w:r>
+      <w:r>
+        <w:t xml:space="preserve">("little man") representation of your entire body (Figure 2-9), which is distorted in its focus on the most important areas at the expense of others (e.g., your back doesn't get a lot of neural space, whereas your fingers and mouth are very prominently represented). Because motor actions require proper positioning of your hands and body in space, the parietal lobe is where your understanding of spatial locations and relationships arises. Interestingly, these spatial representations are re-used for thinking about more abstract continuous quantities like time and number.</w:t>
+      </w:r>
+    </w:p>
+    <w:p>
+      <w:pPr>
+        <w:pStyle w:val="FigureWithCaption"/>
+      </w:pPr>
+      <w:r>
+        <w:drawing>
+          <wp:inline>
+            <wp:extent cx="2879999" cy="2159999"/>
+            <wp:effectExtent b="0" l="0" r="0" t="0"/>
+            <wp:docPr descr="Fig 2-9: The coordinated homunculus (&quot;little man&quot;) as represented across the primary somatosensory (S1) and motor (M1) cortex." title="" id="1" name="Picture"/>
+            <a:graphic>
+              <a:graphicData uri="http://schemas.openxmlformats.org/drawingml/2006/picture">
+                <pic:pic>
+                  <pic:nvPicPr>
+                    <pic:cNvPr descr="figures/fig_sensory_motor_homunculus.jpg" id="0" name="Picture"/>
+                    <pic:cNvPicPr>
+                      <a:picLocks noChangeArrowheads="1" noChangeAspect="1"/>
+                    </pic:cNvPicPr>
+                  </pic:nvPicPr>
+                  <pic:blipFill>
+                    <a:blip r:embed="rId57"/>
+                    <a:stretch>
+                      <a:fillRect/>
+                    </a:stretch>
+                  </pic:blipFill>
+                  <pic:spPr bwMode="auto">
+                    <a:xfrm>
+                      <a:off x="0" y="0"/>
+                      <a:ext cx="2879999" cy="2159999"/>
+                    </a:xfrm>
+                    <a:prstGeom prst="rect">
+                      <a:avLst/>
+                    </a:prstGeom>
+                    <a:noFill/>
+                    <a:ln w="9525">
+                      <a:noFill/>
+                      <a:headEnd/>
+                      <a:tailEnd/>
+                    </a:ln>
+                  </pic:spPr>
+                </pic:pic>
+              </a:graphicData>
+            </a:graphic>
+          </wp:inline>
+        </w:drawing>
+      </w:r>
+    </w:p>
+    <w:p>
+      <w:pPr>
+        <w:pStyle w:val="ImageCaption"/>
+      </w:pPr>
+      <w:r>
+        <w:t xml:space="preserve">Fig 2-9: The coordinated</w:t>
+      </w:r>
+      <w:r>
+        <w:t xml:space="preserve"> </w:t>
+      </w:r>
+      <w:r>
+        <w:rPr>
+          <w:i/>
+        </w:rPr>
+        <w:t xml:space="preserve">homunculus</w:t>
+      </w:r>
+      <w:r>
+        <w:t xml:space="preserve"> </w:t>
+      </w:r>
+      <w:r>
+        <w:t xml:space="preserve">("little man") as represented across the primary somatosensory (S1) and motor (M1) cortex.</w:t>
+      </w:r>
+    </w:p>
+    <w:p>
+      <w:pPr>
+        <w:pStyle w:val="Compact"/>
+        <w:numPr>
+          <w:numId w:val="1011"/>
+          <w:ilvl w:val="0"/>
+        </w:numPr>
+      </w:pPr>
+      <w:r>
+        <w:rPr>
+          <w:b/>
+        </w:rPr>
+        <w:t xml:space="preserve">Frontal</w:t>
+      </w:r>
+      <w:r>
+        <w:t xml:space="preserve">: Is grounded by its M1 primary motor outputs, which make this lobe focused on motor control across all levels of space and time. Progressively more frontal (i.e.,</w:t>
+      </w:r>
+      <w:r>
+        <w:t xml:space="preserve"> </w:t>
+      </w:r>
+      <w:r>
+        <w:rPr>
+          <w:i/>
+        </w:rPr>
+        <w:t xml:space="preserve">pre-frontal</w:t>
+      </w:r>
+      <w:r>
+        <w:t xml:space="preserve">) areas encode progressively higher-level, extended action plans, to coordinate and organize the basic motor actions encoded back in M1. These higher levels of control require things like sequencing, planning, and decision-making, and as noted above, all of these functions depend critically on interactions between frontal cortex and the basal ganglia. Overall, we think of the frontal cortex's part of this interaction in terms of generating possible action plans, which the basal ganglia then evaluates according to its dopamine-driven learning history, and it sends back up a strong signal activating the plan most likely to maximize future reward and minimize punishment / cost. The inner (medial) and lower (ventral) parts of the frontal lobe are anchored by the inputs from the amygdala and other core visceral areas, including primary taste areas in the</w:t>
+      </w:r>
+      <w:r>
+        <w:t xml:space="preserve"> </w:t>
+      </w:r>
+      <w:r>
+        <w:rPr>
+          <w:i/>
+        </w:rPr>
+        <w:t xml:space="preserve">insula</w:t>
+      </w:r>
+      <w:r>
+        <w:t xml:space="preserve">. These emotional (</w:t>
+      </w:r>
+      <w:r>
+        <w:rPr>
+          <w:i/>
+        </w:rPr>
+        <w:t xml:space="preserve">affective</w:t>
+      </w:r>
+      <w:r>
+        <w:t xml:space="preserve">) and overall body-state inputs are essential for guiding the overall motor control and planning processes, to focus on the things that actually matter, thus giving the frontal lobes a primary role in motivation.</w:t>
+      </w:r>
+    </w:p>
+    <w:p>
+      <w:pPr>
+        <w:pStyle w:val="FirstParagraph"/>
+      </w:pPr>
+      <w:r>
+        <w:t xml:space="preserve">Although the frontal lobe plays such an important role in control, it does not act alone. It is most densely interconnected with the parietal lobe, which provides the sensory guidance needed to inform the action planning process. For example, one important function the parietal lobe can provide is a spatial map of a sequence of actions to be taken over time, to help in figuring out the best ordering of the indvidual steps in the sequence. Furthermore, the parietal lobe can represent the likely sensory outcomes of different possible action plans, in terms of both somatosensory and visual modalities (i.e., how my arm would feel if I moved it in a particular way, and where it would end up in space), which can then feed back to refine the overall motor plan. Interestingly, the lower (ventral) parts of the frontal lobe are more strongly interconnected with the temporal lobe, and these pathways can enable the frontal control system to shape and regulate all the processes taking place there, including driving what we might want to talk about, and how the hippocampus encodes memories. Furthermore, while overt action plans are most informed by the parietal spatial representations, the emotional and motivational aspects of control and planning are more directly informed by information from the temporal lobe. We typically care more about</w:t>
+      </w:r>
+      <w:r>
+        <w:t xml:space="preserve"> </w:t>
+      </w:r>
+      <w:r>
+        <w:rPr>
+          <w:i/>
+        </w:rPr>
+        <w:t xml:space="preserve">who</w:t>
+      </w:r>
+      <w:r>
+        <w:t xml:space="preserve"> </w:t>
+      </w:r>
+      <w:r>
+        <w:t xml:space="preserve">and</w:t>
+      </w:r>
+      <w:r>
+        <w:t xml:space="preserve"> </w:t>
+      </w:r>
+      <w:r>
+        <w:rPr>
+          <w:i/>
+        </w:rPr>
+        <w:t xml:space="preserve">what</w:t>
+      </w:r>
+      <w:r>
+        <w:t xml:space="preserve"> </w:t>
+      </w:r>
+      <w:r>
+        <w:t xml:space="preserve">when thinking about our motivational goals and emotional states, rather than the</w:t>
+      </w:r>
+      <w:r>
+        <w:t xml:space="preserve"> </w:t>
+      </w:r>
+      <w:r>
+        <w:rPr>
+          <w:i/>
+        </w:rPr>
+        <w:t xml:space="preserve">where</w:t>
+      </w:r>
+      <w:r>
+        <w:t xml:space="preserve"> </w:t>
+      </w:r>
+      <w:r>
+        <w:t xml:space="preserve">information encoded in the parietal lobe. Thus, it makes sense that these temporal-lobe inputs to frontal cortex also converge on the ventral and medial affective / motivational areas.</w:t>
+      </w:r>
+    </w:p>
+    <w:p>
+      <w:pPr>
+        <w:pStyle w:val="BodyText"/>
+      </w:pPr>
+      <w:r>
+        <w:t xml:space="preserve">Thus, overall, we can see in the functional organization of the neocortex this balance between different neighborhoods of neurons specializing on different kinds of information, but also depending critically on the work of other areas to get their own jobs done. In effect, the brain is just like any complex human organization (e.g., in a company, a university, the military, etc) -- everyone depends to varying extents on the work that others are doing, but each person also performs some specific, specialized roles. Because neurons stay put in the brain, and neighboring neurons tend to be more strongly interconnected with each other, we can trace these networks of interaction and interdependency to help understand what each part is doing.</w:t>
+      </w:r>
+    </w:p>
+    <w:p>
+      <w:pPr>
         <w:pStyle w:val="Heading2"/>
       </w:pPr>
-      <w:bookmarkStart w:id="56" w:name="consciousness-and-sleep"/>
-      <w:bookmarkEnd w:id="56"/>
-      <w:r>
-        <w:t xml:space="preserve">Consciousness and Sleep</w:t>
+      <w:bookmarkStart w:id="58" w:name="consciousness-sleep-and-arousal"/>
+      <w:bookmarkEnd w:id="58"/>
+      <w:r>
+        <w:t xml:space="preserve">Consciousness, Sleep, and Arousal</w:t>
+      </w:r>
+    </w:p>
+    <w:p>
+      <w:pPr>
+        <w:numPr>
+          <w:numId w:val="1012"/>
+          <w:ilvl w:val="0"/>
+        </w:numPr>
+      </w:pPr>
+      <w:r>
+        <w:t xml:space="preserve">basic stages of sleep / arousal and critical roles of brainstem systems and thalamus</w:t>
+      </w:r>
+    </w:p>
+    <w:p>
+      <w:pPr>
+        <w:numPr>
+          <w:numId w:val="1012"/>
+          <w:ilvl w:val="0"/>
+        </w:numPr>
+      </w:pPr>
+      <w:r>
+        <w:t xml:space="preserve">insomnia and the interdependence of frontal cortex with brainstem neuromodulatory systems</w:t>
+      </w:r>
+    </w:p>
+    <w:p>
+      <w:pPr>
+        <w:numPr>
+          <w:numId w:val="1012"/>
+          <w:ilvl w:val="0"/>
+        </w:numPr>
+      </w:pPr>
+      <w:r>
+        <w:t xml:space="preserve">neural basis of input consciousness in terms of bidirectional interactions: consciousness is a reflection of this mutual interdependence and interaction among neurons. Neocortex is unique in having bidirectional excitatory connections, which come at cost of epilepsy.</w:t>
       </w:r>
     </w:p>
     <w:p>
       <w:pPr>
         <w:pStyle w:val="Heading2"/>
       </w:pPr>
-      <w:bookmarkStart w:id="57" w:name="neuromodulators-and-drugs"/>
-      <w:bookmarkEnd w:id="57"/>
+      <w:bookmarkStart w:id="59" w:name="neuromodulators-and-drugs"/>
+      <w:bookmarkEnd w:id="59"/>
       <w:r>
         <w:t xml:space="preserve">Neuromodulators and Drugs</w:t>
       </w:r>
     </w:p>
     <w:p>
       <w:pPr>
+        <w:numPr>
+          <w:numId w:val="1013"/>
+          <w:ilvl w:val="0"/>
+        </w:numPr>
+      </w:pPr>
+      <w:r>
+        <w:t xml:space="preserve">most drugs affect neuromodulators. GABA is actually more of a neuromodulator -- in neocortex, glutamate is really the main neurotransmitter in terms of being responsible for actually transmitting detailed information from one neuron to the next.</w:t>
+      </w:r>
+    </w:p>
+    <w:p>
+      <w:pPr>
+        <w:numPr>
+          <w:numId w:val="1013"/>
+          <w:ilvl w:val="0"/>
+        </w:numPr>
+      </w:pPr>
+      <w:r>
+        <w:t xml:space="preserve">agonist / antagonist definition, etc.</w:t>
+      </w:r>
+    </w:p>
+    <w:p>
+      <w:pPr>
+        <w:numPr>
+          <w:numId w:val="1013"/>
+          <w:ilvl w:val="0"/>
+        </w:numPr>
+      </w:pPr>
+      <w:r>
+        <w:t xml:space="preserve">list of drugs and what they affect.</w:t>
+      </w:r>
+    </w:p>
+    <w:p>
+      <w:pPr>
         <w:pStyle w:val="Heading2"/>
       </w:pPr>
-      <w:bookmarkStart w:id="58" w:name="emotion-and-arousal"/>
-      <w:bookmarkEnd w:id="58"/>
+      <w:bookmarkStart w:id="60" w:name="emotion-and-arousal"/>
+      <w:bookmarkEnd w:id="60"/>
       <w:r>
         <w:t xml:space="preserve">Emotion and Arousal</w:t>
       </w:r>
     </w:p>
     <w:p>
       <w:pPr>
+        <w:numPr>
+          <w:numId w:val="1014"/>
+          <w:ilvl w:val="0"/>
+        </w:numPr>
+      </w:pPr>
+      <w:r>
+        <w:t xml:space="preserve">extensive interconnected networks of areas devoted to emotion and arousal, at all levels of the brain. thus, from the modern perspective, emotion is as much of an emergent, interactive process as anything else in the brain. However, historically, people took rather extreme and somewhat strange and hard-to-understand perspectives. James-lange / Cannon-Baird etc.</w:t>
+      </w:r>
+    </w:p>
+    <w:p>
+      <w:pPr>
+        <w:numPr>
+          <w:numId w:val="1014"/>
+          <w:ilvl w:val="0"/>
+        </w:numPr>
+      </w:pPr>
+      <w:r>
+        <w:t xml:space="preserve">is emotion really what makes humans unique? hollywood clearly thinks so: evil robotic non-emotional beings... part of this is that emotion is what keeps us from harming each other: psychopaths lack that basic emotional connection. So, from a survival perspective, we really depend on everyone sharing these protective emotional responses, and anything that doesn't is immediately scary and foriegn.</w:t>
+      </w:r>
+    </w:p>
+    <w:p>
+      <w:pPr>
         <w:pStyle w:val="NewPage"/>
       </w:pPr>
       <w:r>
@@ -6209,8 +7037,8 @@
       <w:pPr>
         <w:pStyle w:val="Heading1"/>
       </w:pPr>
-      <w:bookmarkStart w:id="59" w:name="acknowledgments"/>
-      <w:bookmarkEnd w:id="59"/>
+      <w:bookmarkStart w:id="61" w:name="acknowledgments"/>
+      <w:bookmarkEnd w:id="61"/>
       <w:r>
         <w:t xml:space="preserve">Acknowledgments</w:t>
       </w:r>
@@ -6235,8 +7063,8 @@
       <w:pPr>
         <w:pStyle w:val="Heading1"/>
       </w:pPr>
-      <w:bookmarkStart w:id="60" w:name="glossary"/>
-      <w:bookmarkEnd w:id="60"/>
+      <w:bookmarkStart w:id="62" w:name="glossary"/>
+      <w:bookmarkEnd w:id="62"/>
       <w:r>
         <w:t xml:space="preserve">Glossary</w:t>
       </w:r>
@@ -6253,8 +7081,8 @@
       <w:pPr>
         <w:pStyle w:val="Heading1"/>
       </w:pPr>
-      <w:bookmarkStart w:id="61" w:name="about-the-authors"/>
-      <w:bookmarkEnd w:id="61"/>
+      <w:bookmarkStart w:id="63" w:name="about-the-authors"/>
+      <w:bookmarkEnd w:id="63"/>
       <w:r>
         <w:t xml:space="preserve">About the Authors</w:t>
       </w:r>
@@ -6279,8 +7107,8 @@
       <w:pPr>
         <w:pStyle w:val="Heading1"/>
       </w:pPr>
-      <w:bookmarkStart w:id="62" w:name="references"/>
-      <w:bookmarkEnd w:id="62"/>
+      <w:bookmarkStart w:id="64" w:name="references"/>
+      <w:bookmarkEnd w:id="64"/>
       <w:r>
         <w:t xml:space="preserve">References</w:t>
       </w:r>
@@ -6734,7 +7562,7 @@
     </w:lvl>
   </w:abstractNum>
   <w:abstractNum w:abstractNumId="990">
-    <w:nsid w:val="b658cd3d"/>
+    <w:nsid w:val="a610d494"/>
     <w:multiLevelType w:val="multilevel"/>
     <w:lvl w:ilvl="0">
       <w:numFmt w:val="bullet"/>
@@ -6815,7 +7643,7 @@
     </w:lvl>
   </w:abstractNum>
   <w:abstractNum w:abstractNumId="99411">
-    <w:nsid w:val="ba5676f1"/>
+    <w:nsid w:val="b7a6bb14"/>
     <w:multiLevelType w:val="multilevel"/>
     <w:lvl w:ilvl="0">
       <w:start w:val="1"/>
@@ -6903,7 +7731,7 @@
     </w:lvl>
   </w:abstractNum>
   <w:abstractNum w:abstractNumId="991">
-    <w:nsid w:val="b0d12cc4"/>
+    <w:nsid w:val="837979b1"/>
     <w:multiLevelType w:val="multilevel"/>
     <w:lvl w:ilvl="0">
       <w:numFmt w:val="bullet"/>
@@ -7065,6 +7893,24 @@
     <w:abstractNumId w:val="991"/>
   </w:num>
   <w:num w:numId="1008">
+    <w:abstractNumId w:val="991"/>
+  </w:num>
+  <w:num w:numId="1009">
+    <w:abstractNumId w:val="991"/>
+  </w:num>
+  <w:num w:numId="1010">
+    <w:abstractNumId w:val="991"/>
+  </w:num>
+  <w:num w:numId="1011">
+    <w:abstractNumId w:val="991"/>
+  </w:num>
+  <w:num w:numId="1012">
+    <w:abstractNumId w:val="991"/>
+  </w:num>
+  <w:num w:numId="1013">
+    <w:abstractNumId w:val="991"/>
+  </w:num>
+  <w:num w:numId="1014">
     <w:abstractNumId w:val="991"/>
   </w:num>
 </w:numbering>

</xml_diff>

<commit_message>
chapter 2 full draft, moved consciousness, sleep, arousal, emotion to ch 3
</commit_message>
<xml_diff>
--- a/book.docx
+++ b/book.docx
@@ -4056,7 +4056,7 @@
       <w:r>
         <w:drawing>
           <wp:inline>
-            <wp:extent cx="2519999" cy="872830"/>
+            <wp:extent cx="4523232" cy="1566672"/>
             <wp:effectExtent b="0" l="0" r="0" t="0"/>
             <wp:docPr descr="Fig 2-1: The principle of emergence, simply illustrated. The gears on the left do not interact, and nothing interesting happens. However, on the right, the interaction between the gears produces interesting, useful phenomena that cannot be reduced to the individual gears separately. For example, the little gear will spin faster, but the larger one will have higher torque at its axel -- these properties would be entirely different if either gear interacted with different sized gear. Furthermore, the material that the gear is made from really doesn't matter very much -- the same basic behavior would be produced by plastic, metal, wood, etc. Thus, even in this simple case, there is something just slightly magical and irreducible going on -- when two gears get together, something emerges that is more than the sum of the parts, and exists in a way independent of the parts, even while being entirely dependent on actually having those parts to make it happen. This seems like a good analogy for the relationship between the mind and the brain." title="" id="1" name="Picture"/>
             <a:graphic>
@@ -4077,7 +4077,7 @@
                   <pic:spPr bwMode="auto">
                     <a:xfrm>
                       <a:off x="0" y="0"/>
-                      <a:ext cx="2519999" cy="872830"/>
+                      <a:ext cx="4523232" cy="1566672"/>
                     </a:xfrm>
                     <a:prstGeom prst="rect">
                       <a:avLst/>
@@ -4508,6 +4508,115 @@
     </w:p>
     <w:p>
       <w:pPr>
+        <w:pStyle w:val="FigureWithCaption"/>
+      </w:pPr>
+      <w:r>
+        <w:drawing>
+          <wp:inline>
+            <wp:extent cx="3099140" cy="3369165"/>
+            <wp:effectExtent b="0" l="0" r="0" t="0"/>
+            <wp:docPr descr="Fig 2-4: Details of the communication process across the synapse between a sending axon and a receiving dendrite. Neurotransmitter is released from the terminal button (pronounced in French-style by those in the know), and opens corresponding receptors on the dendrites, allowing electrically-charged ions to flow into the receiving neuron. Once neurotransmitter is released, it is taken back into the axon (reuptake) and broken down by enzymes, so that it tracks the rate of spiking by the sending neuron, and doesn't just hang out indefinitely." title="" id="1" name="Picture"/>
+            <a:graphic>
+              <a:graphicData uri="http://schemas.openxmlformats.org/drawingml/2006/picture">
+                <pic:pic>
+                  <pic:nvPicPr>
+                    <pic:cNvPr descr="figures/fig_synapse.png" id="0" name="Picture"/>
+                    <pic:cNvPicPr>
+                      <a:picLocks noChangeArrowheads="1" noChangeAspect="1"/>
+                    </pic:cNvPicPr>
+                  </pic:nvPicPr>
+                  <pic:blipFill>
+                    <a:blip r:embed="rId47"/>
+                    <a:stretch>
+                      <a:fillRect/>
+                    </a:stretch>
+                  </pic:blipFill>
+                  <pic:spPr bwMode="auto">
+                    <a:xfrm>
+                      <a:off x="0" y="0"/>
+                      <a:ext cx="3099140" cy="3369165"/>
+                    </a:xfrm>
+                    <a:prstGeom prst="rect">
+                      <a:avLst/>
+                    </a:prstGeom>
+                    <a:noFill/>
+                    <a:ln w="9525">
+                      <a:noFill/>
+                      <a:headEnd/>
+                      <a:tailEnd/>
+                    </a:ln>
+                  </pic:spPr>
+                </pic:pic>
+              </a:graphicData>
+            </a:graphic>
+          </wp:inline>
+        </w:drawing>
+      </w:r>
+    </w:p>
+    <w:p>
+      <w:pPr>
+        <w:pStyle w:val="ImageCaption"/>
+      </w:pPr>
+      <w:r>
+        <w:t xml:space="preserve">Fig 2-4: Details of the communication process across the synapse between a sending axon and a receiving dendrite. Neurotransmitter is released from the</w:t>
+      </w:r>
+      <w:r>
+        <w:t xml:space="preserve"> </w:t>
+      </w:r>
+      <w:r>
+        <w:rPr>
+          <w:i/>
+        </w:rPr>
+        <w:t xml:space="preserve">terminal button</w:t>
+      </w:r>
+      <w:r>
+        <w:t xml:space="preserve"> </w:t>
+      </w:r>
+      <w:r>
+        <w:t xml:space="preserve">(pronounced in French-style by those in the know), and opens corresponding</w:t>
+      </w:r>
+      <w:r>
+        <w:t xml:space="preserve"> </w:t>
+      </w:r>
+      <w:r>
+        <w:rPr>
+          <w:i/>
+        </w:rPr>
+        <w:t xml:space="preserve">receptors</w:t>
+      </w:r>
+      <w:r>
+        <w:t xml:space="preserve"> </w:t>
+      </w:r>
+      <w:r>
+        <w:t xml:space="preserve">on the dendrites, allowing electrically-charged</w:t>
+      </w:r>
+      <w:r>
+        <w:t xml:space="preserve"> </w:t>
+      </w:r>
+      <w:r>
+        <w:rPr>
+          <w:i/>
+        </w:rPr>
+        <w:t xml:space="preserve">ions</w:t>
+      </w:r>
+      <w:r>
+        <w:t xml:space="preserve"> </w:t>
+      </w:r>
+      <w:r>
+        <w:t xml:space="preserve">to flow into the receiving neuron. Once neurotransmitter is released, it is taken back into the axon (</w:t>
+      </w:r>
+      <w:r>
+        <w:rPr>
+          <w:i/>
+        </w:rPr>
+        <w:t xml:space="preserve">reuptake</w:t>
+      </w:r>
+      <w:r>
+        <w:t xml:space="preserve">) and broken down by enzymes, so that it tracks the rate of spiking by the sending neuron, and doesn't just hang out indefinitely.</w:t>
+      </w:r>
+    </w:p>
+    <w:p>
+      <w:pPr>
         <w:pStyle w:val="Compact"/>
         <w:numPr>
           <w:numId w:val="1007"/>
@@ -4521,7 +4630,7 @@
         <w:t xml:space="preserve">Synapses</w:t>
       </w:r>
       <w:r>
-        <w:t xml:space="preserve">: are the tiny gaps between neurons, where the output signals from one neuron cross over and become the input signals to the next. Most synapses are</w:t>
+        <w:t xml:space="preserve">: are the tiny gaps between neurons, where the output signals from one neuron cross over and become the input signals to the next (Figure 2-4). Most synapses are</w:t>
       </w:r>
       <w:r>
         <w:t xml:space="preserve"> </w:t>
@@ -4650,7 +4759,16 @@
         <w:t xml:space="preserve"> </w:t>
       </w:r>
       <w:r>
-        <w:t xml:space="preserve">electrical potential in the receiving neuron. All this complex-sounding machinery and terminology is actually very simple: Neurons like to excite other neurons by sending them exciting signals! The basic machinery is chemical and electrical, but the bottom line is just: how strongly do the input signals to a given neuron excite it? This is determined by the detailed function of each of the roughly 10,000 synapses coming into a given neuron.</w:t>
+        <w:t xml:space="preserve">electrical potential in the receiving neuron. After release, neurotransmitters are taken back into the terminal button (</w:t>
+      </w:r>
+      <w:r>
+        <w:rPr>
+          <w:i/>
+        </w:rPr>
+        <w:t xml:space="preserve">reuptake</w:t>
+      </w:r>
+      <w:r>
+        <w:t xml:space="preserve">) and broken down by enzymes -- this ensures that the amount of neurotransmitter binding accurately reflects the spiking rate of the sending neuron. All this complex-sounding machinery and terminology is actually very simple: Neurons like to excite other neurons by sending them exciting signals! The basic machinery is chemical and electrical, but the bottom line is just: how strongly do the input signals to a given neuron excite it? This is determined by the detailed function of each of the roughly 10,000 synapses coming into a given neuron.</w:t>
       </w:r>
     </w:p>
     <w:p>
@@ -4673,7 +4791,7 @@
                     </pic:cNvPicPr>
                   </pic:nvPicPr>
                   <pic:blipFill>
-                    <a:blip r:embed="rId47"/>
+                    <a:blip r:embed="rId48"/>
                     <a:stretch>
                       <a:fillRect/>
                     </a:stretch>
@@ -5009,106 +5127,6 @@
     </w:p>
     <w:p>
       <w:pPr>
-        <w:pStyle w:val="FigureWithCaption"/>
-      </w:pPr>
-      <w:r>
-        <w:drawing>
-          <wp:inline>
-            <wp:extent cx="1799999" cy="1956831"/>
-            <wp:effectExtent b="0" l="0" r="0" t="0"/>
-            <wp:docPr descr="Fig 2-4: Details of the communication process across the synapse between a sending axon and a receiving dendrite. Neurotransmitter is released from the terminal button (pronounced in French-style by those in the know), and opens corresponding receptors on the dendrites, allowing electrically-charged ions to flow into the receiving neuron." title="" id="1" name="Picture"/>
-            <a:graphic>
-              <a:graphicData uri="http://schemas.openxmlformats.org/drawingml/2006/picture">
-                <pic:pic>
-                  <pic:nvPicPr>
-                    <pic:cNvPr descr="figures/fig_synapse.png" id="0" name="Picture"/>
-                    <pic:cNvPicPr>
-                      <a:picLocks noChangeArrowheads="1" noChangeAspect="1"/>
-                    </pic:cNvPicPr>
-                  </pic:nvPicPr>
-                  <pic:blipFill>
-                    <a:blip r:embed="rId48"/>
-                    <a:stretch>
-                      <a:fillRect/>
-                    </a:stretch>
-                  </pic:blipFill>
-                  <pic:spPr bwMode="auto">
-                    <a:xfrm>
-                      <a:off x="0" y="0"/>
-                      <a:ext cx="1799999" cy="1956831"/>
-                    </a:xfrm>
-                    <a:prstGeom prst="rect">
-                      <a:avLst/>
-                    </a:prstGeom>
-                    <a:noFill/>
-                    <a:ln w="9525">
-                      <a:noFill/>
-                      <a:headEnd/>
-                      <a:tailEnd/>
-                    </a:ln>
-                  </pic:spPr>
-                </pic:pic>
-              </a:graphicData>
-            </a:graphic>
-          </wp:inline>
-        </w:drawing>
-      </w:r>
-    </w:p>
-    <w:p>
-      <w:pPr>
-        <w:pStyle w:val="ImageCaption"/>
-      </w:pPr>
-      <w:r>
-        <w:t xml:space="preserve">Fig 2-4: Details of the communication process across the synapse between a sending axon and a receiving dendrite. Neurotransmitter is released from the</w:t>
-      </w:r>
-      <w:r>
-        <w:t xml:space="preserve"> </w:t>
-      </w:r>
-      <w:r>
-        <w:rPr>
-          <w:i/>
-        </w:rPr>
-        <w:t xml:space="preserve">terminal button</w:t>
-      </w:r>
-      <w:r>
-        <w:t xml:space="preserve"> </w:t>
-      </w:r>
-      <w:r>
-        <w:t xml:space="preserve">(pronounced in French-style by those in the know), and opens corresponding</w:t>
-      </w:r>
-      <w:r>
-        <w:t xml:space="preserve"> </w:t>
-      </w:r>
-      <w:r>
-        <w:rPr>
-          <w:i/>
-        </w:rPr>
-        <w:t xml:space="preserve">receptors</w:t>
-      </w:r>
-      <w:r>
-        <w:t xml:space="preserve"> </w:t>
-      </w:r>
-      <w:r>
-        <w:t xml:space="preserve">on the dendrites, allowing electrically-charged</w:t>
-      </w:r>
-      <w:r>
-        <w:t xml:space="preserve"> </w:t>
-      </w:r>
-      <w:r>
-        <w:rPr>
-          <w:i/>
-        </w:rPr>
-        <w:t xml:space="preserve">ions</w:t>
-      </w:r>
-      <w:r>
-        <w:t xml:space="preserve"> </w:t>
-      </w:r>
-      <w:r>
-        <w:t xml:space="preserve">to flow into the receiving neuron.</w:t>
-      </w:r>
-    </w:p>
-    <w:p>
-      <w:pPr>
         <w:pStyle w:val="BodyText"/>
       </w:pPr>
       <w:r>
@@ -5190,7 +5208,22 @@
         <w:t xml:space="preserve"> </w:t>
       </w:r>
       <w:r>
-        <w:t xml:space="preserve">receptors! These inhibitory inputs come from an entirely separate set of specialized neurons known as</w:t>
+        <w:t xml:space="preserve">receptors, which allow negatively-charged</w:t>
+      </w:r>
+      <w:r>
+        <w:t xml:space="preserve"> </w:t>
+      </w:r>
+      <w:r>
+        <w:rPr>
+          <w:i/>
+        </w:rPr>
+        <w:t xml:space="preserve">Cl-</w:t>
+      </w:r>
+      <w:r>
+        <w:t xml:space="preserve"> </w:t>
+      </w:r>
+      <w:r>
+        <w:t xml:space="preserve">(chloride) ions to enter the cell (thus, your brain runs primarily on table salt: Na+Cl-). These inhibitory inputs come from an entirely separate set of specialized neurons known as</w:t>
       </w:r>
       <w:r>
         <w:t xml:space="preserve"> </w:t>
@@ -5244,7 +5277,7 @@
           <wp:inline>
             <wp:extent cx="2270657" cy="1215108"/>
             <wp:effectExtent b="0" l="0" r="0" t="0"/>
-            <wp:docPr descr="Fig 2-5: The Tug-of-War between excitation and inhibition, producing a beneficial balancing act, and the source of contrast coding in the brain. Inhibition pulls the membrane potential (written as Vm, where V=voltage and m=membrane), down toward the resting potential of roughly -75 mV, while excitation pulls up toward roughly 0 to +55 mV (depending on type of neuron, etc). Theta represents the threshold electrical potential, above which the neuron will fire a spike. The ability to do so depends only on the relative balance between excitation and inhibition, not the absolute levels." title="" id="1" name="Picture"/>
+            <wp:docPr descr="Fig 2-5: The Tug-of-War between excitation and inhibition, producing a beneficial balancing act, and the source of contrast coding in the brain. Inhibition pulls the membrane potential (written as Vm, where V=voltage and m=membrane), down toward the resting potential of roughly -75 mV via the influx of negative Cl- ions. Excitation pulls up toward roughly 0 to +55 mV (depending on type of neuron, etc) via the influx of positive Na+ ions. Thus, the components of ordinary table salt (Na+Cl-) are driving this perpetual battle inside every one of your neurons. Theta represents the threshold electrical potential, above which the neuron will fire a spike. The ability to do so depends only on the relative balance between excitation and inhibition, not the absolute levels." title="" id="1" name="Picture"/>
             <a:graphic>
               <a:graphicData uri="http://schemas.openxmlformats.org/drawingml/2006/picture">
                 <pic:pic>
@@ -5317,7 +5350,7 @@
         <w:t xml:space="preserve"> </w:t>
       </w:r>
       <w:r>
-        <w:t xml:space="preserve">of roughly -75 mV, while excitation pulls up toward roughly 0 to +55 mV (depending on type of neuron, etc). Theta represents the</w:t>
+        <w:t xml:space="preserve">of roughly -75 mV via the influx of negative Cl- ions. Excitation pulls up toward roughly 0 to +55 mV (depending on type of neuron, etc) via the influx of positive Na+ ions. Thus, the components of ordinary table salt (Na+Cl-) are driving this perpetual battle inside every one of your neurons. Theta represents the</w:t>
       </w:r>
       <w:r>
         <w:t xml:space="preserve"> </w:t>
@@ -5355,7 +5388,7 @@
         <w:pStyle w:val="BodyText"/>
       </w:pPr>
       <w:r>
-        <w:t xml:space="preserve">Inside each neuron, excitation and inhibition are forever locked in a pitched battle, which can be pictured as a tug-of-war, with each side pulling with varying strength, but always in the same direction (Figure 2-5). The "pitch" on which this battle is taking place is the amount of electrical charge in the cell, i.e., the membrane potential. The excitatory end is always pulling this potential upwards, while the inhibitory side is pulling it back down, and the actual potential represents the balance between these two forces.</w:t>
+        <w:t xml:space="preserve">Inside each neuron, excitation and inhibition are forever locked in a pitched battle, which can be pictured as a tug-of-war, with each side pulling with varying strength, but each side always pulling in the same direction (Figure 2-5). The "pitch" on which this battle is taking place is the amount of electrical charge in the cell, i.e., the membrane potential. The excitatory end is always pulling this potential upwards, while the inhibitory side is pulling it back down, and the actual potential represents the balance between these two forces.</w:t>
       </w:r>
     </w:p>
     <w:p>
@@ -5560,7 +5593,7 @@
       <w:r>
         <w:drawing>
           <wp:inline>
-            <wp:extent cx="1439999" cy="1972426"/>
+            <wp:extent cx="4255770" cy="5829300"/>
             <wp:effectExtent b="0" l="0" r="0" t="0"/>
             <wp:docPr descr="Fig 2-6: The brain would be a lot easier to understand if each part had an easily-labeled, distinct function." title="" id="1" name="Picture"/>
             <a:graphic>
@@ -5581,7 +5614,7 @@
                   <pic:spPr bwMode="auto">
                     <a:xfrm>
                       <a:off x="0" y="0"/>
-                      <a:ext cx="1439999" cy="1972426"/>
+                      <a:ext cx="4255770" cy="5829300"/>
                     </a:xfrm>
                     <a:prstGeom prst="rect">
                       <a:avLst/>
@@ -5746,7 +5779,7 @@
       <w:r>
         <w:drawing>
           <wp:inline>
-            <wp:extent cx="2879999" cy="2204560"/>
+            <wp:extent cx="5943600" cy="4549661"/>
             <wp:effectExtent b="0" l="0" r="0" t="0"/>
             <wp:docPr descr="Fig 2-7: Large-scale (&quot;gross&quot;) brain structures and their overall specialized functions." title="" id="1" name="Picture"/>
             <a:graphic>
@@ -5767,7 +5800,7 @@
                   <pic:spPr bwMode="auto">
                     <a:xfrm>
                       <a:off x="0" y="0"/>
-                      <a:ext cx="2879999" cy="2204560"/>
+                      <a:ext cx="5943600" cy="4549661"/>
                     </a:xfrm>
                     <a:prstGeom prst="rect">
                       <a:avLst/>
@@ -6248,306 +6281,25 @@
     </w:p>
     <w:p>
       <w:pPr>
-        <w:pStyle w:val="BodyText"/>
-      </w:pPr>
-      <w:r>
-        <w:rPr>
-          <w:b/>
-        </w:rPr>
-        <w:t xml:space="preserve">Cerebellum</w:t>
-      </w:r>
-      <w:r>
-        <w:t xml:space="preserve">: The cerebellum plays a critical role in learning to perform motor (muscle) movements in a smooth, efficient, and coordinated way. Anatomically, it is a kind of "mini brain" tucked under the back of your brain, and it is also a "cortical" structure with a very distinctive sheet-like organization. In some ways, you can think of it as a kind of "hippocampus for motor learning", as suggested by the pioneering scientist David Marr in a pair of prescient papers in 1969/71 that attempted to discern the functions of these brain areas based on their unique anatomical properties. Amazingly, his ideas have largely stood the test of time, and form the core of our modern conception of these areas. These brain areas are among the most functionally specialized, and both rely on a kind of "brute force" memorization strategy to achieve their special learning abilities. This brute force strategy requires a lot of neurons: half of the total neurons in your brain live in the cerebellum! An important consequence of this strategy is that it takes lots and lots of practice to really perfect any given motor skill (e.g., gymnastics, skiing, etc), because the cerebellum has to memorize each of the many different ways to perform a motor action.</w:t>
-      </w:r>
-    </w:p>
-    <w:p>
-      <w:pPr>
-        <w:pStyle w:val="BodyText"/>
-      </w:pPr>
-      <w:r>
-        <w:t xml:space="preserve">The cerebellum learns to anticipate errors, awkwardness, and inefficiency in a given motor action plan, and sends well-timed corrective signals to prevent those from actually occurring. It receives error signals from a nucleus called the</w:t>
-      </w:r>
-      <w:r>
-        <w:t xml:space="preserve"> </w:t>
-      </w:r>
-      <w:r>
-        <w:rPr>
-          <w:i/>
-        </w:rPr>
-        <w:t xml:space="preserve">inferior olivary nucleus</w:t>
-      </w:r>
-      <w:r>
-        <w:t xml:space="preserve"> </w:t>
-      </w:r>
-      <w:r>
-        <w:t xml:space="preserve">(you can guess what it looks like), which drive a powerful error-correcting learning signal in the</w:t>
-      </w:r>
-      <w:r>
-        <w:t xml:space="preserve"> </w:t>
-      </w:r>
-      <w:r>
-        <w:rPr>
-          <w:i/>
-        </w:rPr>
-        <w:t xml:space="preserve">purkinje</w:t>
-      </w:r>
-      <w:r>
-        <w:t xml:space="preserve"> </w:t>
-      </w:r>
-      <w:r>
-        <w:t xml:space="preserve">neurons that are one of the central actors in the cerebellar circuit. These purkinje neurons are truly amazing things, receiving over 100,000 different synaptic inputs (10 times as many as the typical neocortical neuron) -- so many synapses are needed to be able to have distinct memories for each of those different motor action sequences. This form of error-driven learning is quite different from the "snapshot" memorization operating in the hippocampus, so these brain structures are also functionally distinct from each other, even though they both share the same overall brute-force memorization strategy.</w:t>
-      </w:r>
-    </w:p>
-    <w:p>
-      <w:pPr>
-        <w:pStyle w:val="BodyText"/>
-      </w:pPr>
-      <w:r>
-        <w:t xml:space="preserve">Interestingly, the cerebellum and basal ganglia, which are both considered motor control systems, have almost no direct interconnections (a rarity in the brain, as we've seen) -- but this actually makes good sense, because they each perform very different functions, at different time scales. The cerebellum deals with very fast "online" motor control at the scale of 10's of milliseconds, whereas the basal ganglia is more involved in the "outer loop" of deciding which of various possible motor plans to actually execute. Thus, the basal ganglia typically acts first to select the motor plan, and then the cerebellum takes over and ensures that the selected plan is executed to the best of your ability. By analogy with the different roles in making a movie, the basal ganglia (together with the frontal cortex) is the producer, deciding what movie to make; the cerebellum is the director, who is there day-in-day-out on the set, dishing out detailed instructions to the actors to make it all look good; and motor circuits in the</w:t>
-      </w:r>
-      <w:r>
-        <w:t xml:space="preserve"> </w:t>
-      </w:r>
-      <w:r>
-        <w:rPr>
-          <w:i/>
-        </w:rPr>
-        <w:t xml:space="preserve">pons</w:t>
-      </w:r>
-      <w:r>
-        <w:t xml:space="preserve"> </w:t>
-      </w:r>
-      <w:r>
-        <w:t xml:space="preserve">and other brainstem areas, on down into the spinal chord and the muscles, are the actors, actually carrying out the actions.</w:t>
-      </w:r>
-    </w:p>
-    <w:p>
-      <w:pPr>
-        <w:pStyle w:val="BodyText"/>
-      </w:pPr>
-      <w:r>
-        <w:rPr>
-          <w:b/>
-        </w:rPr>
-        <w:t xml:space="preserve">Hypothalamus</w:t>
-      </w:r>
-      <w:r>
-        <w:t xml:space="preserve">: This tiny structure plays a huge role in controlling your basic bodily functions, including eating, drinking, sleeping, arousal, sex, stress, immune response, etc. It is the kingpin in the</w:t>
-      </w:r>
-      <w:r>
-        <w:t xml:space="preserve"> </w:t>
-      </w:r>
-      <w:r>
-        <w:rPr>
-          <w:i/>
-        </w:rPr>
-        <w:t xml:space="preserve">HPA axis</w:t>
-      </w:r>
-      <w:r>
-        <w:t xml:space="preserve"> </w:t>
-      </w:r>
-      <w:r>
-        <w:t xml:space="preserve">(hypothalamic-pituitary-adrenal), which is a system of interconnected structures that release hormones including corticosteroids in response to stress. The hypothalamus has many different nuclei, each specialized for different domains, and some of these project up to the amygdala to drive emotional responses. For example, the positive reward feelings associated with eating and drinking come from the lateral hypothalamus, and these signals go into the amygdala and directly into the dopamine system, driving bursts of dopamine for (unexpected) positive events, like when a co-worker brings in leftover birthday cake to the office. The hypothalamus also receives top-down control signals from areas of ventral and medial frontal cortex, which can regulate the response to potentially stressful events, for example.</w:t>
-      </w:r>
-    </w:p>
-    <w:p>
-      <w:pPr>
-        <w:pStyle w:val="BodyText"/>
-      </w:pPr>
-      <w:r>
-        <w:t xml:space="preserve">One fascinating line of research shows that rats that receive mild electric shocks, which they can turn off by moving to another part of their cage, are able to control their stress responses much better than a poor "yoked" rat that receives the exact same electric shocks, but has no control over them. Thus, the perception of control, which has been localized to those frontal cortical areas (consistent with the overall role of these areas in control more generally), is an essential factor in how the body responds to stressful situations. A clear real-world example of this is the difference between driving a car and riding along as a passenger -- the driver typically experiences things as "under control" whereas the passenger is more likely to feel stress because the driver is going too fast otherwise being unsafe. More generally, chronic exposure to negative, stressful sitations over which a person has little perceived control can produce significant long-term mental heatlh problems, leading to a kind of</w:t>
-      </w:r>
-      <w:r>
-        <w:t xml:space="preserve"> </w:t>
-      </w:r>
-      <w:r>
-        <w:rPr>
-          <w:i/>
-        </w:rPr>
-        <w:t xml:space="preserve">learned helplessness</w:t>
-      </w:r>
-      <w:r>
-        <w:t xml:space="preserve"> </w:t>
-      </w:r>
-      <w:r>
-        <w:t xml:space="preserve">that is associated with depression.</w:t>
-      </w:r>
-    </w:p>
-    <w:p>
-      <w:pPr>
-        <w:pStyle w:val="BodyText"/>
-      </w:pPr>
-      <w:r>
-        <w:rPr>
-          <w:b/>
-        </w:rPr>
-        <w:t xml:space="preserve">Brainstem Nuclei and Medulla Oblongata</w:t>
-      </w:r>
-      <w:r>
-        <w:t xml:space="preserve">: Finally, there are a number of different clumps of neurons in the brainstem that play critical roles in overall brain and body function. These are evolutionarily more ancient brain areas, like the hypothalamus, which have highly specialized functions. In computer terms, these are the core BIOS brain areas -- the low-level hardware control areas. One group of such nuclei are collectively referred to as the</w:t>
-      </w:r>
-      <w:r>
-        <w:t xml:space="preserve"> </w:t>
-      </w:r>
-      <w:r>
-        <w:rPr>
-          <w:i/>
-        </w:rPr>
-        <w:t xml:space="preserve">reticular activating system</w:t>
-      </w:r>
-      <w:r>
-        <w:t xml:space="preserve">, and include the sources of the major</w:t>
-      </w:r>
-      <w:r>
-        <w:t xml:space="preserve"> </w:t>
-      </w:r>
-      <w:r>
-        <w:rPr>
-          <w:i/>
-        </w:rPr>
-        <w:t xml:space="preserve">neuromodulators</w:t>
-      </w:r>
-      <w:r>
-        <w:t xml:space="preserve"> </w:t>
-      </w:r>
-      <w:r>
-        <w:t xml:space="preserve">that "modulate" (alter) the functioning of neurons throughout the brain in various (often similar) ways:</w:t>
-      </w:r>
-    </w:p>
-    <w:p>
-      <w:pPr>
-        <w:pStyle w:val="Compact"/>
-        <w:numPr>
-          <w:numId w:val="1009"/>
-          <w:ilvl w:val="0"/>
-        </w:numPr>
-      </w:pPr>
-      <w:r>
-        <w:rPr>
-          <w:i/>
-        </w:rPr>
-        <w:t xml:space="preserve">ventral tegmental area</w:t>
-      </w:r>
-      <w:r>
-        <w:t xml:space="preserve"> </w:t>
-      </w:r>
-      <w:r>
-        <w:t xml:space="preserve">and</w:t>
-      </w:r>
-      <w:r>
-        <w:t xml:space="preserve"> </w:t>
-      </w:r>
-      <w:r>
-        <w:rPr>
-          <w:i/>
-        </w:rPr>
-        <w:t xml:space="preserve">substantia nigra pars compacta</w:t>
-      </w:r>
-      <w:r>
-        <w:t xml:space="preserve">: dopamine -- modulates learning in basal ganglia, other areas.</w:t>
-      </w:r>
-    </w:p>
-    <w:p>
-      <w:pPr>
-        <w:pStyle w:val="Compact"/>
-        <w:numPr>
-          <w:numId w:val="1009"/>
-          <w:ilvl w:val="0"/>
-        </w:numPr>
-      </w:pPr>
-      <w:r>
-        <w:rPr>
-          <w:i/>
-        </w:rPr>
-        <w:t xml:space="preserve">raphe nucleus (dorsal, median)</w:t>
-      </w:r>
-      <w:r>
-        <w:t xml:space="preserve">: serotonin -- modulates arousal, sleep, mood.</w:t>
-      </w:r>
-    </w:p>
-    <w:p>
-      <w:pPr>
-        <w:pStyle w:val="Compact"/>
-        <w:numPr>
-          <w:numId w:val="1009"/>
-          <w:ilvl w:val="0"/>
-        </w:numPr>
-      </w:pPr>
-      <w:r>
-        <w:rPr>
-          <w:i/>
-        </w:rPr>
-        <w:t xml:space="preserve">locus coeruleus</w:t>
-      </w:r>
-      <w:r>
-        <w:t xml:space="preserve">: norepinepherine (noradrenaline) -- modulates effort, engagement.</w:t>
-      </w:r>
-    </w:p>
-    <w:p>
-      <w:pPr>
-        <w:pStyle w:val="Compact"/>
-        <w:numPr>
-          <w:numId w:val="1009"/>
-          <w:ilvl w:val="0"/>
-        </w:numPr>
-      </w:pPr>
-      <w:r>
-        <w:rPr>
-          <w:i/>
-        </w:rPr>
-        <w:t xml:space="preserve">basal forebrain cholinergic nuclei</w:t>
-      </w:r>
-      <w:r>
-        <w:t xml:space="preserve">: acetylcholine -- modulates attention, arousal, learning (nicotine affects this system).</w:t>
-      </w:r>
-    </w:p>
-    <w:p>
-      <w:pPr>
-        <w:pStyle w:val="FirstParagraph"/>
-      </w:pPr>
-      <w:r>
-        <w:t xml:space="preserve">These core areas serve as master control knobs for the overall state of the brain, and are thus incredibly important and powerful. All of them receive extensive top-down projections from the frontal lobe, which thereby asserts its overall master control of these knobs, while also being subject to their effects. The mutual interdependence of all of these brain systems is evident even here at the lowest levels, and has many important implications for sleep, arousal, and other overall brain states.</w:t>
-      </w:r>
-    </w:p>
-    <w:p>
-      <w:pPr>
-        <w:pStyle w:val="BodyText"/>
-      </w:pPr>
-      <w:r>
-        <w:t xml:space="preserve">Last but not least, the medulla obolongata wins the prize for the funniest name in the brain, but it is no laughing matter, providing essential low-level body control signals. Damage to this area often results in death. Enough said.</w:t>
-      </w:r>
-    </w:p>
-    <w:p>
-      <w:pPr>
-        <w:pStyle w:val="Heading2"/>
-      </w:pPr>
-      <w:bookmarkStart w:id="55" w:name="functional-organization-of-the-neocortex"/>
-      <w:bookmarkEnd w:id="55"/>
-      <w:r>
-        <w:t xml:space="preserve">Functional Organization of the Neocortex</w:t>
-      </w:r>
-    </w:p>
-    <w:p>
-      <w:pPr>
         <w:pStyle w:val="FigureWithCaption"/>
       </w:pPr>
       <w:r>
         <w:drawing>
           <wp:inline>
-            <wp:extent cx="2879999" cy="2278762"/>
+            <wp:extent cx="5943600" cy="3098534"/>
             <wp:effectExtent b="0" l="0" r="0" t="0"/>
-            <wp:docPr descr="Fig 2-8: Functional specializations of the different lobes of the neocortex, stemming largely from their unique primary sensory / motor areas (V1 = primary visual cortex, A1 = primary auditory cortex, S1 = primary somatosensory cortex, M1 = primary motor cortex)." title="" id="1" name="Picture"/>
+            <wp:docPr descr="Fig 2-8: Learning Rules across the brain: some of the clearest differences between brain areas are in terms of the signals that drive learning in a given area. In particular, the basal ganglia and cerebellum each specialize on two of the most important types of learning signals: reward (and punishment) vs. error signals (which are not the same as punishment -- these are instead detailed signals with specific information about exactly what didn't go according to plan in a motor action. The cerebellum is unique in having no dopamine innervation or receptors. More evolutionarily-modern areas incorporate multiple signals, and include self-organizing learning, which means learning that happens automatically all the time, as in the hippocampus automatically taking snapshots of cortical activity." title="" id="1" name="Picture"/>
             <a:graphic>
               <a:graphicData uri="http://schemas.openxmlformats.org/drawingml/2006/picture">
                 <pic:pic>
                   <pic:nvPicPr>
-                    <pic:cNvPr descr="figures/fig_cortex_lobes.png" id="0" name="Picture"/>
+                    <pic:cNvPr descr="figures/fig_learning_rules_across_brain.png" id="0" name="Picture"/>
                     <pic:cNvPicPr>
                       <a:picLocks noChangeArrowheads="1" noChangeAspect="1"/>
                     </pic:cNvPicPr>
                   </pic:nvPicPr>
                   <pic:blipFill>
-                    <a:blip r:embed="rId56"/>
+                    <a:blip r:embed="rId55"/>
                     <a:stretch>
                       <a:fillRect/>
                     </a:stretch>
@@ -6555,7 +6307,7 @@
                   <pic:spPr bwMode="auto">
                     <a:xfrm>
                       <a:off x="0" y="0"/>
-                      <a:ext cx="2879999" cy="2278762"/>
+                      <a:ext cx="5943600" cy="3098534"/>
                     </a:xfrm>
                     <a:prstGeom prst="rect">
                       <a:avLst/>
@@ -6579,7 +6331,22 @@
         <w:pStyle w:val="ImageCaption"/>
       </w:pPr>
       <w:r>
-        <w:t xml:space="preserve">Fig 2-8: Functional specializations of the different lobes of the neocortex, stemming largely from their unique primary sensory / motor areas (V1 = primary visual cortex, A1 = primary auditory cortex, S1 = primary somatosensory cortex, M1 = primary motor cortex).</w:t>
+        <w:t xml:space="preserve">Fig 2-8: Learning Rules across the brain: some of the clearest differences between brain areas are in terms of the signals that drive learning in a given area. In particular, the basal ganglia and cerebellum each specialize on two of the most important types of learning signals: reward (and punishment) vs. error signals (which are</w:t>
+      </w:r>
+      <w:r>
+        <w:t xml:space="preserve"> </w:t>
+      </w:r>
+      <w:r>
+        <w:rPr>
+          <w:i/>
+        </w:rPr>
+        <w:t xml:space="preserve">not</w:t>
+      </w:r>
+      <w:r>
+        <w:t xml:space="preserve"> </w:t>
+      </w:r>
+      <w:r>
+        <w:t xml:space="preserve">the same as punishment -- these are instead detailed signals with specific information about exactly what didn't go according to plan in a motor action. The cerebellum is unique in having no dopamine innervation or receptors. More evolutionarily-modern areas incorporate multiple signals, and include self-organizing learning, which means learning that happens automatically all the time, as in the hippocampus automatically taking snapshots of cortical activity.</w:t>
       </w:r>
     </w:p>
     <w:p>
@@ -6587,142 +6354,280 @@
         <w:pStyle w:val="BodyText"/>
       </w:pPr>
       <w:r>
-        <w:t xml:space="preserve">The neocortex is divided anatomically into four separate lobes (Figure 2-8), which can be given broad overall functional specializations that stem principally from the unique sensory inputs / motor output coming into / out of each lobe (each lobe gets one of the three major sensory input modalities, or drives motor output):</w:t>
-      </w:r>
-    </w:p>
-    <w:p>
-      <w:pPr>
+        <w:rPr>
+          <w:b/>
+        </w:rPr>
+        <w:t xml:space="preserve">Cerebellum</w:t>
+      </w:r>
+      <w:r>
+        <w:t xml:space="preserve">: The cerebellum plays a critical role in learning to perform motor (muscle) movements in a smooth, efficient, and coordinated way. Anatomically, it is a kind of "mini brain" tucked under the back of your brain, and it is also a "cortical" structure with a very distinctive sheet-like organization. In some ways, you can think of it as a kind of "hippocampus for motor learning", as suggested by the pioneering scientist David Marr in a pair of prescient papers in 1969/71 that attempted to discern the functions of these brain areas based on their unique anatomical properties. Amazingly, his ideas have largely stood the test of time, and form the core of our modern conception of these areas. These brain areas are among the most functionally specialized, and both rely on a kind of "brute force" memorization strategy to achieve their special learning abilities. This brute force strategy requires a lot of neurons: half of the total neurons in your brain live in the cerebellum! An important consequence of this strategy is that it takes lots and lots of practice to really perfect any given motor skill (e.g., gymnastics, skiing, etc), because the cerebellum has to memorize each of the many different ways to perform a motor action.</w:t>
+      </w:r>
+    </w:p>
+    <w:p>
+      <w:pPr>
+        <w:pStyle w:val="BodyText"/>
+      </w:pPr>
+      <w:r>
+        <w:t xml:space="preserve">The cerebellum learns to anticipate errors, awkwardness, and inefficiency in a given motor action plan, and sends well-timed corrective signals to prevent those from actually occurring. It receives error signals from a nucleus called the</w:t>
+      </w:r>
+      <w:r>
+        <w:t xml:space="preserve"> </w:t>
+      </w:r>
+      <w:r>
+        <w:rPr>
+          <w:i/>
+        </w:rPr>
+        <w:t xml:space="preserve">inferior olivary nucleus</w:t>
+      </w:r>
+      <w:r>
+        <w:t xml:space="preserve"> </w:t>
+      </w:r>
+      <w:r>
+        <w:t xml:space="preserve">(you can guess what it looks like), which drive a powerful error-correcting learning signal in the</w:t>
+      </w:r>
+      <w:r>
+        <w:t xml:space="preserve"> </w:t>
+      </w:r>
+      <w:r>
+        <w:rPr>
+          <w:i/>
+        </w:rPr>
+        <w:t xml:space="preserve">purkinje</w:t>
+      </w:r>
+      <w:r>
+        <w:t xml:space="preserve"> </w:t>
+      </w:r>
+      <w:r>
+        <w:t xml:space="preserve">neurons that are one of the central actors in the cerebellar circuit. These purkinje neurons are truly amazing things, receiving over 100,000 different synaptic inputs (10 times as many as the typical neocortical neuron) -- so many synapses are needed to be able to have distinct memories for each of those different motor action sequences. This form of error-driven learning is quite different from the "snapshot" memorization operating in the hippocampus, so these brain structures are also functionally distinct from each other, even though they both share the same overall brute-force memorization strategy.</w:t>
+      </w:r>
+    </w:p>
+    <w:p>
+      <w:pPr>
+        <w:pStyle w:val="BodyText"/>
+      </w:pPr>
+      <w:r>
+        <w:t xml:space="preserve">Interestingly, the cerebellum and basal ganglia, which are both considered motor control systems, have almost no direct interconnections (a rarity in the brain, as we've seen) -- but this actually makes good sense, because they each perform very different functions, at different time scales (Figure 2-8). The cerebellum deals with very fast "online" motor control at the scale of 10's of milliseconds, whereas the basal ganglia is more involved in the "outer loop" of deciding which of various possible motor plans to actually execute. Thus, the basal ganglia typically acts first to select the motor plan, and then the cerebellum takes over and ensures that the selected plan is executed to the best of your ability. By analogy with the different roles in making a movie, the basal ganglia (together with the frontal cortex) is the producer, deciding what movie to make; the cerebellum is the director, who is there day-in-day-out on the set, dishing out detailed instructions to the actors to make it all look good; and motor circuits in the</w:t>
+      </w:r>
+      <w:r>
+        <w:t xml:space="preserve"> </w:t>
+      </w:r>
+      <w:r>
+        <w:rPr>
+          <w:i/>
+        </w:rPr>
+        <w:t xml:space="preserve">pons</w:t>
+      </w:r>
+      <w:r>
+        <w:t xml:space="preserve"> </w:t>
+      </w:r>
+      <w:r>
+        <w:t xml:space="preserve">and other brainstem areas, on down into the spinal chord and the muscles, are the actors, actually carrying out the actions.</w:t>
+      </w:r>
+    </w:p>
+    <w:p>
+      <w:pPr>
+        <w:pStyle w:val="BodyText"/>
+      </w:pPr>
+      <w:r>
+        <w:rPr>
+          <w:b/>
+        </w:rPr>
+        <w:t xml:space="preserve">Hypothalamus</w:t>
+      </w:r>
+      <w:r>
+        <w:t xml:space="preserve">: This tiny structure plays a huge role in controlling your basic bodily functions, including eating, drinking, sleeping, arousal, sex, stress, immune response, etc. It is the kingpin in the</w:t>
+      </w:r>
+      <w:r>
+        <w:t xml:space="preserve"> </w:t>
+      </w:r>
+      <w:r>
+        <w:rPr>
+          <w:i/>
+        </w:rPr>
+        <w:t xml:space="preserve">HPA axis</w:t>
+      </w:r>
+      <w:r>
+        <w:t xml:space="preserve"> </w:t>
+      </w:r>
+      <w:r>
+        <w:t xml:space="preserve">(hypothalamic-pituitary-adrenal), which is a system of interconnected structures that release hormones including corticosteroids in response to stress. The hypothalamus has many different nuclei, each specialized for different domains, and some of these project up to the amygdala to drive emotional responses. For example, the positive reward feelings associated with eating and drinking come from the lateral hypothalamus, and these signals go into the amygdala and directly into the dopamine system, driving bursts of dopamine for (unexpected) positive events, like when a co-worker brings in leftover birthday cake to the office. The hypothalamus also receives top-down control signals from areas of ventral and medial frontal cortex, which can regulate the response to potentially stressful events, for example.</w:t>
+      </w:r>
+    </w:p>
+    <w:p>
+      <w:pPr>
+        <w:pStyle w:val="BodyText"/>
+      </w:pPr>
+      <w:r>
+        <w:t xml:space="preserve">One fascinating line of research shows that rats that receive mild electric shocks, which they can turn off by moving to another part of their cage, are able to control their stress responses much better than a poor "yoked" rat that receives the exact same electric shocks, but has no control over them. Thus, the perception of control, which has been localized to those frontal cortical areas (consistent with the overall role of these areas in control more generally), is an essential factor in how the body responds to stressful situations. A clear real-world example of this is the difference between driving a car and riding along as a passenger -- the driver typically experiences things as "under control" whereas the passenger is more likely to feel stress because the driver is going too fast otherwise being unsafe. More generally, chronic exposure to negative, stressful sitations over which a person has little perceived control can produce significant long-term mental heatlh problems, leading to a kind of</w:t>
+      </w:r>
+      <w:r>
+        <w:t xml:space="preserve"> </w:t>
+      </w:r>
+      <w:r>
+        <w:rPr>
+          <w:i/>
+        </w:rPr>
+        <w:t xml:space="preserve">learned helplessness</w:t>
+      </w:r>
+      <w:r>
+        <w:t xml:space="preserve"> </w:t>
+      </w:r>
+      <w:r>
+        <w:t xml:space="preserve">that is associated with depression.</w:t>
+      </w:r>
+    </w:p>
+    <w:p>
+      <w:pPr>
+        <w:pStyle w:val="BodyText"/>
+      </w:pPr>
+      <w:r>
+        <w:rPr>
+          <w:b/>
+        </w:rPr>
+        <w:t xml:space="preserve">Brainstem Nuclei and Medulla Oblongata</w:t>
+      </w:r>
+      <w:r>
+        <w:t xml:space="preserve">: Finally, there are a number of different clumps of neurons in the brainstem that play critical roles in overall brain and body function. These are evolutionarily more ancient brain areas, like the hypothalamus, which have highly specialized functions. In computer terms, these are the core BIOS brain areas -- the low-level hardware control areas. One group of such nuclei are collectively referred to as the</w:t>
+      </w:r>
+      <w:r>
+        <w:t xml:space="preserve"> </w:t>
+      </w:r>
+      <w:r>
+        <w:rPr>
+          <w:i/>
+        </w:rPr>
+        <w:t xml:space="preserve">reticular activating system</w:t>
+      </w:r>
+      <w:r>
+        <w:t xml:space="preserve">, and include the sources of the major</w:t>
+      </w:r>
+      <w:r>
+        <w:t xml:space="preserve"> </w:t>
+      </w:r>
+      <w:r>
+        <w:rPr>
+          <w:i/>
+        </w:rPr>
+        <w:t xml:space="preserve">neuromodulators</w:t>
+      </w:r>
+      <w:r>
+        <w:t xml:space="preserve"> </w:t>
+      </w:r>
+      <w:r>
+        <w:t xml:space="preserve">that "modulate" (alter) the functioning of neurons throughout the brain in various (often similar) ways:</w:t>
+      </w:r>
+    </w:p>
+    <w:p>
+      <w:pPr>
+        <w:pStyle w:val="Compact"/>
         <w:numPr>
-          <w:numId w:val="1010"/>
+          <w:numId w:val="1009"/>
           <w:ilvl w:val="0"/>
         </w:numPr>
       </w:pPr>
       <w:r>
         <w:rPr>
-          <w:b/>
-        </w:rPr>
-        <w:t xml:space="preserve">Occipital</w:t>
-      </w:r>
-      <w:r>
-        <w:t xml:space="preserve">: Receives the primary visual input from the LGN of the thalamus (in area V1 at the very back of the brain), and begins the processing of these inputs.</w:t>
-      </w:r>
-    </w:p>
-    <w:p>
-      <w:pPr>
+          <w:i/>
+        </w:rPr>
+        <w:t xml:space="preserve">ventral tegmental area</w:t>
+      </w:r>
+      <w:r>
+        <w:t xml:space="preserve"> </w:t>
+      </w:r>
+      <w:r>
+        <w:t xml:space="preserve">and</w:t>
+      </w:r>
+      <w:r>
+        <w:t xml:space="preserve"> </w:t>
+      </w:r>
+      <w:r>
+        <w:rPr>
+          <w:i/>
+        </w:rPr>
+        <w:t xml:space="preserve">substantia nigra pars compacta</w:t>
+      </w:r>
+      <w:r>
+        <w:t xml:space="preserve">: dopamine -- modulates learning in basal ganglia, other areas.</w:t>
+      </w:r>
+    </w:p>
+    <w:p>
+      <w:pPr>
+        <w:pStyle w:val="Compact"/>
         <w:numPr>
-          <w:numId w:val="1010"/>
+          <w:numId w:val="1009"/>
           <w:ilvl w:val="0"/>
         </w:numPr>
       </w:pPr>
       <w:r>
         <w:rPr>
-          <w:b/>
-        </w:rPr>
-        <w:t xml:space="preserve">Temporal</w:t>
-      </w:r>
-      <w:r>
-        <w:t xml:space="preserve">: Extracts object identity information (e.g., face, pizza, laptop, etc) from visual signals coming in from the occipital lobe, and connects those with auditory signals arising from primary auditory cortex (A1), which is in the upper (superior) portion of the temporal lobe. These connections form the initial basis for</w:t>
-      </w:r>
-      <w:r>
-        <w:t xml:space="preserve"> </w:t>
-      </w:r>
-      <w:r>
-        <w:rPr>
-          <w:i/>
-        </w:rPr>
-        <w:t xml:space="preserve">language</w:t>
-      </w:r>
-      <w:r>
-        <w:t xml:space="preserve">, in terms of the ability to name objects recognized visually, and semantically understand the meaning of spoken words. The inner (medial) part of the temporal lobe connects up with the hippocampus, and is critical for assembling the</w:t>
-      </w:r>
-      <w:r>
-        <w:t xml:space="preserve"> </w:t>
-      </w:r>
-      <w:r>
-        <w:rPr>
-          <w:i/>
-        </w:rPr>
-        <w:t xml:space="preserve">who-what-where</w:t>
-      </w:r>
-      <w:r>
-        <w:t xml:space="preserve"> </w:t>
-      </w:r>
-      <w:r>
-        <w:t xml:space="preserve">elements that define the episodes (events) of our lives, that the hippocampus takes snapshots of. The very tip of the temporal lobe (towards the front) is important for encoding our most abstract, high-level semantic knowledge (truth, justice, etc).</w:t>
-      </w:r>
-    </w:p>
-    <w:p>
-      <w:pPr>
+          <w:i/>
+        </w:rPr>
+        <w:t xml:space="preserve">raphe nucleus (dorsal, median)</w:t>
+      </w:r>
+      <w:r>
+        <w:t xml:space="preserve">: serotonin -- modulates arousal, sleep, mood.</w:t>
+      </w:r>
+    </w:p>
+    <w:p>
+      <w:pPr>
+        <w:pStyle w:val="Compact"/>
         <w:numPr>
-          <w:numId w:val="1010"/>
+          <w:numId w:val="1009"/>
           <w:ilvl w:val="0"/>
         </w:numPr>
       </w:pPr>
       <w:r>
         <w:rPr>
-          <w:b/>
-        </w:rPr>
-        <w:t xml:space="preserve">Parietal</w:t>
-      </w:r>
-      <w:r>
-        <w:t xml:space="preserve">: Also feeds off of the occipital visual information, but in the service of guiding motor actions, by virtue of its position betwixt the occipital and frontal lobes, and the primary somatosensory inputs in area</w:t>
-      </w:r>
-      <w:r>
-        <w:t xml:space="preserve"> </w:t>
-      </w:r>
-      <w:r>
-        <w:rPr>
-          <w:i/>
-        </w:rPr>
-        <w:t xml:space="preserve">S1</w:t>
-      </w:r>
-      <w:r>
-        <w:t xml:space="preserve">. S1 is located just across the</w:t>
-      </w:r>
-      <w:r>
-        <w:t xml:space="preserve"> </w:t>
-      </w:r>
-      <w:r>
-        <w:rPr>
-          <w:i/>
-        </w:rPr>
-        <w:t xml:space="preserve">central sulcus</w:t>
-      </w:r>
-      <w:r>
-        <w:t xml:space="preserve"> </w:t>
-      </w:r>
-      <w:r>
-        <w:t xml:space="preserve">(sulcus = groove) from the primary motor cortex,</w:t>
-      </w:r>
-      <w:r>
-        <w:t xml:space="preserve"> </w:t>
-      </w:r>
-      <w:r>
-        <w:rPr>
-          <w:i/>
-        </w:rPr>
-        <w:t xml:space="preserve">M1</w:t>
-      </w:r>
-      <w:r>
-        <w:t xml:space="preserve"> </w:t>
-      </w:r>
-      <w:r>
-        <w:t xml:space="preserve">in the frontal lobe, and each has a matched</w:t>
-      </w:r>
-      <w:r>
-        <w:t xml:space="preserve"> </w:t>
-      </w:r>
-      <w:r>
-        <w:rPr>
-          <w:i/>
-        </w:rPr>
-        <w:t xml:space="preserve">homunculus</w:t>
-      </w:r>
-      <w:r>
-        <w:t xml:space="preserve"> </w:t>
-      </w:r>
-      <w:r>
-        <w:t xml:space="preserve">("little man") representation of your entire body (Figure 2-9), which is distorted in its focus on the most important areas at the expense of others (e.g., your back doesn't get a lot of neural space, whereas your fingers and mouth are very prominently represented). Because motor actions require proper positioning of your hands and body in space, the parietal lobe is where your understanding of spatial locations and relationships arises. Interestingly, these spatial representations are re-used for thinking about more abstract continuous quantities like time and number.</w:t>
+          <w:i/>
+        </w:rPr>
+        <w:t xml:space="preserve">locus coeruleus</w:t>
+      </w:r>
+      <w:r>
+        <w:t xml:space="preserve">: norepinepherine (noradrenaline) -- modulates effort, engagement.</w:t>
+      </w:r>
+    </w:p>
+    <w:p>
+      <w:pPr>
+        <w:pStyle w:val="Compact"/>
+        <w:numPr>
+          <w:numId w:val="1009"/>
+          <w:ilvl w:val="0"/>
+        </w:numPr>
+      </w:pPr>
+      <w:r>
+        <w:rPr>
+          <w:i/>
+        </w:rPr>
+        <w:t xml:space="preserve">basal forebrain cholinergic nuclei</w:t>
+      </w:r>
+      <w:r>
+        <w:t xml:space="preserve">: acetylcholine (ACh) -- modulates attention, arousal, learning (nicotine affects this system).</w:t>
+      </w:r>
+    </w:p>
+    <w:p>
+      <w:pPr>
+        <w:pStyle w:val="FirstParagraph"/>
+      </w:pPr>
+      <w:r>
+        <w:t xml:space="preserve">These core areas serve as master control knobs for the overall state of the brain, and are thus incredibly important and powerful. All of them receive extensive top-down projections from the frontal lobe, which thereby asserts its overall master control of these knobs, while also being subject to their effects. The mutual interdependence of all of these brain systems is evident even here at the lowest levels, and has many important implications for sleep, arousal, and other overall brain states.</w:t>
+      </w:r>
+    </w:p>
+    <w:p>
+      <w:pPr>
+        <w:pStyle w:val="BodyText"/>
+      </w:pPr>
+      <w:r>
+        <w:t xml:space="preserve">Last but not least, the medulla obolongata wins the prize for the funniest name in the brain, but it is no laughing matter, providing essential low-level body control signals. Damage to this area often results in death. Enough said.</w:t>
+      </w:r>
+    </w:p>
+    <w:p>
+      <w:pPr>
+        <w:pStyle w:val="Heading2"/>
+      </w:pPr>
+      <w:bookmarkStart w:id="56" w:name="functional-organization-of-the-neocortex"/>
+      <w:bookmarkEnd w:id="56"/>
+      <w:r>
+        <w:t xml:space="preserve">Functional Organization of the Neocortex</w:t>
       </w:r>
     </w:p>
     <w:p>
@@ -6732,14 +6637,14 @@
       <w:r>
         <w:drawing>
           <wp:inline>
-            <wp:extent cx="2879999" cy="2159999"/>
+            <wp:extent cx="2365248" cy="1871472"/>
             <wp:effectExtent b="0" l="0" r="0" t="0"/>
-            <wp:docPr descr="Fig 2-9: The coordinated homunculus (&quot;little man&quot;) as represented across the primary somatosensory (S1) and motor (M1) cortex." title="" id="1" name="Picture"/>
+            <wp:docPr descr="Fig 2-9: Functional specializations of the different lobes of the neocortex, stemming largely from their unique primary sensory / motor areas (V1 = primary visual cortex, A1 = primary auditory cortex, S1 = primary somatosensory cortex, M1 = primary motor cortex)." title="" id="1" name="Picture"/>
             <a:graphic>
               <a:graphicData uri="http://schemas.openxmlformats.org/drawingml/2006/picture">
                 <pic:pic>
                   <pic:nvPicPr>
-                    <pic:cNvPr descr="figures/fig_sensory_motor_homunculus.jpg" id="0" name="Picture"/>
+                    <pic:cNvPr descr="figures/fig_cortex_lobes.png" id="0" name="Picture"/>
                     <pic:cNvPicPr>
                       <a:picLocks noChangeArrowheads="1" noChangeAspect="1"/>
                     </pic:cNvPicPr>
@@ -6753,7 +6658,7 @@
                   <pic:spPr bwMode="auto">
                     <a:xfrm>
                       <a:off x="0" y="0"/>
-                      <a:ext cx="2879999" cy="2159999"/>
+                      <a:ext cx="2365248" cy="1871472"/>
                     </a:xfrm>
                     <a:prstGeom prst="rect">
                       <a:avLst/>
@@ -6777,7 +6682,205 @@
         <w:pStyle w:val="ImageCaption"/>
       </w:pPr>
       <w:r>
-        <w:t xml:space="preserve">Fig 2-9: The coordinated</w:t>
+        <w:t xml:space="preserve">Fig 2-9: Functional specializations of the different lobes of the neocortex, stemming largely from their unique primary sensory / motor areas (V1 = primary visual cortex, A1 = primary auditory cortex, S1 = primary somatosensory cortex, M1 = primary motor cortex).</w:t>
+      </w:r>
+    </w:p>
+    <w:p>
+      <w:pPr>
+        <w:pStyle w:val="BodyText"/>
+      </w:pPr>
+      <w:r>
+        <w:t xml:space="preserve">The neocortex is divided anatomically into four separate lobes (Figure 2-9), which can be given broad overall functional specializations that stem principally from the unique sensory inputs / motor output coming into / out of each lobe (each lobe gets one of the three major sensory input modalities, or drives motor output):</w:t>
+      </w:r>
+    </w:p>
+    <w:p>
+      <w:pPr>
+        <w:numPr>
+          <w:numId w:val="1010"/>
+          <w:ilvl w:val="0"/>
+        </w:numPr>
+      </w:pPr>
+      <w:r>
+        <w:rPr>
+          <w:b/>
+        </w:rPr>
+        <w:t xml:space="preserve">Occipital</w:t>
+      </w:r>
+      <w:r>
+        <w:t xml:space="preserve">: Receives the primary visual input from the LGN of the thalamus (in area V1 at the very back of the brain), and begins the processing of these inputs.</w:t>
+      </w:r>
+    </w:p>
+    <w:p>
+      <w:pPr>
+        <w:numPr>
+          <w:numId w:val="1010"/>
+          <w:ilvl w:val="0"/>
+        </w:numPr>
+      </w:pPr>
+      <w:r>
+        <w:rPr>
+          <w:b/>
+        </w:rPr>
+        <w:t xml:space="preserve">Temporal</w:t>
+      </w:r>
+      <w:r>
+        <w:t xml:space="preserve">: Extracts object identity information (e.g., face, pizza, laptop, etc) from visual signals coming in from the occipital lobe, and connects those with auditory signals arising from primary auditory cortex (A1), which is in the upper (superior) portion of the temporal lobe. These connections form the initial basis for</w:t>
+      </w:r>
+      <w:r>
+        <w:t xml:space="preserve"> </w:t>
+      </w:r>
+      <w:r>
+        <w:rPr>
+          <w:i/>
+        </w:rPr>
+        <w:t xml:space="preserve">language</w:t>
+      </w:r>
+      <w:r>
+        <w:t xml:space="preserve">, in terms of the ability to name objects recognized visually, and semantically understand the meaning of spoken words. The inner (medial) part of the temporal lobe connects up with the hippocampus, and is critical for assembling the</w:t>
+      </w:r>
+      <w:r>
+        <w:t xml:space="preserve"> </w:t>
+      </w:r>
+      <w:r>
+        <w:rPr>
+          <w:i/>
+        </w:rPr>
+        <w:t xml:space="preserve">who-what-where</w:t>
+      </w:r>
+      <w:r>
+        <w:t xml:space="preserve"> </w:t>
+      </w:r>
+      <w:r>
+        <w:t xml:space="preserve">elements that define the episodes (events) of our lives, that the hippocampus takes snapshots of. The very tip of the temporal lobe (towards the front) is important for encoding our most abstract, high-level semantic knowledge (truth, justice, etc).</w:t>
+      </w:r>
+    </w:p>
+    <w:p>
+      <w:pPr>
+        <w:numPr>
+          <w:numId w:val="1010"/>
+          <w:ilvl w:val="0"/>
+        </w:numPr>
+      </w:pPr>
+      <w:r>
+        <w:rPr>
+          <w:b/>
+        </w:rPr>
+        <w:t xml:space="preserve">Parietal</w:t>
+      </w:r>
+      <w:r>
+        <w:t xml:space="preserve">: Also feeds off of the occipital visual information, but in the service of guiding motor actions, by virtue of its position betwixt the occipital and frontal lobes, and the primary somatosensory inputs in area</w:t>
+      </w:r>
+      <w:r>
+        <w:t xml:space="preserve"> </w:t>
+      </w:r>
+      <w:r>
+        <w:rPr>
+          <w:i/>
+        </w:rPr>
+        <w:t xml:space="preserve">S1</w:t>
+      </w:r>
+      <w:r>
+        <w:t xml:space="preserve">. S1 is located just across the</w:t>
+      </w:r>
+      <w:r>
+        <w:t xml:space="preserve"> </w:t>
+      </w:r>
+      <w:r>
+        <w:rPr>
+          <w:i/>
+        </w:rPr>
+        <w:t xml:space="preserve">central sulcus</w:t>
+      </w:r>
+      <w:r>
+        <w:t xml:space="preserve"> </w:t>
+      </w:r>
+      <w:r>
+        <w:t xml:space="preserve">(sulcus = groove) from the primary motor cortex,</w:t>
+      </w:r>
+      <w:r>
+        <w:t xml:space="preserve"> </w:t>
+      </w:r>
+      <w:r>
+        <w:rPr>
+          <w:i/>
+        </w:rPr>
+        <w:t xml:space="preserve">M1</w:t>
+      </w:r>
+      <w:r>
+        <w:t xml:space="preserve"> </w:t>
+      </w:r>
+      <w:r>
+        <w:t xml:space="preserve">in the frontal lobe, and each has a matched</w:t>
+      </w:r>
+      <w:r>
+        <w:t xml:space="preserve"> </w:t>
+      </w:r>
+      <w:r>
+        <w:rPr>
+          <w:i/>
+        </w:rPr>
+        <w:t xml:space="preserve">homunculus</w:t>
+      </w:r>
+      <w:r>
+        <w:t xml:space="preserve"> </w:t>
+      </w:r>
+      <w:r>
+        <w:t xml:space="preserve">("little man") representation of your entire body (Figure 2-10), which is distorted in its focus on the most important areas at the expense of others (e.g., your back doesn't get a lot of neural space, whereas your fingers and mouth are very prominently represented). Because motor actions require proper positioning of your hands and body in space, the parietal lobe is where your understanding of spatial locations and relationships arises. Interestingly, these spatial representations are re-used for thinking about more abstract continuous quantities like time and number.</w:t>
+      </w:r>
+    </w:p>
+    <w:p>
+      <w:pPr>
+        <w:pStyle w:val="FigureWithCaption"/>
+      </w:pPr>
+      <w:r>
+        <w:drawing>
+          <wp:inline>
+            <wp:extent cx="934849" cy="701137"/>
+            <wp:effectExtent b="0" l="0" r="0" t="0"/>
+            <wp:docPr descr="Fig 2-10: The coordinated homunculus (&quot;little man&quot;) as represented across the primary somatosensory (S1) and motor (M1) cortex." title="" id="1" name="Picture"/>
+            <a:graphic>
+              <a:graphicData uri="http://schemas.openxmlformats.org/drawingml/2006/picture">
+                <pic:pic>
+                  <pic:nvPicPr>
+                    <pic:cNvPr descr="figures/fig_sensory_motor_homunculus.jpg" id="0" name="Picture"/>
+                    <pic:cNvPicPr>
+                      <a:picLocks noChangeArrowheads="1" noChangeAspect="1"/>
+                    </pic:cNvPicPr>
+                  </pic:nvPicPr>
+                  <pic:blipFill>
+                    <a:blip r:embed="rId58"/>
+                    <a:stretch>
+                      <a:fillRect/>
+                    </a:stretch>
+                  </pic:blipFill>
+                  <pic:spPr bwMode="auto">
+                    <a:xfrm>
+                      <a:off x="0" y="0"/>
+                      <a:ext cx="934849" cy="701137"/>
+                    </a:xfrm>
+                    <a:prstGeom prst="rect">
+                      <a:avLst/>
+                    </a:prstGeom>
+                    <a:noFill/>
+                    <a:ln w="9525">
+                      <a:noFill/>
+                      <a:headEnd/>
+                      <a:tailEnd/>
+                    </a:ln>
+                  </pic:spPr>
+                </pic:pic>
+              </a:graphicData>
+            </a:graphic>
+          </wp:inline>
+        </w:drawing>
+      </w:r>
+    </w:p>
+    <w:p>
+      <w:pPr>
+        <w:pStyle w:val="ImageCaption"/>
+      </w:pPr>
+      <w:r>
+        <w:t xml:space="preserve">Fig 2-10: The coordinated</w:t>
       </w:r>
       <w:r>
         <w:t xml:space="preserve"> </w:t>
@@ -6904,17 +7007,229 @@
         <w:pStyle w:val="BodyText"/>
       </w:pPr>
       <w:r>
-        <w:t xml:space="preserve">Thus, overall, we can see in the functional organization of the neocortex this balance between different neighborhoods of neurons specializing on different kinds of information, but also depending critically on the work of other areas to get their own jobs done. In effect, the brain is just like any complex human organization (e.g., in a company, a university, the military, etc) -- everyone depends to varying extents on the work that others are doing, but each person also performs some specific, specialized roles. Because neurons stay put in the brain, and neighboring neurons tend to be more strongly interconnected with each other, we can trace these networks of interaction and interdependency to help understand what each part is doing.</w:t>
+        <w:t xml:space="preserve">Thus, overall, we can see in the functional organization of the neocortex this balance between different neighborhoods of neurons specializing on different kinds of information, but also depending critically on the work of other areas to get their own jobs done. In effect, the brain is just like any complex human organization (e.g., in a company, a university, the military, etc) -- everyone depends to varying extents on the work that others are doing, but each person also performs some specific, specialized roles. Because neurons stay put in the brain, and neighboring neurons tend to be more strongly interconnected with each other, we can trace these networks of interaction and interdependency to help understand what each part is doing. Next, we'll briefly examine the importance of another aspect of complex organizations: a hierarchical structure.</w:t>
+      </w:r>
+    </w:p>
+    <w:p>
+      <w:pPr>
+        <w:pStyle w:val="Heading3"/>
+      </w:pPr>
+      <w:bookmarkStart w:id="59" w:name="hierarchical-organization"/>
+      <w:bookmarkEnd w:id="59"/>
+      <w:r>
+        <w:t xml:space="preserve">Hierarchical Organization</w:t>
+      </w:r>
+    </w:p>
+    <w:p>
+      <w:pPr>
+        <w:pStyle w:val="FigureWithCaption"/>
+      </w:pPr>
+      <w:r>
+        <w:drawing>
+          <wp:inline>
+            <wp:extent cx="5943600" cy="1891780"/>
+            <wp:effectExtent b="0" l="0" r="0" t="0"/>
+            <wp:docPr descr="Fig 2-11: Hierarchical organization of detectors in the visual pathway going into the temporal lobe, supporting the ability to recognize (detect) entire objects, based on earlier levels detecting parts and features of parts. This shows the large-scale, cumulative effects of compression from very high-dimensional raw sensory inputs, to high-level, succinct interpretations of the world. Although a highly simplified cartoon, this roughly captures the nature of the process actually taking place in the brain." title="" id="1" name="Picture"/>
+            <a:graphic>
+              <a:graphicData uri="http://schemas.openxmlformats.org/drawingml/2006/picture">
+                <pic:pic>
+                  <pic:nvPicPr>
+                    <pic:cNvPr descr="figures/fig_category_hierarch_dist_reps.png" id="0" name="Picture"/>
+                    <pic:cNvPicPr>
+                      <a:picLocks noChangeArrowheads="1" noChangeAspect="1"/>
+                    </pic:cNvPicPr>
+                  </pic:nvPicPr>
+                  <pic:blipFill>
+                    <a:blip r:embed="rId60"/>
+                    <a:stretch>
+                      <a:fillRect/>
+                    </a:stretch>
+                  </pic:blipFill>
+                  <pic:spPr bwMode="auto">
+                    <a:xfrm>
+                      <a:off x="0" y="0"/>
+                      <a:ext cx="5943600" cy="1891780"/>
+                    </a:xfrm>
+                    <a:prstGeom prst="rect">
+                      <a:avLst/>
+                    </a:prstGeom>
+                    <a:noFill/>
+                    <a:ln w="9525">
+                      <a:noFill/>
+                      <a:headEnd/>
+                      <a:tailEnd/>
+                    </a:ln>
+                  </pic:spPr>
+                </pic:pic>
+              </a:graphicData>
+            </a:graphic>
+          </wp:inline>
+        </w:drawing>
+      </w:r>
+    </w:p>
+    <w:p>
+      <w:pPr>
+        <w:pStyle w:val="ImageCaption"/>
+      </w:pPr>
+      <w:r>
+        <w:t xml:space="preserve">Fig 2-11: Hierarchical organization of detectors in the visual pathway going into the temporal lobe, supporting the ability to recognize (detect) entire objects, based on earlier levels detecting parts and features of parts. This shows the large-scale, cumulative effects of</w:t>
+      </w:r>
+      <w:r>
+        <w:t xml:space="preserve"> </w:t>
+      </w:r>
+      <w:r>
+        <w:rPr>
+          <w:i/>
+        </w:rPr>
+        <w:t xml:space="preserve">compression</w:t>
+      </w:r>
+      <w:r>
+        <w:t xml:space="preserve"> </w:t>
+      </w:r>
+      <w:r>
+        <w:t xml:space="preserve">from very high-dimensional raw sensory inputs, to high-level, succinct interpretations of the world. Although a highly simplified cartoon, this roughly captures the nature of the process actually taking place in the brain.</w:t>
+      </w:r>
+    </w:p>
+    <w:p>
+      <w:pPr>
+        <w:pStyle w:val="BodyText"/>
+      </w:pPr>
+      <w:r>
+        <w:t xml:space="preserve">Figure 2-11 shows how this combination of interdependency and specialization plays out in the case of the visual pathway going from V1 up through the object recognition neurons in the inferior (bottom) part of the temporal lobe (</w:t>
+      </w:r>
+      <w:r>
+        <w:rPr>
+          <w:i/>
+        </w:rPr>
+        <w:t xml:space="preserve">IT = inferotemporal cortex</w:t>
+      </w:r>
+      <w:r>
+        <w:t xml:space="preserve">, conveniently where</w:t>
+      </w:r>
+      <w:r>
+        <w:t xml:space="preserve"> </w:t>
+      </w:r>
+      <w:r>
+        <w:rPr>
+          <w:i/>
+        </w:rPr>
+        <w:t xml:space="preserve">it</w:t>
+      </w:r>
+      <w:r>
+        <w:t xml:space="preserve"> </w:t>
+      </w:r>
+      <w:r>
+        <w:t xml:space="preserve">is recognized). There is an overall</w:t>
+      </w:r>
+      <w:r>
+        <w:t xml:space="preserve"> </w:t>
+      </w:r>
+      <w:r>
+        <w:rPr>
+          <w:i/>
+        </w:rPr>
+        <w:t xml:space="preserve">hierarchical</w:t>
+      </w:r>
+      <w:r>
+        <w:t xml:space="preserve"> </w:t>
+      </w:r>
+      <w:r>
+        <w:t xml:space="preserve">organization to this pathway, such that the early stages detect simpler features (e.g., oriented edges in V1) while higher levels build on this to detect parts of objects in terms of collections of these features, and still-higher levels can then detect entire objects in terms of collections of features. Thus, by building up a cascade or hierarchy of detectors in this way, each performing their own part in a larger chain of</w:t>
+      </w:r>
+      <w:r>
+        <w:t xml:space="preserve"> </w:t>
+      </w:r>
+      <w:r>
+        <w:rPr>
+          <w:i/>
+        </w:rPr>
+        <w:t xml:space="preserve">compression</w:t>
+      </w:r>
+      <w:r>
+        <w:t xml:space="preserve">, a very challenging overall problem can be broken down into simpler steps. Hierarchical organizations of this sort are ubiquitous and necessary for organizing, coordinating, and integrating the work of many individuals, whether it is people in the military or corporations, or neurons in the brain.</w:t>
       </w:r>
     </w:p>
     <w:p>
       <w:pPr>
         <w:pStyle w:val="Heading2"/>
       </w:pPr>
-      <w:bookmarkStart w:id="58" w:name="consciousness-sleep-and-arousal"/>
-      <w:bookmarkEnd w:id="58"/>
-      <w:r>
-        <w:t xml:space="preserve">Consciousness, Sleep, and Arousal</w:t>
+      <w:bookmarkStart w:id="61" w:name="neuromodulators-and-drugs"/>
+      <w:bookmarkEnd w:id="61"/>
+      <w:r>
+        <w:t xml:space="preserve">Neuromodulators and Drugs</w:t>
+      </w:r>
+    </w:p>
+    <w:p>
+      <w:pPr>
+        <w:pStyle w:val="FirstParagraph"/>
+      </w:pPr>
+      <w:r>
+        <w:t xml:space="preserve">Given their sociological, psychological and medical importance, we devote some time here to understanding the way that various well-known drugs affect the brain. We already saw above that there are specific nuclei in the brain stem</w:t>
+      </w:r>
+      <w:r>
+        <w:t xml:space="preserve"> </w:t>
+      </w:r>
+      <w:r>
+        <w:rPr>
+          <w:i/>
+        </w:rPr>
+        <w:t xml:space="preserve">reticular activating system</w:t>
+      </w:r>
+      <w:r>
+        <w:t xml:space="preserve"> </w:t>
+      </w:r>
+      <w:r>
+        <w:t xml:space="preserve">that release</w:t>
+      </w:r>
+      <w:r>
+        <w:t xml:space="preserve"> </w:t>
+      </w:r>
+      <w:r>
+        <w:rPr>
+          <w:i/>
+        </w:rPr>
+        <w:t xml:space="preserve">neuromodulators</w:t>
+      </w:r>
+      <w:r>
+        <w:t xml:space="preserve"> </w:t>
+      </w:r>
+      <w:r>
+        <w:t xml:space="preserve">that have broad overall effects on wide areas of the brain. Perhaps not surprisingly, these are the major targets of psychoactive drugs, because they have such major modulatory effects on the brain. By contrast,</w:t>
+      </w:r>
+      <w:r>
+        <w:t xml:space="preserve"> </w:t>
+      </w:r>
+      <w:r>
+        <w:rPr>
+          <w:i/>
+        </w:rPr>
+        <w:t xml:space="preserve">glutamate</w:t>
+      </w:r>
+      <w:r>
+        <w:t xml:space="preserve">, which is the main</w:t>
+      </w:r>
+      <w:r>
+        <w:t xml:space="preserve"> </w:t>
+      </w:r>
+      <w:r>
+        <w:rPr>
+          <w:i/>
+        </w:rPr>
+        <w:t xml:space="preserve">neurotransmitter</w:t>
+      </w:r>
+      <w:r>
+        <w:t xml:space="preserve"> </w:t>
+      </w:r>
+      <w:r>
+        <w:t xml:space="preserve">in the strict sense of transmitting detailed signals from one neuron to the next (in the neocortex and many other areas), is not directly affected by most drugs, and its effects are much more local and content-specific. Even GABA, the primary inhibitory neurotransmitter, can be considered more of a neuromodulator in that it has broader regulatory effects and is directly affected by psychoactive drugs. To be clear, this difference between neurotransmitter and neuromodulator is strictly a functional distinction -- they are all just chemicals released by the axons of neurons, but it is useful to distinguish the transmission vs. modulation roles.</w:t>
+      </w:r>
+    </w:p>
+    <w:p>
+      <w:pPr>
+        <w:pStyle w:val="BodyText"/>
+      </w:pPr>
+      <w:r>
+        <w:t xml:space="preserve">Drugs can affect the brain in two opposing ways:</w:t>
       </w:r>
     </w:p>
     <w:p>
@@ -6925,7 +7240,100 @@
         </w:numPr>
       </w:pPr>
       <w:r>
-        <w:t xml:space="preserve">basic stages of sleep / arousal and critical roles of brainstem systems and thalamus</w:t>
+        <w:rPr>
+          <w:b/>
+        </w:rPr>
+        <w:t xml:space="preserve">Agonists</w:t>
+      </w:r>
+      <w:r>
+        <w:t xml:space="preserve"> </w:t>
+      </w:r>
+      <w:r>
+        <w:t xml:space="preserve">are drugs that mimic or amplify the effect of a given neuromodulator. This term is a bit "agonizing" because it doesn't exactly sound like what it means, but you can perhaps remember it better in relation to its opposite (antagonist). Scientists typically reserve the term</w:t>
+      </w:r>
+      <w:r>
+        <w:t xml:space="preserve"> </w:t>
+      </w:r>
+      <w:r>
+        <w:rPr>
+          <w:i/>
+        </w:rPr>
+        <w:t xml:space="preserve">agonist</w:t>
+      </w:r>
+      <w:r>
+        <w:t xml:space="preserve"> </w:t>
+      </w:r>
+      <w:r>
+        <w:t xml:space="preserve">to more precisely refer to chemicals that specifically bind to the same receptors as the neuromodulator, but we'll adopt a looser definition that includes anything that has a net "positive" effect on the effect of the neuromodulator. For example,</w:t>
+      </w:r>
+      <w:r>
+        <w:t xml:space="preserve"> </w:t>
+      </w:r>
+      <w:r>
+        <w:rPr>
+          <w:i/>
+        </w:rPr>
+        <w:t xml:space="preserve">Valium</w:t>
+      </w:r>
+      <w:r>
+        <w:t xml:space="preserve"> </w:t>
+      </w:r>
+      <w:r>
+        <w:t xml:space="preserve">and other</w:t>
+      </w:r>
+      <w:r>
+        <w:t xml:space="preserve"> </w:t>
+      </w:r>
+      <w:r>
+        <w:rPr>
+          <w:i/>
+        </w:rPr>
+        <w:t xml:space="preserve">benzodiazepines</w:t>
+      </w:r>
+      <w:r>
+        <w:t xml:space="preserve"> </w:t>
+      </w:r>
+      <w:r>
+        <w:t xml:space="preserve">are direct GABA agonists by binding to the GABA receptor and enhancing the amount of</w:t>
+      </w:r>
+      <w:r>
+        <w:t xml:space="preserve"> </w:t>
+      </w:r>
+      <w:r>
+        <w:rPr>
+          <w:i/>
+        </w:rPr>
+        <w:t xml:space="preserve">Cl-</w:t>
+      </w:r>
+      <w:r>
+        <w:t xml:space="preserve"> </w:t>
+      </w:r>
+      <w:r>
+        <w:t xml:space="preserve">that enters the cell, whereas</w:t>
+      </w:r>
+      <w:r>
+        <w:t xml:space="preserve"> </w:t>
+      </w:r>
+      <w:r>
+        <w:rPr>
+          <w:i/>
+        </w:rPr>
+        <w:t xml:space="preserve">Ritalin</w:t>
+      </w:r>
+      <w:r>
+        <w:t xml:space="preserve"> </w:t>
+      </w:r>
+      <w:r>
+        <w:t xml:space="preserve">(</w:t>
+      </w:r>
+      <w:r>
+        <w:rPr>
+          <w:i/>
+        </w:rPr>
+        <w:t xml:space="preserve">Methylphenidate</w:t>
+      </w:r>
+      <w:r>
+        <w:t xml:space="preserve">) enhances dopamine effects by inhibiting the reuptake of dopamine after it is released, so it a kind of agonist but acting more indirectly. There are many different biochemical mechanisms that can lead to a net agonist effect.</w:t>
       </w:r>
     </w:p>
     <w:p>
@@ -6936,28 +7344,102 @@
         </w:numPr>
       </w:pPr>
       <w:r>
-        <w:t xml:space="preserve">insomnia and the interdependence of frontal cortex with brainstem neuromodulatory systems</w:t>
-      </w:r>
-    </w:p>
-    <w:p>
-      <w:pPr>
-        <w:numPr>
-          <w:numId w:val="1012"/>
-          <w:ilvl w:val="0"/>
-        </w:numPr>
-      </w:pPr>
-      <w:r>
-        <w:t xml:space="preserve">neural basis of input consciousness in terms of bidirectional interactions: consciousness is a reflection of this mutual interdependence and interaction among neurons. Neocortex is unique in having bidirectional excitatory connections, which come at cost of epilepsy.</w:t>
-      </w:r>
-    </w:p>
-    <w:p>
-      <w:pPr>
-        <w:pStyle w:val="Heading2"/>
-      </w:pPr>
-      <w:bookmarkStart w:id="59" w:name="neuromodulators-and-drugs"/>
-      <w:bookmarkEnd w:id="59"/>
-      <w:r>
-        <w:t xml:space="preserve">Neuromodulators and Drugs</w:t>
+        <w:rPr>
+          <w:b/>
+        </w:rPr>
+        <w:t xml:space="preserve">Antagonists</w:t>
+      </w:r>
+      <w:r>
+        <w:t xml:space="preserve"> </w:t>
+      </w:r>
+      <w:r>
+        <w:t xml:space="preserve">are drugs that suppress, inhibit, or otherwise work against a given neuromodulator. They "antagonize" that poor neuromodulator.</w:t>
+      </w:r>
+      <w:r>
+        <w:t xml:space="preserve"> </w:t>
+      </w:r>
+      <w:r>
+        <w:rPr>
+          <w:i/>
+        </w:rPr>
+        <w:t xml:space="preserve">Curare</w:t>
+      </w:r>
+      <w:r>
+        <w:t xml:space="preserve"> </w:t>
+      </w:r>
+      <w:r>
+        <w:t xml:space="preserve">poison is a classic competitive antagonist for acetylcholine (ACh) at the synapses of nerve fibers onto muscles, thus acting to paralyze muscles. It acts by binding directly to the same receptors that ACh normally binds to (and it does so more effectively, i.e., with greater</w:t>
+      </w:r>
+      <w:r>
+        <w:t xml:space="preserve"> </w:t>
+      </w:r>
+      <w:r>
+        <w:rPr>
+          <w:i/>
+        </w:rPr>
+        <w:t xml:space="preserve">affinity</w:t>
+      </w:r>
+      <w:r>
+        <w:t xml:space="preserve">), but it does</w:t>
+      </w:r>
+      <w:r>
+        <w:t xml:space="preserve"> </w:t>
+      </w:r>
+      <w:r>
+        <w:rPr>
+          <w:i/>
+        </w:rPr>
+        <w:t xml:space="preserve">not</w:t>
+      </w:r>
+      <w:r>
+        <w:t xml:space="preserve"> </w:t>
+      </w:r>
+      <w:r>
+        <w:t xml:space="preserve">actually open those receptor channels.</w:t>
+      </w:r>
+      <w:r>
+        <w:t xml:space="preserve"> </w:t>
+      </w:r>
+      <w:r>
+        <w:rPr>
+          <w:i/>
+        </w:rPr>
+        <w:t xml:space="preserve">Botulinum toxin</w:t>
+      </w:r>
+      <w:r>
+        <w:t xml:space="preserve"> </w:t>
+      </w:r>
+      <w:r>
+        <w:t xml:space="preserve">(</w:t>
+      </w:r>
+      <w:r>
+        <w:rPr>
+          <w:i/>
+        </w:rPr>
+        <w:t xml:space="preserve">botox</w:t>
+      </w:r>
+      <w:r>
+        <w:t xml:space="preserve">) is also an overall ACh antagonist, but it works by preventing the release of ACh.</w:t>
+      </w:r>
+    </w:p>
+    <w:p>
+      <w:pPr>
+        <w:pStyle w:val="FirstParagraph"/>
+      </w:pPr>
+      <w:r>
+        <w:t xml:space="preserve">Interestingly, the neuromodulators are biologically ancient chemicals that have very different effects throughout the body, which explains why drugs often have many side-effects. For example, ACh drives the most basic function of muscle contraction throughout the body, but in the brain it is one of those high-level control knobs affecting attention, arousal, and learning. Dopamine receptors are also involved in lactation. Evolution is very pragmatic in re-purposing existing technology. Furthermore, the major plays of serotonin, dopamine, and norepinepherine are all chemically very similar</w:t>
+      </w:r>
+      <w:r>
+        <w:t xml:space="preserve"> </w:t>
+      </w:r>
+      <w:r>
+        <w:rPr>
+          <w:i/>
+        </w:rPr>
+        <w:t xml:space="preserve">monoamines</w:t>
+      </w:r>
+      <w:r>
+        <w:t xml:space="preserve">, so many drugs affect all them to varying extents. Thus, overall, understanding the full effects of any given drug can be very complicated.</w:t>
       </w:r>
     </w:p>
     <w:p>
@@ -6968,7 +7450,31 @@
         </w:numPr>
       </w:pPr>
       <w:r>
-        <w:t xml:space="preserve">most drugs affect neuromodulators. GABA is actually more of a neuromodulator -- in neocortex, glutamate is really the main neurotransmitter in terms of being responsible for actually transmitting detailed information from one neuron to the next.</w:t>
+        <w:rPr>
+          <w:b/>
+        </w:rPr>
+        <w:t xml:space="preserve">Caffeine</w:t>
+      </w:r>
+      <w:r>
+        <w:t xml:space="preserve"> </w:t>
+      </w:r>
+      <w:r>
+        <w:t xml:space="preserve">is a direct antagonist for</w:t>
+      </w:r>
+      <w:r>
+        <w:t xml:space="preserve"> </w:t>
+      </w:r>
+      <w:r>
+        <w:rPr>
+          <w:i/>
+        </w:rPr>
+        <w:t xml:space="preserve">adenosine</w:t>
+      </w:r>
+      <w:r>
+        <w:t xml:space="preserve"> </w:t>
+      </w:r>
+      <w:r>
+        <w:t xml:space="preserve">receptors, which in turn are antagonistic against dopamine, and overall lead to sedation (drowsiness). Thus consistent with its widely known and appreciated subjective effects, it directly inhibits drowsiness, and also leads to a net increase in dopamine, producing pleasurable effects and leading to its addictive properties.</w:t>
       </w:r>
     </w:p>
     <w:p>
@@ -6979,7 +7485,31 @@
         </w:numPr>
       </w:pPr>
       <w:r>
-        <w:t xml:space="preserve">agonist / antagonist definition, etc.</w:t>
+        <w:rPr>
+          <w:b/>
+        </w:rPr>
+        <w:t xml:space="preserve">Nicotine</w:t>
+      </w:r>
+      <w:r>
+        <w:t xml:space="preserve"> </w:t>
+      </w:r>
+      <w:r>
+        <w:t xml:space="preserve">is an agonist for a type of ACh receptor (the</w:t>
+      </w:r>
+      <w:r>
+        <w:t xml:space="preserve"> </w:t>
+      </w:r>
+      <w:r>
+        <w:rPr>
+          <w:i/>
+        </w:rPr>
+        <w:t xml:space="preserve">nicotinic</w:t>
+      </w:r>
+      <w:r>
+        <w:t xml:space="preserve"> </w:t>
+      </w:r>
+      <w:r>
+        <w:t xml:space="preserve">ACh receptor) that drives the attention and arousal effects of ACh in the cortex.</w:t>
       </w:r>
     </w:p>
     <w:p>
@@ -6990,43 +7520,914 @@
         </w:numPr>
       </w:pPr>
       <w:r>
-        <w:t xml:space="preserve">list of drugs and what they affect.</w:t>
+        <w:rPr>
+          <w:b/>
+        </w:rPr>
+        <w:t xml:space="preserve">Alcohol</w:t>
+      </w:r>
+      <w:r>
+        <w:t xml:space="preserve"> </w:t>
+      </w:r>
+      <w:r>
+        <w:t xml:space="preserve">(ethanol) has complex effects on neurons, that vary with dose and over time. It acts as a GABA agonist, increasing levels of inhibition, which accounts for its psychological effects in reducing anxiety, causing sedation, and reducing "behavioral inhibition" which, paradoxically is facilitated by increasing neural inhbition (it is inhibiting your frontal control system). It also antagonizes the binding of glutamate to the NMDA receptor, which is involved in learning as well see in the Learning chapter. Both the GABA and NMDA effects combine to impair learning in the hippocampus, leading to memory blackouts.</w:t>
+      </w:r>
+    </w:p>
+    <w:p>
+      <w:pPr>
+        <w:numPr>
+          <w:numId w:val="1013"/>
+          <w:ilvl w:val="0"/>
+        </w:numPr>
+      </w:pPr>
+      <w:r>
+        <w:rPr>
+          <w:b/>
+        </w:rPr>
+        <w:t xml:space="preserve">Benzodiazepines</w:t>
+      </w:r>
+      <w:r>
+        <w:t xml:space="preserve"> </w:t>
+      </w:r>
+      <w:r>
+        <w:t xml:space="preserve">(Valium, Xanax, Midazolam, etc) are widely-used GABA agonists, which, like alcohol, reduce anxiety, cause sedation, and generally turn off the brain to varying extents. If you've ever had surgery, you've likely had Midazolam, which knocks you out and prevents you from remembering anything. In low doses, Midazolam has been used in scientific studies to produce a reversible hippocampal amnesia-like condition, due to the heightend sensitivity of the hippocampus to the effects of GABA.</w:t>
+      </w:r>
+    </w:p>
+    <w:p>
+      <w:pPr>
+        <w:numPr>
+          <w:numId w:val="1013"/>
+          <w:ilvl w:val="0"/>
+        </w:numPr>
+      </w:pPr>
+      <w:r>
+        <w:rPr>
+          <w:b/>
+        </w:rPr>
+        <w:t xml:space="preserve">Amphetamine</w:t>
+      </w:r>
+      <w:r>
+        <w:t xml:space="preserve"> </w:t>
+      </w:r>
+      <w:r>
+        <w:t xml:space="preserve">(speed, Adderall) is an agonist for both</w:t>
+      </w:r>
+      <w:r>
+        <w:t xml:space="preserve"> </w:t>
+      </w:r>
+      <w:r>
+        <w:rPr>
+          <w:i/>
+        </w:rPr>
+        <w:t xml:space="preserve">norepinephrine (NE)</w:t>
+      </w:r>
+      <w:r>
+        <w:t xml:space="preserve"> </w:t>
+      </w:r>
+      <w:r>
+        <w:t xml:space="preserve">and dopamine, increasing release and actually reversing the reuptake process so that there is more of these neuromodulators in the synapse. Both of these neuromodulators affect attention and learning, consistent with the observed behavioral and cognitive effects. Adderall is used for treating people with ADHD, which is somewhat paradoxical given the "hyperactive" component of this disorder. However, it is likely that NE acts to keep people actively engaged for a longer time, "locking in" a given set of frontal control signals and preventing the characteristic distractability of ADHD.</w:t>
+      </w:r>
+    </w:p>
+    <w:p>
+      <w:pPr>
+        <w:numPr>
+          <w:numId w:val="1013"/>
+          <w:ilvl w:val="0"/>
+        </w:numPr>
+      </w:pPr>
+      <w:r>
+        <w:rPr>
+          <w:b/>
+        </w:rPr>
+        <w:t xml:space="preserve">Cocaine</w:t>
+      </w:r>
+      <w:r>
+        <w:t xml:space="preserve"> </w:t>
+      </w:r>
+      <w:r>
+        <w:t xml:space="preserve">is similar overall to amphetamine in both biochemical and psychological effects. It has a specific inibitory effect on</w:t>
+      </w:r>
+      <w:r>
+        <w:t xml:space="preserve"> </w:t>
+      </w:r>
+      <w:r>
+        <w:rPr>
+          <w:i/>
+        </w:rPr>
+        <w:t xml:space="preserve">dopamine transporter (DAT)</w:t>
+      </w:r>
+      <w:r>
+        <w:t xml:space="preserve"> </w:t>
+      </w:r>
+      <w:r>
+        <w:t xml:space="preserve">that is responsible for reuptake of dopamine, thus producing an overal agonist effect on dopamine (leaving more in the synapse). These direct effects on dopamine likely play a critical role in its addictive properties, as it simulates the effects of rewarding outcomes, in a way that circumvents the natural</w:t>
+      </w:r>
+      <w:r>
+        <w:t xml:space="preserve"> </w:t>
+      </w:r>
+      <w:r>
+        <w:rPr>
+          <w:i/>
+        </w:rPr>
+        <w:t xml:space="preserve">contrast</w:t>
+      </w:r>
+      <w:r>
+        <w:t xml:space="preserve"> </w:t>
+      </w:r>
+      <w:r>
+        <w:t xml:space="preserve">mechanisms that discount rewards in proportion to expectations (Redish, 2004).</w:t>
+      </w:r>
+    </w:p>
+    <w:p>
+      <w:pPr>
+        <w:numPr>
+          <w:numId w:val="1013"/>
+          <w:ilvl w:val="0"/>
+        </w:numPr>
+      </w:pPr>
+      <w:r>
+        <w:rPr>
+          <w:b/>
+        </w:rPr>
+        <w:t xml:space="preserve">Prozac</w:t>
+      </w:r>
+      <w:r>
+        <w:t xml:space="preserve"> </w:t>
+      </w:r>
+      <w:r>
+        <w:t xml:space="preserve">(</w:t>
+      </w:r>
+      <w:r>
+        <w:rPr>
+          <w:i/>
+        </w:rPr>
+        <w:t xml:space="preserve">SSRI's</w:t>
+      </w:r>
+      <w:r>
+        <w:t xml:space="preserve">) affect</w:t>
+      </w:r>
+      <w:r>
+        <w:t xml:space="preserve"> </w:t>
+      </w:r>
+      <w:r>
+        <w:rPr>
+          <w:i/>
+        </w:rPr>
+        <w:t xml:space="preserve">serotonin</w:t>
+      </w:r>
+      <w:r>
+        <w:t xml:space="preserve"> </w:t>
+      </w:r>
+      <w:r>
+        <w:t xml:space="preserve">function by inhibiting the process of reuptake of the neurotransmitter after it has been released (i.e.,</w:t>
+      </w:r>
+      <w:r>
+        <w:t xml:space="preserve"> </w:t>
+      </w:r>
+      <w:r>
+        <w:rPr>
+          <w:i/>
+        </w:rPr>
+        <w:t xml:space="preserve">serotonin-specific reuptake inhibitors</w:t>
+      </w:r>
+      <w:r>
+        <w:t xml:space="preserve">). This allows serotonin to linger longer, and potentially have a larger overall effect. However serotonin is so incredibly complex at multiple levels, that nobody really understands exactly what is going on, and we really can't be sure if it is an agonist or an antognist. For example, serotonin (and all the other neuromodulators) have negative feedback mechanisms that strongly regulate the amount released, and it is possible that blocking reuptake causes these feedback mechanisms to over-react, thus leading to a net reduction in serotonin release over time. Furthermore, different serotonin sub-nuclei within the raphe have contradictory effects, with some promoting positive emotional states and others having the opposite effects.</w:t>
+      </w:r>
+    </w:p>
+    <w:p>
+      <w:pPr>
+        <w:numPr>
+          <w:numId w:val="1013"/>
+          <w:ilvl w:val="0"/>
+        </w:numPr>
+      </w:pPr>
+      <w:r>
+        <w:rPr>
+          <w:b/>
+        </w:rPr>
+        <w:t xml:space="preserve">Psychedelics</w:t>
+      </w:r>
+      <w:r>
+        <w:t xml:space="preserve"> </w:t>
+      </w:r>
+      <w:r>
+        <w:t xml:space="preserve">(LSD, psilocybin, peyote, etc) all have primary effects on the serotonin system, which, among its many talents, is important for regulating sleep. The simplest explanation for the effects of these substances is that they effectively produce a waking dream state, as we'll explore in the next section.</w:t>
+      </w:r>
+    </w:p>
+    <w:p>
+      <w:pPr>
+        <w:numPr>
+          <w:numId w:val="1013"/>
+          <w:ilvl w:val="0"/>
+        </w:numPr>
+      </w:pPr>
+      <w:r>
+        <w:rPr>
+          <w:b/>
+        </w:rPr>
+        <w:t xml:space="preserve">Cannabis</w:t>
+      </w:r>
+      <w:r>
+        <w:t xml:space="preserve"> </w:t>
+      </w:r>
+      <w:r>
+        <w:t xml:space="preserve">(Marijuana) is a unique case where the drug activates receptors and associated endogenous neurotransmitter systems that were previously unknown, and have only relatively recently been discovered as a direct result of studying the effects of the drug. Thus, the receptors and endogenous neurotransmitters are known as</w:t>
+      </w:r>
+      <w:r>
+        <w:t xml:space="preserve"> </w:t>
+      </w:r>
+      <w:r>
+        <w:rPr>
+          <w:i/>
+        </w:rPr>
+        <w:t xml:space="preserve">cannabinoid</w:t>
+      </w:r>
+      <w:r>
+        <w:t xml:space="preserve"> </w:t>
+      </w:r>
+      <w:r>
+        <w:t xml:space="preserve">receptors and</w:t>
+      </w:r>
+      <w:r>
+        <w:t xml:space="preserve"> </w:t>
+      </w:r>
+      <w:r>
+        <w:rPr>
+          <w:i/>
+        </w:rPr>
+        <w:t xml:space="preserve">endocannabinoids</w:t>
+      </w:r>
+      <w:r>
+        <w:t xml:space="preserve">, and now that we have the tools to identify these things, they turn out to be found all over the body, like all the other more well-known neuromodulatory systems. However, unlike these other systems, the reason we never knew of these cannabinoid systems before is that they don't have a central nucleus that releases them -- instead they are produced locally in cell membranes, and have a very localized signaling role, by sending messages</w:t>
+      </w:r>
+      <w:r>
+        <w:t xml:space="preserve"> </w:t>
+      </w:r>
+      <w:r>
+        <w:rPr>
+          <w:i/>
+        </w:rPr>
+        <w:t xml:space="preserve">backward</w:t>
+      </w:r>
+      <w:r>
+        <w:t xml:space="preserve"> </w:t>
+      </w:r>
+      <w:r>
+        <w:t xml:space="preserve">across the synapse (i.e., from dendrite back to axon, instead of the usual other way around). The detailed function of these systems is still relatively unknown, and represents an exciting frontier in current research, well-timed with the recent legalization of this interesting substance in a number of different US states and other countries.</w:t>
+      </w:r>
+    </w:p>
+    <w:p>
+      <w:pPr>
+        <w:numPr>
+          <w:numId w:val="1013"/>
+          <w:ilvl w:val="0"/>
+        </w:numPr>
+      </w:pPr>
+      <w:r>
+        <w:rPr>
+          <w:b/>
+        </w:rPr>
+        <w:t xml:space="preserve">Narcotics</w:t>
+      </w:r>
+      <w:r>
+        <w:t xml:space="preserve"> </w:t>
+      </w:r>
+      <w:r>
+        <w:t xml:space="preserve">(heroin, morphine, fentanyl, opiates) are agonists for the endogenous opioid system, involved in regulating the neural response to pain stimuli. Opioid receptors are found in the amygdala, basal ganglia, hypothalamus, and thalamus, and this explains the strong emotional, euphoric effects of these drugs. These substances are widely believed to be the most addictive of all drugs.</w:t>
+      </w:r>
+    </w:p>
+    <w:p>
+      <w:pPr>
+        <w:pStyle w:val="FirstParagraph"/>
+      </w:pPr>
+      <w:r>
+        <w:t xml:space="preserve">In summary, these drugs are jacking right into those global control knobs in the brain, and provide a critical window into undertstanding how our brains function normally: your endogenous states of arousal, excitement, sedation, etc are all controlling these very same knobs. Some of these psychoactive drugs, such as caffeine, alcohol, and nicotine are very widely used (and abused), and there have been increasingly urgent discussions about the ethics of performance-enhancing drug use in schools, which is on the rise. To what extent is this like doping in sports, or should we instead consider it more like using a calculator or a computer: something that augments our native biological abilities to the general betterment of society, etc? What is your opinion?</w:t>
       </w:r>
     </w:p>
     <w:p>
       <w:pPr>
         <w:pStyle w:val="Heading2"/>
       </w:pPr>
-      <w:bookmarkStart w:id="60" w:name="emotion-and-arousal"/>
-      <w:bookmarkEnd w:id="60"/>
-      <w:r>
-        <w:t xml:space="preserve">Emotion and Arousal</w:t>
-      </w:r>
-    </w:p>
-    <w:p>
-      <w:pPr>
+      <w:bookmarkStart w:id="62" w:name="neuroscience-methods-1"/>
+      <w:bookmarkEnd w:id="62"/>
+      <w:r>
+        <w:t xml:space="preserve">Neuroscience Methods</w:t>
+      </w:r>
+    </w:p>
+    <w:p>
+      <w:pPr>
+        <w:pStyle w:val="FirstParagraph"/>
+      </w:pPr>
+      <w:r>
+        <w:t xml:space="preserve">Finally, we conclude this chapter with a brief overview of some of the major techniques and methods used to understand how the brain works. We covered the issues of correlation vs. causation in neuroimaging and other such techniques in Chapter 1, so here we focus more on how these techniques actually work, and what their relative strengths and limitations are from a more practical perspective.</w:t>
+      </w:r>
+    </w:p>
+    <w:p>
+      <w:pPr>
+        <w:pStyle w:val="Heading3"/>
+      </w:pPr>
+      <w:bookmarkStart w:id="63" w:name="functional-neuroimaging-fmri-pet-eeg-meg"/>
+      <w:bookmarkEnd w:id="63"/>
+      <w:r>
+        <w:t xml:space="preserve">Functional Neuroimaging: fMRI, PET, EEG, MEG</w:t>
+      </w:r>
+    </w:p>
+    <w:p>
+      <w:pPr>
+        <w:pStyle w:val="FirstParagraph"/>
+      </w:pPr>
+      <w:r>
+        <w:t xml:space="preserve">The advent of practical techniques for imaging the activity of the living, breathing human brain has truly revolutionized the field of Psychology and Neuroscience. Intial pioneering work was done in the 1980's using the positron emission tomography (PET) scanner, which requires radioactive agents to be infused into the bloodstream. The PET scanner measures the decay of these radioactive labels, which can be formulated to bind to various different substances of interest in the brain, including different neurotransmitters such as dopamine, or glucose (sugar) to measure overall metabolic activity. In 1992, several groups developed the ability to use magnetic resonance imaging (MRI) to measure the level of oxygen in the blood, known as the BOLD (blood-oxygen level dependent) signal, which varies as a function of overall neural activity within a given brain area. Interestingly, the brain over-reacts to neural activity, resulting in an over-supply of oxygen to the most active areas, rather than a depletion. This functional MRI (fMRI) technique has major advantages over PET, in not requiring an IV injection of radioactive tracers, and it has a much faster</w:t>
+      </w:r>
+      <w:r>
+        <w:t xml:space="preserve"> </w:t>
+      </w:r>
+      <w:r>
+        <w:rPr>
+          <w:i/>
+        </w:rPr>
+        <w:t xml:space="preserve">temporal resolution</w:t>
+      </w:r>
+      <w:r>
+        <w:t xml:space="preserve"> </w:t>
+      </w:r>
+      <w:r>
+        <w:t xml:space="preserve">(i.e, the ability to resolve changes in activity over time). Furthermore, MRI machines are used in most clinical facilities of any reasonable size, so this technique made it possible for many scientists around the world to study how the brain responds to all manner of things inside the scanner.</w:t>
+      </w:r>
+    </w:p>
+    <w:p>
+      <w:pPr>
+        <w:pStyle w:val="BodyText"/>
+      </w:pPr>
+      <w:r>
+        <w:t xml:space="preserve">In the ensuing years, fMRI techniques have improved to the point that remarkably small chunks of brain (called</w:t>
+      </w:r>
+      <w:r>
+        <w:t xml:space="preserve"> </w:t>
+      </w:r>
+      <w:r>
+        <w:rPr>
+          <w:i/>
+        </w:rPr>
+        <w:t xml:space="preserve">voxels</w:t>
+      </w:r>
+      <w:r>
+        <w:t xml:space="preserve">, which are the volume analog of</w:t>
+      </w:r>
+      <w:r>
+        <w:t xml:space="preserve"> </w:t>
+      </w:r>
+      <w:r>
+        <w:rPr>
+          <w:i/>
+        </w:rPr>
+        <w:t xml:space="preserve">pixels</w:t>
+      </w:r>
+      <w:r>
+        <w:t xml:space="preserve"> </w:t>
+      </w:r>
+      <w:r>
+        <w:t xml:space="preserve">in an image) about 1 mm on a side can be resolved, and in surprisingly many cases, these small voxels cary useful signals about what is going on in a given task. Current approaches typically focus on using the entire pattern of brain activity to understand how the brain works, which is consistent with our overall understanding about the way that many different neurons and brain areas work together to get the job done. Earlier, many scientists focused instead on identifying smallish blobs of activity that were particularly strongly activated by particular tasks (the</w:t>
+      </w:r>
+      <w:r>
+        <w:t xml:space="preserve"> </w:t>
+      </w:r>
+      <w:r>
+        <w:rPr>
+          <w:i/>
+        </w:rPr>
+        <w:t xml:space="preserve">neo-phrenology</w:t>
+      </w:r>
+      <w:r>
+        <w:t xml:space="preserve"> </w:t>
+      </w:r>
+      <w:r>
+        <w:t xml:space="preserve">referred to earlier), but it has become evident that this only gives a small "porthole" view onto the full scope of brain fuction.</w:t>
+      </w:r>
+    </w:p>
+    <w:p>
+      <w:pPr>
+        <w:pStyle w:val="BodyText"/>
+      </w:pPr>
+      <w:r>
+        <w:t xml:space="preserve">While fMRI can resolve relatively tiny voxels (i.e., it has good</w:t>
+      </w:r>
+      <w:r>
+        <w:t xml:space="preserve"> </w:t>
+      </w:r>
+      <w:r>
+        <w:rPr>
+          <w:i/>
+        </w:rPr>
+        <w:t xml:space="preserve">spatial resolution</w:t>
+      </w:r>
+      <w:r>
+        <w:t xml:space="preserve">), its temporal resolution is still very limited (even though it is better than PET), because it is essentially measuring changes in blood flow, which take a while to react to changes in neural activity (about 6 seconds or so on average). A large number of different neural activity states can come and go within that 6 seconds, and all of these end up just getting blurred together in the overall fMRI signal.</w:t>
+      </w:r>
+    </w:p>
+    <w:p>
+      <w:pPr>
+        <w:pStyle w:val="BodyText"/>
+      </w:pPr>
+      <w:r>
+        <w:t xml:space="preserve">Thus, there has been a continued and increasing use of electroencephalography (EEG), which has been around since the early 1900's, which records real-time electrical signals using electrodes placed on the scalp. These signals immediately reflect changes in neural activity, providing excellent temporal resolution, but, alas, the remote recording of these signals from the scalp makes it very difficult to figure out exactly where the electrical signals are coming from within the brain. Thus, EEG has poor spatial resolution. Unfortunately, we do not yet have the perfect neuroimaging technique, which would have high resolution in both space and time. Nevertheless, advanced techniques in recording (using 100's of electrodes) and analysis have enabled EEG to achieve much better spatial resolution than before, and EEG can be combined with simultaneous fMRI recording to attempt to get the best of both worlds (though this remains challenging). You also may have heard about something called an</w:t>
+      </w:r>
+      <w:r>
+        <w:t xml:space="preserve"> </w:t>
+      </w:r>
+      <w:r>
+        <w:rPr>
+          <w:i/>
+        </w:rPr>
+        <w:t xml:space="preserve">ERP</w:t>
+      </w:r>
+      <w:r>
+        <w:t xml:space="preserve"> </w:t>
+      </w:r>
+      <w:r>
+        <w:t xml:space="preserve">-- this is just a way of averaging EEG signals together in a time-locked fashion, to create an</w:t>
+      </w:r>
+      <w:r>
+        <w:t xml:space="preserve"> </w:t>
+      </w:r>
+      <w:r>
+        <w:rPr>
+          <w:i/>
+        </w:rPr>
+        <w:t xml:space="preserve">event related potential</w:t>
+      </w:r>
+      <w:r>
+        <w:t xml:space="preserve">, which has characteristic peaks and dips at different points in time, resulting from the waves of brain activation in response to a stimulus, or in preparation of a motor response.</w:t>
+      </w:r>
+    </w:p>
+    <w:p>
+      <w:pPr>
+        <w:pStyle w:val="BodyText"/>
+      </w:pPr>
+      <w:r>
+        <w:t xml:space="preserve">Finally, there is a technique known as magnetoencephalography (MEG), which is the magnetic version of EEG. Recording these magnetic signals, which are much weaker than the electrical signals, requires advanced superconducting magnetometers, which in turn require complex cooling systems to get down to the superconducting realm. Thus, unlike EEG which is relatively inexpensive and portable, MEG is only available in a few labs around the world. However, it does have an advantage in spatial resolution over EEG, due to the way that the scalp distorts the electrical signal, but not the magnetic one.</w:t>
+      </w:r>
+    </w:p>
+    <w:p>
+      <w:pPr>
+        <w:pStyle w:val="Heading2"/>
+      </w:pPr>
+      <w:bookmarkStart w:id="64" w:name="conclusions"/>
+      <w:bookmarkEnd w:id="64"/>
+      <w:r>
+        <w:t xml:space="preserve">Conclusions</w:t>
+      </w:r>
+    </w:p>
+    <w:p>
+      <w:pPr>
+        <w:pStyle w:val="FirstParagraph"/>
+      </w:pPr>
+      <w:r>
+        <w:t xml:space="preserve">Many scientists like to emphasize the popular sentiment that "the brain is a complete mystery" and we have barely scratched the surface in our understanding of it. However, you might get somewhat of a different impression from this chapter. In fact, we have a pretty good understanding of the large scale functional organization of the brain, which is consistent with all manner of data from neuroimaging and effects of brain damage, etc. As we'll see in the learning chapter, we have a remarkably good understanding of the details about how neurons learn at the synaptic level, and certainly we know a great deal about all the basic mechanisms underlying spiking. Detailed computer models incorporating all this data have been able to reproduce, at least at a coarse, approximate level, much of the actual human behavior observed in well-controlled laboratory studies, in domains such as perception, learning, memory, language, and cognitive control.</w:t>
+      </w:r>
+    </w:p>
+    <w:p>
+      <w:pPr>
+        <w:pStyle w:val="BodyText"/>
+      </w:pPr>
+      <w:r>
+        <w:t xml:space="preserve">Thus, while there certainly are a few deep mysteries and major discoveries yet, one could reasonbly argue that we are at that stage in solving a jigsaw puzzle where a lot of the edges and key regions have been filled in. Future editions of this textbook may not differ as much as you might think, as we start to fill in the rest of the picture. Only time will tell for sure, but there is at least room for optimism that we really are on the precipice of having a solid</w:t>
+      </w:r>
+      <w:r>
+        <w:t xml:space="preserve"> </w:t>
+      </w:r>
+      <w:r>
+        <w:rPr>
+          <w:i/>
+        </w:rPr>
+        <w:t xml:space="preserve">science</w:t>
+      </w:r>
+      <w:r>
+        <w:t xml:space="preserve"> </w:t>
+      </w:r>
+      <w:r>
+        <w:t xml:space="preserve">of the brain and mind, and the goal of this textbook is to provide a coherent, comprehensive, and possibly a bit premature account of it.</w:t>
+      </w:r>
+    </w:p>
+    <w:p>
+      <w:pPr>
+        <w:pStyle w:val="Heading2"/>
+      </w:pPr>
+      <w:bookmarkStart w:id="65" w:name="summary-of-key-terms"/>
+      <w:bookmarkEnd w:id="65"/>
+      <w:r>
+        <w:t xml:space="preserve">Summary of Key Terms</w:t>
+      </w:r>
+    </w:p>
+    <w:p>
+      <w:pPr>
+        <w:pStyle w:val="FirstParagraph"/>
+      </w:pPr>
+      <w:r>
+        <w:t xml:space="preserve">This is a checklist of key terms that you should know about from this chapter.</w:t>
+      </w:r>
+    </w:p>
+    <w:p>
+      <w:pPr>
+        <w:pStyle w:val="Compact"/>
         <w:numPr>
           <w:numId w:val="1014"/>
           <w:ilvl w:val="0"/>
         </w:numPr>
       </w:pPr>
       <w:r>
-        <w:t xml:space="preserve">extensive interconnected networks of areas devoted to emotion and arousal, at all levels of the brain. thus, from the modern perspective, emotion is as much of an emergent, interactive process as anything else in the brain. However, historically, people took rather extreme and somewhat strange and hard-to-understand perspectives. James-lange / Cannon-Baird etc.</w:t>
-      </w:r>
-    </w:p>
-    <w:p>
-      <w:pPr>
+        <w:t xml:space="preserve">Neuron: synapse, dendrite, cell body, axon</w:t>
+      </w:r>
+    </w:p>
+    <w:p>
+      <w:pPr>
+        <w:pStyle w:val="Compact"/>
+        <w:numPr>
+          <w:numId w:val="1015"/>
+          <w:ilvl w:val="1"/>
+        </w:numPr>
+      </w:pPr>
+      <w:r>
+        <w:t xml:space="preserve">neurotransmitter, reuptake, receptor, channel, ion, membrane potential, threshold, spike / action potential</w:t>
+      </w:r>
+    </w:p>
+    <w:p>
+      <w:pPr>
+        <w:pStyle w:val="Compact"/>
+        <w:numPr>
+          <w:numId w:val="1015"/>
+          <w:ilvl w:val="1"/>
+        </w:numPr>
+      </w:pPr>
+      <w:r>
+        <w:t xml:space="preserve">10,000 inputs to 1 output =</w:t>
+      </w:r>
+      <w:r>
+        <w:t xml:space="preserve"> </w:t>
+      </w:r>
+      <w:r>
+        <w:rPr>
+          <w:i/>
+        </w:rPr>
+        <w:t xml:space="preserve">compression</w:t>
+      </w:r>
+    </w:p>
+    <w:p>
+      <w:pPr>
+        <w:pStyle w:val="Compact"/>
+        <w:numPr>
+          <w:numId w:val="1015"/>
+          <w:ilvl w:val="1"/>
+        </w:numPr>
+      </w:pPr>
+      <w:r>
+        <w:t xml:space="preserve">excitatory: glutamate, AMPA, Na+; inhibitory: GABA, Cl-</w:t>
+      </w:r>
+    </w:p>
+    <w:p>
+      <w:pPr>
+        <w:pStyle w:val="Compact"/>
+        <w:numPr>
+          <w:numId w:val="1015"/>
+          <w:ilvl w:val="1"/>
+        </w:numPr>
+      </w:pPr>
+      <w:r>
+        <w:t xml:space="preserve">Tug-of-war creates</w:t>
+      </w:r>
+      <w:r>
+        <w:t xml:space="preserve"> </w:t>
+      </w:r>
+      <w:r>
+        <w:rPr>
+          <w:i/>
+        </w:rPr>
+        <w:t xml:space="preserve">contrast</w:t>
+      </w:r>
+      <w:r>
+        <w:t xml:space="preserve"> </w:t>
+      </w:r>
+      <w:r>
+        <w:t xml:space="preserve">-- neurons respond</w:t>
+      </w:r>
+      <w:r>
+        <w:t xml:space="preserve"> </w:t>
+      </w:r>
+      <w:r>
+        <w:rPr>
+          <w:i/>
+        </w:rPr>
+        <w:t xml:space="preserve">relative to average</w:t>
+      </w:r>
+    </w:p>
+    <w:p>
+      <w:pPr>
+        <w:pStyle w:val="Compact"/>
         <w:numPr>
           <w:numId w:val="1014"/>
           <w:ilvl w:val="0"/>
         </w:numPr>
       </w:pPr>
       <w:r>
+        <w:t xml:space="preserve">Brain: ...</w:t>
+      </w:r>
+    </w:p>
+    <w:p>
+      <w:pPr>
+        <w:pStyle w:val="NewPage"/>
+      </w:pPr>
+      <w:r>
+        <w:t xml:space="preserve"/>
+      </w:r>
+    </w:p>
+    <w:p>
+      <w:pPr>
+        <w:pStyle w:val="Heading1"/>
+      </w:pPr>
+      <w:bookmarkStart w:id="66" w:name="chapter-3-consciousness-sleep-arousal-and-emotion"/>
+      <w:bookmarkEnd w:id="66"/>
+      <w:r>
+        <w:t xml:space="preserve">Chapter 3: Consciousness, Sleep, Arousal and Emotion</w:t>
+      </w:r>
+    </w:p>
+    <w:p>
+      <w:pPr>
+        <w:pStyle w:val="FirstParagraph"/>
+      </w:pPr>
+      <w:r>
+        <w:t xml:space="preserve">Intro</w:t>
+      </w:r>
+    </w:p>
+    <w:p>
+      <w:pPr>
+        <w:pStyle w:val="Heading2"/>
+      </w:pPr>
+      <w:bookmarkStart w:id="67" w:name="why-are-we-only-conscious-of-the-cortex"/>
+      <w:bookmarkEnd w:id="67"/>
+      <w:r>
+        <w:t xml:space="preserve">Why are we only conscious of the cortex?</w:t>
+      </w:r>
+    </w:p>
+    <w:p>
+      <w:pPr>
+        <w:pStyle w:val="FigureWithCaption"/>
+      </w:pPr>
+      <w:r>
+        <w:drawing>
+          <wp:inline>
+            <wp:extent cx="5943600" cy="4286596"/>
+            <wp:effectExtent b="0" l="0" r="0" t="0"/>
+            <wp:docPr descr="Fig 3-1: Consciousness is associated with robust recurrent processing across wide areas of the neocortex (Lamme, 2006)." title="" id="1" name="Picture"/>
+            <a:graphic>
+              <a:graphicData uri="http://schemas.openxmlformats.org/drawingml/2006/picture">
+                <pic:pic>
+                  <pic:nvPicPr>
+                    <pic:cNvPr descr="figures/fig_lamme06_recurrent_consc.png" id="0" name="Picture"/>
+                    <pic:cNvPicPr>
+                      <a:picLocks noChangeArrowheads="1" noChangeAspect="1"/>
+                    </pic:cNvPicPr>
+                  </pic:nvPicPr>
+                  <pic:blipFill>
+                    <a:blip r:embed="rId68"/>
+                    <a:stretch>
+                      <a:fillRect/>
+                    </a:stretch>
+                  </pic:blipFill>
+                  <pic:spPr bwMode="auto">
+                    <a:xfrm>
+                      <a:off x="0" y="0"/>
+                      <a:ext cx="5943600" cy="4286596"/>
+                    </a:xfrm>
+                    <a:prstGeom prst="rect">
+                      <a:avLst/>
+                    </a:prstGeom>
+                    <a:noFill/>
+                    <a:ln w="9525">
+                      <a:noFill/>
+                      <a:headEnd/>
+                      <a:tailEnd/>
+                    </a:ln>
+                  </pic:spPr>
+                </pic:pic>
+              </a:graphicData>
+            </a:graphic>
+          </wp:inline>
+        </w:drawing>
+      </w:r>
+    </w:p>
+    <w:p>
+      <w:pPr>
+        <w:pStyle w:val="ImageCaption"/>
+      </w:pPr>
+      <w:r>
+        <w:t xml:space="preserve">Fig 3-1: Consciousness is associated with robust recurrent processing across wide areas of the neocortex (Lamme, 2006).</w:t>
+      </w:r>
+    </w:p>
+    <w:p>
+      <w:pPr>
+        <w:pStyle w:val="BodyText"/>
+      </w:pPr>
+      <w:r>
+        <w:t xml:space="preserve">todo: metacognition figure too.</w:t>
+      </w:r>
+    </w:p>
+    <w:p>
+      <w:pPr>
+        <w:pStyle w:val="Heading2"/>
+      </w:pPr>
+      <w:bookmarkStart w:id="69" w:name="sleep"/>
+      <w:bookmarkEnd w:id="69"/>
+      <w:r>
+        <w:t xml:space="preserve">Sleep</w:t>
+      </w:r>
+    </w:p>
+    <w:p>
+      <w:pPr>
+        <w:pStyle w:val="FigureWithCaption"/>
+      </w:pPr>
+      <w:r>
+        <w:drawing>
+          <wp:inline>
+            <wp:extent cx="5943600" cy="4354596"/>
+            <wp:effectExtent b="0" l="0" r="0" t="0"/>
+            <wp:docPr descr="Fig 3-2: The four stages of sleep and their timecourse over a typical night. Deeper stages are characterized by slower brain waves (slow wave sleep), and brain waves during REM are similar to waking. Progressively less deep sleep and progressively more REM sleep occur over the course of a night." title="" id="1" name="Picture"/>
+            <a:graphic>
+              <a:graphicData uri="http://schemas.openxmlformats.org/drawingml/2006/picture">
+                <pic:pic>
+                  <pic:nvPicPr>
+                    <pic:cNvPr descr="figures/fig_sleep_stages.jpg" id="0" name="Picture"/>
+                    <pic:cNvPicPr>
+                      <a:picLocks noChangeArrowheads="1" noChangeAspect="1"/>
+                    </pic:cNvPicPr>
+                  </pic:nvPicPr>
+                  <pic:blipFill>
+                    <a:blip r:embed="rId70"/>
+                    <a:stretch>
+                      <a:fillRect/>
+                    </a:stretch>
+                  </pic:blipFill>
+                  <pic:spPr bwMode="auto">
+                    <a:xfrm>
+                      <a:off x="0" y="0"/>
+                      <a:ext cx="5943600" cy="4354596"/>
+                    </a:xfrm>
+                    <a:prstGeom prst="rect">
+                      <a:avLst/>
+                    </a:prstGeom>
+                    <a:noFill/>
+                    <a:ln w="9525">
+                      <a:noFill/>
+                      <a:headEnd/>
+                      <a:tailEnd/>
+                    </a:ln>
+                  </pic:spPr>
+                </pic:pic>
+              </a:graphicData>
+            </a:graphic>
+          </wp:inline>
+        </w:drawing>
+      </w:r>
+    </w:p>
+    <w:p>
+      <w:pPr>
+        <w:pStyle w:val="ImageCaption"/>
+      </w:pPr>
+      <w:r>
+        <w:t xml:space="preserve">Fig 3-2: The four stages of sleep and their timecourse over a typical night. Deeper stages are characterized by slower brain waves (slow wave sleep), and brain waves during REM are similar to waking. Progressively less deep sleep and progressively more REM sleep occur over the course of a night.</w:t>
+      </w:r>
+    </w:p>
+    <w:p>
+      <w:pPr>
+        <w:pStyle w:val="FigureWithCaption"/>
+      </w:pPr>
+      <w:r>
+        <w:drawing>
+          <wp:inline>
+            <wp:extent cx="5943600" cy="2438276"/>
+            <wp:effectExtent b="0" l="0" r="0" t="0"/>
+            <wp:docPr descr="Fig 3-3: The frontal cortex goes deeply to sleep when you're dreaming, while the amygdala and hippocampus are highly active. This explains why your dreams are so incoherent and disorganized, and it is impossible to ever catch an airplane or show up for a test on time, etc. Also, dreams are emotionally charged and incorporate recent memories, thanks to the amygdala and hippocampus." title="" id="1" name="Picture"/>
+            <a:graphic>
+              <a:graphicData uri="http://schemas.openxmlformats.org/drawingml/2006/picture">
+                <pic:pic>
+                  <pic:nvPicPr>
+                    <pic:cNvPr descr="figures/fig_sleep_pfc_inact_amyg_act.png" id="0" name="Picture"/>
+                    <pic:cNvPicPr>
+                      <a:picLocks noChangeArrowheads="1" noChangeAspect="1"/>
+                    </pic:cNvPicPr>
+                  </pic:nvPicPr>
+                  <pic:blipFill>
+                    <a:blip r:embed="rId71"/>
+                    <a:stretch>
+                      <a:fillRect/>
+                    </a:stretch>
+                  </pic:blipFill>
+                  <pic:spPr bwMode="auto">
+                    <a:xfrm>
+                      <a:off x="0" y="0"/>
+                      <a:ext cx="5943600" cy="2438276"/>
+                    </a:xfrm>
+                    <a:prstGeom prst="rect">
+                      <a:avLst/>
+                    </a:prstGeom>
+                    <a:noFill/>
+                    <a:ln w="9525">
+                      <a:noFill/>
+                      <a:headEnd/>
+                      <a:tailEnd/>
+                    </a:ln>
+                  </pic:spPr>
+                </pic:pic>
+              </a:graphicData>
+            </a:graphic>
+          </wp:inline>
+        </w:drawing>
+      </w:r>
+    </w:p>
+    <w:p>
+      <w:pPr>
+        <w:pStyle w:val="ImageCaption"/>
+      </w:pPr>
+      <w:r>
+        <w:t xml:space="preserve">Fig 3-3: The frontal cortex goes deeply to sleep when you're dreaming, while the amygdala and hippocampus are highly active. This explains why your dreams are so incoherent and disorganized, and it is impossible to ever catch an airplane or show up for a test on time, etc. Also, dreams are emotionally charged and incorporate recent memories, thanks to the amygdala and hippocampus.</w:t>
+      </w:r>
+    </w:p>
+    <w:p>
+      <w:pPr>
+        <w:numPr>
+          <w:numId w:val="1016"/>
+          <w:ilvl w:val="0"/>
+        </w:numPr>
+      </w:pPr>
+      <w:r>
+        <w:t xml:space="preserve">basic stages of sleep / arousal and critical roles of brainstem systems and thalamus</w:t>
+      </w:r>
+    </w:p>
+    <w:p>
+      <w:pPr>
+        <w:numPr>
+          <w:numId w:val="1016"/>
+          <w:ilvl w:val="0"/>
+        </w:numPr>
+      </w:pPr>
+      <w:r>
+        <w:t xml:space="preserve">insomnia and the interdependence of frontal cortex with brainstem neuromodulatory systems</w:t>
+      </w:r>
+    </w:p>
+    <w:p>
+      <w:pPr>
+        <w:numPr>
+          <w:numId w:val="1016"/>
+          <w:ilvl w:val="0"/>
+        </w:numPr>
+      </w:pPr>
+      <w:r>
+        <w:t xml:space="preserve">neural basis of input consciousness in terms of bidirectional interactions: consciousness is a reflection of this mutual interdependence and interaction among neurons. Neocortex is unique in having bidirectional excitatory connections, which come at cost of epilepsy.</w:t>
+      </w:r>
+    </w:p>
+    <w:p>
+      <w:pPr>
+        <w:pStyle w:val="Heading2"/>
+      </w:pPr>
+      <w:bookmarkStart w:id="72" w:name="emotion-and-arousal"/>
+      <w:bookmarkEnd w:id="72"/>
+      <w:r>
+        <w:t xml:space="preserve">Emotion and Arousal</w:t>
+      </w:r>
+    </w:p>
+    <w:p>
+      <w:pPr>
+        <w:numPr>
+          <w:numId w:val="1017"/>
+          <w:ilvl w:val="0"/>
+        </w:numPr>
+      </w:pPr>
+      <w:r>
+        <w:t xml:space="preserve">extensive interconnected networks of areas devoted to emotion and arousal, at all levels of the brain. thus, from the modern perspective, emotion is as much of an emergent, interactive process as anything else in the brain. However, historically, people took rather extreme and somewhat strange and hard-to-understand perspectives. James-lange / Cannon-Baird etc.</w:t>
+      </w:r>
+    </w:p>
+    <w:p>
+      <w:pPr>
+        <w:numPr>
+          <w:numId w:val="1017"/>
+          <w:ilvl w:val="0"/>
+        </w:numPr>
+      </w:pPr>
+      <w:r>
         <w:t xml:space="preserve">is emotion really what makes humans unique? hollywood clearly thinks so: evil robotic non-emotional beings... part of this is that emotion is what keeps us from harming each other: psychopaths lack that basic emotional connection. So, from a survival perspective, we really depend on everyone sharing these protective emotional responses, and anything that doesn't is immediately scary and foriegn.</w:t>
       </w:r>
     </w:p>
     <w:p>
       <w:pPr>
+        <w:numPr>
+          <w:numId w:val="1017"/>
+          <w:ilvl w:val="0"/>
+        </w:numPr>
+      </w:pPr>
+      <w:r>
+        <w:t xml:space="preserve">circumplex model.</w:t>
+      </w:r>
+    </w:p>
+    <w:p>
+      <w:pPr>
         <w:pStyle w:val="NewPage"/>
       </w:pPr>
       <w:r>
@@ -7037,8 +8438,8 @@
       <w:pPr>
         <w:pStyle w:val="Heading1"/>
       </w:pPr>
-      <w:bookmarkStart w:id="61" w:name="acknowledgments"/>
-      <w:bookmarkEnd w:id="61"/>
+      <w:bookmarkStart w:id="73" w:name="acknowledgments"/>
+      <w:bookmarkEnd w:id="73"/>
       <w:r>
         <w:t xml:space="preserve">Acknowledgments</w:t>
       </w:r>
@@ -7063,8 +8464,8 @@
       <w:pPr>
         <w:pStyle w:val="Heading1"/>
       </w:pPr>
-      <w:bookmarkStart w:id="62" w:name="glossary"/>
-      <w:bookmarkEnd w:id="62"/>
+      <w:bookmarkStart w:id="74" w:name="glossary"/>
+      <w:bookmarkEnd w:id="74"/>
       <w:r>
         <w:t xml:space="preserve">Glossary</w:t>
       </w:r>
@@ -7081,8 +8482,8 @@
       <w:pPr>
         <w:pStyle w:val="Heading1"/>
       </w:pPr>
-      <w:bookmarkStart w:id="63" w:name="about-the-authors"/>
-      <w:bookmarkEnd w:id="63"/>
+      <w:bookmarkStart w:id="75" w:name="about-the-authors"/>
+      <w:bookmarkEnd w:id="75"/>
       <w:r>
         <w:t xml:space="preserve">About the Authors</w:t>
       </w:r>
@@ -7107,8 +8508,8 @@
       <w:pPr>
         <w:pStyle w:val="Heading1"/>
       </w:pPr>
-      <w:bookmarkStart w:id="64" w:name="references"/>
-      <w:bookmarkEnd w:id="64"/>
+      <w:bookmarkStart w:id="76" w:name="references"/>
+      <w:bookmarkEnd w:id="76"/>
       <w:r>
         <w:t xml:space="preserve">References</w:t>
       </w:r>
@@ -7562,7 +8963,7 @@
     </w:lvl>
   </w:abstractNum>
   <w:abstractNum w:abstractNumId="990">
-    <w:nsid w:val="a610d494"/>
+    <w:nsid w:val="e4f71701"/>
     <w:multiLevelType w:val="multilevel"/>
     <w:lvl w:ilvl="0">
       <w:numFmt w:val="bullet"/>
@@ -7643,7 +9044,7 @@
     </w:lvl>
   </w:abstractNum>
   <w:abstractNum w:abstractNumId="99411">
-    <w:nsid w:val="b7a6bb14"/>
+    <w:nsid w:val="911e9992"/>
     <w:multiLevelType w:val="multilevel"/>
     <w:lvl w:ilvl="0">
       <w:start w:val="1"/>
@@ -7731,7 +9132,7 @@
     </w:lvl>
   </w:abstractNum>
   <w:abstractNum w:abstractNumId="991">
-    <w:nsid w:val="837979b1"/>
+    <w:nsid w:val="a0f2e804"/>
     <w:multiLevelType w:val="multilevel"/>
     <w:lvl w:ilvl="0">
       <w:numFmt w:val="bullet"/>
@@ -7911,6 +9312,15 @@
     <w:abstractNumId w:val="991"/>
   </w:num>
   <w:num w:numId="1014">
+    <w:abstractNumId w:val="991"/>
+  </w:num>
+  <w:num w:numId="1015">
+    <w:abstractNumId w:val="991"/>
+  </w:num>
+  <w:num w:numId="1016">
+    <w:abstractNumId w:val="991"/>
+  </w:num>
+  <w:num w:numId="1017">
     <w:abstractNumId w:val="991"/>
   </w:num>
 </w:numbering>

</xml_diff>

<commit_message>
ch2 neuroscience all done!
</commit_message>
<xml_diff>
--- a/book.docx
+++ b/book.docx
@@ -2334,7 +2334,30 @@
         <w:t xml:space="preserve">Alan Newell</w:t>
       </w:r>
       <w:r>
-        <w:t xml:space="preserve">, started thinking about how the mind could perform complex mental operations such as scientific proofs, chess, and other challenging tasks. People created running computer models of how these internal thought processes might work, which provided a compelling way to render that formerly "loosey-goosey" internal world in a much more rigorous, objectively-characterizable way.</w:t>
+        <w:t xml:space="preserve">, started thinking about how the mind could perform complex mental operations such as scientific proofs, chess, and other challenging tasks</w:t>
+      </w:r>
+      <w:r>
+        <w:t xml:space="preserve"> </w:t>
+      </w:r>
+      <w:r>
+        <w:t xml:space="preserve">(Newell and Simon</w:t>
+      </w:r>
+      <w:r>
+        <w:t xml:space="preserve"> </w:t>
+      </w:r>
+      <w:hyperlink w:anchor="ref-NewellSimon72">
+        <w:r>
+          <w:rPr>
+            <w:rStyle w:val="Hyperlink"/>
+          </w:rPr>
+          <w:t xml:space="preserve">1972</w:t>
+        </w:r>
+      </w:hyperlink>
+      <w:r>
+        <w:t xml:space="preserve">)</w:t>
+      </w:r>
+      <w:r>
+        <w:t xml:space="preserve">. People created running computer models of how these internal thought processes might work, which provided a compelling way to render that formerly "loosey-goosey" internal world in a much more rigorous, objectively-characterizable way.</w:t>
       </w:r>
     </w:p>
     <w:p>
@@ -2387,7 +2410,44 @@
         <w:t xml:space="preserve"> </w:t>
       </w:r>
       <w:r>
-        <w:t xml:space="preserve">published a ground-breaking pair of books in the mid 1980's that popularized this new understanding of how information processing might work in the brain, and subsequent advances in the ability to take high-resolution pictures of the activity inside the human brain (</w:t>
+        <w:t xml:space="preserve">published a ground-breaking pair of books in the mid 1980's that popularized this new understanding of how information processing might work in the brain</w:t>
+      </w:r>
+      <w:r>
+        <w:t xml:space="preserve"> </w:t>
+      </w:r>
+      <w:r>
+        <w:t xml:space="preserve">(Rumelhart and McClelland</w:t>
+      </w:r>
+      <w:r>
+        <w:t xml:space="preserve"> </w:t>
+      </w:r>
+      <w:hyperlink w:anchor="ref-RumelhartMcClelland86">
+        <w:r>
+          <w:rPr>
+            <w:rStyle w:val="Hyperlink"/>
+          </w:rPr>
+          <w:t xml:space="preserve">1986</w:t>
+        </w:r>
+      </w:hyperlink>
+      <w:r>
+        <w:t xml:space="preserve">; McClelland and Rumelhart</w:t>
+      </w:r>
+      <w:r>
+        <w:t xml:space="preserve"> </w:t>
+      </w:r>
+      <w:hyperlink w:anchor="ref-McClellandRumelhart86">
+        <w:r>
+          <w:rPr>
+            <w:rStyle w:val="Hyperlink"/>
+          </w:rPr>
+          <w:t xml:space="preserve">1986</w:t>
+        </w:r>
+      </w:hyperlink>
+      <w:r>
+        <w:t xml:space="preserve">)</w:t>
+      </w:r>
+      <w:r>
+        <w:t xml:space="preserve">, and subsequent advances in the ability to take high-resolution pictures of the activity inside the human brain (</w:t>
       </w:r>
       <w:r>
         <w:rPr>
@@ -3710,7 +3770,7 @@
       <w:r>
         <w:drawing>
           <wp:inline>
-            <wp:extent cx="2159999" cy="1588384"/>
+            <wp:extent cx="5943600" cy="4370703"/>
             <wp:effectExtent b="0" l="0" r="0" t="0"/>
             <wp:docPr descr="Fig 1-3: Scatterplot showing the positive correlation between length of gestation in the womb and overall lifespan, for different species of animals. The Elephant in the figure is the outlier, carrying undue amount of weight on the overall correlation coefficient. In this case, it is actually consistent with the rest of the data, but sometimes it is not, and yet the correlation still looks positive according to the r value. Thus, it is essential to always plot your raw data and ensure that the summary statistics are reflective of real aggregate effects!" title="" id="1" name="Picture"/>
             <a:graphic>
@@ -3731,7 +3791,7 @@
                   <pic:spPr bwMode="auto">
                     <a:xfrm>
                       <a:off x="0" y="0"/>
-                      <a:ext cx="2159999" cy="1588384"/>
+                      <a:ext cx="5943600" cy="4370703"/>
                     </a:xfrm>
                     <a:prstGeom prst="rect">
                       <a:avLst/>
@@ -4258,7 +4318,30 @@
         <w:pStyle w:val="FirstParagraph"/>
       </w:pPr>
       <w:r>
-        <w:t xml:space="preserve">One of the secrets of LEGO is that all the different parts interconnect using a single, simple principle, so that you really can make all those different combinations work. The same is true of the brain: each neuron operates according to surprisingly simple, easily-understood principles, and the power emerges through all the interactions / combinations of these simple parts. For full disclosure, not everyone agrees with this perspective, and many scientists have spent a long time exploring more complex kinds of languages that neurons might speak, but that is a topic for a more advanced textbook. Through the use of computer models of neurons, we can at least say with confidence that the simple ideas presented here can account for a surprisingly large amount of what we know about brain function.</w:t>
+        <w:t xml:space="preserve">The magic of LEGO is that all the different parts interconnect using a single, simple principle, so that you really can make all those different combinations work. The same is true of the brain: each neuron operates according to surprisingly simple, easily-understood principles, and the power emerges through all the interactions / combinations of these simple parts. For full disclosure, not everyone agrees with this perspective, and many scientists have spent a long time exploring more complex kinds of languages that neurons might speak</w:t>
+      </w:r>
+      <w:r>
+        <w:t xml:space="preserve"> </w:t>
+      </w:r>
+      <w:r>
+        <w:t xml:space="preserve">(Reike et al.</w:t>
+      </w:r>
+      <w:r>
+        <w:t xml:space="preserve"> </w:t>
+      </w:r>
+      <w:hyperlink w:anchor="ref-ReikeWarlandvanSteveninckEtAl96">
+        <w:r>
+          <w:rPr>
+            <w:rStyle w:val="Hyperlink"/>
+          </w:rPr>
+          <w:t xml:space="preserve">1996</w:t>
+        </w:r>
+      </w:hyperlink>
+      <w:r>
+        <w:t xml:space="preserve">)</w:t>
+      </w:r>
+      <w:r>
+        <w:t xml:space="preserve">, but that is a topic for a more advanced textbook. Through the use of computer models of neurons, we can at least say with confidence that the simple ideas presented here can account for a surprisingly large amount of what we know about brain function.</w:t>
       </w:r>
     </w:p>
     <w:p>
@@ -4270,7 +4353,7 @@
           <wp:inline>
             <wp:extent cx="3387575" cy="1969948"/>
             <wp:effectExtent b="0" l="0" r="0" t="0"/>
-            <wp:docPr descr="Fig 2-2: The neuron as a detector. Inputs come in via synapses connecting the axons of other neurons to the dendrites of a given neuron. This neuron integrates these inputs , resulting in an overall electrical potential (called the membrane potential, because it is the electrical difference between the inside and outside of the neuron's cell membrane), in the cell body. At the start of the axon (the axon hillock), a critical go / nogo &quot;decision&quot; is made -- if the membrane potential is sufficiently elevated, then the neuron triggers an action potential (aka a &quot;spike&quot;), which races up the axon and delivers its signal to the many thousands of other neurons that are &quot;listening&quot; to this signal, via their own synaptic connections. Thus, the essence of neural function is communciation -- neurons are highly social little things, and our brain is really a huge social network of chattering naybobs." title="" id="1" name="Picture"/>
+            <wp:docPr descr="Fig 2-2: The neuron as a detector. Inputs come in via synapses connecting the axons of other neurons to the dendrites of a given neuron. This neuron integrates these inputs, resulting in an overall electrical potential (called the membrane potential, because it is the electrical difference between the inside and outside of the neuron's cell membrane), in the cell body. At the start of the axon (the axon hillock), a critical go / nogo &quot;decision&quot; is made -- if the membrane potential is sufficiently elevated, then the neuron triggers an action potential (aka a &quot;spike&quot;), which races up the axon and delivers its signal to the many thousands of other neurons that are &quot;listening&quot; to this signal, via their own synaptic connections. Thus, the essence of neural function is communciation -- neurons are highly social little things, and our brain is really a huge social network of chattering naybobs." title="" id="1" name="Picture"/>
             <a:graphic>
               <a:graphicData uri="http://schemas.openxmlformats.org/drawingml/2006/picture">
                 <pic:pic>
@@ -4373,7 +4456,7 @@
         <w:t xml:space="preserve"> </w:t>
       </w:r>
       <w:r>
-        <w:t xml:space="preserve">these inputs , resulting in an overall</w:t>
+        <w:t xml:space="preserve">these inputs, resulting in an overall</w:t>
       </w:r>
       <w:r>
         <w:t xml:space="preserve"> </w:t>
@@ -4495,7 +4578,30 @@
         <w:t xml:space="preserve"> </w:t>
       </w:r>
       <w:r>
-        <w:t xml:space="preserve">might be going on (e.g., a fire in the case of the smoke detector). When it detects whatever it is looking for, it sends a signal out to other neurons, alerting them to the news, so they can incorporate this as one of many other pieces of information that they are sampling in their own detection process. And so on, and so on... Examples of the kinds of things different neurons have been shown to detect include: faces, specific people's faces (e.g., a famous case of a neuron tuned to Halley Barry, and another for Bill Clinton), eyes, letters, numbers, houses, different levels of visual depth, specific sounds, etc. Basically, anything that you can be aware of when looking out at the world is the result of neurons detecting those things from among all the possible configurations of visual features, including the words you're reading now, or your laptop, or your phone, or that pizza slice... everything!</w:t>
+        <w:t xml:space="preserve">might be going on (e.g., a fire in the case of the smoke detector). When it detects whatever it is looking for, it sends a signal out to other neurons, alerting them to the news, so they can incorporate this as one of many other pieces of information that they are sampling in their own detection process. And so on, and so on... Examples of the kinds of things different neurons have been shown to detect include: faces, specific people's faces (e.g., a famous case of a neuron tuned to Halle Barry, and another for Bill Clinton;</w:t>
+      </w:r>
+      <w:r>
+        <w:t xml:space="preserve"> </w:t>
+      </w:r>
+      <w:r>
+        <w:t xml:space="preserve">(Quiroga et al.</w:t>
+      </w:r>
+      <w:r>
+        <w:t xml:space="preserve"> </w:t>
+      </w:r>
+      <w:hyperlink w:anchor="ref-QuirogaReddyKreimanEtAl05">
+        <w:r>
+          <w:rPr>
+            <w:rStyle w:val="Hyperlink"/>
+          </w:rPr>
+          <w:t xml:space="preserve">2005</w:t>
+        </w:r>
+      </w:hyperlink>
+      <w:r>
+        <w:t xml:space="preserve">)</w:t>
+      </w:r>
+      <w:r>
+        <w:t xml:space="preserve">), eyes, letters, numbers, houses, different levels of visual depth, specific sounds, etc. Basically, anything that you can be aware of when looking out at the world is the result of neurons detecting those things from among all the possible configurations of visual features, including the words you're reading now, or your laptop, or your phone, or that pizza slice... everything!</w:t>
       </w:r>
     </w:p>
     <w:p>
@@ -4515,7 +4621,7 @@
           <wp:inline>
             <wp:extent cx="3099140" cy="3369165"/>
             <wp:effectExtent b="0" l="0" r="0" t="0"/>
-            <wp:docPr descr="Fig 2-4: Details of the communication process across the synapse between a sending axon and a receiving dendrite. Neurotransmitter is released from the terminal button (pronounced in French-style by those in the know), and opens corresponding receptors on the dendrites, allowing electrically-charged ions to flow into the receiving neuron. Once neurotransmitter is released, it is taken back into the axon (reuptake) and broken down by enzymes, so that it tracks the rate of spiking by the sending neuron, and doesn't just hang out indefinitely." title="" id="1" name="Picture"/>
+            <wp:docPr descr="Fig 2-3: Details of the communication process across the synapse between a sending axon and a receiving dendrite. Neurotransmitter is released from the terminal button (pronounced French-style by those in the know), and binds to corresponding receptors on the dendrites, causing them to un-twist and thus open up small channels that allow electrically-charged ions to flow into the receiving neuron. Once neurotransmitter is released, it is taken back into the axon (reuptake) and is also broken down by enzymes, so that it tracks the rate of spiking by the sending neuron, and doesn't just hang out indefinitely. In addition to the primary excitatory AMPA channels that bind glutamate and allow Na+ to enter, glutamate also binds to NMDA and mGlu receptors that are involved in learning, and other synapses use other neurotransmitters such as GABA which are inhibitory and allow Cl- ions to enter." title="" id="1" name="Picture"/>
             <a:graphic>
               <a:graphicData uri="http://schemas.openxmlformats.org/drawingml/2006/picture">
                 <pic:pic>
@@ -4558,7 +4664,7 @@
         <w:pStyle w:val="ImageCaption"/>
       </w:pPr>
       <w:r>
-        <w:t xml:space="preserve">Fig 2-4: Details of the communication process across the synapse between a sending axon and a receiving dendrite. Neurotransmitter is released from the</w:t>
+        <w:t xml:space="preserve">Fig 2-3: Details of the communication process across the synapse between a sending axon and a receiving dendrite. Neurotransmitter is released from the</w:t>
       </w:r>
       <w:r>
         <w:t xml:space="preserve"> </w:t>
@@ -4573,7 +4679,7 @@
         <w:t xml:space="preserve"> </w:t>
       </w:r>
       <w:r>
-        <w:t xml:space="preserve">(pronounced in French-style by those in the know), and opens corresponding</w:t>
+        <w:t xml:space="preserve">(pronounced French-style by those in the know), and binds to corresponding</w:t>
       </w:r>
       <w:r>
         <w:t xml:space="preserve"> </w:t>
@@ -4588,7 +4694,22 @@
         <w:t xml:space="preserve"> </w:t>
       </w:r>
       <w:r>
-        <w:t xml:space="preserve">on the dendrites, allowing electrically-charged</w:t>
+        <w:t xml:space="preserve">on the dendrites, causing them to un-twist and thus open up small</w:t>
+      </w:r>
+      <w:r>
+        <w:t xml:space="preserve"> </w:t>
+      </w:r>
+      <w:r>
+        <w:rPr>
+          <w:i/>
+        </w:rPr>
+        <w:t xml:space="preserve">channels</w:t>
+      </w:r>
+      <w:r>
+        <w:t xml:space="preserve"> </w:t>
+      </w:r>
+      <w:r>
+        <w:t xml:space="preserve">that allow electrically-charged</w:t>
       </w:r>
       <w:r>
         <w:t xml:space="preserve"> </w:t>
@@ -4612,7 +4733,82 @@
         <w:t xml:space="preserve">reuptake</w:t>
       </w:r>
       <w:r>
-        <w:t xml:space="preserve">) and broken down by enzymes, so that it tracks the rate of spiking by the sending neuron, and doesn't just hang out indefinitely.</w:t>
+        <w:t xml:space="preserve">) and is also broken down by enzymes, so that it tracks the rate of spiking by the sending neuron, and doesn't just hang out indefinitely. In addition to the primary excitatory</w:t>
+      </w:r>
+      <w:r>
+        <w:t xml:space="preserve"> </w:t>
+      </w:r>
+      <w:r>
+        <w:rPr>
+          <w:i/>
+        </w:rPr>
+        <w:t xml:space="preserve">AMPA</w:t>
+      </w:r>
+      <w:r>
+        <w:t xml:space="preserve"> </w:t>
+      </w:r>
+      <w:r>
+        <w:t xml:space="preserve">channels that bind</w:t>
+      </w:r>
+      <w:r>
+        <w:t xml:space="preserve"> </w:t>
+      </w:r>
+      <w:r>
+        <w:rPr>
+          <w:i/>
+        </w:rPr>
+        <w:t xml:space="preserve">glutamate</w:t>
+      </w:r>
+      <w:r>
+        <w:t xml:space="preserve"> </w:t>
+      </w:r>
+      <w:r>
+        <w:t xml:space="preserve">and allow</w:t>
+      </w:r>
+      <w:r>
+        <w:t xml:space="preserve"> </w:t>
+      </w:r>
+      <w:r>
+        <w:rPr>
+          <w:i/>
+        </w:rPr>
+        <w:t xml:space="preserve">Na+</w:t>
+      </w:r>
+      <w:r>
+        <w:t xml:space="preserve"> </w:t>
+      </w:r>
+      <w:r>
+        <w:t xml:space="preserve">to enter, glutamate also binds to NMDA and mGlu receptors that are involved in learning, and other synapses use other neurotransmitters such as</w:t>
+      </w:r>
+      <w:r>
+        <w:t xml:space="preserve"> </w:t>
+      </w:r>
+      <w:r>
+        <w:rPr>
+          <w:i/>
+        </w:rPr>
+        <w:t xml:space="preserve">GABA</w:t>
+      </w:r>
+      <w:r>
+        <w:t xml:space="preserve"> </w:t>
+      </w:r>
+      <w:r>
+        <w:t xml:space="preserve">which are inhibitory and allow</w:t>
+      </w:r>
+      <w:r>
+        <w:t xml:space="preserve"> </w:t>
+      </w:r>
+      <w:r>
+        <w:rPr>
+          <w:i/>
+        </w:rPr>
+        <w:t xml:space="preserve">Cl-</w:t>
+      </w:r>
+      <w:r>
+        <w:t xml:space="preserve"> </w:t>
+      </w:r>
+      <w:r>
+        <w:t xml:space="preserve">ions to enter.</w:t>
       </w:r>
     </w:p>
     <w:p>
@@ -4630,7 +4826,7 @@
         <w:t xml:space="preserve">Synapses</w:t>
       </w:r>
       <w:r>
-        <w:t xml:space="preserve">: are the tiny gaps between neurons, where the output signals from one neuron cross over and become the input signals to the next (Figure 2-4). Most synapses are</w:t>
+        <w:t xml:space="preserve">: are the tiny gaps between neurons, where the output signals from one neuron cross over and become the input signals to the next (Figure 2-3). Most synapses are</w:t>
       </w:r>
       <w:r>
         <w:t xml:space="preserve"> </w:t>
@@ -4780,7 +4976,7 @@
           <wp:inline>
             <wp:extent cx="1405353" cy="1969948"/>
             <wp:effectExtent b="0" l="0" r="0" t="0"/>
-            <wp:docPr descr="Fig 2-3: The neuron as a funnel, compressing its 10,000-odd inputs down into a single output signal, conveyed through its axonal output. This is the genesis of the Compression principle of brain function." title="" id="1" name="Picture"/>
+            <wp:docPr descr="Fig 2-4: The neuron as a funnel, compressing its 10,000-odd inputs down into a single output signal, conveyed through its axonal output. This is the genesis of the Compression principle of brain function." title="" id="1" name="Picture"/>
             <a:graphic>
               <a:graphicData uri="http://schemas.openxmlformats.org/drawingml/2006/picture">
                 <pic:pic>
@@ -4823,7 +5019,7 @@
         <w:pStyle w:val="ImageCaption"/>
       </w:pPr>
       <w:r>
-        <w:t xml:space="preserve">Fig 2-3: The neuron as a</w:t>
+        <w:t xml:space="preserve">Fig 2-4: The neuron as a</w:t>
       </w:r>
       <w:r>
         <w:t xml:space="preserve"> </w:t>
@@ -4897,7 +5093,7 @@
         <w:t xml:space="preserve">Dendrites</w:t>
       </w:r>
       <w:r>
-        <w:t xml:space="preserve">: provide a broad tree-like (dendrite literally means tree-like) "arbor" for all the synaptic inputs into a neuron, and they funnel the resulting electrical charges up into the cell body. This funnel-like property, illustrated in Figure 2-3, is the origin of the</w:t>
+        <w:t xml:space="preserve">: provide a broad tree-like (dendrite literally means tree-like) "arbor" for all the synaptic inputs into a neuron, and they funnel the resulting electrical charges up into the cell body. This funnel-like property, illustrated in Figure 2-4, is the origin of the</w:t>
       </w:r>
       <w:r>
         <w:t xml:space="preserve"> </w:t>
@@ -4998,7 +5194,30 @@
         <w:t xml:space="preserve">spike</w:t>
       </w:r>
       <w:r>
-        <w:t xml:space="preserve">. The details of this process were worked out by Hodgkin and Huxley in the 1950's, and have stood the test of time, forming the basis of modern detailed mathematical models of neuron firing.</w:t>
+        <w:t xml:space="preserve">. The details of this process were worked out by Hodgkin and Huxley in the 1950's</w:t>
+      </w:r>
+      <w:r>
+        <w:t xml:space="preserve"> </w:t>
+      </w:r>
+      <w:r>
+        <w:t xml:space="preserve">(Hodgkin and Huxley</w:t>
+      </w:r>
+      <w:r>
+        <w:t xml:space="preserve"> </w:t>
+      </w:r>
+      <w:hyperlink w:anchor="ref-HodgkinHuxley52">
+        <w:r>
+          <w:rPr>
+            <w:rStyle w:val="Hyperlink"/>
+          </w:rPr>
+          <w:t xml:space="preserve">1952</w:t>
+        </w:r>
+      </w:hyperlink>
+      <w:r>
+        <w:t xml:space="preserve">)</w:t>
+      </w:r>
+      <w:r>
+        <w:t xml:space="preserve">, and have stood the test of time, forming the basis of modern detailed mathematical models of neuron firing.</w:t>
       </w:r>
     </w:p>
     <w:p>
@@ -5122,7 +5341,7 @@
         <w:t xml:space="preserve"> </w:t>
       </w:r>
       <w:r>
-        <w:t xml:space="preserve">who is always blabbering on about the most uninteresting things. The advent of Facebook and other forms of social media has only exacerbated this problem (which you may be surprised to hear did indeed did exist prior to such modern tech, as I can personally attest).</w:t>
+        <w:t xml:space="preserve">who is always blabbering on about the most uninteresting things. The advent of Facebook and other forms of social media has greatly magnified this problem.</w:t>
       </w:r>
     </w:p>
     <w:p>
@@ -5130,7 +5349,7 @@
         <w:pStyle w:val="BodyText"/>
       </w:pPr>
       <w:r>
-        <w:t xml:space="preserve">We'll explore more about what kinds of interesting conversations neurons might be having in a bit, but first we'll examine how this electrical magic operates within the neuron in more detail. These details are typically not presented at this introductory level, but a really simple analogy helps make it accessible, and this machinery ends up producing the</w:t>
+        <w:t xml:space="preserve">We'll explore more about the kinds of interesting conversations neurons might be having in a bit, but first we'll examine how this electrical magic operates within the neuron in more detail. These details are typically not presented at this introductory level, but a really simple analogy helps make it accessible, and this machinery ends up producing the</w:t>
       </w:r>
       <w:r>
         <w:t xml:space="preserve"> </w:t>
@@ -5163,7 +5382,7 @@
         <w:pStyle w:val="FirstParagraph"/>
       </w:pPr>
       <w:r>
-        <w:t xml:space="preserve">There are actually two major classes of synaptic inputs converging on each neuron: the excitatory ones described above (via the neurotransmitter glutamate opening AMPA receptors), and separate</w:t>
+        <w:t xml:space="preserve">There are two major classes of synaptic inputs converging on each neuron: the excitatory ones described above (via the neurotransmitter glutamate opening AMPA receptors), and separate</w:t>
       </w:r>
       <w:r>
         <w:t xml:space="preserve"> </w:t>
@@ -5223,7 +5442,27 @@
         <w:t xml:space="preserve"> </w:t>
       </w:r>
       <w:r>
-        <w:t xml:space="preserve">(chloride) ions to enter the cell (thus, your brain runs primarily on table salt: Na+Cl-). These inhibitory inputs come from an entirely separate set of specialized neurons known as</w:t>
+        <w:t xml:space="preserve">(chloride) ions to enter the cell. Thus, your brain runs primarily on table salt:</w:t>
+      </w:r>
+      <w:r>
+        <w:t xml:space="preserve"> </w:t>
+      </w:r>
+      <m:oMath>
+        <m:r>
+          <m:t>N</m:t>
+        </m:r>
+        <m:r>
+          <m:t>a</m:t>
+        </m:r>
+        <m:r>
+          <m:t>C</m:t>
+        </m:r>
+        <m:r>
+          <m:t>l</m:t>
+        </m:r>
+      </m:oMath>
+      <w:r>
+        <w:t xml:space="preserve">. These inhibitory inputs come from an entirely separate set of specialized neurons known as</w:t>
       </w:r>
       <w:r>
         <w:t xml:space="preserve"> </w:t>
@@ -5250,7 +5489,22 @@
         <w:t xml:space="preserve"> </w:t>
       </w:r>
       <w:r>
-        <w:t xml:space="preserve">role, regulating the overall level of electrical excitation surging through the brain. In contrast, the main excitatory neurons (which constitute roughly 85% of neurons in the neocortex) can broadcast their exciting messages over long distances to far-flung regions of the brain, and are regarded as the primary</w:t>
+        <w:t xml:space="preserve">role, regulating the overall level of electrical excitation surging through the brain. In contrast, the main excitatory</w:t>
+      </w:r>
+      <w:r>
+        <w:t xml:space="preserve"> </w:t>
+      </w:r>
+      <w:r>
+        <w:rPr>
+          <w:i/>
+        </w:rPr>
+        <w:t xml:space="preserve">pyramidal</w:t>
+      </w:r>
+      <w:r>
+        <w:t xml:space="preserve"> </w:t>
+      </w:r>
+      <w:r>
+        <w:t xml:space="preserve">neurons (which constitute roughly 85% of neurons in the neocortex) can broadcast their exciting messages over long distances to far-flung regions of the brain, and are regarded as the primary</w:t>
       </w:r>
       <w:r>
         <w:t xml:space="preserve"> </w:t>
@@ -5277,7 +5531,7 @@
           <wp:inline>
             <wp:extent cx="2270657" cy="1215108"/>
             <wp:effectExtent b="0" l="0" r="0" t="0"/>
-            <wp:docPr descr="Fig 2-5: The Tug-of-War between excitation and inhibition, producing a beneficial balancing act, and the source of contrast coding in the brain. Inhibition pulls the membrane potential (written as Vm, where V=voltage and m=membrane), down toward the resting potential of roughly -75 mV via the influx of negative Cl- ions. Excitation pulls up toward roughly 0 to +55 mV (depending on type of neuron, etc) via the influx of positive Na+ ions. Thus, the components of ordinary table salt (Na+Cl-) are driving this perpetual battle inside every one of your neurons. Theta represents the threshold electrical potential, above which the neuron will fire a spike. The ability to do so depends only on the relative balance between excitation and inhibition, not the absolute levels." title="" id="1" name="Picture"/>
+            <wp:docPr descr="Fig 2-5: The Tug-of-War between excitation and inhibition, producing a beneficial balancing act, and the source of contrast coding in the brain. Inhibition pulls the membrane potential (written as Vm, where V=voltage and m=membrane), down toward the resting potential of roughly -75 mV via the influx of negative Cl- ions. Excitation pulls up toward roughly 0 to +55 mV (depending on type of neuron, etc) via the influx of positive Na+ ions. Thus, the components of ordinary table salt (NaCl) are driving this perpetual battle inside every one of your neurons. Theta represents the threshold electrical potential, above which the neuron will fire a spike. The ability to do so depends only on the relative balance between excitation and inhibition, not the absolute levels." title="" id="1" name="Picture"/>
             <a:graphic>
               <a:graphicData uri="http://schemas.openxmlformats.org/drawingml/2006/picture">
                 <pic:pic>
@@ -5350,7 +5604,24 @@
         <w:t xml:space="preserve"> </w:t>
       </w:r>
       <w:r>
-        <w:t xml:space="preserve">of roughly -75 mV via the influx of negative Cl- ions. Excitation pulls up toward roughly 0 to +55 mV (depending on type of neuron, etc) via the influx of positive Na+ ions. Thus, the components of ordinary table salt (Na+Cl-) are driving this perpetual battle inside every one of your neurons. Theta represents the</w:t>
+        <w:t xml:space="preserve">of roughly -75 mV via the influx of negative Cl- ions. Excitation pulls up toward roughly 0 to +55 mV (depending on type of neuron, etc) via the influx of positive Na+ ions. Thus, the components of ordinary table salt (</w:t>
+      </w:r>
+      <m:oMath>
+        <m:r>
+          <m:t>N</m:t>
+        </m:r>
+        <m:r>
+          <m:t>a</m:t>
+        </m:r>
+        <m:r>
+          <m:t>C</m:t>
+        </m:r>
+        <m:r>
+          <m:t>l</m:t>
+        </m:r>
+      </m:oMath>
+      <w:r>
+        <w:t xml:space="preserve">) are driving this perpetual battle inside every one of your neurons. Theta represents the</w:t>
       </w:r>
       <w:r>
         <w:t xml:space="preserve"> </w:t>
@@ -5393,6 +5664,61 @@
     </w:p>
     <w:p>
       <w:pPr>
+        <w:pStyle w:val="FigureWithCaption"/>
+      </w:pPr>
+      <w:r>
+        <w:drawing>
+          <wp:inline>
+            <wp:extent cx="3252563" cy="3025497"/>
+            <wp:effectExtent b="0" l="0" r="0" t="0"/>
+            <wp:docPr descr="Fig 2-6: Illustration of the contrast or relative nature of the tug-of-war: only the relative strengths of excitation and inhibition matter, not their absolute values. Thus, neurons respond to the contrast between their inputs and overall levels of inhibition, which typically represent the the rough average of activity coming into a given brain area." title="" id="1" name="Picture"/>
+            <a:graphic>
+              <a:graphicData uri="http://schemas.openxmlformats.org/drawingml/2006/picture">
+                <pic:pic>
+                  <pic:nvPicPr>
+                    <pic:cNvPr descr="figures/fig_vm_as_tug_of_war_cases.png" id="0" name="Picture"/>
+                    <pic:cNvPicPr>
+                      <a:picLocks noChangeArrowheads="1" noChangeAspect="1"/>
+                    </pic:cNvPicPr>
+                  </pic:nvPicPr>
+                  <pic:blipFill>
+                    <a:blip r:embed="rId51"/>
+                    <a:stretch>
+                      <a:fillRect/>
+                    </a:stretch>
+                  </pic:blipFill>
+                  <pic:spPr bwMode="auto">
+                    <a:xfrm>
+                      <a:off x="0" y="0"/>
+                      <a:ext cx="3252563" cy="3025497"/>
+                    </a:xfrm>
+                    <a:prstGeom prst="rect">
+                      <a:avLst/>
+                    </a:prstGeom>
+                    <a:noFill/>
+                    <a:ln w="9525">
+                      <a:noFill/>
+                      <a:headEnd/>
+                      <a:tailEnd/>
+                    </a:ln>
+                  </pic:spPr>
+                </pic:pic>
+              </a:graphicData>
+            </a:graphic>
+          </wp:inline>
+        </w:drawing>
+      </w:r>
+    </w:p>
+    <w:p>
+      <w:pPr>
+        <w:pStyle w:val="ImageCaption"/>
+      </w:pPr>
+      <w:r>
+        <w:t xml:space="preserve">Fig 2-6: Illustration of the contrast or relative nature of the tug-of-war: only the relative strengths of excitation and inhibition matter, not their absolute values. Thus, neurons respond to the contrast between their inputs and overall levels of inhibition, which typically represent the the rough average of activity coming into a given brain area.</w:t>
+      </w:r>
+    </w:p>
+    <w:p>
+      <w:pPr>
         <w:pStyle w:val="BodyText"/>
       </w:pPr>
       <w:r>
@@ -5438,7 +5764,7 @@
         <w:t xml:space="preserve"> </w:t>
       </w:r>
       <w:r>
-        <w:t xml:space="preserve">strength of the two sides. Excitation could be relatively weak, but if inhibition is also week, then the net balance between the two will be the same as if each was proportionally stronger.</w:t>
+        <w:t xml:space="preserve">strength of the two sides (Figure 2-6). Excitation could be relatively weak, but if inhibition is also week, then the net balance between the two will be the same as if each was proportionally stronger.</w:t>
       </w:r>
     </w:p>
     <w:p>
@@ -5446,7 +5772,7 @@
         <w:pStyle w:val="BodyText"/>
       </w:pPr>
       <w:r>
-        <w:t xml:space="preserve">Typically, the amount of inhibition is roughly proportional to the "average" amount of activity in the brain in any given area, so in effect, each neuron is effectively comparing how excited it is agains this overall "average" level. Only those neurons that are getting</w:t>
+        <w:t xml:space="preserve">Typically, the amount of inhibition is roughly proportional to the "average" amount of activity in the brain in any given area, so in effect, each neuron is effectively comparing how excited it is against this overall "average" level. Only those neurons that are getting</w:t>
       </w:r>
       <w:r>
         <w:t xml:space="preserve"> </w:t>
@@ -5542,7 +5868,7 @@
         <w:t xml:space="preserve">contrast</w:t>
       </w:r>
       <w:r>
-        <w:t xml:space="preserve">, emerge directly out of the basic function of neurons. As we discussed in the Introduction, we can trace the implications of these core neural properties all the way through the full scope of Psychology and behavior. The next chapter will provide particularly compelling demonstrations of how compression and contrast play out in our perceptual lives -- the story of perception is fundamentally the story of compression and contrast.</w:t>
+        <w:t xml:space="preserve">, emerge directly out of the basic function of neurons. As we discussed in the Introduction, we can trace the implications of these core neural properties all the way through the full scope of Psychology and behavior. The Perception chapter will provide particularly compelling demonstrations of how compression and contrast play out in our perceptual lives -- the story of perception is fundamentally the story of compression and contrast.</w:t>
       </w:r>
     </w:p>
     <w:p>
@@ -5557,8 +5883,8 @@
       <w:pPr>
         <w:pStyle w:val="Heading2"/>
       </w:pPr>
-      <w:bookmarkStart w:id="51" w:name="large-scale-brain-organization-gross-anatomy"/>
-      <w:bookmarkEnd w:id="51"/>
+      <w:bookmarkStart w:id="52" w:name="large-scale-brain-organization-gross-anatomy"/>
+      <w:bookmarkEnd w:id="52"/>
       <w:r>
         <w:t xml:space="preserve">Large-Scale Brain Organization ("Gross" Anatomy)</w:t>
       </w:r>
@@ -5595,7 +5921,7 @@
           <wp:inline>
             <wp:extent cx="4255770" cy="5829300"/>
             <wp:effectExtent b="0" l="0" r="0" t="0"/>
-            <wp:docPr descr="Fig 2-6: The brain would be a lot easier to understand if each part had an easily-labeled, distinct function." title="" id="1" name="Picture"/>
+            <wp:docPr descr="Fig 2-7: The brain would be a lot easier to understand if each part had an easily-labeled, distinct function." title="" id="1" name="Picture"/>
             <a:graphic>
               <a:graphicData uri="http://schemas.openxmlformats.org/drawingml/2006/picture">
                 <pic:pic>
@@ -5606,7 +5932,7 @@
                     </pic:cNvPicPr>
                   </pic:nvPicPr>
                   <pic:blipFill>
-                    <a:blip r:embed="rId52"/>
+                    <a:blip r:embed="rId53"/>
                     <a:stretch>
                       <a:fillRect/>
                     </a:stretch>
@@ -5638,7 +5964,7 @@
         <w:pStyle w:val="ImageCaption"/>
       </w:pPr>
       <w:r>
-        <w:t xml:space="preserve">Fig 2-6: The brain would be a lot easier to understand if each part had an easily-labeled, distinct function.</w:t>
+        <w:t xml:space="preserve">Fig 2-7: The brain would be a lot easier to understand if each part had an easily-labeled, distinct function.</w:t>
       </w:r>
     </w:p>
     <w:p>
@@ -5691,7 +6017,7 @@
         <w:t xml:space="preserve"> </w:t>
       </w:r>
       <w:r>
-        <w:t xml:space="preserve">in our brains: we want a simple, easy-to-understand picture about how things work. This is reflected in the ubiquitous drawings of the brain carved up into discrete functions (e.g., Figure 2-6), and in the discredited approach of</w:t>
+        <w:t xml:space="preserve">in our brains: we want a simple, easy-to-understand picture about how things work. This is reflected in the ubiquitous drawings of the brain carved up into discrete functions (e.g., Figure 2-7), and in the discredited approach of</w:t>
       </w:r>
       <w:r>
         <w:t xml:space="preserve"> </w:t>
@@ -5766,8 +6092,8 @@
       <w:pPr>
         <w:pStyle w:val="Heading3"/>
       </w:pPr>
-      <w:bookmarkStart w:id="53" w:name="the-big-brain-chunks"/>
-      <w:bookmarkEnd w:id="53"/>
+      <w:bookmarkStart w:id="54" w:name="the-big-brain-chunks"/>
+      <w:bookmarkEnd w:id="54"/>
       <w:r>
         <w:t xml:space="preserve">The Big Brain Chunks</w:t>
       </w:r>
@@ -5781,7 +6107,7 @@
           <wp:inline>
             <wp:extent cx="5943600" cy="4549661"/>
             <wp:effectExtent b="0" l="0" r="0" t="0"/>
-            <wp:docPr descr="Fig 2-7: Large-scale (&quot;gross&quot;) brain structures and their overall specialized functions." title="" id="1" name="Picture"/>
+            <wp:docPr descr="Fig 2-8: Large-scale (&quot;gross&quot;) brain structures and their overall specialized functions." title="" id="1" name="Picture"/>
             <a:graphic>
               <a:graphicData uri="http://schemas.openxmlformats.org/drawingml/2006/picture">
                 <pic:pic>
@@ -5792,7 +6118,7 @@
                     </pic:cNvPicPr>
                   </pic:nvPicPr>
                   <pic:blipFill>
-                    <a:blip r:embed="rId54"/>
+                    <a:blip r:embed="rId55"/>
                     <a:stretch>
                       <a:fillRect/>
                     </a:stretch>
@@ -5824,7 +6150,7 @@
         <w:pStyle w:val="ImageCaption"/>
       </w:pPr>
       <w:r>
-        <w:t xml:space="preserve">Fig 2-7: Large-scale ("gross") brain structures and their overall specialized functions.</w:t>
+        <w:t xml:space="preserve">Fig 2-8: Large-scale ("gross") brain structures and their overall specialized functions.</w:t>
       </w:r>
     </w:p>
     <w:p>
@@ -5832,7 +6158,7 @@
         <w:pStyle w:val="BodyText"/>
       </w:pPr>
       <w:r>
-        <w:t xml:space="preserve">Figure 2-7 shows the different brain regions that can be easily distinguished based on evolutionary history and obvious structural differences. Keeping in mind the above qualifications, the overall functions of these areas are as follows:</w:t>
+        <w:t xml:space="preserve">Figure 2-8 shows the different brain regions that can be easily distinguished based on evolutionary history and obvious structural differences. Keeping in mind the above qualifications, the overall functions of these areas are as follows:</w:t>
       </w:r>
     </w:p>
     <w:p>
@@ -6100,7 +6426,7 @@
         <w:t xml:space="preserve"> </w:t>
       </w:r>
       <w:r>
-        <w:t xml:space="preserve">of your brain, not just the parts you're subjectively aware of, and again, all of these areas are massively interconnected and interdependent, so don't get too freaked out by this! Embrace your inner decision maker, which is responsible for those "gut feelings" that all so often end up being correct, even as they are often overridden by your over-analyzing concsious cortex.</w:t>
+        <w:t xml:space="preserve">of your brain, not just the parts you're subjectively aware of, and again, all of these areas are massively interconnected and interdependent, so don't get too freaked out by this! Embrace your inner decision maker, which is responsible for those "gut feelings" that all so often end up being correct, even as they are often overridden by your over-analyzing conscious cortex.</w:t>
       </w:r>
     </w:p>
     <w:p>
@@ -6153,7 +6479,7 @@
         <w:t xml:space="preserve"> </w:t>
       </w:r>
       <w:r>
-        <w:t xml:space="preserve">from your expectations, rather than raw reward or punishment itself. In Chapter 4, we'll see in more detail how this process works, in the context of</w:t>
+        <w:t xml:space="preserve">from your expectations, rather than raw reward or punishment itself. In the Learning chapter, we'll see in more detail how this process works, in the context of</w:t>
       </w:r>
       <w:r>
         <w:t xml:space="preserve"> </w:t>
@@ -6194,7 +6520,7 @@
         <w:t xml:space="preserve">Amygdala</w:t>
       </w:r>
       <w:r>
-        <w:t xml:space="preserve">: The amygdala is a relatively small nucleus, which is named after the Greek word for almond (most antomical labels describe either the shape, color, or texture of the brain structure), that plays an essential role in driving our emotional life. It is extensively interconnected with both the basal ganglia and the dopamine system, and drives these systems to respond appropriately for positive and negative emotional events. For example, when a previously-neutral stimulus is associated with either a rewarding or punishing outcome in classical conditioning, the amygdala learns the association between the stimulus and this outcome, and drives dopamine firing and other behviors to anticipate and prepare for the outcome. The Amygdala is also extensively bidrectionally interconnected with the neocortex, receiving sensory inputs and sending its emotional signals up to the medial and ventral regions of the frontal lobes, which are the emotion centers of your conscious world in the cortex. Thus, overall, the amygdala is a</w:t>
+        <w:t xml:space="preserve">: The amygdala is a relatively small nucleus, which is named after the Greek word for almond (most antomical labels describe either the shape, color, or texture of the brain structure), that plays an essential role in driving our emotional life. It is extensively interconnected with both the basal ganglia and the dopamine system, and drives these systems to respond appropriately for positive and negative emotional events. For example, when a previously-neutral stimulus is associated with either a rewarding or punishing outcome in classical conditioning, the amygdala learns the association between the stimulus and this outcome, and drives dopamine firing and other behviors to anticipate and prepare for the outcome (e.g., approaching yummy food and running away from fear-inducing scary stuff). The Amygdala is also extensively bidrectionally interconnected with the neocortex, receiving sensory inputs and sending its emotional signals up to the medial and ventral regions of the frontal lobes, which are the emotion centers of your conscious world in the cortex. Thus, overall, the amygdala is a</w:t>
       </w:r>
       <w:r>
         <w:t xml:space="preserve"> </w:t>
@@ -6209,7 +6535,7 @@
         <w:t xml:space="preserve"> </w:t>
       </w:r>
       <w:r>
-        <w:t xml:space="preserve">for emotional signals, interconnecting between lower-level brain stem systems such as the hypothalamus, and driving your high-level conscious emotional experiences. People with damage to this area don't necessarily have an absence of emotion, but they can't connect all the pieces together in an effective way, and often behave carelessly because the fail to anticipate the potential risks of their actions.</w:t>
+        <w:t xml:space="preserve">for emotional signals, interconnecting between lower-level brain stem systems such as the hypothalamus, and driving your high-level conscious emotional experiences. People with damage to this area don't necessarily have a complete absence of emotion, but they can't connect all the pieces together in an effective way, and often behave carelessly because they fail to anticipate the potential risks of their actions.</w:t>
       </w:r>
     </w:p>
     <w:p>
@@ -6261,7 +6587,7 @@
         <w:pStyle w:val="BodyText"/>
       </w:pPr>
       <w:r>
-        <w:t xml:space="preserve">As we'll explore in greater depth in the memory chapter, the hippocampus has several biological specializations that enable its super memorizer abilities, but these also result in it being more sensitive. Although the hippocampus is highly specialized, it nevertheless depends entirely on extensive input from the surrounding areas of the neocortex, which convey a highly</w:t>
+        <w:t xml:space="preserve">As we'll explore in greater depth in the Memory chapter, the hippocampus has several biological specializations that enable its super-memorizer abilities, but these also result in it being more sensitive. Although the hippocampus is highly specialized, it nevertheless depends entirely on extensive input from the surrounding areas of the neocortex, which convey a massively</w:t>
       </w:r>
       <w:r>
         <w:t xml:space="preserve"> </w:t>
@@ -6276,7 +6602,7 @@
         <w:t xml:space="preserve"> </w:t>
       </w:r>
       <w:r>
-        <w:t xml:space="preserve">summary of everything going on in the rest of your brain. The hippocampus then essentially takes a "snapshot" of the current state of the brain, and later, when you want to recall some prior event, it can retrieve that snapshot and cause the rest of your brain to relive that moment. During recall, the hippocampus drives those same surrounding neocortical areas in the reverse direction from when the memory was initially encoded, again demonstrating the essential interdependence of all these different brain areas. Also, the hippocampus has somewhat separable "cognitive" and "emotional" components, with the emotional one extensively interconnected with the amygdala and those frontal emotional areas that strongly interconnect with the amygdala, and it plays a critical role in making your emotional responses appropriately responsive to different situations and contexts.</w:t>
+        <w:t xml:space="preserve">summary of everything going on in the rest of your brain. This high level of compression makes our memories relatively inaccurate and subject to many biases, but also extremely efficient. The hippocampus then essentially takes a "snapshot" of the current state of the brain, and later, when you want to recall some prior event, it can retrieve that snapshot and cause the rest of your brain to relive that moment. During recall, the hippocampus drives those same surrounding neocortical areas in the reverse direction from when the memory was initially encoded, again demonstrating the essential interdependence of all these different brain areas. Also, the hippocampus has somewhat separable "cognitive" and "emotional" components, with the emotional one extensively interconnected with the amygdala and those frontal emotional areas that strongly interconnect with the amygdala, and it plays a critical role in making your emotional responses appropriately responsive to different situations and contexts.</w:t>
       </w:r>
     </w:p>
     <w:p>
@@ -6288,7 +6614,7 @@
           <wp:inline>
             <wp:extent cx="5943600" cy="3098534"/>
             <wp:effectExtent b="0" l="0" r="0" t="0"/>
-            <wp:docPr descr="Fig 2-8: Learning Rules across the brain: some of the clearest differences between brain areas are in terms of the signals that drive learning in a given area. In particular, the basal ganglia and cerebellum each specialize on two of the most important types of learning signals: reward (and punishment) vs. error signals (which are not the same as punishment -- these are instead detailed signals with specific information about exactly what didn't go according to plan in a motor action. The cerebellum is unique in having no dopamine innervation or receptors. More evolutionarily-modern areas incorporate multiple signals, and include self-organizing learning, which means learning that happens automatically all the time, as in the hippocampus automatically taking snapshots of cortical activity." title="" id="1" name="Picture"/>
+            <wp:docPr descr="Fig 2-9: Learning Rules across the brain: some of the clearest differences between brain areas are in terms of the signals that drive learning in a given area. In particular, the basal ganglia and cerebellum each specialize on two of the most important types of learning signals: reward (and punishment) vs. error signals (which are not the same as punishment -- these are instead detailed signals with specific information about exactly what didn't go according to plan in a motor action. The cerebellum is unique in having no dopamine innervation or receptors. More evolutionarily-modern areas incorporate multiple signals, and include self-organizing learning, which means learning that happens automatically all the time, as in the hippocampus automatically taking snapshots of cortical activity." title="" id="1" name="Picture"/>
             <a:graphic>
               <a:graphicData uri="http://schemas.openxmlformats.org/drawingml/2006/picture">
                 <pic:pic>
@@ -6299,7 +6625,7 @@
                     </pic:cNvPicPr>
                   </pic:nvPicPr>
                   <pic:blipFill>
-                    <a:blip r:embed="rId55"/>
+                    <a:blip r:embed="rId56"/>
                     <a:stretch>
                       <a:fillRect/>
                     </a:stretch>
@@ -6331,7 +6657,7 @@
         <w:pStyle w:val="ImageCaption"/>
       </w:pPr>
       <w:r>
-        <w:t xml:space="preserve">Fig 2-8: Learning Rules across the brain: some of the clearest differences between brain areas are in terms of the signals that drive learning in a given area. In particular, the basal ganglia and cerebellum each specialize on two of the most important types of learning signals: reward (and punishment) vs. error signals (which are</w:t>
+        <w:t xml:space="preserve">Fig 2-9: Learning Rules across the brain: some of the clearest differences between brain areas are in terms of the signals that drive learning in a given area. In particular, the basal ganglia and cerebellum each specialize on two of the most important types of learning signals: reward (and punishment) vs. error signals (which are</w:t>
       </w:r>
       <w:r>
         <w:t xml:space="preserve"> </w:t>
@@ -6360,7 +6686,47 @@
         <w:t xml:space="preserve">Cerebellum</w:t>
       </w:r>
       <w:r>
-        <w:t xml:space="preserve">: The cerebellum plays a critical role in learning to perform motor (muscle) movements in a smooth, efficient, and coordinated way. Anatomically, it is a kind of "mini brain" tucked under the back of your brain, and it is also a "cortical" structure with a very distinctive sheet-like organization. In some ways, you can think of it as a kind of "hippocampus for motor learning", as suggested by the pioneering scientist David Marr in a pair of prescient papers in 1969/71 that attempted to discern the functions of these brain areas based on their unique anatomical properties. Amazingly, his ideas have largely stood the test of time, and form the core of our modern conception of these areas. These brain areas are among the most functionally specialized, and both rely on a kind of "brute force" memorization strategy to achieve their special learning abilities. This brute force strategy requires a lot of neurons: half of the total neurons in your brain live in the cerebellum! An important consequence of this strategy is that it takes lots and lots of practice to really perfect any given motor skill (e.g., gymnastics, skiing, etc), because the cerebellum has to memorize each of the many different ways to perform a motor action.</w:t>
+        <w:t xml:space="preserve">: The cerebellum plays a critical role in learning to perform motor (muscle) movements in a smooth, efficient, and coordinated way. Anatomically, it is a kind of "mini brain" (that is what it's name means) tucked under the back of your brain, and it is also a "cortical" structure with a very distinctive sheet-like organization. In some ways, you can think of it as a kind of "hippocampus for motor learning", as suggested by the pioneering scientist David Marr in a pair of prescient papers</w:t>
+      </w:r>
+      <w:r>
+        <w:t xml:space="preserve"> </w:t>
+      </w:r>
+      <w:r>
+        <w:t xml:space="preserve">(Marr</w:t>
+      </w:r>
+      <w:r>
+        <w:t xml:space="preserve"> </w:t>
+      </w:r>
+      <w:hyperlink w:anchor="ref-Marr69">
+        <w:r>
+          <w:rPr>
+            <w:rStyle w:val="Hyperlink"/>
+          </w:rPr>
+          <w:t xml:space="preserve">1969</w:t>
+        </w:r>
+      </w:hyperlink>
+      <w:r>
+        <w:t xml:space="preserve">; Marr</w:t>
+      </w:r>
+      <w:r>
+        <w:t xml:space="preserve"> </w:t>
+      </w:r>
+      <w:hyperlink w:anchor="ref-Marr71">
+        <w:r>
+          <w:rPr>
+            <w:rStyle w:val="Hyperlink"/>
+          </w:rPr>
+          <w:t xml:space="preserve">1971</w:t>
+        </w:r>
+      </w:hyperlink>
+      <w:r>
+        <w:t xml:space="preserve">)</w:t>
+      </w:r>
+      <w:r>
+        <w:t xml:space="preserve"> </w:t>
+      </w:r>
+      <w:r>
+        <w:t xml:space="preserve">that attempted to discern the functions of both the cerebellum and hippocampus based on their unique anatomical properties. Amazingly, his ideas have largely stood the test of time, and form the core of our modern conception of these areas. These brain areas are among the most functionally specialized, and both rely on a kind of "brute force" memorization strategy to achieve their special learning abilities. This brute force strategy requires a lot of neurons: half of the total neurons in your brain live in the cerebellum! An important consequence of this strategy is that it takes lots and lots of practice to really perfect any given motor skill (e.g., gymnastics, skiing, etc), because the cerebellum has to memorize each of the many different ways to perform a motor action.</w:t>
       </w:r>
     </w:p>
     <w:p>
@@ -6406,7 +6772,7 @@
         <w:pStyle w:val="BodyText"/>
       </w:pPr>
       <w:r>
-        <w:t xml:space="preserve">Interestingly, the cerebellum and basal ganglia, which are both considered motor control systems, have almost no direct interconnections (a rarity in the brain, as we've seen) -- but this actually makes good sense, because they each perform very different functions, at different time scales (Figure 2-8). The cerebellum deals with very fast "online" motor control at the scale of 10's of milliseconds, whereas the basal ganglia is more involved in the "outer loop" of deciding which of various possible motor plans to actually execute. Thus, the basal ganglia typically acts first to select the motor plan, and then the cerebellum takes over and ensures that the selected plan is executed to the best of your ability. By analogy with the different roles in making a movie, the basal ganglia (together with the frontal cortex) is the producer, deciding what movie to make; the cerebellum is the director, who is there day-in-day-out on the set, dishing out detailed instructions to the actors to make it all look good; and motor circuits in the</w:t>
+        <w:t xml:space="preserve">Interestingly, the cerebellum and basal ganglia, which are both considered motor control systems, have almost no direct interconnections (a rarity in the brain, as we've seen) -- but this actually makes good sense, because they each perform very different functions, at different time scales (Figure 2-9). The cerebellum deals with very fast "online" motor control at the scale of 10's of milliseconds, whereas the basal ganglia is more involved in the "outer loop" of deciding which of various possible motor plans to actually execute. Thus, the basal ganglia typically acts first to select the motor plan, and then the cerebellum takes over and ensures that the selected plan is executed to the best of your ability. By analogy with the different roles in making a movie, the basal ganglia (together with the frontal cortex) is the producer, deciding what movie to make; the cerebellum is the director, who is there day-in-day-out on the set, dishing out detailed instructions to the actors to make it all look good; and motor circuits in the</w:t>
       </w:r>
       <w:r>
         <w:t xml:space="preserve"> </w:t>
@@ -6458,7 +6824,30 @@
         <w:pStyle w:val="BodyText"/>
       </w:pPr>
       <w:r>
-        <w:t xml:space="preserve">One fascinating line of research shows that rats that receive mild electric shocks, which they can turn off by moving to another part of their cage, are able to control their stress responses much better than a poor "yoked" rat that receives the exact same electric shocks, but has no control over them. Thus, the perception of control, which has been localized to those frontal cortical areas (consistent with the overall role of these areas in control more generally), is an essential factor in how the body responds to stressful situations. A clear real-world example of this is the difference between driving a car and riding along as a passenger -- the driver typically experiences things as "under control" whereas the passenger is more likely to feel stress because the driver is going too fast otherwise being unsafe. More generally, chronic exposure to negative, stressful sitations over which a person has little perceived control can produce significant long-term mental heatlh problems, leading to a kind of</w:t>
+        <w:t xml:space="preserve">One fascinating line of research shows that rats that receive mild electric shocks, which they can turn off by moving to another part of their cage, are able to control their stress responses much better than a poor "yoked" rat that receives the exact same electric shocks, but has no control over them. Thus, the perception of control, which has been localized to those frontal cortical areas (consistent with the overall role of these areas in control more generally), is an essential factor in how the body responds to stressful situations</w:t>
+      </w:r>
+      <w:r>
+        <w:t xml:space="preserve"> </w:t>
+      </w:r>
+      <w:r>
+        <w:t xml:space="preserve">(Steven F Maier and Watkins</w:t>
+      </w:r>
+      <w:r>
+        <w:t xml:space="preserve"> </w:t>
+      </w:r>
+      <w:hyperlink w:anchor="ref-MaierWatkins10">
+        <w:r>
+          <w:rPr>
+            <w:rStyle w:val="Hyperlink"/>
+          </w:rPr>
+          <w:t xml:space="preserve">2010</w:t>
+        </w:r>
+      </w:hyperlink>
+      <w:r>
+        <w:t xml:space="preserve">)</w:t>
+      </w:r>
+      <w:r>
+        <w:t xml:space="preserve">. A clear real-world example of this is the difference between driving a car and riding along as a passenger -- the driver typically experiences things as "under control" whereas the passenger is more likely to feel stress because the driver is going too fast otherwise being unsafe. More generally, chronic exposure to negative, stressful sitations over which a person has little perceived control can produce significant long-term mental heatlh problems, leading to a kind of</w:t>
       </w:r>
       <w:r>
         <w:t xml:space="preserve"> </w:t>
@@ -6473,7 +6862,30 @@
         <w:t xml:space="preserve"> </w:t>
       </w:r>
       <w:r>
-        <w:t xml:space="preserve">that is associated with depression.</w:t>
+        <w:t xml:space="preserve">that is associated with depression</w:t>
+      </w:r>
+      <w:r>
+        <w:t xml:space="preserve"> </w:t>
+      </w:r>
+      <w:r>
+        <w:t xml:space="preserve">(Steven F. Maier and Seligman</w:t>
+      </w:r>
+      <w:r>
+        <w:t xml:space="preserve"> </w:t>
+      </w:r>
+      <w:hyperlink w:anchor="ref-MaierSeligman76">
+        <w:r>
+          <w:rPr>
+            <w:rStyle w:val="Hyperlink"/>
+          </w:rPr>
+          <w:t xml:space="preserve">1976</w:t>
+        </w:r>
+      </w:hyperlink>
+      <w:r>
+        <w:t xml:space="preserve">)</w:t>
+      </w:r>
+      <w:r>
+        <w:t xml:space="preserve">.</w:t>
       </w:r>
     </w:p>
     <w:p>
@@ -6624,8 +7036,8 @@
       <w:pPr>
         <w:pStyle w:val="Heading2"/>
       </w:pPr>
-      <w:bookmarkStart w:id="56" w:name="functional-organization-of-the-neocortex"/>
-      <w:bookmarkEnd w:id="56"/>
+      <w:bookmarkStart w:id="57" w:name="functional-organization-of-the-neocortex"/>
+      <w:bookmarkEnd w:id="57"/>
       <w:r>
         <w:t xml:space="preserve">Functional Organization of the Neocortex</w:t>
       </w:r>
@@ -6639,7 +7051,7 @@
           <wp:inline>
             <wp:extent cx="2365248" cy="1871472"/>
             <wp:effectExtent b="0" l="0" r="0" t="0"/>
-            <wp:docPr descr="Fig 2-9: Functional specializations of the different lobes of the neocortex, stemming largely from their unique primary sensory / motor areas (V1 = primary visual cortex, A1 = primary auditory cortex, S1 = primary somatosensory cortex, M1 = primary motor cortex)." title="" id="1" name="Picture"/>
+            <wp:docPr descr="Fig 2-10: Functional specializations of the different lobes of the neocortex, stemming largely from their unique primary sensory / motor areas (V1 = primary visual cortex, A1 = primary auditory cortex, S1 = primary somatosensory cortex, M1 = primary motor cortex)." title="" id="1" name="Picture"/>
             <a:graphic>
               <a:graphicData uri="http://schemas.openxmlformats.org/drawingml/2006/picture">
                 <pic:pic>
@@ -6650,7 +7062,7 @@
                     </pic:cNvPicPr>
                   </pic:nvPicPr>
                   <pic:blipFill>
-                    <a:blip r:embed="rId57"/>
+                    <a:blip r:embed="rId58"/>
                     <a:stretch>
                       <a:fillRect/>
                     </a:stretch>
@@ -6682,7 +7094,7 @@
         <w:pStyle w:val="ImageCaption"/>
       </w:pPr>
       <w:r>
-        <w:t xml:space="preserve">Fig 2-9: Functional specializations of the different lobes of the neocortex, stemming largely from their unique primary sensory / motor areas (V1 = primary visual cortex, A1 = primary auditory cortex, S1 = primary somatosensory cortex, M1 = primary motor cortex).</w:t>
+        <w:t xml:space="preserve">Fig 2-10: Functional specializations of the different lobes of the neocortex, stemming largely from their unique primary sensory / motor areas (V1 = primary visual cortex, A1 = primary auditory cortex, S1 = primary somatosensory cortex, M1 = primary motor cortex).</w:t>
       </w:r>
     </w:p>
     <w:p>
@@ -6690,7 +7102,7 @@
         <w:pStyle w:val="BodyText"/>
       </w:pPr>
       <w:r>
-        <w:t xml:space="preserve">The neocortex is divided anatomically into four separate lobes (Figure 2-9), which can be given broad overall functional specializations that stem principally from the unique sensory inputs / motor output coming into / out of each lobe (each lobe gets one of the three major sensory input modalities, or drives motor output):</w:t>
+        <w:t xml:space="preserve">The neocortex is divided anatomically into four separate lobes (Figure 2-10), which can be given broad overall functional specializations that stem principally from the unique sensory inputs / motor output coming into / out of each lobe (each lobe gets one of the three major sensory input modalities, or drives motor output):</w:t>
       </w:r>
     </w:p>
     <w:p>
@@ -6751,7 +7163,30 @@
         <w:t xml:space="preserve"> </w:t>
       </w:r>
       <w:r>
-        <w:t xml:space="preserve">elements that define the episodes (events) of our lives, that the hippocampus takes snapshots of. The very tip of the temporal lobe (towards the front) is important for encoding our most abstract, high-level semantic knowledge (truth, justice, etc).</w:t>
+        <w:t xml:space="preserve">elements that define the episodes (events) of our lives, that the hippocampus takes snapshots of. The very tip of the temporal lobe (towards the front) is important for encoding our most abstract, high-level semantic knowledge (truth, justice, etc)</w:t>
+      </w:r>
+      <w:r>
+        <w:t xml:space="preserve"> </w:t>
+      </w:r>
+      <w:r>
+        <w:t xml:space="preserve">(Lambon-Ralph et al.</w:t>
+      </w:r>
+      <w:r>
+        <w:t xml:space="preserve"> </w:t>
+      </w:r>
+      <w:hyperlink w:anchor="ref-Lambon-RalphJefferiesPattersonEtAl17">
+        <w:r>
+          <w:rPr>
+            <w:rStyle w:val="Hyperlink"/>
+          </w:rPr>
+          <w:t xml:space="preserve">2017</w:t>
+        </w:r>
+      </w:hyperlink>
+      <w:r>
+        <w:t xml:space="preserve">)</w:t>
+      </w:r>
+      <w:r>
+        <w:t xml:space="preserve">.</w:t>
       </w:r>
     </w:p>
     <w:p>
@@ -6825,7 +7260,7 @@
         <w:t xml:space="preserve"> </w:t>
       </w:r>
       <w:r>
-        <w:t xml:space="preserve">("little man") representation of your entire body (Figure 2-10), which is distorted in its focus on the most important areas at the expense of others (e.g., your back doesn't get a lot of neural space, whereas your fingers and mouth are very prominently represented). Because motor actions require proper positioning of your hands and body in space, the parietal lobe is where your understanding of spatial locations and relationships arises. Interestingly, these spatial representations are re-used for thinking about more abstract continuous quantities like time and number.</w:t>
+        <w:t xml:space="preserve">("little man") representation of your entire body (Figure 2-11), which is distorted in its focus on the most important areas at the expense of others (e.g., your back doesn't get a lot of neural space, whereas your fingers and mouth are very prominently represented). Because motor actions require proper positioning of your hands and body in space, the parietal lobe is where your understanding of spatial locations and relationships arises. Interestingly, these spatial representations are re-used for thinking about more abstract continuous quantities like time and number.</w:t>
       </w:r>
     </w:p>
     <w:p>
@@ -6837,7 +7272,7 @@
           <wp:inline>
             <wp:extent cx="934849" cy="701137"/>
             <wp:effectExtent b="0" l="0" r="0" t="0"/>
-            <wp:docPr descr="Fig 2-10: The coordinated homunculus (&quot;little man&quot;) as represented across the primary somatosensory (S1) and motor (M1) cortex." title="" id="1" name="Picture"/>
+            <wp:docPr descr="Fig 2-11: The coordinated homunculus (&quot;little man&quot;) as represented across the primary somatosensory (S1) and motor (M1) cortex." title="" id="1" name="Picture"/>
             <a:graphic>
               <a:graphicData uri="http://schemas.openxmlformats.org/drawingml/2006/picture">
                 <pic:pic>
@@ -6848,7 +7283,7 @@
                     </pic:cNvPicPr>
                   </pic:nvPicPr>
                   <pic:blipFill>
-                    <a:blip r:embed="rId58"/>
+                    <a:blip r:embed="rId59"/>
                     <a:stretch>
                       <a:fillRect/>
                     </a:stretch>
@@ -6880,7 +7315,7 @@
         <w:pStyle w:val="ImageCaption"/>
       </w:pPr>
       <w:r>
-        <w:t xml:space="preserve">Fig 2-10: The coordinated</w:t>
+        <w:t xml:space="preserve">Fig 2-11: The coordinated</w:t>
       </w:r>
       <w:r>
         <w:t xml:space="preserve"> </w:t>
@@ -6954,7 +7389,15 @@
         <w:pStyle w:val="FirstParagraph"/>
       </w:pPr>
       <w:r>
-        <w:t xml:space="preserve">Although the frontal lobe plays such an important role in control, it does not act alone. It is most densely interconnected with the parietal lobe, which provides the sensory guidance needed to inform the action planning process. For example, one important function the parietal lobe can provide is a spatial map of a sequence of actions to be taken over time, to help in figuring out the best ordering of the indvidual steps in the sequence. Furthermore, the parietal lobe can represent the likely sensory outcomes of different possible action plans, in terms of both somatosensory and visual modalities (i.e., how my arm would feel if I moved it in a particular way, and where it would end up in space), which can then feed back to refine the overall motor plan. Interestingly, the lower (ventral) parts of the frontal lobe are more strongly interconnected with the temporal lobe, and these pathways can enable the frontal control system to shape and regulate all the processes taking place there, including driving what we might want to talk about, and how the hippocampus encodes memories. Furthermore, while overt action plans are most informed by the parietal spatial representations, the emotional and motivational aspects of control and planning are more directly informed by information from the temporal lobe. We typically care more about</w:t>
+        <w:t xml:space="preserve">Although the frontal lobe plays such an important role in control, it does not act alone. It is most densely interconnected with the parietal lobe, which provides the sensory guidance needed to inform the action planning process. For example, one important function the parietal lobe can provide is a spatial map of a sequence of actions to be taken over time, to help in figuring out the best ordering of the indvidual steps in the sequence. Furthermore, the parietal lobe can represent the likely sensory outcomes of different possible action plans, in terms of both somatosensory and visual modalities (i.e., how my arm would feel if I moved it in a particular way, and where it would end up in space), which can then feed back to refine the overall motor plan.</w:t>
+      </w:r>
+    </w:p>
+    <w:p>
+      <w:pPr>
+        <w:pStyle w:val="BodyText"/>
+      </w:pPr>
+      <w:r>
+        <w:t xml:space="preserve">The lower (ventral) parts of the frontal lobe are more strongly interconnected with the temporal lobe, and these pathways can enable the frontal control system to shape and regulate all the processes taking place there, including driving what we might want to talk about, and how the hippocampus encodes memories. Furthermore, while overt action plans are most informed by the parietal spatial representations, the emotional and motivational aspects of control and planning are more directly informed by information from the temporal lobe. We typically care more about</w:t>
       </w:r>
       <w:r>
         <w:t xml:space="preserve"> </w:t>
@@ -7014,8 +7457,8 @@
       <w:pPr>
         <w:pStyle w:val="Heading3"/>
       </w:pPr>
-      <w:bookmarkStart w:id="59" w:name="hierarchical-organization"/>
-      <w:bookmarkEnd w:id="59"/>
+      <w:bookmarkStart w:id="60" w:name="hierarchical-organization"/>
+      <w:bookmarkEnd w:id="60"/>
       <w:r>
         <w:t xml:space="preserve">Hierarchical Organization</w:t>
       </w:r>
@@ -7029,7 +7472,7 @@
           <wp:inline>
             <wp:extent cx="5943600" cy="1891780"/>
             <wp:effectExtent b="0" l="0" r="0" t="0"/>
-            <wp:docPr descr="Fig 2-11: Hierarchical organization of detectors in the visual pathway going into the temporal lobe, supporting the ability to recognize (detect) entire objects, based on earlier levels detecting parts and features of parts. This shows the large-scale, cumulative effects of compression from very high-dimensional raw sensory inputs, to high-level, succinct interpretations of the world. Although a highly simplified cartoon, this roughly captures the nature of the process actually taking place in the brain." title="" id="1" name="Picture"/>
+            <wp:docPr descr="Fig 2-12: Hierarchical organization of detectors in the visual pathway going into the temporal lobe, supporting the ability to recognize (detect) entire objects, based on earlier levels detecting parts and features of parts. This shows the large-scale, cumulative effects of compression from very high-dimensional raw sensory inputs, to high-level, succinct interpretations of the world. Although a highly simplified cartoon, this roughly captures the nature of the process actually taking place in the brain." title="" id="1" name="Picture"/>
             <a:graphic>
               <a:graphicData uri="http://schemas.openxmlformats.org/drawingml/2006/picture">
                 <pic:pic>
@@ -7040,7 +7483,7 @@
                     </pic:cNvPicPr>
                   </pic:nvPicPr>
                   <pic:blipFill>
-                    <a:blip r:embed="rId60"/>
+                    <a:blip r:embed="rId61"/>
                     <a:stretch>
                       <a:fillRect/>
                     </a:stretch>
@@ -7072,7 +7515,7 @@
         <w:pStyle w:val="ImageCaption"/>
       </w:pPr>
       <w:r>
-        <w:t xml:space="preserve">Fig 2-11: Hierarchical organization of detectors in the visual pathway going into the temporal lobe, supporting the ability to recognize (detect) entire objects, based on earlier levels detecting parts and features of parts. This shows the large-scale, cumulative effects of</w:t>
+        <w:t xml:space="preserve">Fig 2-12: Hierarchical organization of detectors in the visual pathway going into the temporal lobe, supporting the ability to recognize (detect) entire objects, based on earlier levels detecting parts and features of parts. This shows the large-scale, cumulative effects of</w:t>
       </w:r>
       <w:r>
         <w:t xml:space="preserve"> </w:t>
@@ -7095,7 +7538,7 @@
         <w:pStyle w:val="BodyText"/>
       </w:pPr>
       <w:r>
-        <w:t xml:space="preserve">Figure 2-11 shows how this combination of interdependency and specialization plays out in the case of the visual pathway going from V1 up through the object recognition neurons in the inferior (bottom) part of the temporal lobe (</w:t>
+        <w:t xml:space="preserve">Figure 2-12 shows how this combination of interdependency and specialization plays out in the case of the visual pathway going from V1 up through the object recognition neurons in the inferior (bottom) part of the temporal lobe (</w:t>
       </w:r>
       <w:r>
         <w:rPr>
@@ -7153,8 +7596,8 @@
       <w:pPr>
         <w:pStyle w:val="Heading2"/>
       </w:pPr>
-      <w:bookmarkStart w:id="61" w:name="neuromodulators-and-drugs"/>
-      <w:bookmarkEnd w:id="61"/>
+      <w:bookmarkStart w:id="62" w:name="neuromodulators-and-drugs"/>
+      <w:bookmarkEnd w:id="62"/>
       <w:r>
         <w:t xml:space="preserve">Neuromodulators and Drugs</w:t>
       </w:r>
@@ -7264,7 +7707,7 @@
         <w:t xml:space="preserve"> </w:t>
       </w:r>
       <w:r>
-        <w:t xml:space="preserve">to more precisely refer to chemicals that specifically bind to the same receptors as the neuromodulator, but we'll adopt a looser definition that includes anything that has a net "positive" effect on the effect of the neuromodulator. For example,</w:t>
+        <w:t xml:space="preserve">to more precisely refer to chemicals that specifically bind to the same receptors as the endogenous neuromodulator, but we'll adopt a looser definition that includes anything that has a net "positive" effect on the effect of the neuromodulator. For example,</w:t>
       </w:r>
       <w:r>
         <w:t xml:space="preserve"> </w:t>
@@ -7333,7 +7776,7 @@
         <w:t xml:space="preserve">Methylphenidate</w:t>
       </w:r>
       <w:r>
-        <w:t xml:space="preserve">) enhances dopamine effects by inhibiting the reuptake of dopamine after it is released, so it a kind of agonist but acting more indirectly. There are many different biochemical mechanisms that can lead to a net agonist effect.</w:t>
+        <w:t xml:space="preserve">) enhances dopamine effects by inhibiting the reuptake of dopamine after it is released, so it is a kind of agonist but acts more indirectly. There are many different biochemical mechanisms that can lead to a net agonist effect.</w:t>
       </w:r>
     </w:p>
     <w:p>
@@ -7427,7 +7870,7 @@
         <w:pStyle w:val="FirstParagraph"/>
       </w:pPr>
       <w:r>
-        <w:t xml:space="preserve">Interestingly, the neuromodulators are biologically ancient chemicals that have very different effects throughout the body, which explains why drugs often have many side-effects. For example, ACh drives the most basic function of muscle contraction throughout the body, but in the brain it is one of those high-level control knobs affecting attention, arousal, and learning. Dopamine receptors are also involved in lactation. Evolution is very pragmatic in re-purposing existing technology. Furthermore, the major plays of serotonin, dopamine, and norepinepherine are all chemically very similar</w:t>
+        <w:t xml:space="preserve">Interestingly, the neuromodulators are biologically ancient chemicals that have very different effects throughout the body, which explains why drugs often have many side-effects. For example, ACh drives the most basic function of muscle contraction throughout the body, but in the brain it is one of those high-level control knobs affecting attention, arousal, and learning. Dopamine receptors are also involved in lactation. Evolution is very pragmatic in re-purposing existing technology. Furthermore, the major players of serotonin, dopamine, and norepinepherine are all chemically very similar</w:t>
       </w:r>
       <w:r>
         <w:t xml:space="preserve"> </w:t>
@@ -7439,7 +7882,7 @@
         <w:t xml:space="preserve">monoamines</w:t>
       </w:r>
       <w:r>
-        <w:t xml:space="preserve">, so many drugs affect all them to varying extents. Thus, overall, understanding the full effects of any given drug can be very complicated.</w:t>
+        <w:t xml:space="preserve">, so many drugs affect all of them to varying extents. Thus, overall, understanding the full effects of any given drug can be very complicated.</w:t>
       </w:r>
     </w:p>
     <w:p>
@@ -7474,7 +7917,7 @@
         <w:t xml:space="preserve"> </w:t>
       </w:r>
       <w:r>
-        <w:t xml:space="preserve">receptors, which in turn are antagonistic against dopamine, and overall lead to sedation (drowsiness). Thus consistent with its widely known and appreciated subjective effects, it directly inhibits drowsiness, and also leads to a net increase in dopamine, producing pleasurable effects and leading to its addictive properties.</w:t>
+        <w:t xml:space="preserve">receptors, which in turn are antagonistic against dopamine, and overall lead to sedation (drowsiness). Thus, consistent with its widely known and appreciated subjective effects, it directly inhibits drowsiness, and also leads to a net increase in dopamine, producing pleasurable effects and leading to its addictive properties.</w:t>
       </w:r>
     </w:p>
     <w:p>
@@ -7509,7 +7952,7 @@
         <w:t xml:space="preserve"> </w:t>
       </w:r>
       <w:r>
-        <w:t xml:space="preserve">ACh receptor) that drives the attention and arousal effects of ACh in the cortex.</w:t>
+        <w:t xml:space="preserve">ACh receptor) that drives the attention and arousal effects of ACh in the cortex. This is consistent with the stereotypical chain-smoking author or detective using nicotine to enhance their ability to focus and concentrate.</w:t>
       </w:r>
     </w:p>
     <w:p>
@@ -7584,7 +8027,30 @@
         <w:t xml:space="preserve"> </w:t>
       </w:r>
       <w:r>
-        <w:t xml:space="preserve">and dopamine, increasing release and actually reversing the reuptake process so that there is more of these neuromodulators in the synapse. Both of these neuromodulators affect attention and learning, consistent with the observed behavioral and cognitive effects. Adderall is used for treating people with ADHD, which is somewhat paradoxical given the "hyperactive" component of this disorder. However, it is likely that NE acts to keep people actively engaged for a longer time, "locking in" a given set of frontal control signals and preventing the characteristic distractability of ADHD.</w:t>
+        <w:t xml:space="preserve">and dopamine, increasing release and actually reversing the reuptake process so that there is more of these neuromodulators in the synapse. Both of these neuromodulators affect attention and learning, consistent with the observed behavioral and cognitive effects. Adderall is used for treating people with ADHD, which is somewhat paradoxical given the "hyperactive" component of this disorder. However, it is likely that NE acts to keep people actively engaged for a longer time, "locking in" a given set of frontal control signals and preventing the characteristic distractability of ADHD</w:t>
+      </w:r>
+      <w:r>
+        <w:t xml:space="preserve"> </w:t>
+      </w:r>
+      <w:r>
+        <w:t xml:space="preserve">(Aston-Jones and Cohen</w:t>
+      </w:r>
+      <w:r>
+        <w:t xml:space="preserve"> </w:t>
+      </w:r>
+      <w:hyperlink w:anchor="ref-Aston-JonesCohen05">
+        <w:r>
+          <w:rPr>
+            <w:rStyle w:val="Hyperlink"/>
+          </w:rPr>
+          <w:t xml:space="preserve">2005</w:t>
+        </w:r>
+      </w:hyperlink>
+      <w:r>
+        <w:t xml:space="preserve">)</w:t>
+      </w:r>
+      <w:r>
+        <w:t xml:space="preserve">.</w:t>
       </w:r>
     </w:p>
     <w:p>
@@ -7634,7 +8100,30 @@
         <w:t xml:space="preserve"> </w:t>
       </w:r>
       <w:r>
-        <w:t xml:space="preserve">mechanisms that discount rewards in proportion to expectations (Redish, 2004).</w:t>
+        <w:t xml:space="preserve">mechanisms that discount rewards in proportion to expectations</w:t>
+      </w:r>
+      <w:r>
+        <w:t xml:space="preserve"> </w:t>
+      </w:r>
+      <w:r>
+        <w:t xml:space="preserve">(Redish</w:t>
+      </w:r>
+      <w:r>
+        <w:t xml:space="preserve"> </w:t>
+      </w:r>
+      <w:hyperlink w:anchor="ref-Redish04">
+        <w:r>
+          <w:rPr>
+            <w:rStyle w:val="Hyperlink"/>
+          </w:rPr>
+          <w:t xml:space="preserve">2004</w:t>
+        </w:r>
+      </w:hyperlink>
+      <w:r>
+        <w:t xml:space="preserve">)</w:t>
+      </w:r>
+      <w:r>
+        <w:t xml:space="preserve">.</w:t>
       </w:r>
     </w:p>
     <w:p>
@@ -7648,22 +8137,13 @@
         <w:rPr>
           <w:b/>
         </w:rPr>
-        <w:t xml:space="preserve">Prozac</w:t>
-      </w:r>
-      <w:r>
-        <w:t xml:space="preserve"> </w:t>
-      </w:r>
-      <w:r>
-        <w:t xml:space="preserve">(</w:t>
-      </w:r>
-      <w:r>
-        <w:rPr>
-          <w:i/>
-        </w:rPr>
         <w:t xml:space="preserve">SSRI's</w:t>
       </w:r>
       <w:r>
-        <w:t xml:space="preserve">) affect</w:t>
+        <w:t xml:space="preserve"> </w:t>
+      </w:r>
+      <w:r>
+        <w:t xml:space="preserve">(Prozac et al) affect</w:t>
       </w:r>
       <w:r>
         <w:t xml:space="preserve"> </w:t>
@@ -7807,8 +8287,8 @@
       <w:pPr>
         <w:pStyle w:val="Heading2"/>
       </w:pPr>
-      <w:bookmarkStart w:id="62" w:name="neuroscience-methods-1"/>
-      <w:bookmarkEnd w:id="62"/>
+      <w:bookmarkStart w:id="63" w:name="neuroscience-methods-1"/>
+      <w:bookmarkEnd w:id="63"/>
       <w:r>
         <w:t xml:space="preserve">Neuroscience Methods</w:t>
       </w:r>
@@ -7825,8 +8305,8 @@
       <w:pPr>
         <w:pStyle w:val="Heading3"/>
       </w:pPr>
-      <w:bookmarkStart w:id="63" w:name="functional-neuroimaging-fmri-pet-eeg-meg"/>
-      <w:bookmarkEnd w:id="63"/>
+      <w:bookmarkStart w:id="64" w:name="functional-neuroimaging-fmri-pet-eeg-meg"/>
+      <w:bookmarkEnd w:id="64"/>
       <w:r>
         <w:t xml:space="preserve">Functional Neuroimaging: fMRI, PET, EEG, MEG</w:t>
       </w:r>
@@ -7929,7 +8409,7 @@
         <w:pStyle w:val="BodyText"/>
       </w:pPr>
       <w:r>
-        <w:t xml:space="preserve">Thus, there has been a continued and increasing use of electroencephalography (EEG), which has been around since the early 1900's, which records real-time electrical signals using electrodes placed on the scalp. These signals immediately reflect changes in neural activity, providing excellent temporal resolution, but, alas, the remote recording of these signals from the scalp makes it very difficult to figure out exactly where the electrical signals are coming from within the brain. Thus, EEG has poor spatial resolution. Unfortunately, we do not yet have the perfect neuroimaging technique, which would have high resolution in both space and time. Nevertheless, advanced techniques in recording (using 100's of electrodes) and analysis have enabled EEG to achieve much better spatial resolution than before, and EEG can be combined with simultaneous fMRI recording to attempt to get the best of both worlds (though this remains challenging). You also may have heard about something called an</w:t>
+        <w:t xml:space="preserve">To gain more insight into the detailed timecourse of cognition, there has been a continued and increasing use of electroencephalography (EEG), which has been around since the early 1900's, which records real-time electrical signals using electrodes placed on the scalp. These signals immediately reflect changes in neural activity, providing excellent temporal resolution, but, alas, the remote recording of these signals from the scalp makes it very difficult to figure out exactly where the electrical signals are coming from within the brain. Thus, EEG has poor spatial resolution. Unfortunately, we do not yet have the perfect neuroimaging technique, which would have high resolution in both space and time. Nevertheless, advanced techniques in recording (using 100's of electrodes) and analysis have enabled EEG to achieve much better spatial resolution than before, and EEG can be combined with simultaneous fMRI recording to attempt to get the best of both worlds (though this remains challenging). You also may have heard about something called an</w:t>
       </w:r>
       <w:r>
         <w:t xml:space="preserve"> </w:t>
@@ -7971,8 +8451,8 @@
       <w:pPr>
         <w:pStyle w:val="Heading2"/>
       </w:pPr>
-      <w:bookmarkStart w:id="64" w:name="conclusions"/>
-      <w:bookmarkEnd w:id="64"/>
+      <w:bookmarkStart w:id="65" w:name="conclusions"/>
+      <w:bookmarkEnd w:id="65"/>
       <w:r>
         <w:t xml:space="preserve">Conclusions</w:t>
       </w:r>
@@ -7982,7 +8462,30 @@
         <w:pStyle w:val="FirstParagraph"/>
       </w:pPr>
       <w:r>
-        <w:t xml:space="preserve">Many scientists like to emphasize the popular sentiment that "the brain is a complete mystery" and we have barely scratched the surface in our understanding of it. However, you might get somewhat of a different impression from this chapter. In fact, we have a pretty good understanding of the large scale functional organization of the brain, which is consistent with all manner of data from neuroimaging and effects of brain damage, etc. As we'll see in the learning chapter, we have a remarkably good understanding of the details about how neurons learn at the synaptic level, and certainly we know a great deal about all the basic mechanisms underlying spiking. Detailed computer models incorporating all this data have been able to reproduce, at least at a coarse, approximate level, much of the actual human behavior observed in well-controlled laboratory studies, in domains such as perception, learning, memory, language, and cognitive control.</w:t>
+        <w:t xml:space="preserve">Many scientists like to emphasize the popular sentiment that "the brain is a complete mystery" and we have barely scratched the surface in our understanding of it. However, you might get somewhat of a different impression from this chapter. In fact, we have a pretty good understanding of the large scale functional organization of the brain, which is consistent with all manner of data from neuroimaging and effects of brain damage, etc. As we'll see in the learning chapter, we have a remarkably good understanding of the details about how neurons learn at the synaptic level, and certainly we know a great deal about all the basic mechanisms underlying spiking. Detailed computer models incorporating all this data have been able to reproduce, at least at a coarse, approximate level, much of the actual human behavior observed in well-controlled laboratory studies, in domains such as perception, learning, memory, language, and cognitive control</w:t>
+      </w:r>
+      <w:r>
+        <w:t xml:space="preserve"> </w:t>
+      </w:r>
+      <w:r>
+        <w:t xml:space="preserve">(O’Reilly et al.</w:t>
+      </w:r>
+      <w:r>
+        <w:t xml:space="preserve"> </w:t>
+      </w:r>
+      <w:hyperlink w:anchor="ref-OReillyMunakataFrankEtAl12">
+        <w:r>
+          <w:rPr>
+            <w:rStyle w:val="Hyperlink"/>
+          </w:rPr>
+          <w:t xml:space="preserve">2012</w:t>
+        </w:r>
+      </w:hyperlink>
+      <w:r>
+        <w:t xml:space="preserve">)</w:t>
+      </w:r>
+      <w:r>
+        <w:t xml:space="preserve">.</w:t>
       </w:r>
     </w:p>
     <w:p>
@@ -7990,7 +8493,7 @@
         <w:pStyle w:val="BodyText"/>
       </w:pPr>
       <w:r>
-        <w:t xml:space="preserve">Thus, while there certainly are a few deep mysteries and major discoveries yet, one could reasonbly argue that we are at that stage in solving a jigsaw puzzle where a lot of the edges and key regions have been filled in. Future editions of this textbook may not differ as much as you might think, as we start to fill in the rest of the picture. Only time will tell for sure, but there is at least room for optimism that we really are on the precipice of having a solid</w:t>
+        <w:t xml:space="preserve">Thus, while there certainly are a few deep mysteries and major discoveries yet to be had, one could reasonbly argue that we are at that stage in solving a jigsaw puzzle where a lot of the edges and key regions have been filled in. Future editions of this textbook may not differ as much as you might think, as we start to fill in the rest of the picture. Only time will tell for sure, but there is at least room for optimism that we really are on the precipice of having a solid</w:t>
       </w:r>
       <w:r>
         <w:t xml:space="preserve"> </w:t>
@@ -8012,8 +8515,8 @@
       <w:pPr>
         <w:pStyle w:val="Heading2"/>
       </w:pPr>
-      <w:bookmarkStart w:id="65" w:name="summary-of-key-terms"/>
-      <w:bookmarkEnd w:id="65"/>
+      <w:bookmarkStart w:id="66" w:name="summary-of-key-terms"/>
+      <w:bookmarkEnd w:id="66"/>
       <w:r>
         <w:t xml:space="preserve">Summary of Key Terms</w:t>
       </w:r>
@@ -8143,8 +8646,8 @@
       <w:pPr>
         <w:pStyle w:val="Heading1"/>
       </w:pPr>
-      <w:bookmarkStart w:id="66" w:name="chapter-3-consciousness-sleep-arousal-and-emotion"/>
-      <w:bookmarkEnd w:id="66"/>
+      <w:bookmarkStart w:id="67" w:name="chapter-3-consciousness-sleep-arousal-and-emotion"/>
+      <w:bookmarkEnd w:id="67"/>
       <w:r>
         <w:t xml:space="preserve">Chapter 3: Consciousness, Sleep, Arousal and Emotion</w:t>
       </w:r>
@@ -8161,8 +8664,8 @@
       <w:pPr>
         <w:pStyle w:val="Heading2"/>
       </w:pPr>
-      <w:bookmarkStart w:id="67" w:name="why-are-we-only-conscious-of-the-cortex"/>
-      <w:bookmarkEnd w:id="67"/>
+      <w:bookmarkStart w:id="68" w:name="why-are-we-only-conscious-of-the-cortex"/>
+      <w:bookmarkEnd w:id="68"/>
       <w:r>
         <w:t xml:space="preserve">Why are we only conscious of the cortex?</w:t>
       </w:r>
@@ -8187,7 +8690,7 @@
                     </pic:cNvPicPr>
                   </pic:nvPicPr>
                   <pic:blipFill>
-                    <a:blip r:embed="rId68"/>
+                    <a:blip r:embed="rId69"/>
                     <a:stretch>
                       <a:fillRect/>
                     </a:stretch>
@@ -8234,8 +8737,8 @@
       <w:pPr>
         <w:pStyle w:val="Heading2"/>
       </w:pPr>
-      <w:bookmarkStart w:id="69" w:name="sleep"/>
-      <w:bookmarkEnd w:id="69"/>
+      <w:bookmarkStart w:id="70" w:name="sleep"/>
+      <w:bookmarkEnd w:id="70"/>
       <w:r>
         <w:t xml:space="preserve">Sleep</w:t>
       </w:r>
@@ -8260,7 +8763,7 @@
                     </pic:cNvPicPr>
                   </pic:nvPicPr>
                   <pic:blipFill>
-                    <a:blip r:embed="rId70"/>
+                    <a:blip r:embed="rId71"/>
                     <a:stretch>
                       <a:fillRect/>
                     </a:stretch>
@@ -8315,7 +8818,7 @@
                     </pic:cNvPicPr>
                   </pic:nvPicPr>
                   <pic:blipFill>
-                    <a:blip r:embed="rId71"/>
+                    <a:blip r:embed="rId72"/>
                     <a:stretch>
                       <a:fillRect/>
                     </a:stretch>
@@ -8387,8 +8890,8 @@
       <w:pPr>
         <w:pStyle w:val="Heading2"/>
       </w:pPr>
-      <w:bookmarkStart w:id="72" w:name="emotion-and-arousal"/>
-      <w:bookmarkEnd w:id="72"/>
+      <w:bookmarkStart w:id="73" w:name="emotion-and-arousal"/>
+      <w:bookmarkEnd w:id="73"/>
       <w:r>
         <w:t xml:space="preserve">Emotion and Arousal</w:t>
       </w:r>
@@ -8438,8 +8941,8 @@
       <w:pPr>
         <w:pStyle w:val="Heading1"/>
       </w:pPr>
-      <w:bookmarkStart w:id="73" w:name="acknowledgments"/>
-      <w:bookmarkEnd w:id="73"/>
+      <w:bookmarkStart w:id="74" w:name="acknowledgments"/>
+      <w:bookmarkEnd w:id="74"/>
       <w:r>
         <w:t xml:space="preserve">Acknowledgments</w:t>
       </w:r>
@@ -8464,8 +8967,8 @@
       <w:pPr>
         <w:pStyle w:val="Heading1"/>
       </w:pPr>
-      <w:bookmarkStart w:id="74" w:name="glossary"/>
-      <w:bookmarkEnd w:id="74"/>
+      <w:bookmarkStart w:id="75" w:name="glossary"/>
+      <w:bookmarkEnd w:id="75"/>
       <w:r>
         <w:t xml:space="preserve">Glossary</w:t>
       </w:r>
@@ -8482,8 +8985,8 @@
       <w:pPr>
         <w:pStyle w:val="Heading1"/>
       </w:pPr>
-      <w:bookmarkStart w:id="75" w:name="about-the-authors"/>
-      <w:bookmarkEnd w:id="75"/>
+      <w:bookmarkStart w:id="76" w:name="about-the-authors"/>
+      <w:bookmarkEnd w:id="76"/>
       <w:r>
         <w:t xml:space="preserve">About the Authors</w:t>
       </w:r>
@@ -8508,10 +9011,361 @@
       <w:pPr>
         <w:pStyle w:val="Heading1"/>
       </w:pPr>
-      <w:bookmarkStart w:id="76" w:name="references"/>
-      <w:bookmarkEnd w:id="76"/>
+      <w:bookmarkStart w:id="77" w:name="references"/>
+      <w:bookmarkEnd w:id="77"/>
       <w:r>
         <w:t xml:space="preserve">References</w:t>
+      </w:r>
+    </w:p>
+    <w:p>
+      <w:pPr>
+        <w:pStyle w:val="Bibliography"/>
+      </w:pPr>
+      <w:r>
+        <w:t xml:space="preserve">Aston-Jones, Gary, and Jonathan D. Cohen. 2005. “An Integrative Theory of Locus Coeruleus-Norepinephrine Function: Adaptive Gain and Optimal Performance.”</w:t>
+      </w:r>
+      <w:r>
+        <w:t xml:space="preserve"> </w:t>
+      </w:r>
+      <w:r>
+        <w:rPr>
+          <w:i/>
+        </w:rPr>
+        <w:t xml:space="preserve">Annual Review of Neuroscience</w:t>
+      </w:r>
+      <w:r>
+        <w:t xml:space="preserve"> </w:t>
+      </w:r>
+      <w:r>
+        <w:t xml:space="preserve">28 (July): 403–50.</w:t>
+      </w:r>
+    </w:p>
+    <w:p>
+      <w:pPr>
+        <w:pStyle w:val="Bibliography"/>
+      </w:pPr>
+      <w:r>
+        <w:t xml:space="preserve">Hodgkin, A. L., and A. F. Huxley. 1952. “A Quantitative Description of Membrane Current and Its Application to Conduction and Excitation in Nerve.”</w:t>
+      </w:r>
+      <w:r>
+        <w:t xml:space="preserve"> </w:t>
+      </w:r>
+      <w:r>
+        <w:rPr>
+          <w:i/>
+        </w:rPr>
+        <w:t xml:space="preserve">The Journal of Physiology</w:t>
+      </w:r>
+      <w:r>
+        <w:t xml:space="preserve"> </w:t>
+      </w:r>
+      <w:r>
+        <w:t xml:space="preserve">117 (4): 500–544. doi:</w:t>
+      </w:r>
+      <w:hyperlink r:id="rId78">
+        <w:r>
+          <w:rPr>
+            <w:rStyle w:val="Hyperlink"/>
+          </w:rPr>
+          <w:t xml:space="preserve">10.1113/jphysiol.1952.sp004764</w:t>
+        </w:r>
+      </w:hyperlink>
+      <w:r>
+        <w:t xml:space="preserve">.</w:t>
+      </w:r>
+    </w:p>
+    <w:p>
+      <w:pPr>
+        <w:pStyle w:val="Bibliography"/>
+      </w:pPr>
+      <w:r>
+        <w:t xml:space="preserve">Lambon-Ralph, Matthew A., Elizabeth Jefferies, Karalyn Patterson, and Timothy T. Rogers. 2017. “The Neural and Computational Bases of Semantic Cognition.”</w:t>
+      </w:r>
+      <w:r>
+        <w:t xml:space="preserve"> </w:t>
+      </w:r>
+      <w:r>
+        <w:rPr>
+          <w:i/>
+        </w:rPr>
+        <w:t xml:space="preserve">Nature Reviews Neuroscience</w:t>
+      </w:r>
+      <w:r>
+        <w:t xml:space="preserve"> </w:t>
+      </w:r>
+      <w:r>
+        <w:t xml:space="preserve">18 (1): 42–55. doi:</w:t>
+      </w:r>
+      <w:hyperlink r:id="rId79">
+        <w:r>
+          <w:rPr>
+            <w:rStyle w:val="Hyperlink"/>
+          </w:rPr>
+          <w:t xml:space="preserve">10.1038/nrn.2016.150</w:t>
+        </w:r>
+      </w:hyperlink>
+      <w:r>
+        <w:t xml:space="preserve">.</w:t>
+      </w:r>
+    </w:p>
+    <w:p>
+      <w:pPr>
+        <w:pStyle w:val="Bibliography"/>
+      </w:pPr>
+      <w:r>
+        <w:t xml:space="preserve">Maier, Steven F, and Linda R Watkins. 2010. “Role of the Medial Prefrontal Cortex in Coping and Resilience.”</w:t>
+      </w:r>
+      <w:r>
+        <w:t xml:space="preserve"> </w:t>
+      </w:r>
+      <w:r>
+        <w:rPr>
+          <w:i/>
+        </w:rPr>
+        <w:t xml:space="preserve">Brain Research</w:t>
+      </w:r>
+      <w:r>
+        <w:t xml:space="preserve"> </w:t>
+      </w:r>
+      <w:r>
+        <w:t xml:space="preserve">1355 (October): 52–60.</w:t>
+      </w:r>
+    </w:p>
+    <w:p>
+      <w:pPr>
+        <w:pStyle w:val="Bibliography"/>
+      </w:pPr>
+      <w:r>
+        <w:t xml:space="preserve">Maier, Steven F., and Martin E. P. Seligman. 1976. “Learned Helplesness: Theory and Evidence.”</w:t>
+      </w:r>
+      <w:r>
+        <w:t xml:space="preserve"> </w:t>
+      </w:r>
+      <w:r>
+        <w:rPr>
+          <w:i/>
+        </w:rPr>
+        <w:t xml:space="preserve">Journal of Experimental Psychology: General</w:t>
+      </w:r>
+      <w:r>
+        <w:t xml:space="preserve"> </w:t>
+      </w:r>
+      <w:r>
+        <w:t xml:space="preserve">105: 3–46.</w:t>
+      </w:r>
+    </w:p>
+    <w:p>
+      <w:pPr>
+        <w:pStyle w:val="Bibliography"/>
+      </w:pPr>
+      <w:r>
+        <w:t xml:space="preserve">Marr, D. 1969. “A Theory of Cerebellar Cortex.”</w:t>
+      </w:r>
+      <w:r>
+        <w:t xml:space="preserve"> </w:t>
+      </w:r>
+      <w:r>
+        <w:rPr>
+          <w:i/>
+        </w:rPr>
+        <w:t xml:space="preserve">Journal of Physiology (London)</w:t>
+      </w:r>
+      <w:r>
+        <w:t xml:space="preserve"> </w:t>
+      </w:r>
+      <w:r>
+        <w:t xml:space="preserve">202 (January): 437–70.</w:t>
+      </w:r>
+    </w:p>
+    <w:p>
+      <w:pPr>
+        <w:pStyle w:val="Bibliography"/>
+      </w:pPr>
+      <w:r>
+        <w:t xml:space="preserve">———. 1971. “Simple Memory: A Theory for Archicortex.”</w:t>
+      </w:r>
+      <w:r>
+        <w:t xml:space="preserve"> </w:t>
+      </w:r>
+      <w:r>
+        <w:rPr>
+          <w:i/>
+        </w:rPr>
+        <w:t xml:space="preserve">Philosophical Transactions of the Royal Society of London B: Biological Sciences</w:t>
+      </w:r>
+      <w:r>
+        <w:t xml:space="preserve"> </w:t>
+      </w:r>
+      <w:r>
+        <w:t xml:space="preserve">262 (841): 23–81. doi:</w:t>
+      </w:r>
+      <w:hyperlink r:id="rId80">
+        <w:r>
+          <w:rPr>
+            <w:rStyle w:val="Hyperlink"/>
+          </w:rPr>
+          <w:t xml:space="preserve">10.1098/rstb.1971.0078</w:t>
+        </w:r>
+      </w:hyperlink>
+      <w:r>
+        <w:t xml:space="preserve">.</w:t>
+      </w:r>
+    </w:p>
+    <w:p>
+      <w:pPr>
+        <w:pStyle w:val="Bibliography"/>
+      </w:pPr>
+      <w:r>
+        <w:t xml:space="preserve">McClelland, J. L., and D. E. Rumelhart. 1986. “A Distributed Model of Human Learning and Memory.” In</w:t>
+      </w:r>
+      <w:r>
+        <w:t xml:space="preserve"> </w:t>
+      </w:r>
+      <w:r>
+        <w:rPr>
+          <w:i/>
+        </w:rPr>
+        <w:t xml:space="preserve">Parallel Distributed Processing. Volume 2: Psychological and Biological Models</w:t>
+      </w:r>
+      <w:r>
+        <w:t xml:space="preserve">, edited by J. L. McClelland, D. E. Rumelhart, and PDP Research Group, 170–215. Cambridge, MA: MIT Press.</w:t>
+      </w:r>
+    </w:p>
+    <w:p>
+      <w:pPr>
+        <w:pStyle w:val="Bibliography"/>
+      </w:pPr>
+      <w:r>
+        <w:t xml:space="preserve">Newell, A., and H. A. Simon. 1972.</w:t>
+      </w:r>
+      <w:r>
+        <w:t xml:space="preserve"> </w:t>
+      </w:r>
+      <w:r>
+        <w:rPr>
+          <w:i/>
+        </w:rPr>
+        <w:t xml:space="preserve">Human Problem Solving</w:t>
+      </w:r>
+      <w:r>
+        <w:t xml:space="preserve">. Englewood Cliffs, NJ: Prentice-Hall.</w:t>
+      </w:r>
+    </w:p>
+    <w:p>
+      <w:pPr>
+        <w:pStyle w:val="Bibliography"/>
+      </w:pPr>
+      <w:r>
+        <w:t xml:space="preserve">O’Reilly, Randall C., Yuko Munakata, Michael J. Frank, Thomas E. Hazy, and Contributors. 2012.</w:t>
+      </w:r>
+      <w:r>
+        <w:t xml:space="preserve"> </w:t>
+      </w:r>
+      <w:r>
+        <w:rPr>
+          <w:i/>
+        </w:rPr>
+        <w:t xml:space="preserve">Computational Cognitive Neuroscience</w:t>
+      </w:r>
+      <w:r>
+        <w:t xml:space="preserve">. Wiki Book, 1st Edition, URL: http://ccnbook.colorado.edu.</w:t>
+      </w:r>
+    </w:p>
+    <w:p>
+      <w:pPr>
+        <w:pStyle w:val="Bibliography"/>
+      </w:pPr>
+      <w:r>
+        <w:t xml:space="preserve">Quiroga, R. Quian, L. Reddy, G. Kreiman, C. Koch, and I. Fried. 2005. “Invariant Visual Representation by Single Neurons in the Human Brain.”</w:t>
+      </w:r>
+      <w:r>
+        <w:t xml:space="preserve"> </w:t>
+      </w:r>
+      <w:r>
+        <w:rPr>
+          <w:i/>
+        </w:rPr>
+        <w:t xml:space="preserve">Nature</w:t>
+      </w:r>
+      <w:r>
+        <w:t xml:space="preserve"> </w:t>
+      </w:r>
+      <w:r>
+        <w:t xml:space="preserve">435 (7045): 1102–7. doi:</w:t>
+      </w:r>
+      <w:hyperlink r:id="rId81">
+        <w:r>
+          <w:rPr>
+            <w:rStyle w:val="Hyperlink"/>
+          </w:rPr>
+          <w:t xml:space="preserve">10.1038/nature03687</w:t>
+        </w:r>
+      </w:hyperlink>
+      <w:r>
+        <w:t xml:space="preserve">.</w:t>
+      </w:r>
+    </w:p>
+    <w:p>
+      <w:pPr>
+        <w:pStyle w:val="Bibliography"/>
+      </w:pPr>
+      <w:r>
+        <w:t xml:space="preserve">Redish, A. D. 2004. “Neuroscience: Addiction as a Computational Process Gone Awry.”</w:t>
+      </w:r>
+      <w:r>
+        <w:t xml:space="preserve"> </w:t>
+      </w:r>
+      <w:r>
+        <w:rPr>
+          <w:i/>
+        </w:rPr>
+        <w:t xml:space="preserve">Science</w:t>
+      </w:r>
+      <w:r>
+        <w:t xml:space="preserve"> </w:t>
+      </w:r>
+      <w:r>
+        <w:t xml:space="preserve">306 (5703): 1944–6.</w:t>
+      </w:r>
+    </w:p>
+    <w:p>
+      <w:pPr>
+        <w:pStyle w:val="Bibliography"/>
+      </w:pPr>
+      <w:r>
+        <w:t xml:space="preserve">Reike, F., D. Warland, R. van Steveninck, and W. Bialek. 1996.</w:t>
+      </w:r>
+      <w:r>
+        <w:t xml:space="preserve"> </w:t>
+      </w:r>
+      <w:r>
+        <w:rPr>
+          <w:i/>
+        </w:rPr>
+        <w:t xml:space="preserve">Spikes: Exploring the Neural Code</w:t>
+      </w:r>
+      <w:r>
+        <w:t xml:space="preserve">. Cambridge, MA: MIT Press.</w:t>
+      </w:r>
+    </w:p>
+    <w:p>
+      <w:pPr>
+        <w:pStyle w:val="Bibliography"/>
+      </w:pPr>
+      <w:r>
+        <w:t xml:space="preserve">Rumelhart, D. E., and J. L. McClelland. 1986. “PDP Models and General Issues in Cognitive Science.” In</w:t>
+      </w:r>
+      <w:r>
+        <w:t xml:space="preserve"> </w:t>
+      </w:r>
+      <w:r>
+        <w:rPr>
+          <w:i/>
+        </w:rPr>
+        <w:t xml:space="preserve">Parallel Distributed Processing. Volume 1: Foundations</w:t>
+      </w:r>
+      <w:r>
+        <w:t xml:space="preserve">, edited by D. E. Rumelhart, J. L. McClelland, and PDP Research Group, 110–46. Cambridge, MA: MIT Press.</w:t>
       </w:r>
     </w:p>
     <w:sectPr>
@@ -8963,7 +9817,7 @@
     </w:lvl>
   </w:abstractNum>
   <w:abstractNum w:abstractNumId="990">
-    <w:nsid w:val="e4f71701"/>
+    <w:nsid w:val="d70ceafd"/>
     <w:multiLevelType w:val="multilevel"/>
     <w:lvl w:ilvl="0">
       <w:numFmt w:val="bullet"/>
@@ -9044,7 +9898,7 @@
     </w:lvl>
   </w:abstractNum>
   <w:abstractNum w:abstractNumId="99411">
-    <w:nsid w:val="911e9992"/>
+    <w:nsid w:val="f2233bb0"/>
     <w:multiLevelType w:val="multilevel"/>
     <w:lvl w:ilvl="0">
       <w:start w:val="1"/>
@@ -9132,7 +9986,7 @@
     </w:lvl>
   </w:abstractNum>
   <w:abstractNum w:abstractNumId="991">
-    <w:nsid w:val="a0f2e804"/>
+    <w:nsid w:val="44c125a3"/>
     <w:multiLevelType w:val="multilevel"/>
     <w:lvl w:ilvl="0">
       <w:numFmt w:val="bullet"/>

</xml_diff>

<commit_message>
largely skipping over chapters 3, 4 and focusing on 5 (learning, motivation, emotion)
</commit_message>
<xml_diff>
--- a/book.docx
+++ b/book.docx
@@ -4964,7 +4964,19 @@
         <w:t xml:space="preserve">reuptake</w:t>
       </w:r>
       <w:r>
-        <w:t xml:space="preserve">) and broken down by enzymes -- this ensures that the amount of neurotransmitter binding accurately reflects the spiking rate of the sending neuron. All this complex-sounding machinery and terminology is actually very simple: Neurons like to excite other neurons by sending them exciting signals! The basic machinery is chemical and electrical, but the bottom line is just: how strongly do the input signals to a given neuron excite it? This is determined by the detailed function of each of the roughly 10,000 synapses coming into a given neuron.</w:t>
+        <w:t xml:space="preserve">) and broken down by enzymes -- this ensures that the amount of neurotransmitter binding accurately reflects the spiking rate of the sending neuron. All this complex-sounding machinery and terminology is actually very simple: Neurons like to excite other neurons by sending them exciting signals! The basic machinery is chemical and electrical, but the bottom line is just: how strongly do the input signals to a given neuron excite it? This is determined by the detailed function of each of the roughly 10,000 synapses coming into a given neuron. This point bears emphasis, as we will return to it repeatedly:</w:t>
+      </w:r>
+      <w:r>
+        <w:t xml:space="preserve"> </w:t>
+      </w:r>
+      <w:r>
+        <w:rPr>
+          <w:b/>
+        </w:rPr>
+        <w:t xml:space="preserve">the pattern of its synaptic connections determines what a given neuron detects, and thus, ultimately, what the brain knows</w:t>
+      </w:r>
+      <w:r>
+        <w:t xml:space="preserve">.</w:t>
       </w:r>
     </w:p>
     <w:p>
@@ -8468,7 +8480,7 @@
         <w:t xml:space="preserve"> </w:t>
       </w:r>
       <w:r>
-        <w:t xml:space="preserve">(O’Reilly et al.</w:t>
+        <w:t xml:space="preserve">(Randall C. O’Reilly et al.</w:t>
       </w:r>
       <w:r>
         <w:t xml:space="preserve"> </w:t>
@@ -8646,10 +8658,10 @@
       <w:pPr>
         <w:pStyle w:val="Heading1"/>
       </w:pPr>
-      <w:bookmarkStart w:id="67" w:name="chapter-3-consciousness-sleep-arousal-and-emotion"/>
+      <w:bookmarkStart w:id="67" w:name="chapter-3-consciousness-sleep-and-arousal"/>
       <w:bookmarkEnd w:id="67"/>
       <w:r>
-        <w:t xml:space="preserve">Chapter 3: Consciousness, Sleep, Arousal and Emotion</w:t>
+        <w:t xml:space="preserve">Chapter 3: Consciousness, Sleep, and Arousal</w:t>
       </w:r>
     </w:p>
     <w:p>
@@ -8888,44 +8900,1166 @@
     </w:p>
     <w:p>
       <w:pPr>
+        <w:pStyle w:val="NewPage"/>
+      </w:pPr>
+      <w:r>
+        <w:t xml:space="preserve"/>
+      </w:r>
+    </w:p>
+    <w:p>
+      <w:pPr>
+        <w:pStyle w:val="Heading1"/>
+      </w:pPr>
+      <w:bookmarkStart w:id="73" w:name="chapter-4-sensation-and-perception"/>
+      <w:bookmarkEnd w:id="73"/>
+      <w:r>
+        <w:t xml:space="preserve">Chapter 4: Sensation and Perception</w:t>
+      </w:r>
+    </w:p>
+    <w:p>
+      <w:pPr>
         <w:pStyle w:val="Heading2"/>
       </w:pPr>
-      <w:bookmarkStart w:id="73" w:name="emotion-and-arousal"/>
-      <w:bookmarkEnd w:id="73"/>
-      <w:r>
-        <w:t xml:space="preserve">Emotion and Arousal</w:t>
-      </w:r>
-    </w:p>
-    <w:p>
-      <w:pPr>
+      <w:bookmarkStart w:id="74" w:name="sensory-systems"/>
+      <w:bookmarkEnd w:id="74"/>
+      <w:r>
+        <w:t xml:space="preserve">Sensory Systems</w:t>
+      </w:r>
+    </w:p>
+    <w:p>
+      <w:pPr>
+        <w:pStyle w:val="Heading3"/>
+      </w:pPr>
+      <w:bookmarkStart w:id="75" w:name="vision"/>
+      <w:bookmarkEnd w:id="75"/>
+      <w:r>
+        <w:t xml:space="preserve">Vision</w:t>
+      </w:r>
+    </w:p>
+    <w:p>
+      <w:pPr>
+        <w:pStyle w:val="Heading3"/>
+      </w:pPr>
+      <w:bookmarkStart w:id="76" w:name="audition"/>
+      <w:bookmarkEnd w:id="76"/>
+      <w:r>
+        <w:t xml:space="preserve">Audition</w:t>
+      </w:r>
+    </w:p>
+    <w:p>
+      <w:pPr>
+        <w:pStyle w:val="Heading3"/>
+      </w:pPr>
+      <w:bookmarkStart w:id="77" w:name="etc"/>
+      <w:bookmarkEnd w:id="77"/>
+      <w:r>
+        <w:t xml:space="preserve">etc</w:t>
+      </w:r>
+    </w:p>
+    <w:p>
+      <w:pPr>
+        <w:pStyle w:val="Heading2"/>
+      </w:pPr>
+      <w:bookmarkStart w:id="78" w:name="perception"/>
+      <w:bookmarkEnd w:id="78"/>
+      <w:r>
+        <w:t xml:space="preserve">Perception</w:t>
+      </w:r>
+    </w:p>
+    <w:p>
+      <w:pPr>
+        <w:pStyle w:val="FirstParagraph"/>
+      </w:pPr>
+      <w:r>
+        <w:t xml:space="preserve">Key points: Compression, Contrast, Top-down</w:t>
+      </w:r>
+    </w:p>
+    <w:p>
+      <w:pPr>
+        <w:pStyle w:val="NewPage"/>
+      </w:pPr>
+      <w:r>
+        <w:t xml:space="preserve"/>
+      </w:r>
+    </w:p>
+    <w:p>
+      <w:pPr>
+        <w:pStyle w:val="Heading1"/>
+      </w:pPr>
+      <w:bookmarkStart w:id="79" w:name="chapter-5-learning-motivation-and-emotion"/>
+      <w:bookmarkEnd w:id="79"/>
+      <w:r>
+        <w:t xml:space="preserve">Chapter 5: Learning, Motivation, and Emotion</w:t>
+      </w:r>
+    </w:p>
+    <w:p>
+      <w:pPr>
+        <w:pStyle w:val="FirstParagraph"/>
+      </w:pPr>
+      <w:r>
+        <w:t xml:space="preserve">Learning is the single most important process taking place in the brain. Without learning, nothing else is possible. All of our focus on the three-C's of compression, contrast, and control presumes a brain with sensible patterns of synaptic connectivity, that produce</w:t>
+      </w:r>
+      <w:r>
+        <w:t xml:space="preserve"> </w:t>
+      </w:r>
+      <w:r>
+        <w:rPr>
+          <w:i/>
+        </w:rPr>
+        <w:t xml:space="preserve">useful</w:t>
+      </w:r>
+      <w:r>
+        <w:t xml:space="preserve"> </w:t>
+      </w:r>
+      <w:r>
+        <w:t xml:space="preserve">forms of each of these phenomena. Without learning, neurons would randomly compress incoming sensory information, detecting irrelevant, bizzarre features that don't have any behavioral relevance. Contrast would compare these random things against each other, producing equally meaningless relative comparisons. Control would drive us toward random goals, and our behavior would be just a jumble of strange impulses.</w:t>
+      </w:r>
+    </w:p>
+    <w:p>
+      <w:pPr>
+        <w:pStyle w:val="BodyText"/>
+      </w:pPr>
+      <w:r>
+        <w:t xml:space="preserve">Learning is essential because there are</w:t>
+      </w:r>
+      <w:r>
+        <w:t xml:space="preserve"> </w:t>
+      </w:r>
+      <w:r>
+        <w:rPr>
+          <w:i/>
+        </w:rPr>
+        <w:t xml:space="preserve">way</w:t>
+      </w:r>
+      <w:r>
+        <w:t xml:space="preserve"> </w:t>
+      </w:r>
+      <w:r>
+        <w:t xml:space="preserve">(way, way, way...) too many synapses for any kind of genetic process to shape in a detailed way. There are only about 20,000 different protein-coding genes in the human genome, which is only 2 times the number of synaptic inputs on a</w:t>
+      </w:r>
+      <w:r>
+        <w:t xml:space="preserve"> </w:t>
+      </w:r>
+      <w:r>
+        <w:rPr>
+          <w:i/>
+        </w:rPr>
+        <w:t xml:space="preserve">single</w:t>
+      </w:r>
+      <w:r>
+        <w:t xml:space="preserve"> </w:t>
+      </w:r>
+      <w:r>
+        <w:t xml:space="preserve">neuron. It is inconceivable that genes could code for any sensible fraction of the 100</w:t>
+      </w:r>
+      <w:r>
+        <w:t xml:space="preserve"> </w:t>
+      </w:r>
+      <w:r>
+        <w:rPr>
+          <w:i/>
+        </w:rPr>
+        <w:t xml:space="preserve">billion</w:t>
+      </w:r>
+      <w:r>
+        <w:t xml:space="preserve"> </w:t>
+      </w:r>
+      <w:r>
+        <w:t xml:space="preserve">times that amount of information that would be required to configure the full human brain. This genetic argument accords with the obvious fact that we learn the vast majority of our abilities over an extremely protracted developmental window, in a way that depends critically on the experiences and education that we are exposed to.</w:t>
+      </w:r>
+    </w:p>
+    <w:p>
+      <w:pPr>
+        <w:pStyle w:val="BodyText"/>
+      </w:pPr>
+      <w:r>
+        <w:t xml:space="preserve">Thus, the brain (specifically the neocortex) is fundamentally a</w:t>
+      </w:r>
+      <w:r>
+        <w:t xml:space="preserve"> </w:t>
+      </w:r>
+      <w:r>
+        <w:rPr>
+          <w:i/>
+        </w:rPr>
+        <w:t xml:space="preserve">self-organizing</w:t>
+      </w:r>
+      <w:r>
+        <w:t xml:space="preserve"> </w:t>
+      </w:r>
+      <w:r>
+        <w:t xml:space="preserve">system, which somehow magically transforms raw sensory inputs into</w:t>
+      </w:r>
+      <w:r>
+        <w:t xml:space="preserve"> </w:t>
+      </w:r>
+      <w:r>
+        <w:rPr>
+          <w:i/>
+        </w:rPr>
+        <w:t xml:space="preserve">knowledge</w:t>
+      </w:r>
+      <w:r>
+        <w:t xml:space="preserve"> </w:t>
+      </w:r>
+      <w:r>
+        <w:t xml:space="preserve">encoded in its billions of synaptic connections. The mystery of this process has long perplexed philosophers, who have explored the opposing ideas of</w:t>
+      </w:r>
+      <w:r>
+        <w:t xml:space="preserve"> </w:t>
+      </w:r>
+      <w:r>
+        <w:rPr>
+          <w:i/>
+        </w:rPr>
+        <w:t xml:space="preserve">empiricism</w:t>
+      </w:r>
+      <w:r>
+        <w:t xml:space="preserve"> </w:t>
+      </w:r>
+      <w:r>
+        <w:t xml:space="preserve">vs.</w:t>
+      </w:r>
+      <w:r>
+        <w:t xml:space="preserve"> </w:t>
+      </w:r>
+      <w:r>
+        <w:rPr>
+          <w:i/>
+        </w:rPr>
+        <w:t xml:space="preserve">rationalism</w:t>
+      </w:r>
+      <w:r>
+        <w:t xml:space="preserve"> </w:t>
+      </w:r>
+      <w:r>
+        <w:t xml:space="preserve">and positions in between. Empiricists embrace the idea that learning proceeds directly from sensory experience, while rationalists argue that there is no way that raw experience by itself is sufficient to create the sophisticated level of knowledge an adult human (philosopher) has. Modern scientific approaches to this question retain much of this ancient debate, with some favoring a generous amount of innate knowledge, and others arguing that almost everything is learned.</w:t>
+      </w:r>
+    </w:p>
+    <w:p>
+      <w:pPr>
+        <w:pStyle w:val="BodyText"/>
+      </w:pPr>
+      <w:r>
+        <w:t xml:space="preserve">We'll return to these issues in the Development chapter, but the quick summary is that neither extreme view is likely to be correct, with genetic and experiential factors each playing critical roles. In particular, there is ample evidence that genes establish broad patterns of initial connectivity and orchestrate developmental transitions, such as synaptic pruning, which in turn strongly influence an experience-driven learning process operating at synapses throughout the neocortex.</w:t>
+      </w:r>
+    </w:p>
+    <w:p>
+      <w:pPr>
+        <w:pStyle w:val="BodyText"/>
+      </w:pPr>
+      <w:r>
+        <w:t xml:space="preserve">Our objective in this chapter is to first understand the nature of these synaptic learning processes, which have been figured out in spectacular detail at this point, and explore some broader ideas about how they might result in this magical self-organization of knowledge over development. Then, we turn to the forms of learning that were the focus of behaviorism:</w:t>
+      </w:r>
+      <w:r>
+        <w:t xml:space="preserve"> </w:t>
+      </w:r>
+      <w:r>
+        <w:rPr>
+          <w:i/>
+        </w:rPr>
+        <w:t xml:space="preserve">classical and operant conditioning</w:t>
+      </w:r>
+      <w:r>
+        <w:t xml:space="preserve">. These both depend on similar dopamine-driven learning mechanisms operating in the basal ganglia, amygdala, and related areas, which are now very well understood. These forms of learning shape our core decision making process to select actions that are likely to be rewarding, and not punishing.</w:t>
+      </w:r>
+    </w:p>
+    <w:p>
+      <w:pPr>
+        <w:pStyle w:val="BodyText"/>
+      </w:pPr>
+      <w:r>
+        <w:t xml:space="preserve">Finally, we broaden our perspective beyond the limited world-view of the behaviorists, and consider the possibility that</w:t>
+      </w:r>
+      <w:r>
+        <w:t xml:space="preserve"> </w:t>
+      </w:r>
+      <w:r>
+        <w:rPr>
+          <w:i/>
+        </w:rPr>
+        <w:t xml:space="preserve">internal</w:t>
+      </w:r>
+      <w:r>
+        <w:t xml:space="preserve"> </w:t>
+      </w:r>
+      <w:r>
+        <w:t xml:space="preserve">factors such as</w:t>
+      </w:r>
+      <w:r>
+        <w:t xml:space="preserve"> </w:t>
+      </w:r>
+      <w:r>
+        <w:rPr>
+          <w:i/>
+        </w:rPr>
+        <w:t xml:space="preserve">goals</w:t>
+      </w:r>
+      <w:r>
+        <w:t xml:space="preserve">,</w:t>
+      </w:r>
+      <w:r>
+        <w:t xml:space="preserve"> </w:t>
+      </w:r>
+      <w:r>
+        <w:rPr>
+          <w:i/>
+        </w:rPr>
+        <w:t xml:space="preserve">drives</w:t>
+      </w:r>
+      <w:r>
+        <w:t xml:space="preserve">, and, ultimately,</w:t>
+      </w:r>
+      <w:r>
+        <w:t xml:space="preserve"> </w:t>
+      </w:r>
+      <w:r>
+        <w:rPr>
+          <w:i/>
+        </w:rPr>
+        <w:t xml:space="preserve">emotions</w:t>
+      </w:r>
+      <w:r>
+        <w:t xml:space="preserve">, might play a central role in driving both our learning and decision making behavior. This perspective, long embraced by social psychologists, is only recently beginning to be explored from the neuroscientific angle, which has been perhaps overly-enamored with the remarkable alignment between the classic externally-driven behaviorist conditioning processes and the function of dopamine in the basal ganglia.</w:t>
+      </w:r>
+    </w:p>
+    <w:p>
+      <w:pPr>
+        <w:pStyle w:val="Heading2"/>
+      </w:pPr>
+      <w:bookmarkStart w:id="80" w:name="synaptic-plasticity"/>
+      <w:bookmarkEnd w:id="80"/>
+      <w:r>
+        <w:t xml:space="preserve">Synaptic Plasticity</w:t>
+      </w:r>
+    </w:p>
+    <w:p>
+      <w:pPr>
+        <w:pStyle w:val="FirstParagraph"/>
+      </w:pPr>
+      <w:r>
+        <w:t xml:space="preserve">If learning is the most important thing in the brain, then the most important thing about learning is that it takes place in the synapses interconnecting neurons. This idea goes back at least to</w:t>
+      </w:r>
+      <w:r>
+        <w:t xml:space="preserve"> </w:t>
+      </w:r>
+      <w:r>
+        <w:rPr>
+          <w:b/>
+        </w:rPr>
+        <w:t xml:space="preserve">Santiago Ramon y Cajal</w:t>
+      </w:r>
+      <w:r>
+        <w:t xml:space="preserve"> </w:t>
+      </w:r>
+      <w:r>
+        <w:t xml:space="preserve">in the late 1800's, the pioneering Spanish neuroscientist who advanced the idea that interconnected networks of neurons are doing most of the work in the brain. Logically, the strength of the connections between neurons should alter the patterns of information flow through these networks, and thus makes sense as the primary locus of learning, and knowledge.</w:t>
+      </w:r>
+      <w:r>
+        <w:t xml:space="preserve"> </w:t>
+      </w:r>
+      <w:r>
+        <w:rPr>
+          <w:b/>
+        </w:rPr>
+        <w:t xml:space="preserve">Donald Hebb</w:t>
+      </w:r>
+      <w:r>
+        <w:t xml:space="preserve"> </w:t>
+      </w:r>
+      <w:r>
+        <w:t xml:space="preserve">cemented this idea with a compelling, well-specified proposal that memories are formed when neurons that are active at the same time increase the strength of their synaptic connections, so that they are then more likely to co-activate each other in the future</w:t>
+      </w:r>
+      <w:r>
+        <w:t xml:space="preserve"> </w:t>
+      </w:r>
+      <w:r>
+        <w:t xml:space="preserve">(Hebb</w:t>
+      </w:r>
+      <w:r>
+        <w:t xml:space="preserve"> </w:t>
+      </w:r>
+      <w:hyperlink w:anchor="ref-Hebb49">
+        <w:r>
+          <w:rPr>
+            <w:rStyle w:val="Hyperlink"/>
+          </w:rPr>
+          <w:t xml:space="preserve">1949</w:t>
+        </w:r>
+      </w:hyperlink>
+      <w:r>
+        <w:t xml:space="preserve">)</w:t>
+      </w:r>
+      <w:r>
+        <w:t xml:space="preserve"> </w:t>
+      </w:r>
+      <w:r>
+        <w:t xml:space="preserve">-- in effect "gluing together" the different elements of a memory. This idea has been captured with the pithy statement that "neurons that fire together, wire together".</w:t>
+      </w:r>
+    </w:p>
+    <w:p>
+      <w:pPr>
+        <w:pStyle w:val="BodyText"/>
+      </w:pPr>
+      <w:r>
+        <w:t xml:space="preserve">However, it was not until 1966 that this</w:t>
+      </w:r>
+      <w:r>
+        <w:t xml:space="preserve"> </w:t>
+      </w:r>
+      <w:r>
+        <w:rPr>
+          <w:i/>
+        </w:rPr>
+        <w:t xml:space="preserve">Hebbian</w:t>
+      </w:r>
+      <w:r>
+        <w:t xml:space="preserve"> </w:t>
+      </w:r>
+      <w:r>
+        <w:t xml:space="preserve">form of learning was actually demonstrated in the brain, by Bliss and Lomo</w:t>
+      </w:r>
+      <w:r>
+        <w:t xml:space="preserve"> </w:t>
+      </w:r>
+      <w:r>
+        <w:t xml:space="preserve">(Bliss and Lomo</w:t>
+      </w:r>
+      <w:r>
+        <w:t xml:space="preserve"> </w:t>
+      </w:r>
+      <w:hyperlink w:anchor="ref-BlissLomo73">
+        <w:r>
+          <w:rPr>
+            <w:rStyle w:val="Hyperlink"/>
+          </w:rPr>
+          <w:t xml:space="preserve">1973</w:t>
+        </w:r>
+      </w:hyperlink>
+      <w:r>
+        <w:t xml:space="preserve">)</w:t>
+      </w:r>
+      <w:r>
+        <w:t xml:space="preserve">. They described a form of</w:t>
+      </w:r>
+      <w:r>
+        <w:t xml:space="preserve"> </w:t>
+      </w:r>
+      <w:r>
+        <w:rPr>
+          <w:i/>
+        </w:rPr>
+        <w:t xml:space="preserve">Long Term Potentiation</w:t>
+      </w:r>
+      <w:r>
+        <w:t xml:space="preserve"> </w:t>
+      </w:r>
+      <w:r>
+        <w:t xml:space="preserve">(LTP) of the synaptic strengths between well-defined groups of neurons, where potentiation means "getting stronger" and the "long-term" aspect of it was critical to distinguish from earlier discoveries of synaptic potentiation that only lasted for a few minutes. If synaptic changes are really the basis for learning and knowledge in the brain, they had better last for more than a few minutes, because clearly our memories and knowlege can last a very long time.</w:t>
+      </w:r>
+    </w:p>
+    <w:p>
+      <w:pPr>
+        <w:pStyle w:val="BodyText"/>
+      </w:pPr>
+      <w:r>
+        <w:t xml:space="preserve">The field of LTP research expanded rapidly from that point onward, and progressively more detailed questions were addressed about the exact nature of what is changing in the synapses, and what specific factors in the activity of the sending and receiving neurons on either side of the synapse were critical for causing it to change. After many controversies and twists and turns in this amazing story of scientific discovery, we now have a very solid and detailed understanding of how this process works, at least in terms of all the underlying biochemical mechanisms. It is a fabulous success story for the power of the scientific method, to drill down and figure out exactly how some complex system actually works. Perhaps most remarkably, Hebb's original idea seems to have been nicely supported, by a remarkable interaction of different moving parts: changing the strength of the synapse requires</w:t>
+      </w:r>
+      <w:r>
+        <w:t xml:space="preserve"> </w:t>
+      </w:r>
+      <w:r>
+        <w:rPr>
+          <w:i/>
+        </w:rPr>
+        <w:t xml:space="preserve">both</w:t>
+      </w:r>
+      <w:r>
+        <w:t xml:space="preserve"> </w:t>
+      </w:r>
+      <w:r>
+        <w:t xml:space="preserve">the sending and receiving neurons to be active.</w:t>
+      </w:r>
+    </w:p>
+    <w:p>
+      <w:pPr>
+        <w:pStyle w:val="FigureWithCaption"/>
+      </w:pPr>
+      <w:r>
+        <w:drawing>
+          <wp:inline>
+            <wp:extent cx="3363028" cy="3369165"/>
+            <wp:effectExtent b="0" l="0" r="0" t="0"/>
+            <wp:docPr descr="Fig 5-1: Mechanisms of synaptic plasticity, resulting in changes in the overall strength of the synaptic connection between the sending axon and the receiving dendrite. 1. The receiving neuron must be active, so that its elevated membrane potential (Vm) kicks out the positively-charged Mg+ ions from the NMDA receptors (2). 3. The sending neuron must fire and release glutamate, which then binds to the NNDA receptors, causing them to open and Ca++ ions to enter (4). Ca++ then triggers complex chemical pathways that ultimately result in changes in the numbers of AMPA receptors poking out across the membrane, which thus changes the overall amount of Na+ that can enter for any given firing of the sending neuron." title="" id="1" name="Picture"/>
+            <a:graphic>
+              <a:graphicData uri="http://schemas.openxmlformats.org/drawingml/2006/picture">
+                <pic:pic>
+                  <pic:nvPicPr>
+                    <pic:cNvPr descr="figures/fig_ltpd_synapse.png" id="0" name="Picture"/>
+                    <pic:cNvPicPr>
+                      <a:picLocks noChangeArrowheads="1" noChangeAspect="1"/>
+                    </pic:cNvPicPr>
+                  </pic:nvPicPr>
+                  <pic:blipFill>
+                    <a:blip r:embed="rId81"/>
+                    <a:stretch>
+                      <a:fillRect/>
+                    </a:stretch>
+                  </pic:blipFill>
+                  <pic:spPr bwMode="auto">
+                    <a:xfrm>
+                      <a:off x="0" y="0"/>
+                      <a:ext cx="3363028" cy="3369165"/>
+                    </a:xfrm>
+                    <a:prstGeom prst="rect">
+                      <a:avLst/>
+                    </a:prstGeom>
+                    <a:noFill/>
+                    <a:ln w="9525">
+                      <a:noFill/>
+                      <a:headEnd/>
+                      <a:tailEnd/>
+                    </a:ln>
+                  </pic:spPr>
+                </pic:pic>
+              </a:graphicData>
+            </a:graphic>
+          </wp:inline>
+        </w:drawing>
+      </w:r>
+    </w:p>
+    <w:p>
+      <w:pPr>
+        <w:pStyle w:val="ImageCaption"/>
+      </w:pPr>
+      <w:r>
+        <w:t xml:space="preserve">Fig 5-1: Mechanisms of synaptic plasticity, resulting in changes in the overall strength of the synaptic connection between the sending axon and the receiving dendrite. 1. The receiving neuron must be active, so that its elevated membrane potential (Vm) kicks out the positively-charged Mg+ ions from the NMDA receptors (2). 3. The sending neuron must fire and release glutamate, which then binds to the NNDA receptors, causing them to open and Ca++ ions to enter (4). Ca++ then triggers complex chemical pathways that ultimately result in changes in the numbers of AMPA receptors poking out across the membrane, which thus changes the overall amount of Na+ that can enter for any given firing of the sending neuron.</w:t>
+      </w:r>
+    </w:p>
+    <w:p>
+      <w:pPr>
+        <w:pStyle w:val="BodyText"/>
+      </w:pPr>
+      <w:r>
+        <w:t xml:space="preserve">Figure 5-1 shows the major steps in the process of synaptic change. The receiving neuron must be active enough so that its elevated membrane potential pushes out positively-charged magnesium ions (</w:t>
+      </w:r>
+      <w:r>
+        <w:rPr>
+          <w:i/>
+        </w:rPr>
+        <w:t xml:space="preserve">Mg+</w:t>
+      </w:r>
+      <w:r>
+        <w:t xml:space="preserve">), which are otherwise blocking the opening of the</w:t>
+      </w:r>
+      <w:r>
+        <w:t xml:space="preserve"> </w:t>
+      </w:r>
+      <w:r>
+        <w:rPr>
+          <w:i/>
+        </w:rPr>
+        <w:t xml:space="preserve">NMDA</w:t>
+      </w:r>
+      <w:r>
+        <w:t xml:space="preserve"> </w:t>
+      </w:r>
+      <w:r>
+        <w:t xml:space="preserve">receptors. And the sending neuron must be actively releasing glutamate neurotransmitter, as a result of spiking, because glutamate binding to the NMDA receptors (in addition to the AMPA receptors) is necessary to cause them to open. Whereas AMPA receptors allow Na+ ions to flow into the cell, NMDA allows</w:t>
+      </w:r>
+      <w:r>
+        <w:t xml:space="preserve"> </w:t>
+      </w:r>
+      <w:r>
+        <w:rPr>
+          <w:i/>
+        </w:rPr>
+        <w:t xml:space="preserve">calcium</w:t>
+      </w:r>
+      <w:r>
+        <w:t xml:space="preserve"> </w:t>
+      </w:r>
+      <w:r>
+        <w:t xml:space="preserve">(</w:t>
+      </w:r>
+      <w:r>
+        <w:rPr>
+          <w:i/>
+        </w:rPr>
+        <w:t xml:space="preserve">Ca++</w:t>
+      </w:r>
+      <w:r>
+        <w:t xml:space="preserve">) ions to enter, and these Ca++ ions then trigger a cascade of chemical reactions that ultimately leads to the change in synaptic plasticity. This critical role for Ca++ is consistent with many other similar such biochemical processes throughout the body -- again, evolution often reuses existing mechanisms.</w:t>
+      </w:r>
+    </w:p>
+    <w:p>
+      <w:pPr>
+        <w:pStyle w:val="BodyText"/>
+      </w:pPr>
+      <w:r>
+        <w:t xml:space="preserve">The main consequence of Ca++ entry is a change in the number of AMPA receptors in the synapse, which then changes the overall amount of Na+ that can enter when the sending neuron spikes. Much more can be said about the details of these Ca++ driven chemical pathways</w:t>
+      </w:r>
+      <w:r>
+        <w:t xml:space="preserve"> </w:t>
+      </w:r>
+      <w:r>
+        <w:t xml:space="preserve">(Rudy</w:t>
+      </w:r>
+      <w:r>
+        <w:t xml:space="preserve"> </w:t>
+      </w:r>
+      <w:hyperlink w:anchor="ref-Rudy13">
+        <w:r>
+          <w:rPr>
+            <w:rStyle w:val="Hyperlink"/>
+          </w:rPr>
+          <w:t xml:space="preserve">2013</w:t>
+        </w:r>
+      </w:hyperlink>
+      <w:r>
+        <w:t xml:space="preserve">)</w:t>
+      </w:r>
+      <w:r>
+        <w:t xml:space="preserve">, and the other associated changes that take place in the synapse, but the core logic remains the same as Hebb envisioned it: both neurons must be active for the synapse to change.</w:t>
+      </w:r>
+    </w:p>
+    <w:p>
+      <w:pPr>
+        <w:pStyle w:val="FigureWithCaption"/>
+      </w:pPr>
+      <w:r>
+        <w:drawing>
+          <wp:inline>
+            <wp:extent cx="1749020" cy="1031001"/>
+            <wp:effectExtent b="0" l="0" r="0" t="0"/>
+            <wp:docPr descr="Fig 5-2: Direction of synaptic change as a function of the amount of calcium entering the dendritic spine. Lower amounts of Ca++ result in LTD = long-term depression or decrease in synaptic strength, whereas higher amounts result in LTP = potentiation or increase in synaptic strength." title="" id="1" name="Picture"/>
+            <a:graphic>
+              <a:graphicData uri="http://schemas.openxmlformats.org/drawingml/2006/picture">
+                <pic:pic>
+                  <pic:nvPicPr>
+                    <pic:cNvPr descr="figures/fig_ltp_ltd_ca2+.png" id="0" name="Picture"/>
+                    <pic:cNvPicPr>
+                      <a:picLocks noChangeArrowheads="1" noChangeAspect="1"/>
+                    </pic:cNvPicPr>
+                  </pic:nvPicPr>
+                  <pic:blipFill>
+                    <a:blip r:embed="rId82"/>
+                    <a:stretch>
+                      <a:fillRect/>
+                    </a:stretch>
+                  </pic:blipFill>
+                  <pic:spPr bwMode="auto">
+                    <a:xfrm>
+                      <a:off x="0" y="0"/>
+                      <a:ext cx="1749020" cy="1031001"/>
+                    </a:xfrm>
+                    <a:prstGeom prst="rect">
+                      <a:avLst/>
+                    </a:prstGeom>
+                    <a:noFill/>
+                    <a:ln w="9525">
+                      <a:noFill/>
+                      <a:headEnd/>
+                      <a:tailEnd/>
+                    </a:ln>
+                  </pic:spPr>
+                </pic:pic>
+              </a:graphicData>
+            </a:graphic>
+          </wp:inline>
+        </w:drawing>
+      </w:r>
+    </w:p>
+    <w:p>
+      <w:pPr>
+        <w:pStyle w:val="ImageCaption"/>
+      </w:pPr>
+      <w:r>
+        <w:t xml:space="preserve">Fig 5-2: Direction of synaptic change as a function of the amount of calcium entering the dendritic spine. Lower amounts of Ca++ result in LTD = long-term</w:t>
+      </w:r>
+      <w:r>
+        <w:t xml:space="preserve"> </w:t>
+      </w:r>
+      <w:r>
+        <w:rPr>
+          <w:i/>
+        </w:rPr>
+        <w:t xml:space="preserve">depression</w:t>
+      </w:r>
+      <w:r>
+        <w:t xml:space="preserve"> </w:t>
+      </w:r>
+      <w:r>
+        <w:t xml:space="preserve">or decrease in synaptic strength, whereas higher amounts result in LTP = potentiation or increase in synaptic strength.</w:t>
+      </w:r>
+    </w:p>
+    <w:p>
+      <w:pPr>
+        <w:pStyle w:val="BodyText"/>
+      </w:pPr>
+      <w:r>
+        <w:t xml:space="preserve">However, Hebb overlooked one</w:t>
+      </w:r>
+      <w:r>
+        <w:t xml:space="preserve"> </w:t>
+      </w:r>
+      <w:r>
+        <w:rPr>
+          <w:i/>
+        </w:rPr>
+        <w:t xml:space="preserve">essential</w:t>
+      </w:r>
+      <w:r>
+        <w:t xml:space="preserve"> </w:t>
+      </w:r>
+      <w:r>
+        <w:t xml:space="preserve">aspect of learning, which was also neglected in the early days of research on LTP. This is the fact that you can't alway just be increasing the strength of synapses. Eventually, all the synapses would get ever-stronger, and the brain would blow up in a huge epileptic seizure. Instead, it is equally if not more important that synapses also</w:t>
+      </w:r>
+      <w:r>
+        <w:t xml:space="preserve"> </w:t>
+      </w:r>
+      <w:r>
+        <w:rPr>
+          <w:i/>
+        </w:rPr>
+        <w:t xml:space="preserve">decrease</w:t>
+      </w:r>
+      <w:r>
+        <w:t xml:space="preserve"> </w:t>
+      </w:r>
+      <w:r>
+        <w:t xml:space="preserve">in synaptic strength, which has been named</w:t>
+      </w:r>
+      <w:r>
+        <w:t xml:space="preserve"> </w:t>
+      </w:r>
+      <w:r>
+        <w:rPr>
+          <w:i/>
+        </w:rPr>
+        <w:t xml:space="preserve">long-term-depression</w:t>
+      </w:r>
+      <w:r>
+        <w:t xml:space="preserve"> </w:t>
+      </w:r>
+      <w:r>
+        <w:t xml:space="preserve">or</w:t>
+      </w:r>
+      <w:r>
+        <w:t xml:space="preserve"> </w:t>
+      </w:r>
+      <w:r>
+        <w:rPr>
+          <w:i/>
+        </w:rPr>
+        <w:t xml:space="preserve">LTD</w:t>
+      </w:r>
+      <w:r>
+        <w:t xml:space="preserve">. Decreases may be more important than increases, from the perspective of the</w:t>
+      </w:r>
+      <w:r>
+        <w:t xml:space="preserve"> </w:t>
+      </w:r>
+      <w:r>
+        <w:rPr>
+          <w:i/>
+        </w:rPr>
+        <w:t xml:space="preserve">compression</w:t>
+      </w:r>
+      <w:r>
+        <w:t xml:space="preserve"> </w:t>
+      </w:r>
+      <w:r>
+        <w:t xml:space="preserve">function of neurons: each neuron has to essentially throw away a huge amount of information in order to compress its 10,000 inputs into a single output signal, and LTD makes synapses weaker and thus facilitates this information filtering process. In any case, Figure 5-2 shows that the balance between LTP and LTD is a function of the overall amount of calcium entering the dendrite -- lower amounts result in LTD, while higher amounts result in LTP. This behavior emerges from a competition between two different chemical pathways, one which drives LTP and the other LTD, and their relative dependence on Ca++ levels. This is yet another tug-of-war taking place within neurons -- this competitive dynamic is a very commonly-used mechanism at all levels of the brain.</w:t>
+      </w:r>
+    </w:p>
+    <w:p>
+      <w:pPr>
+        <w:pStyle w:val="BodyText"/>
+      </w:pPr>
+      <w:r>
+        <w:t xml:space="preserve">One intriguing finding that makes sense in terms of this balance between LTP and LTD, is that weak activation of perceptual inputs seems to make those things harder to see, while strong activation makes them easier to see</w:t>
+      </w:r>
+      <w:r>
+        <w:t xml:space="preserve"> </w:t>
+      </w:r>
+      <w:r>
+        <w:t xml:space="preserve">(Newman and Norman</w:t>
+      </w:r>
+      <w:r>
+        <w:t xml:space="preserve"> </w:t>
+      </w:r>
+      <w:hyperlink w:anchor="ref-NewmanNorman10">
+        <w:r>
+          <w:rPr>
+            <w:rStyle w:val="Hyperlink"/>
+          </w:rPr>
+          <w:t xml:space="preserve">2010</w:t>
+        </w:r>
+      </w:hyperlink>
+      <w:r>
+        <w:t xml:space="preserve">)</w:t>
+      </w:r>
+      <w:r>
+        <w:t xml:space="preserve">. Thus, the weak activation leads to the lower levels of Ca++, and causes LTD, whereas the stronger activation drives higher levels and LTP.</w:t>
+      </w:r>
+    </w:p>
+    <w:p>
+      <w:pPr>
+        <w:pStyle w:val="Heading2"/>
+      </w:pPr>
+      <w:bookmarkStart w:id="83" w:name="neocortical-learning"/>
+      <w:bookmarkEnd w:id="83"/>
+      <w:r>
+        <w:t xml:space="preserve">Neocortical Learning</w:t>
+      </w:r>
+    </w:p>
+    <w:p>
+      <w:pPr>
+        <w:pStyle w:val="FirstParagraph"/>
+      </w:pPr>
+      <w:r>
+        <w:t xml:space="preserve">Now that we know in detail how learning operates at the synaptic level, you might think that all of the mysteries of brain function should be solved, given what we said about the essential role of learning. Unfortunately, this is not the case. There are a number of challenges here, but chief among them is that there are so many synapses and neurons involved in learning any given bit of knowledge, that it is essentially impossible to go directly from behavior of the individual synapse up to this</w:t>
+      </w:r>
+      <w:r>
+        <w:t xml:space="preserve"> </w:t>
+      </w:r>
+      <w:r>
+        <w:rPr>
+          <w:i/>
+        </w:rPr>
+        <w:t xml:space="preserve">emergent</w:t>
+      </w:r>
+      <w:r>
+        <w:t xml:space="preserve"> </w:t>
+      </w:r>
+      <w:r>
+        <w:t xml:space="preserve">behavior of learning in the larger neural network. The major tool that can be used to bridge this gap are computer simulations of neural networks, with equations capturing things like the function shown in Figure 5-2, and the overall firing activity of neurons in response to stimulus inputs, etc.</w:t>
+      </w:r>
+    </w:p>
+    <w:p>
+      <w:pPr>
+        <w:pStyle w:val="BodyText"/>
+      </w:pPr>
+      <w:r>
+        <w:t xml:space="preserve">Extensive work with such models has repeatedly shown that the known Hebbian-like learning mechanisms described above does</w:t>
+      </w:r>
+      <w:r>
+        <w:t xml:space="preserve"> </w:t>
+      </w:r>
+      <w:r>
+        <w:rPr>
+          <w:i/>
+        </w:rPr>
+        <w:t xml:space="preserve">not</w:t>
+      </w:r>
+      <w:r>
+        <w:t xml:space="preserve"> </w:t>
+      </w:r>
+      <w:r>
+        <w:t xml:space="preserve">result in the kinds of larger-scale learning that people are clearly capable of. The reasons for this are well understood, but beyond the scope of this discussion. Furthermore, the kind of learning that</w:t>
+      </w:r>
+      <w:r>
+        <w:t xml:space="preserve"> </w:t>
+      </w:r>
+      <w:r>
+        <w:rPr>
+          <w:i/>
+        </w:rPr>
+        <w:t xml:space="preserve">does</w:t>
+      </w:r>
+      <w:r>
+        <w:t xml:space="preserve"> </w:t>
+      </w:r>
+      <w:r>
+        <w:t xml:space="preserve">work reliably in these neural models, and is used in the recent powerful AI (artificial intelligence) models currently powering the speech recognition and other advanced capabilities in your cell phone and other gadgets, is called</w:t>
+      </w:r>
+      <w:r>
+        <w:t xml:space="preserve"> </w:t>
+      </w:r>
+      <w:r>
+        <w:rPr>
+          <w:i/>
+        </w:rPr>
+        <w:t xml:space="preserve">error backpropagation</w:t>
+      </w:r>
+      <w:r>
+        <w:t xml:space="preserve"> </w:t>
+      </w:r>
+      <w:r>
+        <w:t xml:space="preserve">(Rumelhart, Hinton, and Williams</w:t>
+      </w:r>
+      <w:r>
+        <w:t xml:space="preserve"> </w:t>
+      </w:r>
+      <w:hyperlink w:anchor="ref-RumelhartHintonWilliams86">
+        <w:r>
+          <w:rPr>
+            <w:rStyle w:val="Hyperlink"/>
+          </w:rPr>
+          <w:t xml:space="preserve">1986</w:t>
+        </w:r>
+      </w:hyperlink>
+      <w:r>
+        <w:t xml:space="preserve">)</w:t>
+      </w:r>
+      <w:r>
+        <w:t xml:space="preserve">, and it makes some additional demands on the biology that some influential people have argued are implausible</w:t>
+      </w:r>
+      <w:r>
+        <w:t xml:space="preserve"> </w:t>
+      </w:r>
+      <w:r>
+        <w:t xml:space="preserve">(Crick</w:t>
+      </w:r>
+      <w:r>
+        <w:t xml:space="preserve"> </w:t>
+      </w:r>
+      <w:hyperlink w:anchor="ref-Crick89">
+        <w:r>
+          <w:rPr>
+            <w:rStyle w:val="Hyperlink"/>
+          </w:rPr>
+          <w:t xml:space="preserve">1989</w:t>
+        </w:r>
+      </w:hyperlink>
+      <w:r>
+        <w:t xml:space="preserve">)</w:t>
+      </w:r>
+      <w:r>
+        <w:t xml:space="preserve">.</w:t>
+      </w:r>
+    </w:p>
+    <w:p>
+      <w:pPr>
+        <w:pStyle w:val="BodyText"/>
+      </w:pPr>
+      <w:r>
+        <w:t xml:space="preserve">This problem has been my specific area of research for over 20 years, and my colleagues and I have developed progressively more biologically plausible models of how this error-driven learning process could work within the neocortex</w:t>
+      </w:r>
+      <w:r>
+        <w:t xml:space="preserve"> </w:t>
+      </w:r>
+      <w:r>
+        <w:t xml:space="preserve">(R. C. O’Reilly</w:t>
+      </w:r>
+      <w:r>
+        <w:t xml:space="preserve"> </w:t>
+      </w:r>
+      <w:hyperlink w:anchor="ref-OReilly96">
+        <w:r>
+          <w:rPr>
+            <w:rStyle w:val="Hyperlink"/>
+          </w:rPr>
+          <w:t xml:space="preserve">1996</w:t>
+        </w:r>
+      </w:hyperlink>
+      <w:r>
+        <w:t xml:space="preserve">; Randall C. O’Reilly et al.</w:t>
+      </w:r>
+      <w:r>
+        <w:t xml:space="preserve"> </w:t>
+      </w:r>
+      <w:hyperlink w:anchor="ref-OReillyMunakataFrankEtAl12">
+        <w:r>
+          <w:rPr>
+            <w:rStyle w:val="Hyperlink"/>
+          </w:rPr>
+          <w:t xml:space="preserve">2012</w:t>
+        </w:r>
+      </w:hyperlink>
+      <w:r>
+        <w:t xml:space="preserve">)</w:t>
+      </w:r>
+      <w:r>
+        <w:t xml:space="preserve">. Our latest idea is that the brain is constantly making predictions about what will be seen next, at a rate of about 10 times per second (i.e., the</w:t>
+      </w:r>
+      <w:r>
+        <w:t xml:space="preserve"> </w:t>
+      </w:r>
+      <w:r>
+        <w:rPr>
+          <w:i/>
+        </w:rPr>
+        <w:t xml:space="preserve">alpha</w:t>
+      </w:r>
+      <w:r>
+        <w:t xml:space="preserve"> </w:t>
+      </w:r>
+      <w:r>
+        <w:t xml:space="preserve">frequency), and very specific patterns of neural connectivity in the neocortex and thalamus provide a "ground truth" correct answer against which those predictions are compared. Thus, the difference between these predictions and what actually happens provides the error signals driving learning, and we have shown how these error signals, which exist as differences in the activity states of neurons over time, could drive learning in synapses throughout the neocortex. Furthermore, our computer models show that this form of learning can indeed acquire the kinds of sophisticated knowledge that people do, for example the ability to recognize different categories of objects.</w:t>
+      </w:r>
+    </w:p>
+    <w:p>
+      <w:pPr>
+        <w:pStyle w:val="BodyText"/>
+      </w:pPr>
+      <w:r>
+        <w:t xml:space="preserve">There is just one problem with all this: while our proposed synaptic plasticity mechanisms are consistent with the existing body of detailed knowledge, they also make a few extra demands that have not been tested empirically. So we do not yet know if this theory all goes through or not. Furthermore, there are various other different theories about how all of this could work, which make different, testable predictions. Thus, hopefully we'll get some answers in the not-too-distant future, and then we can potentially connect the dots all the way from the beautifully detailed biochemical level up to the high-level effects of these mechanisms in forming new knowlege representations within the neural networks of the neocortex. For now, we have to live with a glaring hole in our overall understanding of this most important process of learning in the brain.</w:t>
+      </w:r>
+    </w:p>
+    <w:p>
+      <w:pPr>
+        <w:pStyle w:val="Heading2"/>
+      </w:pPr>
+      <w:bookmarkStart w:id="84" w:name="dopamine-modulated-learning"/>
+      <w:bookmarkEnd w:id="84"/>
+      <w:r>
+        <w:t xml:space="preserve">Dopamine-modulated Learning</w:t>
+      </w:r>
+    </w:p>
+    <w:p>
+      <w:pPr>
+        <w:pStyle w:val="FirstParagraph"/>
+      </w:pPr>
+      <w:r>
+        <w:t xml:space="preserve">Most introductory textbooks do not even address any of the above topics in learning, and focus exclusively on the relatively well-understood domain of conditioning, which has been studied since the days of Pavlov and the behaviorist school in the early 1900's. This has become an area of renewed interest in neuroscience, since the discovery that dopamine activity almost perfectly accounts for the nature of these conditioning phenomena</w:t>
+      </w:r>
+      <w:r>
+        <w:t xml:space="preserve"> </w:t>
+      </w:r>
+      <w:r>
+        <w:t xml:space="preserve">(Montague, Dayan, and Sejnowski</w:t>
+      </w:r>
+      <w:r>
+        <w:t xml:space="preserve"> </w:t>
+      </w:r>
+      <w:hyperlink w:anchor="ref-MontagueDayanSejnowski96">
+        <w:r>
+          <w:rPr>
+            <w:rStyle w:val="Hyperlink"/>
+          </w:rPr>
+          <w:t xml:space="preserve">1996</w:t>
+        </w:r>
+      </w:hyperlink>
+      <w:r>
+        <w:t xml:space="preserve">)</w:t>
+      </w:r>
+      <w:r>
+        <w:t xml:space="preserve">.</w:t>
+      </w:r>
+    </w:p>
+    <w:p>
+      <w:pPr>
+        <w:pStyle w:val="Heading3"/>
+      </w:pPr>
+      <w:bookmarkStart w:id="85" w:name="classical-pavlovian-conditioning"/>
+      <w:bookmarkEnd w:id="85"/>
+      <w:r>
+        <w:t xml:space="preserve">Classical (Pavlovian) Conditioning</w:t>
+      </w:r>
+    </w:p>
+    <w:p>
+      <w:pPr>
+        <w:pStyle w:val="Heading3"/>
+      </w:pPr>
+      <w:bookmarkStart w:id="86" w:name="operant-instrumental-conditioning"/>
+      <w:bookmarkEnd w:id="86"/>
+      <w:r>
+        <w:t xml:space="preserve">Operant / Instrumental Conditioning</w:t>
+      </w:r>
+    </w:p>
+    <w:p>
+      <w:pPr>
+        <w:pStyle w:val="Heading2"/>
+      </w:pPr>
+      <w:bookmarkStart w:id="87" w:name="motivation"/>
+      <w:bookmarkEnd w:id="87"/>
+      <w:r>
+        <w:t xml:space="preserve">Motivation</w:t>
+      </w:r>
+    </w:p>
+    <w:p>
+      <w:pPr>
+        <w:pStyle w:val="Compact"/>
         <w:numPr>
           <w:numId w:val="1017"/>
           <w:ilvl w:val="0"/>
         </w:numPr>
       </w:pPr>
       <w:r>
-        <w:t xml:space="preserve">extensive interconnected networks of areas devoted to emotion and arousal, at all levels of the brain. thus, from the modern perspective, emotion is as much of an emergent, interactive process as anything else in the brain. However, historically, people took rather extreme and somewhat strange and hard-to-understand perspectives. James-lange / Cannon-Baird etc.</w:t>
+        <w:t xml:space="preserve">key distinction is external (extrinsic) vs. internal (intrinsic). Behaviorists emphasized external factors: reward / punishment. internal factors seem much more important, given everything we subjectively know about ourselves. Did behaviorists really think that everything</w:t>
+      </w:r>
+      <w:r>
+        <w:t xml:space="preserve"> </w:t>
+      </w:r>
+      <w:r>
+        <w:rPr>
+          <w:i/>
+        </w:rPr>
+        <w:t xml:space="preserve">they</w:t>
+      </w:r>
+      <w:r>
+        <w:t xml:space="preserve"> </w:t>
+      </w:r>
+      <w:r>
+        <w:t xml:space="preserve">were doing was just the result of external reward and punishment? Didn't they have any actual subjective insight into their own motivational systems? Didn't they have</w:t>
+      </w:r>
+      <w:r>
+        <w:t xml:space="preserve"> </w:t>
+      </w:r>
+      <w:r>
+        <w:rPr>
+          <w:i/>
+        </w:rPr>
+        <w:t xml:space="preserve">goals</w:t>
+      </w:r>
+      <w:r>
+        <w:t xml:space="preserve">,</w:t>
+      </w:r>
+      <w:r>
+        <w:t xml:space="preserve"> </w:t>
+      </w:r>
+      <w:r>
+        <w:rPr>
+          <w:i/>
+        </w:rPr>
+        <w:t xml:space="preserve">desires</w:t>
+      </w:r>
+      <w:r>
+        <w:t xml:space="preserve">?</w:t>
+      </w:r>
+    </w:p>
+    <w:p>
+      <w:pPr>
+        <w:pStyle w:val="Heading2"/>
+      </w:pPr>
+      <w:bookmarkStart w:id="88" w:name="emotion-and-arousal"/>
+      <w:bookmarkEnd w:id="88"/>
+      <w:r>
+        <w:t xml:space="preserve">Emotion and Arousal</w:t>
       </w:r>
     </w:p>
     <w:p>
       <w:pPr>
         <w:numPr>
-          <w:numId w:val="1017"/>
+          <w:numId w:val="1018"/>
           <w:ilvl w:val="0"/>
         </w:numPr>
       </w:pPr>
       <w:r>
-        <w:t xml:space="preserve">is emotion really what makes humans unique? hollywood clearly thinks so: evil robotic non-emotional beings... part of this is that emotion is what keeps us from harming each other: psychopaths lack that basic emotional connection. So, from a survival perspective, we really depend on everyone sharing these protective emotional responses, and anything that doesn't is immediately scary and foriegn.</w:t>
+        <w:t xml:space="preserve">extensive interconnected networks of areas devoted to emotion and arousal, at all levels of the brain. thus, from the modern perspective, emotion is as much of an emergent, interactive process as anything else in the brain. However, historically, people took rather extreme and somewhat strange and hard-to-understand perspectives. James-lange / Cannon-Baird etc.</w:t>
       </w:r>
     </w:p>
     <w:p>
       <w:pPr>
         <w:numPr>
-          <w:numId w:val="1017"/>
+          <w:numId w:val="1018"/>
           <w:ilvl w:val="0"/>
         </w:numPr>
       </w:pPr>
       <w:r>
+        <w:t xml:space="preserve">is emotion really what makes humans unique? hollywood clearly thinks so: evil robotic non-emotional beings... part of this is that emotion is what keeps us from harming each other: psychopaths lack that basic emotional connection. So, from a survival perspective, we really depend on everyone sharing these protective emotional responses, and anything that doesn't is immediately scary and foriegn.</w:t>
+      </w:r>
+    </w:p>
+    <w:p>
+      <w:pPr>
+        <w:numPr>
+          <w:numId w:val="1018"/>
+          <w:ilvl w:val="0"/>
+        </w:numPr>
+      </w:pPr>
+      <w:r>
         <w:t xml:space="preserve">circumplex model.</w:t>
       </w:r>
     </w:p>
@@ -8941,8 +10075,8 @@
       <w:pPr>
         <w:pStyle w:val="Heading1"/>
       </w:pPr>
-      <w:bookmarkStart w:id="74" w:name="acknowledgments"/>
-      <w:bookmarkEnd w:id="74"/>
+      <w:bookmarkStart w:id="89" w:name="acknowledgments"/>
+      <w:bookmarkEnd w:id="89"/>
       <w:r>
         <w:t xml:space="preserve">Acknowledgments</w:t>
       </w:r>
@@ -8967,8 +10101,8 @@
       <w:pPr>
         <w:pStyle w:val="Heading1"/>
       </w:pPr>
-      <w:bookmarkStart w:id="75" w:name="glossary"/>
-      <w:bookmarkEnd w:id="75"/>
+      <w:bookmarkStart w:id="90" w:name="glossary"/>
+      <w:bookmarkEnd w:id="90"/>
       <w:r>
         <w:t xml:space="preserve">Glossary</w:t>
       </w:r>
@@ -8985,8 +10119,8 @@
       <w:pPr>
         <w:pStyle w:val="Heading1"/>
       </w:pPr>
-      <w:bookmarkStart w:id="76" w:name="about-the-authors"/>
-      <w:bookmarkEnd w:id="76"/>
+      <w:bookmarkStart w:id="91" w:name="about-the-authors"/>
+      <w:bookmarkEnd w:id="91"/>
       <w:r>
         <w:t xml:space="preserve">About the Authors</w:t>
       </w:r>
@@ -9011,8 +10145,8 @@
       <w:pPr>
         <w:pStyle w:val="Heading1"/>
       </w:pPr>
-      <w:bookmarkStart w:id="77" w:name="references"/>
-      <w:bookmarkEnd w:id="77"/>
+      <w:bookmarkStart w:id="92" w:name="references"/>
+      <w:bookmarkEnd w:id="92"/>
       <w:r>
         <w:t xml:space="preserve">References</w:t>
       </w:r>
@@ -9045,6 +10179,72 @@
         <w:pStyle w:val="Bibliography"/>
       </w:pPr>
       <w:r>
+        <w:t xml:space="preserve">Bliss, T. V., and T. Lomo. 1973. “Long-Lasting Potentiation of Synaptic Transmission in the Dentate Area of the Anaesthetized Rabbit Following Stimulation of the Perforant Path.”</w:t>
+      </w:r>
+      <w:r>
+        <w:t xml:space="preserve"> </w:t>
+      </w:r>
+      <w:r>
+        <w:rPr>
+          <w:i/>
+        </w:rPr>
+        <w:t xml:space="preserve">The Journal of Physiology</w:t>
+      </w:r>
+      <w:r>
+        <w:t xml:space="preserve"> </w:t>
+      </w:r>
+      <w:r>
+        <w:t xml:space="preserve">232 (October): 331–56.</w:t>
+      </w:r>
+    </w:p>
+    <w:p>
+      <w:pPr>
+        <w:pStyle w:val="Bibliography"/>
+      </w:pPr>
+      <w:r>
+        <w:t xml:space="preserve">Crick, F. 1989. “The Recent Excitement About Neural Networks.”</w:t>
+      </w:r>
+      <w:r>
+        <w:t xml:space="preserve"> </w:t>
+      </w:r>
+      <w:r>
+        <w:rPr>
+          <w:i/>
+        </w:rPr>
+        <w:t xml:space="preserve">Nature</w:t>
+      </w:r>
+      <w:r>
+        <w:t xml:space="preserve"> </w:t>
+      </w:r>
+      <w:r>
+        <w:t xml:space="preserve">337 (February): 129–32.</w:t>
+      </w:r>
+    </w:p>
+    <w:p>
+      <w:pPr>
+        <w:pStyle w:val="Bibliography"/>
+      </w:pPr>
+      <w:r>
+        <w:t xml:space="preserve">Hebb, D. O. 1949.</w:t>
+      </w:r>
+      <w:r>
+        <w:t xml:space="preserve"> </w:t>
+      </w:r>
+      <w:r>
+        <w:rPr>
+          <w:i/>
+        </w:rPr>
+        <w:t xml:space="preserve">The Organization of Behavior</w:t>
+      </w:r>
+      <w:r>
+        <w:t xml:space="preserve">. New York: Wiley.</w:t>
+      </w:r>
+    </w:p>
+    <w:p>
+      <w:pPr>
+        <w:pStyle w:val="Bibliography"/>
+      </w:pPr>
+      <w:r>
         <w:t xml:space="preserve">Hodgkin, A. L., and A. F. Huxley. 1952. “A Quantitative Description of Membrane Current and Its Application to Conduction and Excitation in Nerve.”</w:t>
       </w:r>
       <w:r>
@@ -9062,7 +10262,7 @@
       <w:r>
         <w:t xml:space="preserve">117 (4): 500–544. doi:</w:t>
       </w:r>
-      <w:hyperlink r:id="rId78">
+      <w:hyperlink r:id="rId93">
         <w:r>
           <w:rPr>
             <w:rStyle w:val="Hyperlink"/>
@@ -9096,7 +10296,7 @@
       <w:r>
         <w:t xml:space="preserve">18 (1): 42–55. doi:</w:t>
       </w:r>
-      <w:hyperlink r:id="rId79">
+      <w:hyperlink r:id="rId94">
         <w:r>
           <w:rPr>
             <w:rStyle w:val="Hyperlink"/>
@@ -9199,7 +10399,7 @@
       <w:r>
         <w:t xml:space="preserve">262 (841): 23–81. doi:</w:t>
       </w:r>
-      <w:hyperlink r:id="rId80">
+      <w:hyperlink r:id="rId95">
         <w:r>
           <w:rPr>
             <w:rStyle w:val="Hyperlink"/>
@@ -9236,6 +10436,29 @@
         <w:pStyle w:val="Bibliography"/>
       </w:pPr>
       <w:r>
+        <w:t xml:space="preserve">Montague, P. Read, Peter Dayan, and Terrence J. Sejnowski. 1996. “A Framework for Mesencephalic Dopamine Systems Based on Predictive Hebbian Learning.”</w:t>
+      </w:r>
+      <w:r>
+        <w:t xml:space="preserve"> </w:t>
+      </w:r>
+      <w:r>
+        <w:rPr>
+          <w:i/>
+        </w:rPr>
+        <w:t xml:space="preserve">The Journal of Neuroscience</w:t>
+      </w:r>
+      <w:r>
+        <w:t xml:space="preserve"> </w:t>
+      </w:r>
+      <w:r>
+        <w:t xml:space="preserve">16 (5): 1936–47.</w:t>
+      </w:r>
+    </w:p>
+    <w:p>
+      <w:pPr>
+        <w:pStyle w:val="Bibliography"/>
+      </w:pPr>
+      <w:r>
         <w:t xml:space="preserve">Newell, A., and H. A. Simon. 1972.</w:t>
       </w:r>
       <w:r>
@@ -9256,6 +10479,52 @@
         <w:pStyle w:val="Bibliography"/>
       </w:pPr>
       <w:r>
+        <w:t xml:space="preserve">Newman, Ehren L, and Kenneth A Norman. 2010. “Moderate Excitation Leads to Weakening of Perceptual Representations.”</w:t>
+      </w:r>
+      <w:r>
+        <w:t xml:space="preserve"> </w:t>
+      </w:r>
+      <w:r>
+        <w:rPr>
+          <w:i/>
+        </w:rPr>
+        <w:t xml:space="preserve">Cerebral Cortex</w:t>
+      </w:r>
+      <w:r>
+        <w:t xml:space="preserve"> </w:t>
+      </w:r>
+      <w:r>
+        <w:t xml:space="preserve">20 (11): 2760–70.</w:t>
+      </w:r>
+    </w:p>
+    <w:p>
+      <w:pPr>
+        <w:pStyle w:val="Bibliography"/>
+      </w:pPr>
+      <w:r>
+        <w:t xml:space="preserve">O’Reilly, R. C. 1996. “Biologically Plausible Error-Driven Learning Using Local Activation Differences: The Generalized Recirculation Algorithm.”</w:t>
+      </w:r>
+      <w:r>
+        <w:t xml:space="preserve"> </w:t>
+      </w:r>
+      <w:r>
+        <w:rPr>
+          <w:i/>
+        </w:rPr>
+        <w:t xml:space="preserve">Neural Computation</w:t>
+      </w:r>
+      <w:r>
+        <w:t xml:space="preserve"> </w:t>
+      </w:r>
+      <w:r>
+        <w:t xml:space="preserve">8 (5): 895–938.</w:t>
+      </w:r>
+    </w:p>
+    <w:p>
+      <w:pPr>
+        <w:pStyle w:val="Bibliography"/>
+      </w:pPr>
+      <w:r>
         <w:t xml:space="preserve">O’Reilly, Randall C., Yuko Munakata, Michael J. Frank, Thomas E. Hazy, and Contributors. 2012.</w:t>
       </w:r>
       <w:r>
@@ -9293,7 +10562,7 @@
       <w:r>
         <w:t xml:space="preserve">435 (7045): 1102–7. doi:</w:t>
       </w:r>
-      <w:hyperlink r:id="rId81">
+      <w:hyperlink r:id="rId96">
         <w:r>
           <w:rPr>
             <w:rStyle w:val="Hyperlink"/>
@@ -9353,6 +10622,26 @@
         <w:pStyle w:val="Bibliography"/>
       </w:pPr>
       <w:r>
+        <w:t xml:space="preserve">Rudy, Jerry. 2013.</w:t>
+      </w:r>
+      <w:r>
+        <w:t xml:space="preserve"> </w:t>
+      </w:r>
+      <w:r>
+        <w:rPr>
+          <w:i/>
+        </w:rPr>
+        <w:t xml:space="preserve">The Neurobiology of Learning and Memory</w:t>
+      </w:r>
+      <w:r>
+        <w:t xml:space="preserve">. Second Edition. Oxford, New York: Oxford University Press.</w:t>
+      </w:r>
+    </w:p>
+    <w:p>
+      <w:pPr>
+        <w:pStyle w:val="Bibliography"/>
+      </w:pPr>
+      <w:r>
         <w:t xml:space="preserve">Rumelhart, D. E., and J. L. McClelland. 1986. “PDP Models and General Issues in Cognitive Science.” In</w:t>
       </w:r>
       <w:r>
@@ -9366,6 +10655,29 @@
       </w:r>
       <w:r>
         <w:t xml:space="preserve">, edited by D. E. Rumelhart, J. L. McClelland, and PDP Research Group, 110–46. Cambridge, MA: MIT Press.</w:t>
+      </w:r>
+    </w:p>
+    <w:p>
+      <w:pPr>
+        <w:pStyle w:val="Bibliography"/>
+      </w:pPr>
+      <w:r>
+        <w:t xml:space="preserve">Rumelhart, D. E., G. E. Hinton, and R. J. Williams. 1986. “Learning Representations by Back-Propagating Errors.”</w:t>
+      </w:r>
+      <w:r>
+        <w:t xml:space="preserve"> </w:t>
+      </w:r>
+      <w:r>
+        <w:rPr>
+          <w:i/>
+        </w:rPr>
+        <w:t xml:space="preserve">Nature</w:t>
+      </w:r>
+      <w:r>
+        <w:t xml:space="preserve"> </w:t>
+      </w:r>
+      <w:r>
+        <w:t xml:space="preserve">323 (9): 533–36.</w:t>
       </w:r>
     </w:p>
     <w:sectPr>
@@ -9817,7 +11129,7 @@
     </w:lvl>
   </w:abstractNum>
   <w:abstractNum w:abstractNumId="990">
-    <w:nsid w:val="d70ceafd"/>
+    <w:nsid w:val="f55e7663"/>
     <w:multiLevelType w:val="multilevel"/>
     <w:lvl w:ilvl="0">
       <w:numFmt w:val="bullet"/>
@@ -9898,7 +11210,7 @@
     </w:lvl>
   </w:abstractNum>
   <w:abstractNum w:abstractNumId="99411">
-    <w:nsid w:val="f2233bb0"/>
+    <w:nsid w:val="ad5a3329"/>
     <w:multiLevelType w:val="multilevel"/>
     <w:lvl w:ilvl="0">
       <w:start w:val="1"/>
@@ -9986,7 +11298,7 @@
     </w:lvl>
   </w:abstractNum>
   <w:abstractNum w:abstractNumId="991">
-    <w:nsid w:val="44c125a3"/>
+    <w:nsid w:val="d9adcf3b"/>
     <w:multiLevelType w:val="multilevel"/>
     <w:lvl w:ilvl="0">
       <w:numFmt w:val="bullet"/>
@@ -10175,6 +11487,9 @@
     <w:abstractNumId w:val="991"/>
   </w:num>
   <w:num w:numId="1017">
+    <w:abstractNumId w:val="991"/>
+  </w:num>
+  <w:num w:numId="1018">
     <w:abstractNumId w:val="991"/>
   </w:num>
 </w:numbering>

</xml_diff>